<commit_message>
Intro added to Final Draft
Intro added to Final Draft
</commit_message>
<xml_diff>
--- a/Research Paper/FinalDraft.docx
+++ b/Research Paper/FinalDraft.docx
@@ -26,7 +26,7 @@
         <w:framePr w:wrap="notBeside"/>
       </w:pPr>
       <w:r>
-        <w:t xml:space="preserve">Digital Humanities: A Study of Distance Editing Algorithms </w:t>
+        <w:t xml:space="preserve">A Study of Distance Editing Algorithms </w:t>
       </w:r>
     </w:p>
     <w:p>
@@ -41,12 +41,7 @@
         <w:t xml:space="preserve">, </w:t>
       </w:r>
       <w:r>
-        <w:t>Marlene B. Wi</w:t>
-      </w:r>
-      <w:bookmarkStart w:id="0" w:name="_GoBack"/>
-      <w:bookmarkEnd w:id="0"/>
-      <w:r>
-        <w:t>lliams, and William G. Dawkins</w:t>
+        <w:t>Marlene B. Williams, and William G. Dawkins</w:t>
       </w:r>
     </w:p>
     <w:p>
@@ -134,41 +129,28 @@
       <w:r>
         <w:t>—</w:t>
       </w:r>
-      <w:proofErr w:type="gramStart"/>
-      <w:r>
-        <w:t>Enter</w:t>
-      </w:r>
-      <w:proofErr w:type="gramEnd"/>
-      <w:r>
-        <w:t xml:space="preserve"> </w:t>
-      </w:r>
-      <w:r>
-        <w:t xml:space="preserve">key words or phrases in alphabetical order, separated by commas. For a list of suggested keywords, send a blank e-mail to </w:t>
-      </w:r>
-      <w:hyperlink r:id="rId9" w:history="1">
-        <w:r>
-          <w:rPr>
-            <w:rStyle w:val="Hyperlink"/>
-          </w:rPr>
-          <w:t>keywords@ieee.org</w:t>
-        </w:r>
-      </w:hyperlink>
-      <w:r>
-        <w:t xml:space="preserve"> or visit </w:t>
-      </w:r>
-      <w:hyperlink r:id="rId10" w:history="1">
-        <w:r>
-          <w:rPr>
-            <w:rStyle w:val="Hyperlink"/>
-            <w:b w:val="0"/>
-            <w:bCs w:val="0"/>
-            <w:szCs w:val="20"/>
-          </w:rPr>
-          <w:t>http://www.ieee.org/organizations/pubs/ani_prod/keywrd98.txt</w:t>
-        </w:r>
-      </w:hyperlink>
-    </w:p>
-    <w:p/>
+      <w:r>
+        <w:t>draft sequ</w:t>
+      </w:r>
+      <w:r>
+        <w:t>encing</w:t>
+      </w:r>
+      <w:r>
+        <w:t xml:space="preserve">, </w:t>
+      </w:r>
+      <w:r>
+        <w:t xml:space="preserve">edit distance, </w:t>
+      </w:r>
+      <w:r>
+        <w:t>Hunt-McIlroy, Jaro-Winkler, Levenshtein, Needleman-Wunsch, string editing metric</w:t>
+      </w:r>
+      <w:r>
+        <w:t>, textual critic</w:t>
+      </w:r>
+      <w:r>
+        <w:t>.</w:t>
+      </w:r>
+    </w:p>
     <w:bookmarkEnd w:id="1"/>
     <w:p>
       <w:pPr>
@@ -189,138 +171,464 @@
       <w:pPr>
         <w:pStyle w:val="Text"/>
         <w:keepNext/>
-        <w:framePr w:dropCap="drop" w:lines="2" w:wrap="auto" w:vAnchor="text" w:hAnchor="text"/>
-        <w:spacing w:line="480" w:lineRule="exact"/>
+        <w:framePr w:dropCap="drop" w:lines="3" w:h="504" w:hRule="exact" w:wrap="auto" w:vAnchor="text" w:hAnchor="text" w:y="-52"/>
+        <w:spacing w:line="504" w:lineRule="exact"/>
         <w:ind w:firstLine="0"/>
         <w:rPr>
           <w:smallCaps/>
-          <w:position w:val="-3"/>
-          <w:sz w:val="56"/>
+          <w:position w:val="-5"/>
+          <w:sz w:val="57"/>
+          <w:szCs w:val="57"/>
+        </w:rPr>
+      </w:pPr>
+      <w:r>
+        <w:rPr>
+          <w:smallCaps/>
+          <w:position w:val="-5"/>
+          <w:sz w:val="62"/>
           <w:szCs w:val="56"/>
         </w:rPr>
-      </w:pPr>
-      <w:r>
-        <w:rPr>
-          <w:position w:val="-3"/>
-          <w:sz w:val="56"/>
-          <w:szCs w:val="56"/>
-        </w:rPr>
-        <w:t>T</w:t>
+        <w:t>O</w:t>
+      </w:r>
+    </w:p>
+    <w:p>
+      <w:pPr>
+        <w:jc w:val="both"/>
+      </w:pPr>
+      <w:r>
+        <w:rPr>
+          <w:smallCaps/>
+        </w:rPr>
+        <w:t xml:space="preserve">VER </w:t>
+      </w:r>
+      <w:r>
+        <w:t>the years</w:t>
+      </w:r>
+      <w:r>
+        <w:t>,</w:t>
+      </w:r>
+      <w:r>
+        <w:t xml:space="preserve"> </w:t>
+      </w:r>
+      <w:r>
+        <w:t xml:space="preserve">authors have written </w:t>
+      </w:r>
+      <w:r>
+        <w:t xml:space="preserve">multiple </w:t>
+      </w:r>
+      <w:r>
+        <w:t>draft</w:t>
+      </w:r>
+      <w:r>
+        <w:t>s</w:t>
+      </w:r>
+      <w:r>
+        <w:t xml:space="preserve"> </w:t>
+      </w:r>
+      <w:r>
+        <w:t xml:space="preserve">of a document </w:t>
+      </w:r>
+      <w:r>
+        <w:t xml:space="preserve">before reaching a final version that gets published. When available, textual critics </w:t>
+      </w:r>
+      <w:r>
+        <w:t>seek</w:t>
+      </w:r>
+      <w:r>
+        <w:t xml:space="preserve"> to analyze these drafts in search of some insig</w:t>
+      </w:r>
+      <w:r>
+        <w:t xml:space="preserve">ht into the mind and style of the author. </w:t>
+      </w:r>
+      <w:r>
+        <w:t xml:space="preserve">It is </w:t>
+      </w:r>
+      <w:r>
+        <w:t xml:space="preserve">most </w:t>
+      </w:r>
+      <w:r>
+        <w:t xml:space="preserve">often a challenge </w:t>
+      </w:r>
+      <w:r>
+        <w:t xml:space="preserve">to know </w:t>
+      </w:r>
+      <w:r>
+        <w:t xml:space="preserve">in </w:t>
+      </w:r>
+      <w:r>
+        <w:t xml:space="preserve">which </w:t>
+      </w:r>
+      <w:r>
+        <w:t xml:space="preserve">order </w:t>
+      </w:r>
+      <w:r>
+        <w:t xml:space="preserve">these </w:t>
+      </w:r>
+      <w:r>
+        <w:t>drafts were created</w:t>
+      </w:r>
+      <w:r>
+        <w:t xml:space="preserve">, </w:t>
+      </w:r>
+      <w:r>
+        <w:t xml:space="preserve">as many older </w:t>
+      </w:r>
+      <w:r>
+        <w:t>manuscripts</w:t>
+      </w:r>
+      <w:r>
+        <w:t xml:space="preserve"> were not dated or sequentially noted. To this effect, m</w:t>
+      </w:r>
+      <w:r>
+        <w:t>uch</w:t>
+      </w:r>
+      <w:r>
+        <w:t xml:space="preserve"> time and research have</w:t>
+      </w:r>
+      <w:r>
+        <w:t xml:space="preserve"> been put </w:t>
+      </w:r>
+      <w:r>
+        <w:t>in</w:t>
+      </w:r>
+      <w:r>
+        <w:t>to</w:t>
+      </w:r>
+      <w:r>
+        <w:t xml:space="preserve"> the</w:t>
+      </w:r>
+      <w:r>
+        <w:t xml:space="preserve"> finding </w:t>
+      </w:r>
+      <w:r>
+        <w:t xml:space="preserve">of </w:t>
+      </w:r>
+      <w:r>
+        <w:t>efficient ways to determine such information</w:t>
+      </w:r>
+      <w:r>
+        <w:t>.</w:t>
+      </w:r>
+    </w:p>
+    <w:p>
+      <w:pPr>
+        <w:jc w:val="both"/>
+      </w:pPr>
+    </w:p>
+    <w:p>
+      <w:pPr>
+        <w:jc w:val="both"/>
+      </w:pPr>
+      <w:r>
+        <w:tab/>
+      </w:r>
+      <w:r>
+        <w:t xml:space="preserve">The technique of computing the distances between texts is complicated and can be achieved using many different methods. </w:t>
+      </w:r>
+      <w:r>
+        <w:t>Our</w:t>
+      </w:r>
+      <w:r>
+        <w:t xml:space="preserve"> </w:t>
+      </w:r>
+      <w:r>
+        <w:t>testing benchmark for this project</w:t>
+      </w:r>
+      <w:r>
+        <w:t xml:space="preserve"> will </w:t>
+      </w:r>
+      <w:r>
+        <w:t>b</w:t>
+      </w:r>
+      <w:r>
+        <w:t>e</w:t>
+      </w:r>
+      <w:r>
+        <w:t xml:space="preserve"> the Levenshtein Distance method.</w:t>
+      </w:r>
+      <w:r>
+        <w:t xml:space="preserve"> This algorithm </w:t>
+      </w:r>
+      <w:r>
+        <w:t>is</w:t>
+      </w:r>
+      <w:r>
+        <w:t xml:space="preserve"> </w:t>
+      </w:r>
+      <w:r>
+        <w:t>used</w:t>
+      </w:r>
+      <w:r>
+        <w:t xml:space="preserve"> to determine a </w:t>
+      </w:r>
+      <w:r>
+        <w:t xml:space="preserve">difference </w:t>
+      </w:r>
+      <w:r>
+        <w:t>measu</w:t>
+      </w:r>
+      <w:r>
+        <w:t>rement between two</w:t>
+      </w:r>
+      <w:r>
+        <w:t xml:space="preserve"> </w:t>
+      </w:r>
+      <w:r>
+        <w:t xml:space="preserve">character-based </w:t>
+      </w:r>
+      <w:r>
+        <w:t>input</w:t>
+      </w:r>
+      <w:r>
+        <w:t>s</w:t>
+      </w:r>
+      <w:r>
+        <w:t>.</w:t>
+      </w:r>
+    </w:p>
+    <w:p>
+      <w:pPr>
+        <w:jc w:val="both"/>
+      </w:pPr>
+    </w:p>
+    <w:p>
+      <w:pPr>
+        <w:jc w:val="both"/>
+      </w:pPr>
+      <w:r>
+        <w:tab/>
+        <w:t>Identifying</w:t>
+      </w:r>
+      <w:r>
+        <w:t xml:space="preserve"> the modifications between </w:t>
+      </w:r>
+      <w:r>
+        <w:t xml:space="preserve">drafts of a manuscript or other document has been shown, with some degree of confidence, to </w:t>
+      </w:r>
+      <w:r>
+        <w:t xml:space="preserve">assist in determining the </w:t>
+      </w:r>
+      <w:r>
+        <w:t>sequence</w:t>
+      </w:r>
+      <w:r>
+        <w:t xml:space="preserve"> of </w:t>
+      </w:r>
+      <w:r>
+        <w:t xml:space="preserve">a given set of </w:t>
+      </w:r>
+      <w:r>
+        <w:t>draft</w:t>
+      </w:r>
+      <w:r>
+        <w:t>s</w:t>
+      </w:r>
+      <w:r>
+        <w:t>.</w:t>
+      </w:r>
+      <w:r>
+        <w:t xml:space="preserve"> </w:t>
+      </w:r>
+      <w:r>
+        <w:t>For this purpose, we will be using a handful of known string editing metric algorithms (Hunt-McIlroy, Jaro-Winkler, and Needleman-Wunsch), or slightly modified versions thereof, as tools to compare</w:t>
+      </w:r>
+      <w:r>
+        <w:t xml:space="preserve"> </w:t>
+      </w:r>
+      <w:r>
+        <w:t xml:space="preserve">multiple short drafts </w:t>
+      </w:r>
+      <w:r>
+        <w:t xml:space="preserve">of </w:t>
+      </w:r>
+      <w:r>
+        <w:t>sample texts</w:t>
+      </w:r>
+      <w:r>
+        <w:t>.</w:t>
+      </w:r>
+    </w:p>
+    <w:p>
+      <w:pPr>
+        <w:jc w:val="both"/>
+      </w:pPr>
+    </w:p>
+    <w:p>
+      <w:pPr>
+        <w:jc w:val="both"/>
+      </w:pPr>
+      <w:r>
+        <w:tab/>
+      </w:r>
+      <w:r>
+        <w:t xml:space="preserve">In this study, we seek to confirm the validity of using </w:t>
+      </w:r>
+      <w:r>
+        <w:t xml:space="preserve">a </w:t>
+      </w:r>
+      <w:r>
+        <w:t>distance editing algorithms to determine the sequential order</w:t>
+      </w:r>
+      <w:r>
+        <w:t xml:space="preserve"> of text revisions</w:t>
+      </w:r>
+      <w:r>
+        <w:t>, and to compare the complexity an</w:t>
+      </w:r>
+      <w:r>
+        <w:t xml:space="preserve">d efficiency of the other algorithms in relation to Levenshtein’s method. </w:t>
+      </w:r>
+      <w:r>
+        <w:t>The only caveat</w:t>
+      </w:r>
+      <w:r>
+        <w:t xml:space="preserve"> </w:t>
+      </w:r>
+      <w:r>
+        <w:t xml:space="preserve">herein </w:t>
+      </w:r>
+      <w:r>
+        <w:t xml:space="preserve">is </w:t>
+      </w:r>
+      <w:r>
+        <w:t xml:space="preserve">that </w:t>
+      </w:r>
+      <w:r>
+        <w:t>the original transcript of the text</w:t>
+      </w:r>
+      <w:r>
+        <w:t xml:space="preserve"> must be known</w:t>
+      </w:r>
+      <w:r>
+        <w:t>.</w:t>
+      </w:r>
+      <w:r>
+        <w:t xml:space="preserve"> </w:t>
+      </w:r>
+      <w:r>
+        <w:t xml:space="preserve">We were </w:t>
+      </w:r>
+      <w:r>
+        <w:t>provided with</w:t>
+      </w:r>
+      <w:r>
+        <w:t xml:space="preserve"> th</w:t>
+      </w:r>
+      <w:r>
+        <w:t>ree slightly differing</w:t>
+      </w:r>
+      <w:r>
+        <w:t xml:space="preserve"> versions of an Emily Dickinson poem to start with, but also </w:t>
+      </w:r>
+      <w:r>
+        <w:t>opted to create our own input files for comparison</w:t>
+      </w:r>
+      <w:r>
+        <w:t>.</w:t>
+      </w:r>
+      <w:r>
+        <w:t xml:space="preserve"> </w:t>
+      </w:r>
+      <w:r>
+        <w:t xml:space="preserve">This was done </w:t>
+      </w:r>
+      <w:r>
+        <w:t xml:space="preserve">so </w:t>
+      </w:r>
+      <w:r>
+        <w:t xml:space="preserve">we would know, with certainty, </w:t>
+      </w:r>
+      <w:r>
+        <w:t xml:space="preserve">the correct sequence in which they were </w:t>
+      </w:r>
+      <w:r>
+        <w:t xml:space="preserve">drafted and as such, </w:t>
+      </w:r>
+      <w:r>
+        <w:t>be able to determine if the algorithms we chose would produce the expected results.</w:t>
+      </w:r>
+    </w:p>
+    <w:p>
+      <w:pPr>
+        <w:jc w:val="both"/>
+      </w:pPr>
+    </w:p>
+    <w:p>
+      <w:pPr>
+        <w:jc w:val="both"/>
+      </w:pPr>
+      <w:r>
+        <w:tab/>
+      </w:r>
+      <w:r>
+        <w:t xml:space="preserve">  The </w:t>
+      </w:r>
+      <w:r>
+        <w:t xml:space="preserve">C++ </w:t>
+      </w:r>
+      <w:r>
+        <w:t>cod</w:t>
+      </w:r>
+      <w:r>
+        <w:t>e</w:t>
+      </w:r>
+      <w:r>
+        <w:t xml:space="preserve"> for th</w:t>
+      </w:r>
+      <w:r>
+        <w:t>ese</w:t>
+      </w:r>
+      <w:r>
+        <w:t xml:space="preserve"> method</w:t>
+      </w:r>
+      <w:r>
+        <w:t>s</w:t>
+      </w:r>
+      <w:r>
+        <w:t xml:space="preserve"> has been </w:t>
+      </w:r>
+      <w:r>
+        <w:t>developed</w:t>
+      </w:r>
+      <w:r>
+        <w:t xml:space="preserve"> </w:t>
+      </w:r>
+      <w:r>
+        <w:t>by</w:t>
+      </w:r>
+      <w:r>
+        <w:t xml:space="preserve"> </w:t>
+      </w:r>
+      <w:r>
+        <w:t>the authors of this paper, through research and re-implementation of work done by the original algorithm authors, who typically used the C programming language in their original implementations</w:t>
+      </w:r>
+      <w:r>
+        <w:t>.</w:t>
+      </w:r>
+    </w:p>
+    <w:p>
+      <w:pPr>
+        <w:pStyle w:val="Heading1"/>
+      </w:pPr>
+      <w:r>
+        <w:t>Levenshtein’s Distance</w:t>
       </w:r>
     </w:p>
     <w:p>
       <w:pPr>
         <w:pStyle w:val="Text"/>
-        <w:ind w:firstLine="0"/>
-      </w:pPr>
-      <w:r>
-        <w:rPr>
-          <w:smallCaps/>
-        </w:rPr>
-        <w:t>HIS</w:t>
-      </w:r>
-      <w:r>
-        <w:t xml:space="preserve"> document is a template for Microsoft </w:t>
-      </w:r>
-      <w:r>
-        <w:rPr>
-          <w:i/>
-          <w:iCs/>
-        </w:rPr>
-        <w:t>Word</w:t>
-      </w:r>
-      <w:r>
-        <w:t xml:space="preserve"> versions 6.0 or later. If you are reading a paper </w:t>
-      </w:r>
-      <w:r>
-        <w:t xml:space="preserve">or PDF </w:t>
-      </w:r>
-      <w:r>
-        <w:t>version of this document, please download the electronic file</w:t>
-      </w:r>
-      <w:proofErr w:type="gramStart"/>
-      <w:r>
-        <w:t>,</w:t>
-      </w:r>
-      <w:proofErr w:type="gramEnd"/>
-      <w:r>
-        <w:br/>
-        <w:t>TRANS-JOUR.DOC, from</w:t>
-      </w:r>
-      <w:r>
-        <w:t xml:space="preserve"> the IEEE Web site at</w:t>
-      </w:r>
-      <w:r>
-        <w:t xml:space="preserve"> </w:t>
-      </w:r>
-      <w:hyperlink r:id="rId11" w:history="1">
-        <w:r>
-          <w:rPr>
-            <w:rStyle w:val="Hyperlink"/>
-            <w:sz w:val="18"/>
-          </w:rPr>
-          <w:t>http://www.ieee.org/web/publications/authors/transjnl/index.html</w:t>
-        </w:r>
-      </w:hyperlink>
-      <w:r>
-        <w:t xml:space="preserve"> so you can use it to prepare your manuscript. If you would prefer to use LATEX, download IEEE’s LATEX style and sample files from the same Web page. Use these LATEX files for formatting, but please follow the instructions in TRANS-JOUR.DOC or TRANS-JOUR.PDF.</w:t>
-      </w:r>
-    </w:p>
-    <w:p>
-      <w:pPr>
-        <w:pStyle w:val="Text"/>
-      </w:pPr>
-      <w:r>
-        <w:t xml:space="preserve">If your paper is intended for a </w:t>
-      </w:r>
-      <w:r>
-        <w:rPr>
-          <w:iCs/>
-        </w:rPr>
-        <w:t>conference</w:t>
-      </w:r>
-      <w:r>
-        <w:rPr>
-          <w:i/>
-          <w:iCs/>
-        </w:rPr>
-        <w:t>,</w:t>
-      </w:r>
-      <w:r>
-        <w:t xml:space="preserve"> please contact your conference editor concerning acceptable word processor formats for your particular conference. </w:t>
-      </w:r>
-    </w:p>
-    <w:p>
-      <w:pPr>
-        <w:pStyle w:val="Heading1"/>
-      </w:pPr>
-      <w:r>
-        <w:t>Guidelines For Manuscript Prepar</w:t>
-      </w:r>
-      <w:r>
-        <w:t>a</w:t>
-      </w:r>
-      <w:r>
-        <w:t>tion</w:t>
-      </w:r>
-    </w:p>
-    <w:p>
-      <w:pPr>
-        <w:pStyle w:val="Text"/>
       </w:pPr>
       <w:r>
         <w:t xml:space="preserve">When you open TRANS-JOUR.DOC, select “Page Layout” from the “View” menu in the menu bar (View | Page Layout), </w:t>
       </w:r>
       <w:r>
-        <w:t xml:space="preserve">(these instructions assume MS 6.0. Some versions may have </w:t>
-      </w:r>
-      <w:proofErr w:type="gramStart"/>
-      <w:r>
-        <w:t>alternate</w:t>
-      </w:r>
-      <w:proofErr w:type="gramEnd"/>
-      <w:r>
-        <w:t xml:space="preserve"> ways to access the same functionalities noted here)</w:t>
+        <w:t>(these instructions assume MS 6.0. Some versions may have alternat</w:t>
+      </w:r>
+      <w:r>
+        <w:t>iv</w:t>
+      </w:r>
+      <w:r>
+        <w:t>e ways to access the same functionalities noted here)</w:t>
       </w:r>
       <w:r>
         <w:t xml:space="preserve">. </w:t>
@@ -403,7 +711,11 @@
         <w:ind w:firstLine="144"/>
       </w:pPr>
       <w:r>
-        <w:t>Define abbreviations and acronyms the first time they are used in the text, even after they have already been defined in the abstract. Abbreviations such as IEEE, SI, ac, and dc do not have to be defined. Abbreviations that incorporate periods should not have spaces: write “C.N.R.S.,” not “C. N. R. S.” Do not use abbreviations in the title unless they are unavoidable (for example, “IEEE” in the title of this article).</w:t>
+        <w:t xml:space="preserve">Define abbreviations and acronyms the first time they are used in the text, even after they have already been defined in </w:t>
+      </w:r>
+      <w:r>
+        <w:lastRenderedPageBreak/>
+        <w:t>the abstract. Abbreviations such as IEEE, SI, ac, and dc do not have to be defined. Abbreviations that incorporate periods should not have spaces: write “C.N.R.S.,” not “C. N. R. S.” Do not use abbreviations in the title unless they are unavoidable (for example, “IEEE” in the title of this article).</w:t>
       </w:r>
     </w:p>
     <w:p>
@@ -523,7 +835,6 @@
         <w:pStyle w:val="Text"/>
       </w:pPr>
       <w:r>
-        <w:lastRenderedPageBreak/>
         <w:t>A parenthetical statement at the end of a sentence is punctuated outside of the closing parenthesis (like this). (A parenthetical sentence is punctuated within the parentheses.) In American English, periods and commas are within quotation marks, like “this period.” Other punctuation is “outside”! Avoid contractions; for example, write “do not” instead of “don’t.” The serial comma is preferred: “A, B, and C” instead of “A, B and C.”</w:t>
       </w:r>
     </w:p>
@@ -561,7 +872,7 @@
       <w:r>
         <w:t xml:space="preserve">First, download a PostScript printer driver from </w:t>
       </w:r>
-      <w:hyperlink r:id="rId12" w:history="1">
+      <w:hyperlink r:id="rId9" w:history="1">
         <w:r>
           <w:rPr>
             <w:rStyle w:val="Hyperlink"/>
@@ -572,7 +883,7 @@
       <w:r>
         <w:t xml:space="preserve"> (for Windows) or from </w:t>
       </w:r>
-      <w:hyperlink r:id="rId13" w:history="1">
+      <w:hyperlink r:id="rId10" w:history="1">
         <w:r>
           <w:rPr>
             <w:rStyle w:val="Hyperlink"/>
@@ -679,6 +990,7 @@
         <w:pStyle w:val="Heading2"/>
       </w:pPr>
       <w:r>
+        <w:lastRenderedPageBreak/>
         <w:t>Equations</w:t>
       </w:r>
     </w:p>
@@ -739,10 +1051,10 @@
             <v:path o:extrusionok="f" gradientshapeok="t" o:connecttype="rect"/>
             <o:lock v:ext="edit" aspectratio="t"/>
           </v:shapetype>
-          <v:shape id="_x0000_i1025" type="#_x0000_t75" style="width:226pt;height:46pt" o:ole="" fillcolor="window">
-            <v:imagedata r:id="rId14" o:title=""/>
+          <v:shape id="_x0000_i1025" type="#_x0000_t75" style="width:225.8pt;height:46.1pt" o:ole="" fillcolor="window">
+            <v:imagedata r:id="rId11" o:title=""/>
           </v:shape>
-          <o:OLEObject Type="Embed" ProgID="Equation.3" ShapeID="_x0000_i1025" DrawAspect="Content" ObjectID="_1509194065" r:id="rId15"/>
+          <o:OLEObject Type="Embed" ProgID="Equation.3" ShapeID="_x0000_i1025" DrawAspect="Content" ObjectID="_1509202207" r:id="rId12"/>
         </w:object>
       </w:r>
       <w:r>
@@ -756,11 +1068,7 @@
         <w:pStyle w:val="Text"/>
       </w:pPr>
       <w:r>
-        <w:t xml:space="preserve">Be sure that the symbols in your equation have been defined before the equation appears or immediately following. </w:t>
-      </w:r>
-      <w:r>
-        <w:lastRenderedPageBreak/>
-        <w:t>Italicize symbols (</w:t>
+        <w:t>Be sure that the symbols in your equation have been defined before the equation appears or immediately following. Italicize symbols (</w:t>
       </w:r>
       <w:r>
         <w:rPr>
@@ -1003,7 +1311,11 @@
         <w:pStyle w:val="Text"/>
       </w:pPr>
       <w:r>
-        <w:t xml:space="preserve">Be aware of the different meanings of the homophones “affect” (usually a verb) and “effect” (usually a noun), “complement” and “compliment,” “discreet” and “discrete,” “principal” (e.g., “principal investigator”) and “principle” (e.g., “principle of measurement”). Do not confuse “imply” and “infer.” </w:t>
+        <w:t xml:space="preserve">Be aware of the different meanings of the homophones </w:t>
+      </w:r>
+      <w:r>
+        <w:lastRenderedPageBreak/>
+        <w:t xml:space="preserve">“affect” (usually a verb) and “effect” (usually a noun), “complement” and “compliment,” “discreet” and “discrete,” “principal” (e.g., “principal investigator”) and “principle” (e.g., “principle of measurement”). Do not confuse “imply” and “infer.” </w:t>
       </w:r>
     </w:p>
     <w:p>
@@ -1062,7 +1374,7 @@
       <w:r>
         <w:t xml:space="preserve"> is available at </w:t>
       </w:r>
-      <w:hyperlink r:id="rId16" w:history="1">
+      <w:hyperlink r:id="rId13" w:history="1">
         <w:r>
           <w:rPr>
             <w:rStyle w:val="Hyperlink"/>
@@ -1089,7 +1401,6 @@
         <w:rPr>
           <w:noProof/>
         </w:rPr>
-        <w:lastRenderedPageBreak/>
         <mc:AlternateContent>
           <mc:Choice Requires="wps">
             <w:drawing>
@@ -1172,7 +1483,7 @@
                                           </pic:cNvPicPr>
                                         </pic:nvPicPr>
                                         <pic:blipFill>
-                                          <a:blip r:embed="rId17">
+                                          <a:blip r:embed="rId14">
                                             <a:extLst>
                                               <a:ext uri="{28A0092B-C50C-407E-A947-70E740481C1C}">
                                                 <a14:useLocalDpi xmlns:a14="http://schemas.microsoft.com/office/drawing/2010/main" val="0"/>
@@ -1252,7 +1563,7 @@
               </wp:anchor>
             </w:drawing>
           </mc:Choice>
-          <mc:Fallback xmlns:mo="http://schemas.microsoft.com/office/mac/office/2008/main" xmlns:mv="urn:schemas-microsoft-com:mac:vml">
+          <mc:Fallback>
             <w:pict>
               <v:shapetype id="_x0000_t202" coordsize="21600,21600" o:spt="202" path="m,l,21600r21600,l21600,xe">
                 <v:stroke joinstyle="miter"/>
@@ -1290,7 +1601,7 @@
                                     </pic:cNvPicPr>
                                   </pic:nvPicPr>
                                   <pic:blipFill>
-                                    <a:blip r:embed="rId18">
+                                    <a:blip r:embed="rId14">
                                       <a:extLst>
                                         <a:ext uri="{28A0092B-C50C-407E-A947-70E740481C1C}">
                                           <a14:useLocalDpi xmlns:a14="http://schemas.microsoft.com/office/drawing/2010/main" val="0"/>
@@ -4065,10 +4376,6 @@
           </mc:Choice>
           <mc:Fallback>
             <w:pict>
-              <v:shapetype id="_x0000_t202" coordsize="21600,21600" o:spt="202" path="m,l,21600r21600,l21600,xe">
-                <v:stroke joinstyle="miter"/>
-                <v:path gradientshapeok="t" o:connecttype="rect"/>
-              </v:shapetype>
               <v:shape id="Text Box 2" o:spid="_x0000_s1027" type="#_x0000_t202" style="position:absolute;margin-left:270pt;margin-top:0;width:248.4pt;height:318.8pt;z-index:251660288;visibility:visible;mso-wrap-style:square;mso-width-percent:0;mso-height-percent:0;mso-wrap-distance-left:9pt;mso-wrap-distance-top:0;mso-wrap-distance-right:9pt;mso-wrap-distance-bottom:0;mso-position-horizontal:absolute;mso-position-horizontal-relative:margin;mso-position-vertical:absolute;mso-position-vertical-relative:margin;mso-width-percent:0;mso-height-percent:0;mso-width-relative:page;mso-height-relative:page;v-text-anchor:top" o:gfxdata="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" o:allowincell="f" stroked="f">
                 <v:textbox inset="0,0,0,0">
                   <w:txbxContent>
@@ -7176,7 +7483,11 @@
         <w:t>.</w:t>
       </w:r>
       <w:r>
-        <w:t>PNG) sizes them, and adjusts the resolution settings. If you created your source files in one of the following programs you will be able to submit the graphics without converting to a PS, EPS, TIFF, PDF, or PNG file: Microsoft Word, Microsoft PowerPoint, or Microsoft Excel.</w:t>
+        <w:t xml:space="preserve">PNG) sizes them, and adjusts the resolution settings. If you created your source files in one of the following programs you will be able to submit the graphics without converting to a PS, EPS, TIFF, PDF, or PNG file: Microsoft Word, Microsoft PowerPoint, or </w:t>
+      </w:r>
+      <w:r>
+        <w:lastRenderedPageBreak/>
+        <w:t>Microsoft Excel.</w:t>
       </w:r>
       <w:r>
         <w:t xml:space="preserve"> Though it is not required, it is recommended that these files be saved in PDF format rather than DOC, XLS, or PPT. Doing so will protect your figures from common font and arrow stroke issues that occur when working on the files across multiple platforms.</w:t>
@@ -7407,7 +7718,6 @@
         </w:rPr>
       </w:pPr>
       <w:r>
-        <w:lastRenderedPageBreak/>
         <w:t>Resolution</w:t>
       </w:r>
       <w:r>
@@ -7838,7 +8148,18 @@
           <w:sz w:val="20"/>
           <w:szCs w:val="20"/>
         </w:rPr>
-        <w:t>Symbol. If you are supplying EPS, PS, or PDF files all fonts must be embedded. Some fonts may only be native to your operating system; without the fonts embedded, parts of the graphic may be distorted or missing.</w:t>
+        <w:t xml:space="preserve">Symbol. If you are supplying </w:t>
+      </w:r>
+      <w:r>
+        <w:rPr>
+          <w:rStyle w:val="BodyText2"/>
+          <w:rFonts w:ascii="Times" w:hAnsi="Times"/>
+          <w:color w:val="000000" w:themeColor="text1"/>
+          <w:sz w:val="20"/>
+          <w:szCs w:val="20"/>
+        </w:rPr>
+        <w:lastRenderedPageBreak/>
+        <w:t>EPS, PS, or PDF files all fonts must be embedded. Some fonts may only be native to your operating system; without the fonts embedded, parts of the graphic may be distorted or missing.</w:t>
       </w:r>
     </w:p>
     <w:p>
@@ -7929,10 +8250,10 @@
           <w:position w:val="-2"/>
         </w:rPr>
         <w:object w:dxaOrig="100" w:dyaOrig="120" w14:anchorId="4BFEB9A2">
-          <v:shape id="_x0000_i1026" type="#_x0000_t75" style="width:5.5pt;height:6pt" o:ole="" fillcolor="window">
-            <v:imagedata r:id="rId19" o:title=""/>
+          <v:shape id="_x0000_i1026" type="#_x0000_t75" style="width:5.75pt;height:5.75pt" o:ole="" fillcolor="window">
+            <v:imagedata r:id="rId15" o:title=""/>
           </v:shape>
-          <o:OLEObject Type="Embed" ProgID="Equation.3" ShapeID="_x0000_i1026" DrawAspect="Content" ObjectID="_1509194066" r:id="rId20"/>
+          <o:OLEObject Type="Embed" ProgID="Equation.3" ShapeID="_x0000_i1026" DrawAspect="Content" ObjectID="_1509202208" r:id="rId16"/>
         </w:object>
       </w:r>
       <w:r>
@@ -7993,7 +8314,6 @@
         <w:jc w:val="both"/>
       </w:pPr>
       <w:r>
-        <w:lastRenderedPageBreak/>
         <w:t>Subfigure Labels in Multipart Figures and Tables</w:t>
       </w:r>
     </w:p>
@@ -8367,6 +8687,7 @@
         <w:jc w:val="both"/>
       </w:pPr>
       <w:r>
+        <w:lastRenderedPageBreak/>
         <w:t>Checking Your Figures: The IEEE Graphics Checker</w:t>
       </w:r>
     </w:p>
@@ -8378,7 +8699,7 @@
       <w:r>
         <w:t xml:space="preserve">The IEEE Graphics Checker Tool enables authors to pre-screen their graphics for compliance with IEEE Transactions and Journals standards before submission. The online tool, located at </w:t>
       </w:r>
-      <w:hyperlink r:id="rId21" w:history="1">
+      <w:hyperlink r:id="rId17" w:history="1">
         <w:r>
           <w:rPr>
             <w:rStyle w:val="Hyperlink"/>
@@ -8428,7 +8749,7 @@
       <w:r>
         <w:t xml:space="preserve"> Desk by e-mail at </w:t>
       </w:r>
-      <w:hyperlink r:id="rId22" w:history="1">
+      <w:hyperlink r:id="rId18" w:history="1">
         <w:r>
           <w:rPr>
             <w:rStyle w:val="Hyperlink"/>
@@ -8468,11 +8789,7 @@
         <w:br/>
       </w:r>
       <w:r>
-        <w:t xml:space="preserve">you do not need to position figures and tables at the top and bottom of each column. In fact, all figures, figure captions, and tables can be placed at the end of your paper. In addition to, or even in lieu of submitting figures within your final manuscript, figures should be submitted individually, separate </w:t>
-      </w:r>
-      <w:r>
-        <w:lastRenderedPageBreak/>
-        <w:t xml:space="preserve">from the manuscript in one of the file formats listed above in </w:t>
+        <w:t xml:space="preserve">you do not need to position figures and tables at the top and bottom of each column. In fact, all figures, figure captions, and tables can be placed at the end of your paper. In addition to, or even in lieu of submitting figures within your final manuscript, figures should be submitted individually, separate from the manuscript in one of the file formats listed above in </w:t>
       </w:r>
       <w:r>
         <w:t>section VI-J</w:t>
@@ -8669,7 +8986,11 @@
         </w:rPr>
       </w:pPr>
       <w:r>
-        <w:t xml:space="preserve">The preferred spelling of the word “acknowledgment” in American English is without an “e” after the “g.” Use the singular heading even if you have many acknowledgments. Avoid expressions such as “One of us (S.B.A.) would like to thank </w:t>
+        <w:t xml:space="preserve">The preferred spelling of the word “acknowledgment” in </w:t>
+      </w:r>
+      <w:r>
+        <w:lastRenderedPageBreak/>
+        <w:t xml:space="preserve">American English is without an “e” after the “g.” Use the singular heading even if you have many acknowledgments. Avoid expressions such as “One of us (S.B.A.) would like to thank </w:t>
       </w:r>
       <w:proofErr w:type="gramStart"/>
       <w:r>
@@ -8823,15 +9144,7 @@
           <w:bCs/>
           <w:iCs/>
         </w:rPr>
-        <w:t xml:space="preserve">se </w:t>
-      </w:r>
-      <w:r>
-        <w:rPr>
-          <w:bCs/>
-          <w:iCs/>
-        </w:rPr>
-        <w:lastRenderedPageBreak/>
-        <w:t xml:space="preserve">them all; use </w:t>
+        <w:t xml:space="preserve">se them all; use </w:t>
       </w:r>
       <w:r>
         <w:rPr>
@@ -9023,6 +9336,7 @@
         <w:pStyle w:val="Heading1"/>
       </w:pPr>
       <w:r>
+        <w:lastRenderedPageBreak/>
         <w:t>Submitting Your P</w:t>
       </w:r>
       <w:r>
@@ -9176,11 +9490,7 @@
         <w:pStyle w:val="Text"/>
       </w:pPr>
       <w:r>
-        <w:t xml:space="preserve">Also, send a sheet of paper or PDF with complete contact information for all authors. Include full mailing addresses, telephone numbers, fax numbers, and e-mail addresses. This </w:t>
-      </w:r>
-      <w:r>
-        <w:lastRenderedPageBreak/>
-        <w:t>information will be used to send each author a complimentary copy of the journal in which the paper appears. In addition, designate one author as the “corresponding author.” This is the author to whom proofs of the paper will be sent. Proofs are sent to the corresponding author only.</w:t>
+        <w:t>Also, send a sheet of paper or PDF with complete contact information for all authors. Include full mailing addresses, telephone numbers, fax numbers, and e-mail addresses. This information will be used to send each author a complimentary copy of the journal in which the paper appears. In addition, designate one author as the “corresponding author.” This is the author to whom proofs of the paper will be sent. Proofs are sent to the corresponding author only.</w:t>
       </w:r>
     </w:p>
     <w:p>
@@ -9330,7 +9640,7 @@
         </w:rPr>
         <w:t xml:space="preserve">at </w:t>
       </w:r>
-      <w:hyperlink r:id="rId23" w:history="1">
+      <w:hyperlink r:id="rId19" w:history="1">
         <w:r>
           <w:rPr>
             <w:rStyle w:val="Hyperlink"/>
@@ -9432,7 +9742,11 @@
         <w:jc w:val="both"/>
       </w:pPr>
       <w:r>
-        <w:t xml:space="preserve">You will be asked to file an electronic copyright form immediately upon completing the submission process (authors are responsible for obtaining any security clearances). Failure to submit the electronic copyright could result in publishing delays later.  You will also have the opportunity to designate your article as “open access” if you agree to pay the IEEE open access fee. </w:t>
+        <w:t xml:space="preserve">You will be asked to file an electronic copyright form immediately upon completing the submission process (authors </w:t>
+      </w:r>
+      <w:r>
+        <w:lastRenderedPageBreak/>
+        <w:t xml:space="preserve">are responsible for obtaining any security clearances). Failure to submit the electronic copyright could result in publishing delays later.  You will also have the opportunity to designate your article as “open access” if you agree to pay the IEEE open access fee. </w:t>
       </w:r>
     </w:p>
     <w:p/>
@@ -9541,7 +9855,6 @@
         <w:pStyle w:val="Heading2"/>
       </w:pPr>
       <w:r>
-        <w:lastRenderedPageBreak/>
         <w:t>Copyright Form</w:t>
       </w:r>
     </w:p>
@@ -9552,7 +9865,7 @@
       <w:r>
         <w:t xml:space="preserve">An IEEE copyright form should accompany your final submission. You can get a .pdf, .html, or .doc version at </w:t>
       </w:r>
-      <w:hyperlink r:id="rId24" w:history="1">
+      <w:hyperlink r:id="rId20" w:history="1">
         <w:r>
           <w:rPr>
             <w:rStyle w:val="Hyperlink"/>
@@ -9649,7 +9962,7 @@
       <w:r>
         <w:t xml:space="preserve">At least two reviews are required for every paper submitted. For conference-related papers, the decision to accept or reject a paper is made by the conference editors and publications committee; the recommendations of the referees are advisory only. Indecipherable English is a valid reason for rejection. There is a service available that will help you improve your English for a fee, and the link to that service can be found at </w:t>
       </w:r>
-      <w:hyperlink r:id="rId25" w:history="1">
+      <w:hyperlink r:id="rId21" w:history="1">
         <w:r>
           <w:rPr>
             <w:rStyle w:val="Hyperlink"/>
@@ -9770,11 +10083,7 @@
         </w:numPr>
       </w:pPr>
       <w:r>
-        <w:t xml:space="preserve">Because replication is required for scientific progress, </w:t>
-      </w:r>
-      <w:r>
-        <w:lastRenderedPageBreak/>
-        <w:t>papers submitted for publication must provide sufficient information to allow readers to perform similar experiments or calculations and use the reported results. Although not everything need be disclosed, a paper must contain new, useable, and fully described information. For example, a specimen’s chemical composition need not be reported if the main purpose of a paper is to introduce a new measurement technique. Authors should expect to be challenged by reviewers if the results are not supported by adequate data and critical details.</w:t>
+        <w:t>Because replication is required for scientific progress, papers submitted for publication must provide sufficient information to allow readers to perform similar experiments or calculations and use the reported results. Although not everything need be disclosed, a paper must contain new, useable, and fully described information. For example, a specimen’s chemical composition need not be reported if the main purpose of a paper is to introduce a new measurement technique. Authors should expect to be challenged by reviewers if the results are not supported by adequate data and critical details.</w:t>
       </w:r>
     </w:p>
     <w:p>
@@ -10842,6 +11151,7 @@
         <w:pStyle w:val="References"/>
       </w:pPr>
       <w:r>
+        <w:lastRenderedPageBreak/>
         <w:t xml:space="preserve">J. U. </w:t>
       </w:r>
       <w:proofErr w:type="spellStart"/>
@@ -11509,7 +11819,6 @@
         <w:pStyle w:val="References"/>
       </w:pPr>
       <w:r>
-        <w:lastRenderedPageBreak/>
         <w:t>J. J</w:t>
       </w:r>
       <w:r>
@@ -11658,7 +11967,7 @@
         </w:rPr>
         <w:t xml:space="preserve"> </w:t>
       </w:r>
-      <w:hyperlink r:id="rId26" w:history="1">
+      <w:hyperlink r:id="rId22" w:history="1">
         <w:r>
           <w:t>htt</w:t>
         </w:r>
@@ -12513,7 +12822,7 @@
       <w:r>
         <w:t>le:</w:t>
       </w:r>
-      <w:hyperlink r:id="rId27" w:history="1">
+      <w:hyperlink r:id="rId23" w:history="1">
         <w:r>
           <w:t xml:space="preserve"> </w:t>
         </w:r>
@@ -13474,7 +13783,7 @@
         </w:rPr>
         <w:t xml:space="preserve">  </w:t>
       </w:r>
-      <w:hyperlink r:id="rId28" w:history="1">
+      <w:hyperlink r:id="rId24" w:history="1">
         <w:r>
           <w:rPr>
             <w:rStyle w:val="Hyperlink"/>
@@ -14729,7 +15038,7 @@
       <w:r>
         <w:t>e:</w:t>
       </w:r>
-      <w:hyperlink r:id="rId29" w:history="1">
+      <w:hyperlink r:id="rId25" w:history="1">
         <w:r>
           <w:t xml:space="preserve"> </w:t>
         </w:r>
@@ -15584,6 +15893,7 @@
         <w:rPr>
           <w:spacing w:val="8"/>
         </w:rPr>
+        <w:lastRenderedPageBreak/>
         <w:t>A</w:t>
       </w:r>
       <w:r>
@@ -15889,7 +16199,7 @@
       <w:r>
         <w:t>ail:</w:t>
       </w:r>
-      <w:hyperlink r:id="rId30" w:history="1">
+      <w:hyperlink r:id="rId26" w:history="1">
         <w:r>
           <w:t xml:space="preserve"> HU</w:t>
         </w:r>
@@ -18040,7 +18350,6 @@
         <w:pStyle w:val="References"/>
       </w:pPr>
       <w:r>
-        <w:lastRenderedPageBreak/>
         <w:t>J. K. Author, “Title of thesis,” M.S. thesis, Abbrev. Dept., Abbrev. Univ., City of Univ., Abbrev. State, year.</w:t>
       </w:r>
     </w:p>
@@ -18406,7 +18715,7 @@
                     <pic:cNvPicPr/>
                   </pic:nvPicPr>
                   <pic:blipFill>
-                    <a:blip r:embed="rId31">
+                    <a:blip r:embed="rId27">
                       <a:extLst>
                         <a:ext uri="{28A0092B-C50C-407E-A947-70E740481C1C}">
                           <a14:useLocalDpi xmlns:a14="http://schemas.microsoft.com/office/drawing/2010/main" val="0"/>
@@ -18468,7 +18777,7 @@
                     <pic:cNvPicPr/>
                   </pic:nvPicPr>
                   <pic:blipFill>
-                    <a:blip r:embed="rId32">
+                    <a:blip r:embed="rId28">
                       <a:extLst>
                         <a:ext uri="{28A0092B-C50C-407E-A947-70E740481C1C}">
                           <a14:useLocalDpi xmlns:a14="http://schemas.microsoft.com/office/drawing/2010/main" val="0"/>
@@ -18528,6 +18837,7 @@
           <w:sz w:val="20"/>
           <w:szCs w:val="20"/>
         </w:rPr>
+        <w:lastRenderedPageBreak/>
         <w:t xml:space="preserve">Fellow (F) in 1987.  The first paragraph may contain a place and/or date of birth (list place, then date). Next, the author’s educational background is listed. The degrees should be listed with type of degree in what field, which institution, city, state, and country, and year </w:t>
       </w:r>
       <w:r>
@@ -18719,7 +19029,7 @@
                     <pic:cNvPicPr/>
                   </pic:nvPicPr>
                   <pic:blipFill>
-                    <a:blip r:embed="rId33">
+                    <a:blip r:embed="rId29">
                       <a:extLst>
                         <a:ext uri="{28A0092B-C50C-407E-A947-70E740481C1C}">
                           <a14:useLocalDpi xmlns:a14="http://schemas.microsoft.com/office/drawing/2010/main" val="0"/>
@@ -19033,7 +19343,14 @@
         <w:rPr>
           <w:rFonts w:ascii="Times-Roman" w:hAnsi="Times-Roman" w:cs="Times-Roman"/>
         </w:rPr>
-        <w:t xml:space="preserve">, Taiwan. His research interest includes the development of surface processing and biological/medical treatment techniques using </w:t>
+        <w:t xml:space="preserve">, Taiwan. His research interest includes the development of surface </w:t>
+      </w:r>
+      <w:r>
+        <w:rPr>
+          <w:rFonts w:ascii="Times-Roman" w:hAnsi="Times-Roman" w:cs="Times-Roman"/>
+        </w:rPr>
+        <w:lastRenderedPageBreak/>
+        <w:t xml:space="preserve">processing and biological/medical treatment techniques using </w:t>
       </w:r>
       <w:proofErr w:type="spellStart"/>
       <w:r>
@@ -19131,7 +19448,6 @@
         <w:rPr>
           <w:rFonts w:ascii="Times-Roman" w:hAnsi="Times-Roman" w:cs="Times-Roman"/>
         </w:rPr>
-        <w:lastRenderedPageBreak/>
         <w:t xml:space="preserve">   </w:t>
       </w:r>
     </w:p>
@@ -19145,7 +19461,7 @@
           <w:rFonts w:ascii="Times-Roman" w:hAnsi="Times-Roman" w:cs="Times-Roman"/>
         </w:rPr>
         <w:sectPr>
-          <w:headerReference w:type="default" r:id="rId34"/>
+          <w:headerReference w:type="default" r:id="rId30"/>
           <w:type w:val="continuous"/>
           <w:pgSz w:w="12240" w:h="15840" w:code="1"/>
           <w:pgMar w:top="1008" w:right="936" w:bottom="1008" w:left="936" w:header="432" w:footer="432" w:gutter="0"/>
@@ -19214,24 +19530,17 @@
       <w:pPr>
         <w:pStyle w:val="FootnoteText"/>
       </w:pPr>
-      <w:r>
-        <w:t xml:space="preserve">This paragraph of the first footnote will contain </w:t>
+      <w:bookmarkStart w:id="0" w:name="_GoBack"/>
+      <w:r>
+        <w:t xml:space="preserve">This work was sponsored by Katia Mayfield, Athens State University, </w:t>
       </w:r>
       <w:proofErr w:type="gramStart"/>
       <w:r>
-        <w:t>the  date</w:t>
+        <w:t>Athens</w:t>
       </w:r>
       <w:proofErr w:type="gramEnd"/>
       <w:r>
-        <w:t xml:space="preserve"> on which you submitted your paper for review. It will also contain support information, including sponsor and financial support acknowledgment. For example, “This work was supported in part by the U.S. Depart</w:t>
-      </w:r>
-      <w:r>
-        <w:softHyphen/>
-        <w:t>ment of Com</w:t>
-      </w:r>
-      <w:r>
-        <w:softHyphen/>
-        <w:t xml:space="preserve">merce under Grant BS123456”. </w:t>
+        <w:t xml:space="preserve">, AL. It was submitted for review by her and Dr. Adam W. Lewis, Professors of Computer Science, on November 19, 2015. </w:t>
       </w:r>
     </w:p>
     <w:p>
@@ -19239,7 +19548,15 @@
         <w:pStyle w:val="FootnoteText"/>
       </w:pPr>
       <w:r>
-        <w:t xml:space="preserve">The next few paragraphs should contain the authors’ current affiliations, including current address and e-mail. For example, F. A. Author is with the National Institute of Standards and Technology, Boulder, CO 80305 USA (e-mail: author@ boulder.nist.gov). </w:t>
+        <w:t xml:space="preserve"> K. T. Woods is a Phi Theta Kappa member and graduating senior in Computer Science - Networking at Athens State University, Athens, AL 35611 USA. (</w:t>
+      </w:r>
+      <w:proofErr w:type="gramStart"/>
+      <w:r>
+        <w:t>e-mail</w:t>
+      </w:r>
+      <w:proofErr w:type="gramEnd"/>
+      <w:r>
+        <w:t xml:space="preserve">: kwoods3@my.athens.edu). </w:t>
       </w:r>
     </w:p>
     <w:p>
@@ -19247,7 +19564,15 @@
         <w:pStyle w:val="FootnoteText"/>
       </w:pPr>
       <w:r>
-        <w:t>S. B. Author, Jr., was with Rice University, Houston, TX 77005 USA. He is now with the Department of Physics, Colorado State University, Fort Collins, CO 80523 USA (e-mail: author@lamar.colostate.edu).</w:t>
+        <w:t xml:space="preserve"> M. B. Williams is a graduating senior in Computer Science and Mathematics at Athens State University, Athens, AL 35611 USA. (</w:t>
+      </w:r>
+      <w:proofErr w:type="gramStart"/>
+      <w:r>
+        <w:t>e-mail</w:t>
+      </w:r>
+      <w:proofErr w:type="gramEnd"/>
+      <w:r>
+        <w:t xml:space="preserve">: mwilli29@my.athens.edu). </w:t>
       </w:r>
     </w:p>
     <w:p>
@@ -19255,9 +19580,18 @@
         <w:pStyle w:val="FootnoteText"/>
       </w:pPr>
       <w:r>
-        <w:t>T. C. Author is with the Electrical Engineering Department, University of Colorado, Boulder, CO 80309 USA, on leave from the National Research Institute for Metals, Tsukuba, Japan (e-mail: author@nrim.go.jp).</w:t>
-      </w:r>
-    </w:p>
+        <w:t>W. G. Dawkins is a graduating senior in Computer Science – Computer Information Systems at Athens State University, Athens, AL 35611 USA. (</w:t>
+      </w:r>
+      <w:proofErr w:type="gramStart"/>
+      <w:r>
+        <w:t>e-mail</w:t>
+      </w:r>
+      <w:proofErr w:type="gramEnd"/>
+      <w:r>
+        <w:t>: wdawkins@my.athens.edu).</w:t>
+      </w:r>
+    </w:p>
+    <w:bookmarkEnd w:id="0"/>
   </w:footnote>
   <w:footnote w:id="2">
     <w:p>
@@ -19283,9 +19617,28 @@
   <w:p>
     <w:pPr>
       <w:pStyle w:val="Header"/>
+      <w:rPr>
+        <w:sz w:val="14"/>
+      </w:rPr>
     </w:pPr>
     <w:r>
-      <w:t>Digital Humanities</w:t>
+      <w:rPr>
+        <w:sz w:val="14"/>
+      </w:rPr>
+      <w:t xml:space="preserve">WOODS </w:t>
+    </w:r>
+    <w:r>
+      <w:rPr>
+        <w:i/>
+        <w:sz w:val="14"/>
+      </w:rPr>
+      <w:t>et al.</w:t>
+    </w:r>
+    <w:r>
+      <w:rPr>
+        <w:sz w:val="14"/>
+      </w:rPr>
+      <w:t>: DIGITAL HUMANITIES</w:t>
     </w:r>
   </w:p>
 </w:hdr>
@@ -22755,7 +23108,7 @@
 </file>
 
 <file path=customXml/itemProps1.xml><?xml version="1.0" encoding="utf-8"?>
-<ds:datastoreItem xmlns:ds="http://schemas.openxmlformats.org/officeDocument/2006/customXml" ds:itemID="{521D5ECC-278E-4212-85E7-BAF67032CE74}">
+<ds:datastoreItem xmlns:ds="http://schemas.openxmlformats.org/officeDocument/2006/customXml" ds:itemID="{15E85C00-93B2-4619-BCA7-56A4DCAB1513}">
   <ds:schemaRefs>
     <ds:schemaRef ds:uri="http://schemas.openxmlformats.org/officeDocument/2006/bibliography"/>
   </ds:schemaRefs>

</xml_diff>

<commit_message>
changed to present to past tense
changed to present to past tense
</commit_message>
<xml_diff>
--- a/Research Paper/FinalDraft.docx
+++ b/Research Paper/FinalDraft.docx
@@ -96,8 +96,6 @@
       <w:r>
         <w:t>accuracy</w:t>
       </w:r>
-      <w:bookmarkStart w:id="0" w:name="_GoBack"/>
-      <w:bookmarkEnd w:id="0"/>
       <w:r>
         <w:t xml:space="preserve"> and performance.</w:t>
       </w:r>
@@ -107,7 +105,7 @@
       <w:pPr>
         <w:pStyle w:val="IndexTerms"/>
       </w:pPr>
-      <w:bookmarkStart w:id="1" w:name="PointTmp"/>
+      <w:bookmarkStart w:id="0" w:name="PointTmp"/>
       <w:r>
         <w:rPr>
           <w:i/>
@@ -140,7 +138,7 @@
         <w:t>.</w:t>
       </w:r>
     </w:p>
-    <w:bookmarkEnd w:id="1"/>
+    <w:bookmarkEnd w:id="0"/>
     <w:p>
       <w:pPr>
         <w:pStyle w:val="Heading1"/>
@@ -737,7 +735,33 @@
         </m:sSup>
       </m:oMath>
       <w:r>
-        <w:t>), we were tasked to research, implement, and test other algorithms in terms of their effectiveness and performance.</w:t>
+        <w:t xml:space="preserve">), we </w:t>
+      </w:r>
+      <w:r>
+        <w:t>have</w:t>
+      </w:r>
+      <w:r>
+        <w:t xml:space="preserve"> research</w:t>
+      </w:r>
+      <w:r>
+        <w:t>ed</w:t>
+      </w:r>
+      <w:bookmarkStart w:id="1" w:name="_GoBack"/>
+      <w:bookmarkEnd w:id="1"/>
+      <w:r>
+        <w:t>, implement</w:t>
+      </w:r>
+      <w:r>
+        <w:t>ed</w:t>
+      </w:r>
+      <w:r>
+        <w:t>, and test</w:t>
+      </w:r>
+      <w:r>
+        <w:t>ed</w:t>
+      </w:r>
+      <w:r>
+        <w:t xml:space="preserve"> other algorithms in terms of their effectiveness and performance.</w:t>
       </w:r>
     </w:p>
     <w:p>
@@ -6766,7 +6790,7 @@
 </file>
 
 <file path=customXml/itemProps1.xml><?xml version="1.0" encoding="utf-8"?>
-<ds:datastoreItem xmlns:ds="http://schemas.openxmlformats.org/officeDocument/2006/customXml" ds:itemID="{17AAC9DE-48A7-463B-9D68-1E647DB4F521}">
+<ds:datastoreItem xmlns:ds="http://schemas.openxmlformats.org/officeDocument/2006/customXml" ds:itemID="{54CA09DF-4D91-4F2F-8123-BB5B56A3F5E0}">
   <ds:schemaRefs>
     <ds:schemaRef ds:uri="http://schemas.openxmlformats.org/officeDocument/2006/bibliography"/>
   </ds:schemaRefs>

</xml_diff>

<commit_message>
separating Levenshtein from others
separating Levenshtein from others
</commit_message>
<xml_diff>
--- a/Research Paper/FinalDraft.docx
+++ b/Research Paper/FinalDraft.docx
@@ -568,15 +568,7 @@
         <w:pStyle w:val="Heading1"/>
       </w:pPr>
       <w:r>
-        <w:t>The Algorithms</w:t>
-      </w:r>
-    </w:p>
-    <w:p>
-      <w:pPr>
-        <w:pStyle w:val="Heading2"/>
-      </w:pPr>
-      <w:r>
-        <w:t>Levenshtein’s Distance</w:t>
+        <w:t>Levenshtein’s Distance: The Base Case</w:t>
       </w:r>
     </w:p>
     <w:p>
@@ -585,6 +577,8 @@
       </w:pPr>
       <w:r>
         <w:tab/>
+      </w:r>
+      <w:r>
         <w:t xml:space="preserve">Levenshtein’s distance algorithm is a method that was developed by Vladimir Levenshtein in 1965. As described in the </w:t>
       </w:r>
       <w:r>
@@ -598,10 +592,7 @@
         <w:t xml:space="preserve">, </w:t>
       </w:r>
       <w:r>
-        <w:t>Levenshtein’s method is an algorithm that uses the minimum number of insertions, deletions, and substitutions that would be needed to transform one string into a similar string sequence. He published this as a tool to measure the distance between two sequences of characters. This tool is still used widely today in various computational sequences like DNA analysis, spell checker software, or even fuzzy string matching.</w:t>
-      </w:r>
-      <w:r>
-        <w:t xml:space="preserve"> </w:t>
+        <w:t xml:space="preserve">Levenshtein’s method is an algorithm that uses the minimum number of insertions, deletions, and substitutions that would be needed to transform one string into a similar string sequence. He published this as a tool to measure the distance between two sequences of characters. This tool is still used widely today in various computational sequences like DNA analysis, spell checker software, or even fuzzy string matching. </w:t>
       </w:r>
     </w:p>
     <w:p>
@@ -615,10 +606,7 @@
       </w:pPr>
       <w:r>
         <w:tab/>
-        <w:t>The difficulty of using the Levenshtein di</w:t>
-      </w:r>
-      <w:r>
-        <w:t xml:space="preserve">stance method to compute edit distances between strings is that it is costly in regards to efficiency. The algorithm, when used with strings of equal length, would have a complexity of roughly </w:t>
+        <w:t xml:space="preserve">The difficulty of using the Levenshtein distance method to compute edit distances between strings is that it is costly in regards to efficiency. The algorithm, when used with strings of equal length, would have a complexity of roughly </w:t>
       </w:r>
       <w:proofErr w:type="gramStart"/>
       <w:r>
@@ -668,38 +656,7 @@
       </w:pPr>
       <w:r>
         <w:tab/>
-        <w:t>Unfortunately</w:t>
-      </w:r>
-      <w:r>
-        <w:t xml:space="preserve"> to date</w:t>
-      </w:r>
-      <w:r>
-        <w:t xml:space="preserve">, character by character comparisons </w:t>
-      </w:r>
-      <w:r>
-        <w:t>have</w:t>
-      </w:r>
-      <w:r>
-        <w:t xml:space="preserve"> </w:t>
-      </w:r>
-      <w:r>
-        <w:t>been the</w:t>
-      </w:r>
-      <w:r>
-        <w:t xml:space="preserve"> only way to perform the type of analysis required to calculate such </w:t>
-      </w:r>
-      <w:r>
-        <w:t xml:space="preserve">distance </w:t>
-      </w:r>
-      <w:r>
-        <w:t>measurements. Those measurements</w:t>
-      </w:r>
-      <w:r>
-        <w:t xml:space="preserve"> can then be used to help determine the likely </w:t>
-      </w:r>
-      <w:r>
-        <w:lastRenderedPageBreak/>
-        <w:t xml:space="preserve">sequence in which drafts were created. In an effort to find a valid solution with less than </w:t>
+        <w:t xml:space="preserve">Unfortunately to date, character by character comparisons have been the only way to perform the type of analysis required to calculate such distance measurements. Those measurements can then be used to help determine the likely sequence in which drafts were created. In an effort to find a valid solution with less than </w:t>
       </w:r>
       <w:proofErr w:type="gramStart"/>
       <w:r>
@@ -735,33 +692,22 @@
         </m:sSup>
       </m:oMath>
       <w:r>
-        <w:t xml:space="preserve">), we </w:t>
-      </w:r>
-      <w:r>
-        <w:t>have</w:t>
-      </w:r>
-      <w:r>
-        <w:t xml:space="preserve"> research</w:t>
-      </w:r>
-      <w:r>
-        <w:t>ed</w:t>
-      </w:r>
-      <w:bookmarkStart w:id="1" w:name="_GoBack"/>
-      <w:bookmarkEnd w:id="1"/>
-      <w:r>
-        <w:t>, implement</w:t>
-      </w:r>
-      <w:r>
-        <w:t>ed</w:t>
-      </w:r>
-      <w:r>
-        <w:t>, and test</w:t>
-      </w:r>
-      <w:r>
-        <w:t>ed</w:t>
-      </w:r>
-      <w:r>
-        <w:t xml:space="preserve"> other algorithms in terms of their effectiveness and performance.</w:t>
+        <w:t xml:space="preserve">), we have researched, </w:t>
+      </w:r>
+      <w:r>
+        <w:lastRenderedPageBreak/>
+        <w:t>implemented, and tested other algorithms in terms of their effectiveness and performance.</w:t>
+      </w:r>
+    </w:p>
+    <w:p>
+      <w:pPr>
+        <w:pStyle w:val="Heading1"/>
+      </w:pPr>
+      <w:r>
+        <w:t xml:space="preserve">Alternate </w:t>
+      </w:r>
+      <w:r>
+        <w:t>Algorithms</w:t>
       </w:r>
     </w:p>
     <w:p>
@@ -2494,16 +2440,10 @@
       <w:pPr>
         <w:pStyle w:val="Heading1"/>
       </w:pPr>
+      <w:bookmarkStart w:id="1" w:name="_GoBack"/>
+      <w:bookmarkEnd w:id="1"/>
       <w:r>
         <w:lastRenderedPageBreak/>
-        <w:t>Grouped Results</w:t>
-      </w:r>
-    </w:p>
-    <w:p>
-      <w:pPr>
-        <w:pStyle w:val="Heading1"/>
-      </w:pPr>
-      <w:r>
         <w:t>Conclusion</w:t>
       </w:r>
     </w:p>
@@ -6790,7 +6730,7 @@
 </file>
 
 <file path=customXml/itemProps1.xml><?xml version="1.0" encoding="utf-8"?>
-<ds:datastoreItem xmlns:ds="http://schemas.openxmlformats.org/officeDocument/2006/customXml" ds:itemID="{54CA09DF-4D91-4F2F-8123-BB5B56A3F5E0}">
+<ds:datastoreItem xmlns:ds="http://schemas.openxmlformats.org/officeDocument/2006/customXml" ds:itemID="{8E82F4EA-5ACF-4088-992C-8375C7424C1D}">
   <ds:schemaRefs>
     <ds:schemaRef ds:uri="http://schemas.openxmlformats.org/officeDocument/2006/bibliography"/>
   </ds:schemaRefs>

</xml_diff>

<commit_message>
adding marlenes changes to paper
adding marlenes changes to paper
</commit_message>
<xml_diff>
--- a/Research Paper/FinalDraft.docx
+++ b/Research Paper/FinalDraft.docx
@@ -73,13 +73,7 @@
         <w:t xml:space="preserve"> determining the order of multiple drafts of text documents and manuscripts, long has it been a tedious task to study the changes from one draft to the others. Over time, as computing technology has progressed, so has the development of algorithms that compare edit distances, search, sort, find, replace and merge. Unfortunately, all such algorithms must contain logic that touches every character within a set of inputs. Levenshtein’s Distance algorithm has been proven to be very helpful in the determination of</w:t>
       </w:r>
       <w:r>
-        <w:t xml:space="preserve"> draft sequences, though it has a high order of complexity that can quickly consume the available resources within a given computer system. I</w:t>
-      </w:r>
-      <w:r>
-        <w:t>n hopes to find a better solution</w:t>
-      </w:r>
-      <w:r>
-        <w:t>, o</w:t>
+        <w:t xml:space="preserve"> draft sequences, though it has a high order of complexity that can quickly consume the available resources within a given computer system. In hopes to find a better solution, o</w:t>
       </w:r>
       <w:r>
         <w:t xml:space="preserve">ur task herein is to compare alternate </w:t>
@@ -577,8 +571,6 @@
       </w:pPr>
       <w:r>
         <w:tab/>
-      </w:r>
-      <w:r>
         <w:t xml:space="preserve">Levenshtein’s distance algorithm is a method that was developed by Vladimir Levenshtein in 1965. As described in the </w:t>
       </w:r>
       <w:r>
@@ -873,7 +865,9 @@
       </w:pPr>
       <w:r>
         <w:tab/>
-        <w:t xml:space="preserve">The Hunt-McIlroy algorithm was developed by J. W. Hunt from the Department of Electrical Engineering at Stanford University in Stanford, California and M. D. McIlroy from Bell Laboratories in Murray Hill, New Jersey. The algorithm </w:t>
+      </w:r>
+      <w:r>
+        <w:t xml:space="preserve">The Hunt-McIlroy algorithm was discovered by J. W. Hunt from the Department of Electrical Engineering at Stanford University in Stanford, California and M. D. McIlroy from Bell Laboratories in Murray Hill, New Jersey. The algorithm </w:t>
       </w:r>
       <w:r>
         <w:lastRenderedPageBreak/>
@@ -899,7 +893,104 @@
         <w:jc w:val="both"/>
       </w:pPr>
       <w:r>
-        <w:t xml:space="preserve">To use the algorithm, one must first read in the files line-by-line. The </w:t>
+        <w:tab/>
+      </w:r>
+      <w:r>
+        <w:t>To use the algorithm, one must first</w:t>
+      </w:r>
+      <w:r>
+        <w:t xml:space="preserve"> read in the files line-by-line, where file one would be called </w:t>
+      </w:r>
+      <m:oMath>
+        <m:sSub>
+          <m:sSubPr>
+            <m:ctrlPr>
+              <w:rPr>
+                <w:rFonts w:ascii="Cambria Math" w:hAnsi="Cambria Math"/>
+                <w:i/>
+              </w:rPr>
+            </m:ctrlPr>
+          </m:sSubPr>
+          <m:e>
+            <m:r>
+              <w:rPr>
+                <w:rFonts w:ascii="Cambria Math" w:hAnsi="Cambria Math"/>
+              </w:rPr>
+              <m:t>A</m:t>
+            </m:r>
+          </m:e>
+          <m:sub>
+            <m:r>
+              <w:rPr>
+                <w:rFonts w:ascii="Cambria Math" w:hAnsi="Cambria Math"/>
+              </w:rPr>
+              <m:t>i</m:t>
+            </m:r>
+          </m:sub>
+        </m:sSub>
+        <m:r>
+          <w:rPr>
+            <w:rFonts w:ascii="Cambria Math" w:hAnsi="Cambria Math"/>
+          </w:rPr>
+          <m:t>, i=1,…,m</m:t>
+        </m:r>
+      </m:oMath>
+      <w:r>
+        <w:rPr>
+          <w:rFonts w:eastAsiaTheme="minorEastAsia"/>
+        </w:rPr>
+        <w:t xml:space="preserve"> and file two </w:t>
+      </w:r>
+      <w:proofErr w:type="gramStart"/>
+      <w:r>
+        <w:rPr>
+          <w:rFonts w:eastAsiaTheme="minorEastAsia"/>
+        </w:rPr>
+        <w:t xml:space="preserve">called </w:t>
+      </w:r>
+      <w:proofErr w:type="gramEnd"/>
+      <m:oMath>
+        <m:sSub>
+          <m:sSubPr>
+            <m:ctrlPr>
+              <w:rPr>
+                <w:rFonts w:ascii="Cambria Math" w:eastAsiaTheme="minorEastAsia" w:hAnsi="Cambria Math"/>
+                <w:i/>
+              </w:rPr>
+            </m:ctrlPr>
+          </m:sSubPr>
+          <m:e>
+            <m:r>
+              <w:rPr>
+                <w:rFonts w:ascii="Cambria Math" w:eastAsiaTheme="minorEastAsia" w:hAnsi="Cambria Math"/>
+              </w:rPr>
+              <m:t>B</m:t>
+            </m:r>
+          </m:e>
+          <m:sub>
+            <m:r>
+              <w:rPr>
+                <w:rFonts w:ascii="Cambria Math" w:eastAsiaTheme="minorEastAsia" w:hAnsi="Cambria Math"/>
+              </w:rPr>
+              <m:t>j</m:t>
+            </m:r>
+          </m:sub>
+        </m:sSub>
+        <m:r>
+          <w:rPr>
+            <w:rFonts w:ascii="Cambria Math" w:eastAsiaTheme="minorEastAsia" w:hAnsi="Cambria Math"/>
+          </w:rPr>
+          <m:t>, j=1,…,n</m:t>
+        </m:r>
+      </m:oMath>
+      <w:r>
+        <w:rPr>
+          <w:rFonts w:eastAsiaTheme="minorEastAsia"/>
+        </w:rPr>
+        <w:t>.</w:t>
+      </w:r>
+      <w:r>
+        <w:t xml:space="preserve"> The </w:t>
       </w:r>
       <w:proofErr w:type="spellStart"/>
       <w:r>
@@ -945,7 +1036,504 @@
       </w:r>
       <w:proofErr w:type="spellEnd"/>
       <w:r>
-        <w:t>. This integer represents the longest common subsequence between the two lines of the two files. For large files, meaning thousands of lines, one would create a hash value. For instance, one possible hash value might be to remove all white spaces within each line</w:t>
+        <w:t xml:space="preserve">. </w:t>
+      </w:r>
+      <w:r>
+        <w:t xml:space="preserve">For instance, </w:t>
+      </w:r>
+      <m:oMath>
+        <m:sSub>
+          <m:sSubPr>
+            <m:ctrlPr>
+              <w:rPr>
+                <w:rFonts w:ascii="Cambria Math" w:hAnsi="Cambria Math"/>
+                <w:i/>
+              </w:rPr>
+            </m:ctrlPr>
+          </m:sSubPr>
+          <m:e>
+            <m:r>
+              <w:rPr>
+                <w:rFonts w:ascii="Cambria Math" w:hAnsi="Cambria Math"/>
+              </w:rPr>
+              <m:t>P</m:t>
+            </m:r>
+          </m:e>
+          <m:sub>
+            <m:r>
+              <w:rPr>
+                <w:rFonts w:ascii="Cambria Math" w:hAnsi="Cambria Math"/>
+              </w:rPr>
+              <m:t>ij</m:t>
+            </m:r>
+          </m:sub>
+        </m:sSub>
+      </m:oMath>
+      <w:r>
+        <w:rPr>
+          <w:rFonts w:eastAsiaTheme="minorEastAsia"/>
+        </w:rPr>
+        <w:t xml:space="preserve"> would be satisfied by </w:t>
+      </w:r>
+    </w:p>
+    <w:p>
+      <w:pPr>
+        <w:jc w:val="both"/>
+      </w:pPr>
+    </w:p>
+    <w:p>
+      <w:pPr>
+        <w:jc w:val="both"/>
+        <w:rPr>
+          <w:rFonts w:eastAsiaTheme="minorEastAsia"/>
+        </w:rPr>
+      </w:pPr>
+      <m:oMathPara>
+        <m:oMath>
+          <m:sSub>
+            <m:sSubPr>
+              <m:ctrlPr>
+                <w:rPr>
+                  <w:rFonts w:ascii="Cambria Math" w:hAnsi="Cambria Math"/>
+                  <w:i/>
+                </w:rPr>
+              </m:ctrlPr>
+            </m:sSubPr>
+            <m:e>
+              <m:r>
+                <w:rPr>
+                  <w:rFonts w:ascii="Cambria Math" w:hAnsi="Cambria Math"/>
+                </w:rPr>
+                <m:t>P</m:t>
+              </m:r>
+            </m:e>
+            <m:sub>
+              <m:r>
+                <w:rPr>
+                  <w:rFonts w:ascii="Cambria Math" w:hAnsi="Cambria Math"/>
+                </w:rPr>
+                <m:t>i0</m:t>
+              </m:r>
+            </m:sub>
+          </m:sSub>
+          <m:r>
+            <w:rPr>
+              <w:rFonts w:ascii="Cambria Math" w:hAnsi="Cambria Math"/>
+            </w:rPr>
+            <m:t>=0  i=0, …, m,</m:t>
+          </m:r>
+        </m:oMath>
+      </m:oMathPara>
+    </w:p>
+    <w:p>
+      <w:pPr>
+        <w:jc w:val="both"/>
+        <w:rPr>
+          <w:rFonts w:eastAsiaTheme="minorEastAsia"/>
+        </w:rPr>
+      </w:pPr>
+      <m:oMathPara>
+        <m:oMath>
+          <m:sSub>
+            <m:sSubPr>
+              <m:ctrlPr>
+                <w:rPr>
+                  <w:rFonts w:ascii="Cambria Math" w:hAnsi="Cambria Math"/>
+                  <w:i/>
+                </w:rPr>
+              </m:ctrlPr>
+            </m:sSubPr>
+            <m:e>
+              <m:r>
+                <w:rPr>
+                  <w:rFonts w:ascii="Cambria Math" w:hAnsi="Cambria Math"/>
+                </w:rPr>
+                <m:t>P</m:t>
+              </m:r>
+            </m:e>
+            <m:sub>
+              <m:r>
+                <w:rPr>
+                  <w:rFonts w:ascii="Cambria Math" w:hAnsi="Cambria Math"/>
+                </w:rPr>
+                <m:t>0j</m:t>
+              </m:r>
+            </m:sub>
+          </m:sSub>
+          <m:r>
+            <w:rPr>
+              <w:rFonts w:ascii="Cambria Math" w:hAnsi="Cambria Math"/>
+            </w:rPr>
+            <m:t>=0  j=0,…,n,</m:t>
+          </m:r>
+        </m:oMath>
+      </m:oMathPara>
+    </w:p>
+    <w:p>
+      <w:pPr>
+        <w:jc w:val="both"/>
+      </w:pPr>
+      <m:oMathPara>
+        <m:oMath>
+          <m:sSub>
+            <m:sSubPr>
+              <m:ctrlPr>
+                <w:rPr>
+                  <w:rFonts w:ascii="Cambria Math" w:hAnsi="Cambria Math"/>
+                  <w:i/>
+                </w:rPr>
+              </m:ctrlPr>
+            </m:sSubPr>
+            <m:e>
+              <m:r>
+                <w:rPr>
+                  <w:rFonts w:ascii="Cambria Math" w:hAnsi="Cambria Math"/>
+                </w:rPr>
+                <m:t>P</m:t>
+              </m:r>
+            </m:e>
+            <m:sub>
+              <m:r>
+                <w:rPr>
+                  <w:rFonts w:ascii="Cambria Math" w:hAnsi="Cambria Math"/>
+                </w:rPr>
+                <m:t>ij</m:t>
+              </m:r>
+            </m:sub>
+          </m:sSub>
+          <m:r>
+            <w:rPr>
+              <w:rFonts w:ascii="Cambria Math" w:hAnsi="Cambria Math"/>
+            </w:rPr>
+            <m:t>=</m:t>
+          </m:r>
+          <m:d>
+            <m:dPr>
+              <m:begChr m:val="{"/>
+              <m:endChr m:val=""/>
+              <m:ctrlPr>
+                <w:rPr>
+                  <w:rFonts w:ascii="Cambria Math" w:hAnsi="Cambria Math"/>
+                  <w:i/>
+                </w:rPr>
+              </m:ctrlPr>
+            </m:dPr>
+            <m:e>
+              <m:eqArr>
+                <m:eqArrPr>
+                  <m:ctrlPr>
+                    <w:rPr>
+                      <w:rFonts w:ascii="Cambria Math" w:hAnsi="Cambria Math"/>
+                      <w:i/>
+                    </w:rPr>
+                  </m:ctrlPr>
+                </m:eqArrPr>
+                <m:e>
+                  <m:r>
+                    <w:rPr>
+                      <w:rFonts w:ascii="Cambria Math" w:hAnsi="Cambria Math"/>
+                    </w:rPr>
+                    <m:t>1+</m:t>
+                  </m:r>
+                  <m:sSub>
+                    <m:sSubPr>
+                      <m:ctrlPr>
+                        <w:rPr>
+                          <w:rFonts w:ascii="Cambria Math" w:hAnsi="Cambria Math"/>
+                          <w:i/>
+                        </w:rPr>
+                      </m:ctrlPr>
+                    </m:sSubPr>
+                    <m:e>
+                      <m:r>
+                        <w:rPr>
+                          <w:rFonts w:ascii="Cambria Math" w:hAnsi="Cambria Math"/>
+                        </w:rPr>
+                        <m:t>P</m:t>
+                      </m:r>
+                    </m:e>
+                    <m:sub>
+                      <m:r>
+                        <w:rPr>
+                          <w:rFonts w:ascii="Cambria Math" w:hAnsi="Cambria Math"/>
+                        </w:rPr>
+                        <m:t>i-1,j-1</m:t>
+                      </m:r>
+                    </m:sub>
+                  </m:sSub>
+                  <m:r>
+                    <w:rPr>
+                      <w:rFonts w:ascii="Cambria Math" w:hAnsi="Cambria Math"/>
+                    </w:rPr>
+                    <m:t xml:space="preserve">              </m:t>
+                  </m:r>
+                  <m:r>
+                    <m:rPr>
+                      <m:nor/>
+                    </m:rPr>
+                    <w:rPr>
+                      <w:rFonts w:ascii="Cambria Math" w:hAnsi="Cambria Math"/>
+                    </w:rPr>
+                    <m:t xml:space="preserve">if  </m:t>
+                  </m:r>
+                  <m:sSub>
+                    <m:sSubPr>
+                      <m:ctrlPr>
+                        <w:rPr>
+                          <w:rFonts w:ascii="Cambria Math" w:hAnsi="Cambria Math"/>
+                          <w:i/>
+                        </w:rPr>
+                      </m:ctrlPr>
+                    </m:sSubPr>
+                    <m:e>
+                      <m:r>
+                        <w:rPr>
+                          <w:rFonts w:ascii="Cambria Math" w:hAnsi="Cambria Math"/>
+                        </w:rPr>
+                        <m:t>A</m:t>
+                      </m:r>
+                    </m:e>
+                    <m:sub>
+                      <m:r>
+                        <w:rPr>
+                          <w:rFonts w:ascii="Cambria Math" w:hAnsi="Cambria Math"/>
+                        </w:rPr>
+                        <m:t>1</m:t>
+                      </m:r>
+                    </m:sub>
+                  </m:sSub>
+                  <m:r>
+                    <w:rPr>
+                      <w:rFonts w:ascii="Cambria Math" w:hAnsi="Cambria Math"/>
+                    </w:rPr>
+                    <m:t>=</m:t>
+                  </m:r>
+                  <m:sSub>
+                    <m:sSubPr>
+                      <m:ctrlPr>
+                        <w:rPr>
+                          <w:rFonts w:ascii="Cambria Math" w:hAnsi="Cambria Math"/>
+                          <w:i/>
+                        </w:rPr>
+                      </m:ctrlPr>
+                    </m:sSubPr>
+                    <m:e>
+                      <m:r>
+                        <w:rPr>
+                          <w:rFonts w:ascii="Cambria Math" w:hAnsi="Cambria Math"/>
+                        </w:rPr>
+                        <m:t>B</m:t>
+                      </m:r>
+                    </m:e>
+                    <m:sub>
+                      <m:r>
+                        <w:rPr>
+                          <w:rFonts w:ascii="Cambria Math" w:hAnsi="Cambria Math"/>
+                        </w:rPr>
+                        <m:t>j</m:t>
+                      </m:r>
+                    </m:sub>
+                  </m:sSub>
+                </m:e>
+                <m:e>
+                  <m:func>
+                    <m:funcPr>
+                      <m:ctrlPr>
+                        <w:rPr>
+                          <w:rFonts w:ascii="Cambria Math" w:hAnsi="Cambria Math"/>
+                        </w:rPr>
+                      </m:ctrlPr>
+                    </m:funcPr>
+                    <m:fName>
+                      <m:r>
+                        <m:rPr>
+                          <m:sty m:val="p"/>
+                        </m:rPr>
+                        <w:rPr>
+                          <w:rFonts w:ascii="Cambria Math" w:hAnsi="Cambria Math"/>
+                        </w:rPr>
+                        <m:t>max</m:t>
+                      </m:r>
+                    </m:fName>
+                    <m:e>
+                      <m:d>
+                        <m:dPr>
+                          <m:ctrlPr>
+                            <w:rPr>
+                              <w:rFonts w:ascii="Cambria Math" w:hAnsi="Cambria Math"/>
+                              <w:i/>
+                            </w:rPr>
+                          </m:ctrlPr>
+                        </m:dPr>
+                        <m:e>
+                          <m:sSub>
+                            <m:sSubPr>
+                              <m:ctrlPr>
+                                <w:rPr>
+                                  <w:rFonts w:ascii="Cambria Math" w:hAnsi="Cambria Math"/>
+                                  <w:i/>
+                                </w:rPr>
+                              </m:ctrlPr>
+                            </m:sSubPr>
+                            <m:e>
+                              <m:r>
+                                <w:rPr>
+                                  <w:rFonts w:ascii="Cambria Math" w:hAnsi="Cambria Math"/>
+                                </w:rPr>
+                                <m:t>P</m:t>
+                              </m:r>
+                            </m:e>
+                            <m:sub>
+                              <m:r>
+                                <w:rPr>
+                                  <w:rFonts w:ascii="Cambria Math" w:hAnsi="Cambria Math"/>
+                                </w:rPr>
+                                <m:t>i-1,j</m:t>
+                              </m:r>
+                            </m:sub>
+                          </m:sSub>
+                          <m:r>
+                            <w:rPr>
+                              <w:rFonts w:ascii="Cambria Math" w:hAnsi="Cambria Math"/>
+                            </w:rPr>
+                            <m:t>,</m:t>
+                          </m:r>
+                          <m:sSub>
+                            <m:sSubPr>
+                              <m:ctrlPr>
+                                <w:rPr>
+                                  <w:rFonts w:ascii="Cambria Math" w:hAnsi="Cambria Math"/>
+                                  <w:i/>
+                                </w:rPr>
+                              </m:ctrlPr>
+                            </m:sSubPr>
+                            <m:e>
+                              <m:r>
+                                <w:rPr>
+                                  <w:rFonts w:ascii="Cambria Math" w:hAnsi="Cambria Math"/>
+                                </w:rPr>
+                                <m:t>P</m:t>
+                              </m:r>
+                            </m:e>
+                            <m:sub>
+                              <m:r>
+                                <w:rPr>
+                                  <w:rFonts w:ascii="Cambria Math" w:hAnsi="Cambria Math"/>
+                                </w:rPr>
+                                <m:t>i,j-1</m:t>
+                              </m:r>
+                            </m:sub>
+                          </m:sSub>
+                        </m:e>
+                      </m:d>
+                    </m:e>
+                  </m:func>
+                  <m:r>
+                    <w:rPr>
+                      <w:rFonts w:ascii="Cambria Math" w:hAnsi="Cambria Math"/>
+                    </w:rPr>
+                    <m:t xml:space="preserve">    </m:t>
+                  </m:r>
+                  <m:r>
+                    <m:rPr>
+                      <m:nor/>
+                    </m:rPr>
+                    <w:rPr>
+                      <w:rFonts w:ascii="Cambria Math" w:hAnsi="Cambria Math"/>
+                    </w:rPr>
+                    <m:t xml:space="preserve">if </m:t>
+                  </m:r>
+                  <m:sSub>
+                    <m:sSubPr>
+                      <m:ctrlPr>
+                        <w:rPr>
+                          <w:rFonts w:ascii="Cambria Math" w:hAnsi="Cambria Math"/>
+                          <w:i/>
+                        </w:rPr>
+                      </m:ctrlPr>
+                    </m:sSubPr>
+                    <m:e>
+                      <m:r>
+                        <w:rPr>
+                          <w:rFonts w:ascii="Cambria Math" w:hAnsi="Cambria Math"/>
+                        </w:rPr>
+                        <m:t>A</m:t>
+                      </m:r>
+                    </m:e>
+                    <m:sub>
+                      <m:r>
+                        <w:rPr>
+                          <w:rFonts w:ascii="Cambria Math" w:hAnsi="Cambria Math"/>
+                        </w:rPr>
+                        <m:t>1</m:t>
+                      </m:r>
+                    </m:sub>
+                  </m:sSub>
+                  <m:r>
+                    <w:rPr>
+                      <w:rFonts w:ascii="Cambria Math" w:hAnsi="Cambria Math"/>
+                    </w:rPr>
+                    <m:t>≠</m:t>
+                  </m:r>
+                  <m:sSub>
+                    <m:sSubPr>
+                      <m:ctrlPr>
+                        <w:rPr>
+                          <w:rFonts w:ascii="Cambria Math" w:hAnsi="Cambria Math"/>
+                          <w:i/>
+                        </w:rPr>
+                      </m:ctrlPr>
+                    </m:sSubPr>
+                    <m:e>
+                      <m:r>
+                        <w:rPr>
+                          <w:rFonts w:ascii="Cambria Math" w:hAnsi="Cambria Math"/>
+                        </w:rPr>
+                        <m:t>B</m:t>
+                      </m:r>
+                    </m:e>
+                    <m:sub>
+                      <m:r>
+                        <w:rPr>
+                          <w:rFonts w:ascii="Cambria Math" w:hAnsi="Cambria Math"/>
+                        </w:rPr>
+                        <m:t>j</m:t>
+                      </m:r>
+                    </m:sub>
+                  </m:sSub>
+                  <m:r>
+                    <w:rPr>
+                      <w:rFonts w:ascii="Cambria Math" w:hAnsi="Cambria Math"/>
+                    </w:rPr>
+                    <m:t xml:space="preserve">   </m:t>
+                  </m:r>
+                </m:e>
+              </m:eqArr>
+              <m:r>
+                <w:rPr>
+                  <w:rFonts w:ascii="Cambria Math" w:hAnsi="Cambria Math"/>
+                </w:rPr>
+                <m:t>1≤i≤m, 1≤j≤n.</m:t>
+              </m:r>
+            </m:e>
+          </m:d>
+        </m:oMath>
+      </m:oMathPara>
+    </w:p>
+    <w:p>
+      <w:pPr>
+        <w:jc w:val="both"/>
+      </w:pPr>
+    </w:p>
+    <w:p>
+      <w:pPr>
+        <w:jc w:val="both"/>
+      </w:pPr>
+      <w:r>
+        <w:tab/>
+      </w:r>
+      <w:r>
+        <w:t>This integer represents the longest common subsequence between the two lines of the two files. For large files, meaning thousands of lines, one would create a hash value. For instance, one possible hash value might be to remove all white spaces within each line</w:t>
       </w:r>
       <w:r>
         <w:rPr>
@@ -954,23 +1542,687 @@
         <w:t xml:space="preserve"> </w:t>
       </w:r>
       <w:r>
-        <w:t xml:space="preserve">in order to create one long computer word, which would then be compared. For our purposes, the files were read-in as one line since the poem used was four lines long. </w:t>
-      </w:r>
-    </w:p>
-    <w:p>
-      <w:pPr>
-        <w:jc w:val="both"/>
-      </w:pPr>
-      <w:r>
+        <w:t>in order to create one long computer word, which would then be compared. For our purposes, the files were read-in as one line since the p</w:t>
+      </w:r>
+      <w:r>
+        <w:t>oem used was four lines long.</w:t>
+      </w:r>
+    </w:p>
+    <w:p>
+      <w:pPr>
+        <w:jc w:val="both"/>
+      </w:pPr>
+    </w:p>
+    <w:p>
+      <w:pPr>
+        <w:jc w:val="both"/>
+      </w:pPr>
+      <w:r>
+        <w:tab/>
+      </w:r>
+      <w:r>
+        <w:t xml:space="preserve">The next step in the algorithm would be to determine a </w:t>
+      </w:r>
+      <w:r>
+        <w:rPr>
+          <w:i/>
+        </w:rPr>
+        <w:t>k</w:t>
+      </w:r>
+      <w:r>
+        <w:t xml:space="preserve">-candidate, a set of coordinate values used to represent matches between the two files. This step is considered the </w:t>
+      </w:r>
+      <w:r>
+        <w:rPr>
+          <w:i/>
+        </w:rPr>
+        <w:t>diff</w:t>
+      </w:r>
+      <w:r>
+        <w:t xml:space="preserve"> algorithm. Three criteria must be met before a </w:t>
+      </w:r>
+      <w:r>
+        <w:rPr>
+          <w:i/>
+        </w:rPr>
+        <w:t>k</w:t>
+      </w:r>
+      <w:r>
+        <w:t>-candidate can be considered:</w:t>
+      </w:r>
+    </w:p>
+    <w:p>
+      <w:pPr>
+        <w:jc w:val="both"/>
+      </w:pPr>
+    </w:p>
+    <w:p>
+      <w:pPr>
+        <w:pStyle w:val="ListParagraph"/>
+        <w:numPr>
+          <w:ilvl w:val="0"/>
+          <w:numId w:val="41"/>
+        </w:numPr>
+        <w:jc w:val="both"/>
+        <w:rPr>
+          <w:rFonts w:ascii="Times New Roman" w:hAnsi="Times New Roman" w:cs="Times New Roman"/>
+          <w:sz w:val="20"/>
+          <w:szCs w:val="20"/>
+        </w:rPr>
+      </w:pPr>
+      <m:oMath>
+        <m:sSub>
+          <m:sSubPr>
+            <m:ctrlPr>
+              <w:rPr>
+                <w:rFonts w:ascii="Cambria Math" w:hAnsi="Cambria Math" w:cs="Times New Roman"/>
+                <w:i/>
+                <w:sz w:val="20"/>
+                <w:szCs w:val="20"/>
+              </w:rPr>
+            </m:ctrlPr>
+          </m:sSubPr>
+          <m:e>
+            <m:r>
+              <w:rPr>
+                <w:rFonts w:ascii="Cambria Math" w:hAnsi="Cambria Math" w:cs="Times New Roman"/>
+                <w:sz w:val="20"/>
+                <w:szCs w:val="20"/>
+              </w:rPr>
+              <m:t>A</m:t>
+            </m:r>
+          </m:e>
+          <m:sub>
+            <m:r>
+              <w:rPr>
+                <w:rFonts w:ascii="Cambria Math" w:hAnsi="Cambria Math" w:cs="Times New Roman"/>
+                <w:sz w:val="20"/>
+                <w:szCs w:val="20"/>
+              </w:rPr>
+              <m:t>1</m:t>
+            </m:r>
+          </m:sub>
+        </m:sSub>
+        <m:r>
+          <w:rPr>
+            <w:rFonts w:ascii="Cambria Math" w:hAnsi="Cambria Math" w:cs="Times New Roman"/>
+            <w:sz w:val="20"/>
+            <w:szCs w:val="20"/>
+          </w:rPr>
+          <m:t>=</m:t>
+        </m:r>
+        <m:sSub>
+          <m:sSubPr>
+            <m:ctrlPr>
+              <w:rPr>
+                <w:rFonts w:ascii="Cambria Math" w:hAnsi="Cambria Math" w:cs="Times New Roman"/>
+                <w:i/>
+                <w:sz w:val="20"/>
+                <w:szCs w:val="20"/>
+              </w:rPr>
+            </m:ctrlPr>
+          </m:sSubPr>
+          <m:e>
+            <m:r>
+              <w:rPr>
+                <w:rFonts w:ascii="Cambria Math" w:hAnsi="Cambria Math" w:cs="Times New Roman"/>
+                <w:sz w:val="20"/>
+                <w:szCs w:val="20"/>
+              </w:rPr>
+              <m:t>B</m:t>
+            </m:r>
+          </m:e>
+          <m:sub>
+            <m:r>
+              <w:rPr>
+                <w:rFonts w:ascii="Cambria Math" w:hAnsi="Cambria Math" w:cs="Times New Roman"/>
+                <w:sz w:val="20"/>
+                <w:szCs w:val="20"/>
+              </w:rPr>
+              <m:t>j</m:t>
+            </m:r>
+          </m:sub>
+        </m:sSub>
+      </m:oMath>
+    </w:p>
+    <w:p>
+      <w:pPr>
+        <w:pStyle w:val="ListParagraph"/>
+        <w:numPr>
+          <w:ilvl w:val="0"/>
+          <w:numId w:val="41"/>
+        </w:numPr>
+        <w:jc w:val="both"/>
+        <w:rPr>
+          <w:rFonts w:ascii="Times New Roman" w:hAnsi="Times New Roman" w:cs="Times New Roman"/>
+          <w:sz w:val="20"/>
+          <w:szCs w:val="20"/>
+        </w:rPr>
+      </w:pPr>
+      <w:r>
+        <w:rPr>
+          <w:rFonts w:ascii="Times New Roman" w:hAnsi="Times New Roman" w:cs="Times New Roman"/>
+          <w:sz w:val="20"/>
+          <w:szCs w:val="20"/>
+        </w:rPr>
+        <w:t xml:space="preserve">A longest common subsequence of length </w:t>
+      </w:r>
+      <w:r>
+        <w:rPr>
+          <w:rFonts w:ascii="Times New Roman" w:hAnsi="Times New Roman" w:cs="Times New Roman"/>
+          <w:i/>
+          <w:sz w:val="20"/>
+          <w:szCs w:val="20"/>
+        </w:rPr>
+        <w:t>k</w:t>
+      </w:r>
+      <w:r>
+        <w:rPr>
+          <w:rFonts w:ascii="Times New Roman" w:hAnsi="Times New Roman" w:cs="Times New Roman"/>
+          <w:sz w:val="20"/>
+          <w:szCs w:val="20"/>
+        </w:rPr>
+        <w:t xml:space="preserve"> exists between the first </w:t>
+      </w:r>
+      <w:proofErr w:type="spellStart"/>
+      <w:r>
+        <w:rPr>
+          <w:rFonts w:ascii="Times New Roman" w:hAnsi="Times New Roman" w:cs="Times New Roman"/>
+          <w:i/>
+          <w:sz w:val="20"/>
+          <w:szCs w:val="20"/>
+        </w:rPr>
+        <w:t>i</w:t>
+      </w:r>
+      <w:proofErr w:type="spellEnd"/>
+      <w:r>
+        <w:rPr>
+          <w:rFonts w:ascii="Times New Roman" w:hAnsi="Times New Roman" w:cs="Times New Roman"/>
+          <w:i/>
+          <w:sz w:val="20"/>
+          <w:szCs w:val="20"/>
+        </w:rPr>
         <w:t xml:space="preserve"> </w:t>
       </w:r>
-    </w:p>
-    <w:p>
-      <w:pPr>
-        <w:jc w:val="both"/>
-      </w:pPr>
-      <w:r>
-        <w:t>After the comparison is made, the two files would merge into a third file using only the longest common subsequences within the two files.  The Hunt-McIlroy algorithm has been used to determine plagiarism, as well as create patches for older programs. While the algorithm works well for these purposes, Levenshtein’s Distance is best for the purpose of determining the order in which files have been created.</w:t>
+      <w:r>
+        <w:rPr>
+          <w:rFonts w:ascii="Times New Roman" w:hAnsi="Times New Roman" w:cs="Times New Roman"/>
+          <w:sz w:val="20"/>
+          <w:szCs w:val="20"/>
+        </w:rPr>
+        <w:t xml:space="preserve">elements of file one and the first </w:t>
+      </w:r>
+      <w:r>
+        <w:rPr>
+          <w:rFonts w:ascii="Times New Roman" w:hAnsi="Times New Roman" w:cs="Times New Roman"/>
+          <w:i/>
+          <w:sz w:val="20"/>
+          <w:szCs w:val="20"/>
+        </w:rPr>
+        <w:t>j</w:t>
+      </w:r>
+      <w:r>
+        <w:rPr>
+          <w:rFonts w:ascii="Times New Roman" w:hAnsi="Times New Roman" w:cs="Times New Roman"/>
+          <w:sz w:val="20"/>
+          <w:szCs w:val="20"/>
+        </w:rPr>
+        <w:t xml:space="preserve"> elements of file two.</w:t>
+      </w:r>
+    </w:p>
+    <w:p>
+      <w:pPr>
+        <w:pStyle w:val="ListParagraph"/>
+        <w:numPr>
+          <w:ilvl w:val="0"/>
+          <w:numId w:val="41"/>
+        </w:numPr>
+        <w:jc w:val="both"/>
+        <w:rPr>
+          <w:rFonts w:ascii="Times New Roman" w:hAnsi="Times New Roman" w:cs="Times New Roman"/>
+          <w:sz w:val="20"/>
+          <w:szCs w:val="20"/>
+        </w:rPr>
+      </w:pPr>
+      <w:r>
+        <w:rPr>
+          <w:rFonts w:ascii="Times New Roman" w:hAnsi="Times New Roman" w:cs="Times New Roman"/>
+          <w:sz w:val="20"/>
+          <w:szCs w:val="20"/>
+        </w:rPr>
+        <w:t xml:space="preserve">No common subsequence of length </w:t>
+      </w:r>
+      <w:r>
+        <w:rPr>
+          <w:rFonts w:ascii="Times New Roman" w:hAnsi="Times New Roman" w:cs="Times New Roman"/>
+          <w:i/>
+          <w:sz w:val="20"/>
+          <w:szCs w:val="20"/>
+        </w:rPr>
+        <w:t>k</w:t>
+      </w:r>
+      <w:r>
+        <w:rPr>
+          <w:rFonts w:ascii="Times New Roman" w:hAnsi="Times New Roman" w:cs="Times New Roman"/>
+          <w:sz w:val="20"/>
+          <w:szCs w:val="20"/>
+        </w:rPr>
+        <w:t xml:space="preserve"> exists when either </w:t>
+      </w:r>
+      <w:proofErr w:type="spellStart"/>
+      <w:r>
+        <w:rPr>
+          <w:rFonts w:ascii="Times New Roman" w:hAnsi="Times New Roman" w:cs="Times New Roman"/>
+          <w:i/>
+          <w:sz w:val="20"/>
+          <w:szCs w:val="20"/>
+        </w:rPr>
+        <w:t>i</w:t>
+      </w:r>
+      <w:proofErr w:type="spellEnd"/>
+      <w:r>
+        <w:rPr>
+          <w:rFonts w:ascii="Times New Roman" w:hAnsi="Times New Roman" w:cs="Times New Roman"/>
+          <w:i/>
+          <w:sz w:val="20"/>
+          <w:szCs w:val="20"/>
+        </w:rPr>
+        <w:t xml:space="preserve"> </w:t>
+      </w:r>
+      <w:r>
+        <w:rPr>
+          <w:rFonts w:ascii="Times New Roman" w:hAnsi="Times New Roman" w:cs="Times New Roman"/>
+          <w:sz w:val="20"/>
+          <w:szCs w:val="20"/>
+        </w:rPr>
+        <w:t>or</w:t>
+      </w:r>
+      <w:r>
+        <w:rPr>
+          <w:rFonts w:ascii="Times New Roman" w:hAnsi="Times New Roman" w:cs="Times New Roman"/>
+          <w:i/>
+          <w:sz w:val="20"/>
+          <w:szCs w:val="20"/>
+        </w:rPr>
+        <w:t xml:space="preserve"> j</w:t>
+      </w:r>
+      <w:r>
+        <w:rPr>
+          <w:rFonts w:ascii="Times New Roman" w:hAnsi="Times New Roman" w:cs="Times New Roman"/>
+          <w:sz w:val="20"/>
+          <w:szCs w:val="20"/>
+        </w:rPr>
+        <w:t xml:space="preserve"> is reduced. </w:t>
+      </w:r>
+    </w:p>
+    <w:p>
+      <w:pPr>
+        <w:jc w:val="both"/>
+      </w:pPr>
+    </w:p>
+    <w:p>
+      <w:pPr>
+        <w:jc w:val="both"/>
+        <w:rPr>
+          <w:rFonts w:eastAsiaTheme="minorEastAsia"/>
+        </w:rPr>
+      </w:pPr>
+      <w:r>
+        <w:tab/>
+      </w:r>
+      <w:r>
+        <w:t xml:space="preserve">If one could imagine a two-dimensional array of </w:t>
+      </w:r>
+      <w:proofErr w:type="gramStart"/>
+      <w:r>
+        <w:t xml:space="preserve">size </w:t>
+      </w:r>
+      <w:proofErr w:type="gramEnd"/>
+      <m:oMath>
+        <m:r>
+          <w:rPr>
+            <w:rFonts w:ascii="Cambria Math" w:hAnsi="Cambria Math"/>
+          </w:rPr>
+          <m:t>m×n</m:t>
+        </m:r>
+      </m:oMath>
+      <w:r>
+        <w:rPr>
+          <w:rFonts w:eastAsiaTheme="minorEastAsia"/>
+        </w:rPr>
+        <w:t>,</w:t>
+      </w:r>
+      <w:r>
+        <w:t xml:space="preserve"> where each line is represented as an element, matching coordinates would become </w:t>
+      </w:r>
+      <w:r>
+        <w:rPr>
+          <w:i/>
+        </w:rPr>
+        <w:t>k</w:t>
+      </w:r>
+      <w:r>
+        <w:t xml:space="preserve">-candidates. For instance, if file one has </w:t>
+      </w:r>
+      <m:oMath>
+        <m:r>
+          <w:rPr>
+            <w:rFonts w:ascii="Cambria Math" w:hAnsi="Cambria Math"/>
+          </w:rPr>
+          <m:t>m=5</m:t>
+        </m:r>
+      </m:oMath>
+      <w:r>
+        <w:rPr>
+          <w:rFonts w:eastAsiaTheme="minorEastAsia"/>
+        </w:rPr>
+        <w:t xml:space="preserve"> lines and file two has </w:t>
+      </w:r>
+      <m:oMath>
+        <m:r>
+          <w:rPr>
+            <w:rFonts w:ascii="Cambria Math" w:eastAsiaTheme="minorEastAsia" w:hAnsi="Cambria Math"/>
+          </w:rPr>
+          <m:t>n=3</m:t>
+        </m:r>
+      </m:oMath>
+      <w:r>
+        <w:rPr>
+          <w:rFonts w:eastAsiaTheme="minorEastAsia"/>
+        </w:rPr>
+        <w:t xml:space="preserve"> lines, the set of </w:t>
+      </w:r>
+      <w:r>
+        <w:rPr>
+          <w:rFonts w:eastAsiaTheme="minorEastAsia"/>
+          <w:i/>
+        </w:rPr>
+        <w:t>k</w:t>
+      </w:r>
+      <w:r>
+        <w:rPr>
+          <w:rFonts w:eastAsiaTheme="minorEastAsia"/>
+        </w:rPr>
+        <w:t xml:space="preserve">-candidates might be </w:t>
+      </w:r>
+    </w:p>
+    <w:p>
+      <w:pPr>
+        <w:jc w:val="both"/>
+        <w:rPr>
+          <w:rFonts w:eastAsiaTheme="minorEastAsia"/>
+        </w:rPr>
+      </w:pPr>
+    </w:p>
+    <w:p>
+      <w:pPr>
+        <w:jc w:val="both"/>
+        <w:rPr>
+          <w:rFonts w:eastAsiaTheme="minorEastAsia"/>
+        </w:rPr>
+      </w:pPr>
+      <m:oMathPara>
+        <m:oMath>
+          <m:d>
+            <m:dPr>
+              <m:ctrlPr>
+                <w:rPr>
+                  <w:rFonts w:ascii="Cambria Math" w:hAnsi="Cambria Math"/>
+                  <w:i/>
+                </w:rPr>
+              </m:ctrlPr>
+            </m:dPr>
+            <m:e>
+              <m:r>
+                <w:rPr>
+                  <w:rFonts w:ascii="Cambria Math" w:hAnsi="Cambria Math"/>
+                </w:rPr>
+                <m:t>0,0</m:t>
+              </m:r>
+            </m:e>
+          </m:d>
+          <m:r>
+            <w:rPr>
+              <w:rFonts w:ascii="Cambria Math" w:hAnsi="Cambria Math"/>
+            </w:rPr>
+            <m:t>,</m:t>
+          </m:r>
+          <m:d>
+            <m:dPr>
+              <m:ctrlPr>
+                <w:rPr>
+                  <w:rFonts w:ascii="Cambria Math" w:hAnsi="Cambria Math"/>
+                  <w:i/>
+                </w:rPr>
+              </m:ctrlPr>
+            </m:dPr>
+            <m:e>
+              <m:r>
+                <w:rPr>
+                  <w:rFonts w:ascii="Cambria Math" w:hAnsi="Cambria Math"/>
+                </w:rPr>
+                <m:t>3,1</m:t>
+              </m:r>
+            </m:e>
+          </m:d>
+          <m:r>
+            <w:rPr>
+              <w:rFonts w:ascii="Cambria Math" w:hAnsi="Cambria Math"/>
+            </w:rPr>
+            <m:t>,</m:t>
+          </m:r>
+          <m:d>
+            <m:dPr>
+              <m:ctrlPr>
+                <w:rPr>
+                  <w:rFonts w:ascii="Cambria Math" w:hAnsi="Cambria Math"/>
+                  <w:i/>
+                </w:rPr>
+              </m:ctrlPr>
+            </m:dPr>
+            <m:e>
+              <m:r>
+                <w:rPr>
+                  <w:rFonts w:ascii="Cambria Math" w:hAnsi="Cambria Math"/>
+                </w:rPr>
+                <m:t>4,3</m:t>
+              </m:r>
+            </m:e>
+          </m:d>
+          <m:r>
+            <w:rPr>
+              <w:rFonts w:ascii="Cambria Math" w:hAnsi="Cambria Math"/>
+            </w:rPr>
+            <m:t>,</m:t>
+          </m:r>
+          <m:d>
+            <m:dPr>
+              <m:ctrlPr>
+                <w:rPr>
+                  <w:rFonts w:ascii="Cambria Math" w:hAnsi="Cambria Math"/>
+                  <w:i/>
+                </w:rPr>
+              </m:ctrlPr>
+            </m:dPr>
+            <m:e>
+              <m:r>
+                <w:rPr>
+                  <w:rFonts w:ascii="Cambria Math" w:hAnsi="Cambria Math"/>
+                </w:rPr>
+                <m:t>5,3</m:t>
+              </m:r>
+            </m:e>
+          </m:d>
+          <m:r>
+            <w:rPr>
+              <w:rFonts w:ascii="Cambria Math" w:eastAsiaTheme="minorEastAsia" w:hAnsi="Cambria Math"/>
+            </w:rPr>
+            <m:t>.</m:t>
+          </m:r>
+        </m:oMath>
+      </m:oMathPara>
+    </w:p>
+    <w:p>
+      <w:pPr>
+        <w:jc w:val="both"/>
+        <w:rPr>
+          <w:rFonts w:eastAsiaTheme="minorEastAsia"/>
+        </w:rPr>
+      </w:pPr>
+      <w:bookmarkStart w:id="1" w:name="_GoBack"/>
+      <w:bookmarkEnd w:id="1"/>
+    </w:p>
+    <w:p>
+      <w:pPr>
+        <w:jc w:val="both"/>
+        <w:rPr>
+          <w:rFonts w:eastAsiaTheme="minorEastAsia"/>
+        </w:rPr>
+      </w:pPr>
+      <w:r>
+        <w:rPr>
+          <w:rFonts w:eastAsiaTheme="minorEastAsia"/>
+        </w:rPr>
+        <w:lastRenderedPageBreak/>
+        <w:tab/>
+      </w:r>
+      <w:r>
+        <w:rPr>
+          <w:rFonts w:eastAsiaTheme="minorEastAsia"/>
+        </w:rPr>
+        <w:t xml:space="preserve">One would then use </w:t>
+      </w:r>
+      <w:r>
+        <w:rPr>
+          <w:rFonts w:eastAsiaTheme="minorEastAsia"/>
+          <w:i/>
+        </w:rPr>
+        <w:t>k</w:t>
+      </w:r>
+      <w:r>
+        <w:rPr>
+          <w:rFonts w:eastAsiaTheme="minorEastAsia"/>
+        </w:rPr>
+        <w:t>-candidates to construct a new file using only the shortest distance of the matches. The time complexity of this algorithm for a worse-case is generated by the merging of the two files</w:t>
+      </w:r>
+      <w:proofErr w:type="gramStart"/>
+      <w:r>
+        <w:rPr>
+          <w:rFonts w:eastAsiaTheme="minorEastAsia"/>
+        </w:rPr>
+        <w:t xml:space="preserve">, </w:t>
+      </w:r>
+      <w:proofErr w:type="gramEnd"/>
+      <m:oMath>
+        <m:r>
+          <w:rPr>
+            <w:rFonts w:ascii="Cambria Math" w:eastAsiaTheme="minorEastAsia" w:hAnsi="Cambria Math"/>
+          </w:rPr>
+          <m:t>O(mn</m:t>
+        </m:r>
+        <m:func>
+          <m:funcPr>
+            <m:ctrlPr>
+              <w:rPr>
+                <w:rFonts w:ascii="Cambria Math" w:eastAsiaTheme="minorEastAsia" w:hAnsi="Cambria Math"/>
+                <w:i/>
+              </w:rPr>
+            </m:ctrlPr>
+          </m:funcPr>
+          <m:fName>
+            <m:r>
+              <m:rPr>
+                <m:sty m:val="p"/>
+              </m:rPr>
+              <w:rPr>
+                <w:rFonts w:ascii="Cambria Math" w:hAnsi="Cambria Math"/>
+              </w:rPr>
+              <m:t>log</m:t>
+            </m:r>
+          </m:fName>
+          <m:e>
+            <m:r>
+              <w:rPr>
+                <w:rFonts w:ascii="Cambria Math" w:eastAsiaTheme="minorEastAsia" w:hAnsi="Cambria Math"/>
+              </w:rPr>
+              <m:t>m</m:t>
+            </m:r>
+          </m:e>
+        </m:func>
+        <m:r>
+          <w:rPr>
+            <w:rFonts w:ascii="Cambria Math" w:eastAsiaTheme="minorEastAsia" w:hAnsi="Cambria Math"/>
+          </w:rPr>
+          <m:t>)</m:t>
+        </m:r>
+      </m:oMath>
+      <w:r>
+        <w:rPr>
+          <w:rFonts w:eastAsiaTheme="minorEastAsia"/>
+        </w:rPr>
+        <w:t xml:space="preserve">. </w:t>
+      </w:r>
+    </w:p>
+    <w:p>
+      <w:pPr>
+        <w:jc w:val="both"/>
+        <w:rPr>
+          <w:rFonts w:eastAsiaTheme="minorEastAsia"/>
+        </w:rPr>
+      </w:pPr>
+    </w:p>
+    <w:p>
+      <w:pPr>
+        <w:jc w:val="both"/>
+      </w:pPr>
+      <w:r>
+        <w:rPr>
+          <w:rFonts w:eastAsiaTheme="minorEastAsia"/>
+        </w:rPr>
+        <w:tab/>
+      </w:r>
+      <w:r>
+        <w:rPr>
+          <w:rFonts w:eastAsiaTheme="minorEastAsia"/>
+        </w:rPr>
+        <w:t xml:space="preserve">However, for the purposes of our experiment, the entire Hunt-McIlroy algorithm was not used. It was modified to only return the </w:t>
+      </w:r>
+      <m:oMath>
+        <m:sSub>
+          <m:sSubPr>
+            <m:ctrlPr>
+              <w:rPr>
+                <w:rFonts w:ascii="Cambria Math" w:eastAsiaTheme="minorEastAsia" w:hAnsi="Cambria Math"/>
+                <w:i/>
+              </w:rPr>
+            </m:ctrlPr>
+          </m:sSubPr>
+          <m:e>
+            <m:r>
+              <w:rPr>
+                <w:rFonts w:ascii="Cambria Math" w:eastAsiaTheme="minorEastAsia" w:hAnsi="Cambria Math"/>
+              </w:rPr>
+              <m:t>P</m:t>
+            </m:r>
+          </m:e>
+          <m:sub>
+            <m:r>
+              <w:rPr>
+                <w:rFonts w:ascii="Cambria Math" w:eastAsiaTheme="minorEastAsia" w:hAnsi="Cambria Math"/>
+              </w:rPr>
+              <m:t>ij</m:t>
+            </m:r>
+          </m:sub>
+        </m:sSub>
+      </m:oMath>
+      <w:r>
+        <w:rPr>
+          <w:rFonts w:eastAsiaTheme="minorEastAsia"/>
+        </w:rPr>
+        <w:t xml:space="preserve"> value since the files did not require merging into a third file. </w:t>
+      </w:r>
+      <w:r>
+        <w:t>The Hunt-McIlroy algorithm has been used to determine plagiarism, as well as create patches for older programs. While the algorithm works well for these purposes, Levenshtein’s Distance is best for the purpose of determining the order in which files have been created.</w:t>
       </w:r>
     </w:p>
     <w:p>
@@ -1114,253 +2366,256 @@
         <w:t xml:space="preserve"> alignment matrix and the </w:t>
       </w:r>
       <w:r>
+        <w:t xml:space="preserve">recursive logic to </w:t>
+      </w:r>
+      <w:r>
+        <w:t xml:space="preserve">look at the </w:t>
+      </w:r>
+      <w:r>
+        <w:t xml:space="preserve">alignment. </w:t>
+      </w:r>
+      <w:r>
+        <w:t xml:space="preserve">First, we create the number of rows and columns of the matrix using the value of the possible </w:t>
+      </w:r>
+      <w:r>
+        <w:t xml:space="preserve">decimal values of </w:t>
+      </w:r>
+      <w:r>
+        <w:t xml:space="preserve">the </w:t>
+      </w:r>
+      <w:r>
+        <w:t xml:space="preserve">ASCII table. </w:t>
+      </w:r>
+      <w:r>
+        <w:t>Then</w:t>
+      </w:r>
+      <w:r>
+        <w:t xml:space="preserve"> we</w:t>
+      </w:r>
+      <w:r>
+        <w:t xml:space="preserve"> fill the matrix with by comparing the row number and column numbers for ma</w:t>
+      </w:r>
+      <w:r>
+        <w:t>tch/mismatch.</w:t>
+      </w:r>
+      <w:r>
+        <w:t xml:space="preserve"> An example </w:t>
+      </w:r>
+      <w:r>
+        <w:t>could be where</w:t>
+      </w:r>
+      <w:r>
+        <w:t xml:space="preserve"> row 1 and column 1 are </w:t>
+      </w:r>
+      <w:r>
+        <w:t>equal</w:t>
+      </w:r>
+      <w:r>
+        <w:t xml:space="preserve"> in </w:t>
+      </w:r>
+      <w:r>
+        <w:t xml:space="preserve">the </w:t>
+      </w:r>
+      <w:r>
+        <w:t>numeric value identifying the headers</w:t>
+      </w:r>
+      <w:r>
+        <w:t>,</w:t>
+      </w:r>
+      <w:r>
+        <w:t xml:space="preserve"> so this would be a </w:t>
+      </w:r>
+      <w:r>
+        <w:t>match.</w:t>
+      </w:r>
+      <w:r>
+        <w:t xml:space="preserve"> Whereas, row 1 and column 2 have different numeric values identifying the header</w:t>
+      </w:r>
+      <w:r>
+        <w:t>s</w:t>
+      </w:r>
+      <w:r>
+        <w:t>,</w:t>
+      </w:r>
+      <w:r>
+        <w:t xml:space="preserve"> so this would be a mismatch. </w:t>
+      </w:r>
+      <w:r>
+        <w:t>The pse</w:t>
+      </w:r>
+      <w:r>
+        <w:t>udo code for this first part is</w:t>
+      </w:r>
+      <w:r>
+        <w:t>:</w:t>
+      </w:r>
+    </w:p>
+    <w:p>
+      <w:pPr>
+        <w:jc w:val="both"/>
+      </w:pPr>
+    </w:p>
+    <w:p>
+      <w:pPr>
+        <w:ind w:left="720"/>
+        <w:jc w:val="both"/>
+      </w:pPr>
+      <w:proofErr w:type="gramStart"/>
+      <w:r>
+        <w:t>for</w:t>
+      </w:r>
+      <w:proofErr w:type="gramEnd"/>
+      <w:r>
+        <w:t xml:space="preserve"> </w:t>
+      </w:r>
+      <w:proofErr w:type="spellStart"/>
+      <w:r>
+        <w:t>i</w:t>
+      </w:r>
+      <w:proofErr w:type="spellEnd"/>
+      <w:r>
+        <w:t xml:space="preserve"> = 0 thru the </w:t>
+      </w:r>
+      <w:proofErr w:type="spellStart"/>
+      <w:r>
+        <w:t>dec</w:t>
+      </w:r>
+      <w:proofErr w:type="spellEnd"/>
+      <w:r>
+        <w:t xml:space="preserve"> ASCII value (127)</w:t>
+      </w:r>
+    </w:p>
+    <w:p>
+      <w:pPr>
+        <w:ind w:left="720"/>
+        <w:jc w:val="both"/>
+      </w:pPr>
+      <w:r>
+        <w:tab/>
+      </w:r>
+      <w:proofErr w:type="gramStart"/>
+      <w:r>
+        <w:t>for</w:t>
+      </w:r>
+      <w:proofErr w:type="gramEnd"/>
+      <w:r>
+        <w:t xml:space="preserve"> j=0  thru the </w:t>
+      </w:r>
+      <w:proofErr w:type="spellStart"/>
+      <w:r>
+        <w:t>dec</w:t>
+      </w:r>
+      <w:proofErr w:type="spellEnd"/>
+      <w:r>
+        <w:t xml:space="preserve"> ASCII value (127)</w:t>
+      </w:r>
+    </w:p>
+    <w:p>
+      <w:pPr>
+        <w:ind w:left="720"/>
+        <w:jc w:val="both"/>
+      </w:pPr>
+      <w:r>
+        <w:tab/>
+      </w:r>
+      <w:r>
+        <w:tab/>
+      </w:r>
+      <w:proofErr w:type="gramStart"/>
+      <w:r>
+        <w:t>if</w:t>
+      </w:r>
+      <w:proofErr w:type="gramEnd"/>
+      <w:r>
+        <w:t xml:space="preserve"> </w:t>
+      </w:r>
+      <w:proofErr w:type="spellStart"/>
+      <w:r>
+        <w:t>i</w:t>
+      </w:r>
+      <w:proofErr w:type="spellEnd"/>
+      <w:r>
+        <w:t xml:space="preserve"> = j  --&gt; matrix [</w:t>
+      </w:r>
+      <w:proofErr w:type="spellStart"/>
+      <w:r>
+        <w:t>i</w:t>
+      </w:r>
+      <w:proofErr w:type="spellEnd"/>
+      <w:r>
+        <w:t>][j] = match value</w:t>
+      </w:r>
+    </w:p>
+    <w:p>
+      <w:pPr>
+        <w:ind w:left="720"/>
+        <w:jc w:val="both"/>
+      </w:pPr>
+      <w:r>
+        <w:tab/>
+      </w:r>
+      <w:r>
+        <w:tab/>
+      </w:r>
+      <w:proofErr w:type="gramStart"/>
+      <w:r>
+        <w:t>else</w:t>
+      </w:r>
+      <w:proofErr w:type="gramEnd"/>
+      <w:r>
+        <w:t xml:space="preserve"> matrix [</w:t>
+      </w:r>
+      <w:proofErr w:type="spellStart"/>
+      <w:r>
+        <w:t>i</w:t>
+      </w:r>
+      <w:proofErr w:type="spellEnd"/>
+      <w:r>
+        <w:t>][j] = mismatch value</w:t>
+      </w:r>
+    </w:p>
+    <w:p>
+      <w:pPr>
+        <w:jc w:val="both"/>
+      </w:pPr>
+    </w:p>
+    <w:p>
+      <w:pPr>
+        <w:jc w:val="both"/>
+      </w:pPr>
+      <w:r>
+        <w:tab/>
+      </w:r>
+      <w:r>
+        <w:t>For the purposes of smaller input data, the match and mismatch have be</w:t>
+      </w:r>
+      <w:r>
+        <w:t>en set a 1 and -2 respectively.</w:t>
+      </w:r>
+      <w:r>
+        <w:t xml:space="preserve"> There is a value that measure</w:t>
+      </w:r>
+      <w:r>
+        <w:t>s a penalty for the amount of un</w:t>
+      </w:r>
+      <w:r>
+        <w:t xml:space="preserve">matched </w:t>
+      </w:r>
+      <w:r>
+        <w:t>characters</w:t>
+      </w:r>
+      <w:r>
+        <w:t xml:space="preserve"> th</w:t>
+      </w:r>
+      <w:r>
+        <w:t>at is known as the gap penalty.</w:t>
+      </w:r>
+      <w:r>
+        <w:t xml:space="preserve"> Again, this value can be adjusted according to the type and amount of input data received and the desired output values.  To compute the </w:t>
+      </w:r>
+      <w:r>
         <w:lastRenderedPageBreak/>
-        <w:t xml:space="preserve">recursive logic to </w:t>
-      </w:r>
-      <w:r>
-        <w:t xml:space="preserve">look at the </w:t>
-      </w:r>
-      <w:r>
-        <w:t xml:space="preserve">alignment. </w:t>
-      </w:r>
-      <w:r>
-        <w:t xml:space="preserve">First, we create the number of rows and columns of the matrix using the value of the possible </w:t>
-      </w:r>
-      <w:r>
-        <w:t xml:space="preserve">decimal values of </w:t>
-      </w:r>
-      <w:r>
-        <w:t xml:space="preserve">the </w:t>
-      </w:r>
-      <w:r>
-        <w:t xml:space="preserve">ASCII table. </w:t>
-      </w:r>
-      <w:r>
-        <w:t>Then</w:t>
-      </w:r>
-      <w:r>
-        <w:t xml:space="preserve"> we</w:t>
-      </w:r>
-      <w:r>
-        <w:t xml:space="preserve"> fill the matrix with by comparing the row number and column numbers for ma</w:t>
-      </w:r>
-      <w:r>
-        <w:t>tch/mismatch.</w:t>
-      </w:r>
-      <w:r>
-        <w:t xml:space="preserve"> An example </w:t>
-      </w:r>
-      <w:r>
-        <w:t>could be where</w:t>
-      </w:r>
-      <w:r>
-        <w:t xml:space="preserve"> row 1 and column 1 are </w:t>
-      </w:r>
-      <w:r>
-        <w:t>equal</w:t>
-      </w:r>
-      <w:r>
-        <w:t xml:space="preserve"> in </w:t>
-      </w:r>
-      <w:r>
-        <w:t xml:space="preserve">the </w:t>
-      </w:r>
-      <w:r>
-        <w:t>numeric value identifying the headers</w:t>
-      </w:r>
-      <w:r>
-        <w:t>,</w:t>
-      </w:r>
-      <w:r>
-        <w:t xml:space="preserve"> so this would be a </w:t>
-      </w:r>
-      <w:r>
-        <w:t>match.</w:t>
-      </w:r>
-      <w:r>
-        <w:t xml:space="preserve"> Whereas, row 1 and column 2 have different numeric values identifying the header</w:t>
-      </w:r>
-      <w:r>
-        <w:t>s</w:t>
-      </w:r>
-      <w:r>
-        <w:t>,</w:t>
-      </w:r>
-      <w:r>
-        <w:t xml:space="preserve"> so this would be a mismatch. </w:t>
-      </w:r>
-      <w:r>
-        <w:t>The pse</w:t>
-      </w:r>
-      <w:r>
-        <w:t>udo code for this first part is</w:t>
-      </w:r>
-      <w:r>
-        <w:t>:</w:t>
-      </w:r>
-    </w:p>
-    <w:p>
-      <w:pPr>
-        <w:jc w:val="both"/>
-      </w:pPr>
-    </w:p>
-    <w:p>
-      <w:pPr>
-        <w:ind w:left="720"/>
-        <w:jc w:val="both"/>
-      </w:pPr>
-      <w:proofErr w:type="gramStart"/>
-      <w:r>
-        <w:t>for</w:t>
-      </w:r>
-      <w:proofErr w:type="gramEnd"/>
-      <w:r>
-        <w:t xml:space="preserve"> </w:t>
-      </w:r>
-      <w:proofErr w:type="spellStart"/>
-      <w:r>
-        <w:t>i</w:t>
-      </w:r>
-      <w:proofErr w:type="spellEnd"/>
-      <w:r>
-        <w:t xml:space="preserve"> = 0 thru the </w:t>
-      </w:r>
-      <w:proofErr w:type="spellStart"/>
-      <w:r>
-        <w:t>dec</w:t>
-      </w:r>
-      <w:proofErr w:type="spellEnd"/>
-      <w:r>
-        <w:t xml:space="preserve"> ASCII value (127)</w:t>
-      </w:r>
-    </w:p>
-    <w:p>
-      <w:pPr>
-        <w:ind w:left="720"/>
-        <w:jc w:val="both"/>
-      </w:pPr>
-      <w:r>
-        <w:tab/>
-      </w:r>
-      <w:proofErr w:type="gramStart"/>
-      <w:r>
-        <w:t>for</w:t>
-      </w:r>
-      <w:proofErr w:type="gramEnd"/>
-      <w:r>
-        <w:t xml:space="preserve"> j=0  thru the </w:t>
-      </w:r>
-      <w:proofErr w:type="spellStart"/>
-      <w:r>
-        <w:t>dec</w:t>
-      </w:r>
-      <w:proofErr w:type="spellEnd"/>
-      <w:r>
-        <w:t xml:space="preserve"> ASCII value (127)</w:t>
-      </w:r>
-    </w:p>
-    <w:p>
-      <w:pPr>
-        <w:ind w:left="720"/>
-        <w:jc w:val="both"/>
-      </w:pPr>
-      <w:r>
-        <w:tab/>
-      </w:r>
-      <w:r>
-        <w:tab/>
-      </w:r>
-      <w:proofErr w:type="gramStart"/>
-      <w:r>
-        <w:t>if</w:t>
-      </w:r>
-      <w:proofErr w:type="gramEnd"/>
-      <w:r>
-        <w:t xml:space="preserve"> </w:t>
-      </w:r>
-      <w:proofErr w:type="spellStart"/>
-      <w:r>
-        <w:t>i</w:t>
-      </w:r>
-      <w:proofErr w:type="spellEnd"/>
-      <w:r>
-        <w:t xml:space="preserve"> = j  --&gt; matrix [</w:t>
-      </w:r>
-      <w:proofErr w:type="spellStart"/>
-      <w:r>
-        <w:t>i</w:t>
-      </w:r>
-      <w:proofErr w:type="spellEnd"/>
-      <w:r>
-        <w:t>][j] = match value</w:t>
-      </w:r>
-    </w:p>
-    <w:p>
-      <w:pPr>
-        <w:ind w:left="720"/>
-        <w:jc w:val="both"/>
-      </w:pPr>
-      <w:r>
-        <w:tab/>
-      </w:r>
-      <w:r>
-        <w:tab/>
-      </w:r>
-      <w:proofErr w:type="gramStart"/>
-      <w:r>
-        <w:t>else</w:t>
-      </w:r>
-      <w:proofErr w:type="gramEnd"/>
-      <w:r>
-        <w:t xml:space="preserve"> matrix [</w:t>
-      </w:r>
-      <w:proofErr w:type="spellStart"/>
-      <w:r>
-        <w:t>i</w:t>
-      </w:r>
-      <w:proofErr w:type="spellEnd"/>
-      <w:r>
-        <w:t>][j] = mismatch value</w:t>
-      </w:r>
-    </w:p>
-    <w:p>
-      <w:pPr>
-        <w:jc w:val="both"/>
-      </w:pPr>
-    </w:p>
-    <w:p>
-      <w:pPr>
-        <w:jc w:val="both"/>
-      </w:pPr>
-      <w:r>
-        <w:tab/>
-      </w:r>
-      <w:r>
-        <w:t>For the purposes of smaller input data, the match and mismatch have be</w:t>
-      </w:r>
-      <w:r>
-        <w:t>en set a 1 and -2 respectively.</w:t>
-      </w:r>
-      <w:r>
-        <w:t xml:space="preserve"> There is a value that measure</w:t>
-      </w:r>
-      <w:r>
-        <w:t>s a penalty for the amount of un</w:t>
-      </w:r>
-      <w:r>
-        <w:t xml:space="preserve">matched </w:t>
-      </w:r>
-      <w:r>
-        <w:t>characters</w:t>
-      </w:r>
-      <w:r>
-        <w:t xml:space="preserve"> th</w:t>
-      </w:r>
-      <w:r>
-        <w:t>at is known as the gap penalty.</w:t>
-      </w:r>
-      <w:r>
-        <w:t xml:space="preserve"> Again, this value can be adjusted according to the type and amount of input data received and the desired output values.  To compute the matrix, all possible alignments are recorded and then the max value is recorded into this grid.  </w:t>
+        <w:t xml:space="preserve">matrix, all possible alignments are recorded and then the max value is recorded into this grid.  </w:t>
       </w:r>
     </w:p>
     <w:p>
@@ -1986,7 +3241,6 @@
         <w:jc w:val="both"/>
       </w:pPr>
       <w:r>
-        <w:lastRenderedPageBreak/>
         <w:t xml:space="preserve">   </w:t>
       </w:r>
       <w:proofErr w:type="gramStart"/>
@@ -2445,17 +3699,128 @@
       <w:r>
         <w:t xml:space="preserve"> the adjustments for the scoring mechanism (match, mismatch, and gap penalty) can potentially create a more visible separation between the different inputs being compared.</w:t>
       </w:r>
-      <w:bookmarkStart w:id="1" w:name="_GoBack"/>
-      <w:bookmarkEnd w:id="1"/>
     </w:p>
     <w:p>
       <w:pPr>
         <w:pStyle w:val="Heading1"/>
       </w:pPr>
       <w:r>
+        <w:t>Conclusion</w:t>
+      </w:r>
+    </w:p>
+    <w:p>
+      <w:pPr>
+        <w:jc w:val="both"/>
+      </w:pPr>
+      <w:r>
+        <w:tab/>
+        <w:t xml:space="preserve">As shown herein, we believe that the Levenshtein’s Distance method may still be the optimal choice for </w:t>
+      </w:r>
+      <w:r>
         <w:lastRenderedPageBreak/>
-        <w:t>Conclusion</w:t>
-      </w:r>
+        <w:t xml:space="preserve">comparing larger data such as manuscript drafts.  All of the algorithms have high order of complexity, </w:t>
+      </w:r>
+      <w:r>
+        <w:t xml:space="preserve">where each character is compared with other nearby </w:t>
+      </w:r>
+      <w:r>
+        <w:t xml:space="preserve">characters </w:t>
+      </w:r>
+      <w:r>
+        <w:t xml:space="preserve">if not all others in the </w:t>
+      </w:r>
+      <w:r>
+        <w:t>converse</w:t>
+      </w:r>
+      <w:r>
+        <w:t xml:space="preserve"> string. As </w:t>
+      </w:r>
+      <w:r>
+        <w:t>for using any of these</w:t>
+      </w:r>
+      <w:r>
+        <w:t xml:space="preserve"> alternate</w:t>
+      </w:r>
+      <w:r>
+        <w:t xml:space="preserve"> algorithms to determine the sequence in which the drafts were created, we have not found evidence to support </w:t>
+      </w:r>
+      <w:r>
+        <w:t xml:space="preserve">any claims that the </w:t>
+      </w:r>
+      <w:r>
+        <w:t>ordering assumed by our</w:t>
+      </w:r>
+      <w:r>
+        <w:t xml:space="preserve"> raw</w:t>
+      </w:r>
+      <w:r>
+        <w:t xml:space="preserve"> results</w:t>
+      </w:r>
+      <w:r>
+        <w:t xml:space="preserve"> could be of value</w:t>
+      </w:r>
+      <w:r>
+        <w:t xml:space="preserve">. </w:t>
+      </w:r>
+      <w:r>
+        <w:t xml:space="preserve">Taking it to that level would require further assumptions in </w:t>
+      </w:r>
+      <w:r>
+        <w:t xml:space="preserve">the </w:t>
+      </w:r>
+      <w:r>
+        <w:t>interpretation</w:t>
+      </w:r>
+      <w:r>
+        <w:t xml:space="preserve"> and likely larger inputs as to avoid confusing results</w:t>
+      </w:r>
+      <w:r>
+        <w:t xml:space="preserve">. </w:t>
+      </w:r>
+      <w:r>
+        <w:t xml:space="preserve">The Needleman-Wunsch results proved to be the closest match to Levenshtein’s, and at times provided a better distance value, but did not perform better overall. </w:t>
+      </w:r>
+      <w:r>
+        <w:t>Of all the algorithms</w:t>
+      </w:r>
+      <w:r>
+        <w:t xml:space="preserve"> we tested</w:t>
+      </w:r>
+      <w:r>
+        <w:t xml:space="preserve">, only the Hunt-McIlroy method was intended to be used with </w:t>
+      </w:r>
+      <w:r>
+        <w:t xml:space="preserve">large </w:t>
+      </w:r>
+      <w:r>
+        <w:t xml:space="preserve">inputs, and though it </w:t>
+      </w:r>
+      <w:r>
+        <w:t xml:space="preserve">was designed for comparing larger files line by line, </w:t>
+      </w:r>
+      <w:r>
+        <w:t xml:space="preserve">it was </w:t>
+      </w:r>
+      <w:r>
+        <w:t xml:space="preserve">intended </w:t>
+      </w:r>
+      <w:r>
+        <w:t>to solve a</w:t>
+      </w:r>
+      <w:r>
+        <w:t xml:space="preserve"> different kind of</w:t>
+      </w:r>
+      <w:r>
+        <w:t xml:space="preserve"> problem</w:t>
+      </w:r>
+      <w:r>
+        <w:t>.</w:t>
+      </w:r>
+    </w:p>
+    <w:p>
+      <w:pPr>
+        <w:jc w:val="both"/>
+      </w:pPr>
     </w:p>
     <w:p>
       <w:pPr>
@@ -2463,116 +3828,6 @@
       </w:pPr>
       <w:r>
         <w:tab/>
-        <w:t xml:space="preserve">As shown herein, we believe that the Levenshtein’s Distance method may still be the optimal choice for comparing larger data such as manuscript drafts.  All of the algorithms have high order of complexity, </w:t>
-      </w:r>
-      <w:r>
-        <w:t xml:space="preserve">where each character is compared with other nearby </w:t>
-      </w:r>
-      <w:r>
-        <w:t xml:space="preserve">characters </w:t>
-      </w:r>
-      <w:r>
-        <w:t xml:space="preserve">if not all others in the </w:t>
-      </w:r>
-      <w:r>
-        <w:t>converse</w:t>
-      </w:r>
-      <w:r>
-        <w:t xml:space="preserve"> string. As </w:t>
-      </w:r>
-      <w:r>
-        <w:t>for using any of these</w:t>
-      </w:r>
-      <w:r>
-        <w:t xml:space="preserve"> alternate</w:t>
-      </w:r>
-      <w:r>
-        <w:t xml:space="preserve"> algorithms to determine the sequence in which the drafts were created, we have not found evidence to support </w:t>
-      </w:r>
-      <w:r>
-        <w:t xml:space="preserve">any claims that the </w:t>
-      </w:r>
-      <w:r>
-        <w:t>ordering assumed by our</w:t>
-      </w:r>
-      <w:r>
-        <w:t xml:space="preserve"> raw</w:t>
-      </w:r>
-      <w:r>
-        <w:t xml:space="preserve"> results</w:t>
-      </w:r>
-      <w:r>
-        <w:t xml:space="preserve"> could be of value</w:t>
-      </w:r>
-      <w:r>
-        <w:t xml:space="preserve">. </w:t>
-      </w:r>
-      <w:r>
-        <w:t xml:space="preserve">Taking it to that level would require further assumptions in </w:t>
-      </w:r>
-      <w:r>
-        <w:t xml:space="preserve">the </w:t>
-      </w:r>
-      <w:r>
-        <w:t>interpretation</w:t>
-      </w:r>
-      <w:r>
-        <w:t xml:space="preserve"> and likely larger inputs as to avoid confusing results</w:t>
-      </w:r>
-      <w:r>
-        <w:t xml:space="preserve">. </w:t>
-      </w:r>
-      <w:r>
-        <w:t xml:space="preserve">The Needleman-Wunsch results proved to be the closest match to Levenshtein’s, and at times provided a better distance value, but did not perform better overall. </w:t>
-      </w:r>
-      <w:r>
-        <w:t>Of all the algorithms</w:t>
-      </w:r>
-      <w:r>
-        <w:t xml:space="preserve"> we tested</w:t>
-      </w:r>
-      <w:r>
-        <w:t xml:space="preserve">, only the Hunt-McIlroy method was intended to be used with </w:t>
-      </w:r>
-      <w:r>
-        <w:t xml:space="preserve">large </w:t>
-      </w:r>
-      <w:r>
-        <w:t xml:space="preserve">inputs, and though it </w:t>
-      </w:r>
-      <w:r>
-        <w:t xml:space="preserve">was designed for comparing larger files line by line, </w:t>
-      </w:r>
-      <w:r>
-        <w:t xml:space="preserve">it was </w:t>
-      </w:r>
-      <w:r>
-        <w:t xml:space="preserve">intended </w:t>
-      </w:r>
-      <w:r>
-        <w:t>to solve a</w:t>
-      </w:r>
-      <w:r>
-        <w:t xml:space="preserve"> different kind of</w:t>
-      </w:r>
-      <w:r>
-        <w:t xml:space="preserve"> problem</w:t>
-      </w:r>
-      <w:r>
-        <w:t>.</w:t>
-      </w:r>
-    </w:p>
-    <w:p>
-      <w:pPr>
-        <w:jc w:val="both"/>
-      </w:pPr>
-    </w:p>
-    <w:p>
-      <w:pPr>
-        <w:jc w:val="both"/>
-      </w:pPr>
-      <w:r>
-        <w:tab/>
       </w:r>
       <w:r>
         <w:t>To continue this project, we would recommend that further re</w:t>
@@ -2584,11 +3839,7 @@
         <w:t xml:space="preserve"> to other</w:t>
       </w:r>
       <w:r>
-        <w:t xml:space="preserve"> more time-efficient </w:t>
-      </w:r>
-      <w:r>
-        <w:lastRenderedPageBreak/>
-        <w:t xml:space="preserve">algorithms, </w:t>
+        <w:t xml:space="preserve"> more time-efficient algorithms, </w:t>
       </w:r>
       <w:r>
         <w:t>and the selection of larger input data</w:t>
@@ -3979,6 +5230,92 @@
     </w:lvl>
   </w:abstractNum>
   <w:abstractNum w:abstractNumId="20">
+    <w:nsid w:val="44732486"/>
+    <w:multiLevelType w:val="hybridMultilevel"/>
+    <w:tmpl w:val="A0CC3A58"/>
+    <w:lvl w:ilvl="0" w:tplc="0409000F">
+      <w:start w:val="1"/>
+      <w:numFmt w:val="decimal"/>
+      <w:lvlText w:val="%1."/>
+      <w:lvlJc w:val="left"/>
+      <w:pPr>
+        <w:ind w:left="720" w:hanging="360"/>
+      </w:pPr>
+    </w:lvl>
+    <w:lvl w:ilvl="1" w:tplc="04090019" w:tentative="1">
+      <w:start w:val="1"/>
+      <w:numFmt w:val="lowerLetter"/>
+      <w:lvlText w:val="%2."/>
+      <w:lvlJc w:val="left"/>
+      <w:pPr>
+        <w:ind w:left="1440" w:hanging="360"/>
+      </w:pPr>
+    </w:lvl>
+    <w:lvl w:ilvl="2" w:tplc="0409001B" w:tentative="1">
+      <w:start w:val="1"/>
+      <w:numFmt w:val="lowerRoman"/>
+      <w:lvlText w:val="%3."/>
+      <w:lvlJc w:val="right"/>
+      <w:pPr>
+        <w:ind w:left="2160" w:hanging="180"/>
+      </w:pPr>
+    </w:lvl>
+    <w:lvl w:ilvl="3" w:tplc="0409000F" w:tentative="1">
+      <w:start w:val="1"/>
+      <w:numFmt w:val="decimal"/>
+      <w:lvlText w:val="%4."/>
+      <w:lvlJc w:val="left"/>
+      <w:pPr>
+        <w:ind w:left="2880" w:hanging="360"/>
+      </w:pPr>
+    </w:lvl>
+    <w:lvl w:ilvl="4" w:tplc="04090019" w:tentative="1">
+      <w:start w:val="1"/>
+      <w:numFmt w:val="lowerLetter"/>
+      <w:lvlText w:val="%5."/>
+      <w:lvlJc w:val="left"/>
+      <w:pPr>
+        <w:ind w:left="3600" w:hanging="360"/>
+      </w:pPr>
+    </w:lvl>
+    <w:lvl w:ilvl="5" w:tplc="0409001B" w:tentative="1">
+      <w:start w:val="1"/>
+      <w:numFmt w:val="lowerRoman"/>
+      <w:lvlText w:val="%6."/>
+      <w:lvlJc w:val="right"/>
+      <w:pPr>
+        <w:ind w:left="4320" w:hanging="180"/>
+      </w:pPr>
+    </w:lvl>
+    <w:lvl w:ilvl="6" w:tplc="0409000F" w:tentative="1">
+      <w:start w:val="1"/>
+      <w:numFmt w:val="decimal"/>
+      <w:lvlText w:val="%7."/>
+      <w:lvlJc w:val="left"/>
+      <w:pPr>
+        <w:ind w:left="5040" w:hanging="360"/>
+      </w:pPr>
+    </w:lvl>
+    <w:lvl w:ilvl="7" w:tplc="04090019" w:tentative="1">
+      <w:start w:val="1"/>
+      <w:numFmt w:val="lowerLetter"/>
+      <w:lvlText w:val="%8."/>
+      <w:lvlJc w:val="left"/>
+      <w:pPr>
+        <w:ind w:left="5760" w:hanging="360"/>
+      </w:pPr>
+    </w:lvl>
+    <w:lvl w:ilvl="8" w:tplc="0409001B" w:tentative="1">
+      <w:start w:val="1"/>
+      <w:numFmt w:val="lowerRoman"/>
+      <w:lvlText w:val="%9."/>
+      <w:lvlJc w:val="right"/>
+      <w:pPr>
+        <w:ind w:left="6480" w:hanging="180"/>
+      </w:pPr>
+    </w:lvl>
+  </w:abstractNum>
+  <w:abstractNum w:abstractNumId="21">
     <w:nsid w:val="44775830"/>
     <w:multiLevelType w:val="hybridMultilevel"/>
     <w:tmpl w:val="3E4A0EB2"/>
@@ -4067,7 +5404,7 @@
       </w:pPr>
     </w:lvl>
   </w:abstractNum>
-  <w:abstractNum w:abstractNumId="21">
+  <w:abstractNum w:abstractNumId="22">
     <w:nsid w:val="47332F9F"/>
     <w:multiLevelType w:val="singleLevel"/>
     <w:tmpl w:val="488EC81A"/>
@@ -4082,7 +5419,7 @@
       </w:pPr>
     </w:lvl>
   </w:abstractNum>
-  <w:abstractNum w:abstractNumId="22">
+  <w:abstractNum w:abstractNumId="23">
     <w:nsid w:val="48301EFA"/>
     <w:multiLevelType w:val="hybridMultilevel"/>
     <w:tmpl w:val="39DC1FF8"/>
@@ -4168,7 +5505,7 @@
       </w:pPr>
     </w:lvl>
   </w:abstractNum>
-  <w:abstractNum w:abstractNumId="23">
+  <w:abstractNum w:abstractNumId="24">
     <w:nsid w:val="4D0B59CF"/>
     <w:multiLevelType w:val="singleLevel"/>
     <w:tmpl w:val="4A4223A6"/>
@@ -4183,7 +5520,7 @@
       </w:pPr>
     </w:lvl>
   </w:abstractNum>
-  <w:abstractNum w:abstractNumId="24">
+  <w:abstractNum w:abstractNumId="25">
     <w:nsid w:val="55630736"/>
     <w:multiLevelType w:val="singleLevel"/>
     <w:tmpl w:val="0BEC9FB0"/>
@@ -4198,7 +5535,7 @@
       </w:pPr>
     </w:lvl>
   </w:abstractNum>
-  <w:abstractNum w:abstractNumId="25">
+  <w:abstractNum w:abstractNumId="26">
     <w:nsid w:val="6DC3293B"/>
     <w:multiLevelType w:val="singleLevel"/>
     <w:tmpl w:val="A28C3CCC"/>
@@ -4218,7 +5555,7 @@
       </w:rPr>
     </w:lvl>
   </w:abstractNum>
-  <w:abstractNum w:abstractNumId="26">
+  <w:abstractNum w:abstractNumId="27">
     <w:nsid w:val="70C21745"/>
     <w:multiLevelType w:val="hybridMultilevel"/>
     <w:tmpl w:val="C5AA9EB4"/>
@@ -4304,7 +5641,7 @@
       </w:pPr>
     </w:lvl>
   </w:abstractNum>
-  <w:abstractNum w:abstractNumId="27">
+  <w:abstractNum w:abstractNumId="28">
     <w:nsid w:val="722C3FDB"/>
     <w:multiLevelType w:val="hybridMultilevel"/>
     <w:tmpl w:val="E0222B8A"/>
@@ -4390,7 +5727,7 @@
       </w:pPr>
     </w:lvl>
   </w:abstractNum>
-  <w:abstractNum w:abstractNumId="28">
+  <w:abstractNum w:abstractNumId="29">
     <w:nsid w:val="750A417B"/>
     <w:multiLevelType w:val="hybridMultilevel"/>
     <w:tmpl w:val="78D28260"/>
@@ -4476,7 +5813,7 @@
       </w:pPr>
     </w:lvl>
   </w:abstractNum>
-  <w:abstractNum w:abstractNumId="29">
+  <w:abstractNum w:abstractNumId="30">
     <w:nsid w:val="75CE3AEE"/>
     <w:multiLevelType w:val="hybridMultilevel"/>
     <w:tmpl w:val="A03C883C"/>
@@ -4565,7 +5902,7 @@
       </w:pPr>
     </w:lvl>
   </w:abstractNum>
-  <w:abstractNum w:abstractNumId="30">
+  <w:abstractNum w:abstractNumId="31">
     <w:nsid w:val="77E315E9"/>
     <w:multiLevelType w:val="singleLevel"/>
     <w:tmpl w:val="0BEC9FB0"/>
@@ -4632,10 +5969,10 @@
     </w:lvlOverride>
   </w:num>
   <w:num w:numId="6">
-    <w:abstractNumId w:val="21"/>
+    <w:abstractNumId w:val="22"/>
   </w:num>
   <w:num w:numId="7">
-    <w:abstractNumId w:val="21"/>
+    <w:abstractNumId w:val="22"/>
     <w:lvlOverride w:ilvl="0">
       <w:lvl w:ilvl="0">
         <w:start w:val="1"/>
@@ -4650,7 +5987,7 @@
     </w:lvlOverride>
   </w:num>
   <w:num w:numId="8">
-    <w:abstractNumId w:val="21"/>
+    <w:abstractNumId w:val="22"/>
     <w:lvlOverride w:ilvl="0">
       <w:lvl w:ilvl="0">
         <w:start w:val="1"/>
@@ -4665,7 +6002,7 @@
     </w:lvlOverride>
   </w:num>
   <w:num w:numId="9">
-    <w:abstractNumId w:val="21"/>
+    <w:abstractNumId w:val="22"/>
     <w:lvlOverride w:ilvl="0">
       <w:lvl w:ilvl="0">
         <w:start w:val="1"/>
@@ -4680,7 +6017,7 @@
     </w:lvlOverride>
   </w:num>
   <w:num w:numId="10">
-    <w:abstractNumId w:val="21"/>
+    <w:abstractNumId w:val="22"/>
     <w:lvlOverride w:ilvl="0">
       <w:lvl w:ilvl="0">
         <w:start w:val="1"/>
@@ -4695,7 +6032,7 @@
     </w:lvlOverride>
   </w:num>
   <w:num w:numId="11">
-    <w:abstractNumId w:val="21"/>
+    <w:abstractNumId w:val="22"/>
     <w:lvlOverride w:ilvl="0">
       <w:lvl w:ilvl="0">
         <w:start w:val="1"/>
@@ -4716,13 +6053,13 @@
     <w:abstractNumId w:val="13"/>
   </w:num>
   <w:num w:numId="14">
+    <w:abstractNumId w:val="25"/>
+  </w:num>
+  <w:num w:numId="15">
     <w:abstractNumId w:val="24"/>
   </w:num>
-  <w:num w:numId="15">
-    <w:abstractNumId w:val="23"/>
-  </w:num>
   <w:num w:numId="16">
-    <w:abstractNumId w:val="30"/>
+    <w:abstractNumId w:val="31"/>
   </w:num>
   <w:num w:numId="17">
     <w:abstractNumId w:val="15"/>
@@ -4731,7 +6068,7 @@
     <w:abstractNumId w:val="14"/>
   </w:num>
   <w:num w:numId="19">
-    <w:abstractNumId w:val="25"/>
+    <w:abstractNumId w:val="26"/>
   </w:num>
   <w:num w:numId="20">
     <w:abstractNumId w:val="19"/>
@@ -4767,28 +6104,28 @@
     </w:lvlOverride>
   </w:num>
   <w:num w:numId="22">
+    <w:abstractNumId w:val="30"/>
+  </w:num>
+  <w:num w:numId="23">
     <w:abstractNumId w:val="29"/>
   </w:num>
-  <w:num w:numId="23">
-    <w:abstractNumId w:val="28"/>
-  </w:num>
   <w:num w:numId="24">
-    <w:abstractNumId w:val="22"/>
+    <w:abstractNumId w:val="23"/>
   </w:num>
   <w:num w:numId="25">
-    <w:abstractNumId w:val="27"/>
+    <w:abstractNumId w:val="28"/>
   </w:num>
   <w:num w:numId="26">
     <w:abstractNumId w:val="12"/>
   </w:num>
   <w:num w:numId="27">
-    <w:abstractNumId w:val="26"/>
+    <w:abstractNumId w:val="27"/>
   </w:num>
   <w:num w:numId="28">
     <w:abstractNumId w:val="17"/>
   </w:num>
   <w:num w:numId="29">
-    <w:abstractNumId w:val="20"/>
+    <w:abstractNumId w:val="21"/>
   </w:num>
   <w:num w:numId="30">
     <w:abstractNumId w:val="10"/>
@@ -4822,6 +6159,9 @@
   </w:num>
   <w:num w:numId="40">
     <w:abstractNumId w:val="0"/>
+  </w:num>
+  <w:num w:numId="41">
+    <w:abstractNumId w:val="20"/>
   </w:num>
 </w:numbering>
 </file>
@@ -5635,6 +6975,22 @@
       <w:szCs w:val="24"/>
     </w:rPr>
   </w:style>
+  <w:style w:type="paragraph" w:styleId="ListParagraph">
+    <w:name w:val="List Paragraph"/>
+    <w:basedOn w:val="Normal"/>
+    <w:uiPriority w:val="34"/>
+    <w:qFormat/>
+    <w:rsid w:val="00551897"/>
+    <w:pPr>
+      <w:ind w:left="720"/>
+      <w:contextualSpacing/>
+    </w:pPr>
+    <w:rPr>
+      <w:rFonts w:asciiTheme="minorHAnsi" w:eastAsiaTheme="minorHAnsi" w:hAnsiTheme="minorHAnsi" w:cstheme="minorBidi"/>
+      <w:sz w:val="22"/>
+      <w:szCs w:val="22"/>
+    </w:rPr>
+  </w:style>
 </w:styles>
 </file>
 
@@ -6445,6 +7801,22 @@
     <w:rsid w:val="003F26BD"/>
     <w:rPr>
       <w:szCs w:val="24"/>
+    </w:rPr>
+  </w:style>
+  <w:style w:type="paragraph" w:styleId="ListParagraph">
+    <w:name w:val="List Paragraph"/>
+    <w:basedOn w:val="Normal"/>
+    <w:uiPriority w:val="34"/>
+    <w:qFormat/>
+    <w:rsid w:val="00551897"/>
+    <w:pPr>
+      <w:ind w:left="720"/>
+      <w:contextualSpacing/>
+    </w:pPr>
+    <w:rPr>
+      <w:rFonts w:asciiTheme="minorHAnsi" w:eastAsiaTheme="minorHAnsi" w:hAnsiTheme="minorHAnsi" w:cstheme="minorBidi"/>
+      <w:sz w:val="22"/>
+      <w:szCs w:val="22"/>
     </w:rPr>
   </w:style>
 </w:styles>
@@ -6740,7 +8112,7 @@
 </file>
 
 <file path=customXml/itemProps1.xml><?xml version="1.0" encoding="utf-8"?>
-<ds:datastoreItem xmlns:ds="http://schemas.openxmlformats.org/officeDocument/2006/customXml" ds:itemID="{B3665201-0A0F-43DA-91F8-48009C4AD518}">
+<ds:datastoreItem xmlns:ds="http://schemas.openxmlformats.org/officeDocument/2006/customXml" ds:itemID="{C2C33B80-F1B0-4BB3-939A-75FB830729AA}">
   <ds:schemaRefs>
     <ds:schemaRef ds:uri="http://schemas.openxmlformats.org/officeDocument/2006/bibliography"/>
   </ds:schemaRefs>

</xml_diff>

<commit_message>
hunt equation size tweak
hunt equation size tweak
</commit_message>
<xml_diff>
--- a/Research Paper/FinalDraft.docx
+++ b/Research Paper/FinalDraft.docx
@@ -736,8 +736,6 @@
         </w:rPr>
         <w:t>c</w:t>
       </w:r>
-      <w:bookmarkStart w:id="1" w:name="_GoBack"/>
-      <w:bookmarkEnd w:id="1"/>
       <w:r>
         <w:rPr>
           <w:i/>
@@ -1088,6 +1086,8 @@
       <w:pPr>
         <w:jc w:val="both"/>
       </w:pPr>
+      <w:bookmarkStart w:id="1" w:name="_GoBack"/>
+      <w:bookmarkEnd w:id="1"/>
     </w:p>
     <w:p>
       <w:pPr>
@@ -1182,6 +1182,9 @@
         <w:jc w:val="both"/>
       </w:pPr>
       <m:oMathPara>
+        <m:oMathParaPr>
+          <m:jc m:val="center"/>
+        </m:oMathParaPr>
         <m:oMath>
           <m:sSub>
             <m:sSubPr>
@@ -1189,6 +1192,7 @@
                 <w:rPr>
                   <w:rFonts w:ascii="Cambria Math" w:hAnsi="Cambria Math"/>
                   <w:i/>
+                  <w:sz w:val="18"/>
                 </w:rPr>
               </m:ctrlPr>
             </m:sSubPr>
@@ -1196,6 +1200,7 @@
               <m:r>
                 <w:rPr>
                   <w:rFonts w:ascii="Cambria Math" w:hAnsi="Cambria Math"/>
+                  <w:sz w:val="18"/>
                 </w:rPr>
                 <m:t>P</m:t>
               </m:r>
@@ -1204,6 +1209,7 @@
               <m:r>
                 <w:rPr>
                   <w:rFonts w:ascii="Cambria Math" w:hAnsi="Cambria Math"/>
+                  <w:sz w:val="18"/>
                 </w:rPr>
                 <m:t>ij</m:t>
               </m:r>
@@ -1212,6 +1218,7 @@
           <m:r>
             <w:rPr>
               <w:rFonts w:ascii="Cambria Math" w:hAnsi="Cambria Math"/>
+              <w:sz w:val="18"/>
             </w:rPr>
             <m:t>=</m:t>
           </m:r>
@@ -1223,6 +1230,7 @@
                 <w:rPr>
                   <w:rFonts w:ascii="Cambria Math" w:hAnsi="Cambria Math"/>
                   <w:i/>
+                  <w:sz w:val="18"/>
                 </w:rPr>
               </m:ctrlPr>
             </m:dPr>
@@ -1233,6 +1241,7 @@
                     <w:rPr>
                       <w:rFonts w:ascii="Cambria Math" w:hAnsi="Cambria Math"/>
                       <w:i/>
+                      <w:sz w:val="18"/>
                     </w:rPr>
                   </m:ctrlPr>
                 </m:eqArrPr>
@@ -1240,6 +1249,7 @@
                   <m:r>
                     <w:rPr>
                       <w:rFonts w:ascii="Cambria Math" w:hAnsi="Cambria Math"/>
+                      <w:sz w:val="18"/>
                     </w:rPr>
                     <m:t>1+</m:t>
                   </m:r>
@@ -1249,6 +1259,7 @@
                         <w:rPr>
                           <w:rFonts w:ascii="Cambria Math" w:hAnsi="Cambria Math"/>
                           <w:i/>
+                          <w:sz w:val="18"/>
                         </w:rPr>
                       </m:ctrlPr>
                     </m:sSubPr>
@@ -1256,6 +1267,7 @@
                       <m:r>
                         <w:rPr>
                           <w:rFonts w:ascii="Cambria Math" w:hAnsi="Cambria Math"/>
+                          <w:sz w:val="18"/>
                         </w:rPr>
                         <m:t>P</m:t>
                       </m:r>
@@ -1264,6 +1276,7 @@
                       <m:r>
                         <w:rPr>
                           <w:rFonts w:ascii="Cambria Math" w:hAnsi="Cambria Math"/>
+                          <w:sz w:val="18"/>
                         </w:rPr>
                         <m:t>i-1,j-1</m:t>
                       </m:r>
@@ -1272,6 +1285,7 @@
                   <m:r>
                     <w:rPr>
                       <w:rFonts w:ascii="Cambria Math" w:hAnsi="Cambria Math"/>
+                      <w:sz w:val="18"/>
                     </w:rPr>
                     <m:t xml:space="preserve">              </m:t>
                   </m:r>
@@ -1281,6 +1295,7 @@
                     </m:rPr>
                     <w:rPr>
                       <w:rFonts w:ascii="Cambria Math" w:hAnsi="Cambria Math"/>
+                      <w:sz w:val="18"/>
                     </w:rPr>
                     <m:t xml:space="preserve">if  </m:t>
                   </m:r>
@@ -1290,6 +1305,7 @@
                         <w:rPr>
                           <w:rFonts w:ascii="Cambria Math" w:hAnsi="Cambria Math"/>
                           <w:i/>
+                          <w:sz w:val="18"/>
                         </w:rPr>
                       </m:ctrlPr>
                     </m:sSubPr>
@@ -1297,6 +1313,7 @@
                       <m:r>
                         <w:rPr>
                           <w:rFonts w:ascii="Cambria Math" w:hAnsi="Cambria Math"/>
+                          <w:sz w:val="18"/>
                         </w:rPr>
                         <m:t>A</m:t>
                       </m:r>
@@ -1305,6 +1322,7 @@
                       <m:r>
                         <w:rPr>
                           <w:rFonts w:ascii="Cambria Math" w:hAnsi="Cambria Math"/>
+                          <w:sz w:val="18"/>
                         </w:rPr>
                         <m:t>1</m:t>
                       </m:r>
@@ -1313,6 +1331,7 @@
                   <m:r>
                     <w:rPr>
                       <w:rFonts w:ascii="Cambria Math" w:hAnsi="Cambria Math"/>
+                      <w:sz w:val="18"/>
                     </w:rPr>
                     <m:t>=</m:t>
                   </m:r>
@@ -1322,6 +1341,7 @@
                         <w:rPr>
                           <w:rFonts w:ascii="Cambria Math" w:hAnsi="Cambria Math"/>
                           <w:i/>
+                          <w:sz w:val="18"/>
                         </w:rPr>
                       </m:ctrlPr>
                     </m:sSubPr>
@@ -1329,6 +1349,7 @@
                       <m:r>
                         <w:rPr>
                           <w:rFonts w:ascii="Cambria Math" w:hAnsi="Cambria Math"/>
+                          <w:sz w:val="18"/>
                         </w:rPr>
                         <m:t>B</m:t>
                       </m:r>
@@ -1337,6 +1358,7 @@
                       <m:r>
                         <w:rPr>
                           <w:rFonts w:ascii="Cambria Math" w:hAnsi="Cambria Math"/>
+                          <w:sz w:val="18"/>
                         </w:rPr>
                         <m:t>j</m:t>
                       </m:r>
@@ -1349,6 +1371,7 @@
                       <m:ctrlPr>
                         <w:rPr>
                           <w:rFonts w:ascii="Cambria Math" w:hAnsi="Cambria Math"/>
+                          <w:sz w:val="18"/>
                         </w:rPr>
                       </m:ctrlPr>
                     </m:funcPr>
@@ -1359,6 +1382,7 @@
                         </m:rPr>
                         <w:rPr>
                           <w:rFonts w:ascii="Cambria Math" w:hAnsi="Cambria Math"/>
+                          <w:sz w:val="18"/>
                         </w:rPr>
                         <m:t>max</m:t>
                       </m:r>
@@ -1370,6 +1394,7 @@
                             <w:rPr>
                               <w:rFonts w:ascii="Cambria Math" w:hAnsi="Cambria Math"/>
                               <w:i/>
+                              <w:sz w:val="18"/>
                             </w:rPr>
                           </m:ctrlPr>
                         </m:dPr>
@@ -1380,6 +1405,7 @@
                                 <w:rPr>
                                   <w:rFonts w:ascii="Cambria Math" w:hAnsi="Cambria Math"/>
                                   <w:i/>
+                                  <w:sz w:val="18"/>
                                 </w:rPr>
                               </m:ctrlPr>
                             </m:sSubPr>
@@ -1387,6 +1413,7 @@
                               <m:r>
                                 <w:rPr>
                                   <w:rFonts w:ascii="Cambria Math" w:hAnsi="Cambria Math"/>
+                                  <w:sz w:val="18"/>
                                 </w:rPr>
                                 <m:t>P</m:t>
                               </m:r>
@@ -1395,6 +1422,7 @@
                               <m:r>
                                 <w:rPr>
                                   <w:rFonts w:ascii="Cambria Math" w:hAnsi="Cambria Math"/>
+                                  <w:sz w:val="18"/>
                                 </w:rPr>
                                 <m:t>i-1,j</m:t>
                               </m:r>
@@ -1403,6 +1431,7 @@
                           <m:r>
                             <w:rPr>
                               <w:rFonts w:ascii="Cambria Math" w:hAnsi="Cambria Math"/>
+                              <w:sz w:val="18"/>
                             </w:rPr>
                             <m:t>,</m:t>
                           </m:r>
@@ -1412,6 +1441,7 @@
                                 <w:rPr>
                                   <w:rFonts w:ascii="Cambria Math" w:hAnsi="Cambria Math"/>
                                   <w:i/>
+                                  <w:sz w:val="18"/>
                                 </w:rPr>
                               </m:ctrlPr>
                             </m:sSubPr>
@@ -1419,6 +1449,7 @@
                               <m:r>
                                 <w:rPr>
                                   <w:rFonts w:ascii="Cambria Math" w:hAnsi="Cambria Math"/>
+                                  <w:sz w:val="18"/>
                                 </w:rPr>
                                 <m:t>P</m:t>
                               </m:r>
@@ -1427,6 +1458,7 @@
                               <m:r>
                                 <w:rPr>
                                   <w:rFonts w:ascii="Cambria Math" w:hAnsi="Cambria Math"/>
+                                  <w:sz w:val="18"/>
                                 </w:rPr>
                                 <m:t>i,j-1</m:t>
                               </m:r>
@@ -1439,6 +1471,7 @@
                   <m:r>
                     <w:rPr>
                       <w:rFonts w:ascii="Cambria Math" w:hAnsi="Cambria Math"/>
+                      <w:sz w:val="18"/>
                     </w:rPr>
                     <m:t xml:space="preserve">    </m:t>
                   </m:r>
@@ -1448,6 +1481,7 @@
                     </m:rPr>
                     <w:rPr>
                       <w:rFonts w:ascii="Cambria Math" w:hAnsi="Cambria Math"/>
+                      <w:sz w:val="18"/>
                     </w:rPr>
                     <m:t xml:space="preserve">if </m:t>
                   </m:r>
@@ -1457,6 +1491,7 @@
                         <w:rPr>
                           <w:rFonts w:ascii="Cambria Math" w:hAnsi="Cambria Math"/>
                           <w:i/>
+                          <w:sz w:val="18"/>
                         </w:rPr>
                       </m:ctrlPr>
                     </m:sSubPr>
@@ -1464,6 +1499,7 @@
                       <m:r>
                         <w:rPr>
                           <w:rFonts w:ascii="Cambria Math" w:hAnsi="Cambria Math"/>
+                          <w:sz w:val="18"/>
                         </w:rPr>
                         <m:t>A</m:t>
                       </m:r>
@@ -1472,6 +1508,7 @@
                       <m:r>
                         <w:rPr>
                           <w:rFonts w:ascii="Cambria Math" w:hAnsi="Cambria Math"/>
+                          <w:sz w:val="18"/>
                         </w:rPr>
                         <m:t>1</m:t>
                       </m:r>
@@ -1480,6 +1517,7 @@
                   <m:r>
                     <w:rPr>
                       <w:rFonts w:ascii="Cambria Math" w:hAnsi="Cambria Math"/>
+                      <w:sz w:val="18"/>
                     </w:rPr>
                     <m:t>≠</m:t>
                   </m:r>
@@ -1489,6 +1527,7 @@
                         <w:rPr>
                           <w:rFonts w:ascii="Cambria Math" w:hAnsi="Cambria Math"/>
                           <w:i/>
+                          <w:sz w:val="18"/>
                         </w:rPr>
                       </m:ctrlPr>
                     </m:sSubPr>
@@ -1496,6 +1535,7 @@
                       <m:r>
                         <w:rPr>
                           <w:rFonts w:ascii="Cambria Math" w:hAnsi="Cambria Math"/>
+                          <w:sz w:val="18"/>
                         </w:rPr>
                         <m:t>B</m:t>
                       </m:r>
@@ -1504,6 +1544,7 @@
                       <m:r>
                         <w:rPr>
                           <w:rFonts w:ascii="Cambria Math" w:hAnsi="Cambria Math"/>
+                          <w:sz w:val="18"/>
                         </w:rPr>
                         <m:t>j</m:t>
                       </m:r>
@@ -1512,6 +1553,7 @@
                   <m:r>
                     <w:rPr>
                       <w:rFonts w:ascii="Cambria Math" w:hAnsi="Cambria Math"/>
+                      <w:sz w:val="18"/>
                     </w:rPr>
                     <m:t xml:space="preserve">   </m:t>
                   </m:r>
@@ -1520,6 +1562,7 @@
               <m:r>
                 <w:rPr>
                   <w:rFonts w:ascii="Cambria Math" w:hAnsi="Cambria Math"/>
+                  <w:sz w:val="18"/>
                 </w:rPr>
                 <m:t>1≤i≤m, 1≤j≤n.</m:t>
               </m:r>
@@ -2085,7 +2128,6 @@
         <w:rPr>
           <w:rFonts w:eastAsiaTheme="minorEastAsia"/>
         </w:rPr>
-        <w:lastRenderedPageBreak/>
         <w:tab/>
         <w:t xml:space="preserve">One would then use </w:t>
       </w:r>
@@ -2100,7 +2142,14 @@
         <w:rPr>
           <w:rFonts w:eastAsiaTheme="minorEastAsia"/>
         </w:rPr>
-        <w:t>-candidates to construct a new file using only the shortest distance of the matches. The time complexity of this algorithm for a worse-case is generated by the merging of the two files</w:t>
+        <w:t xml:space="preserve">-candidates to construct a new file using only the shortest distance of the matches. The time </w:t>
+      </w:r>
+      <w:r>
+        <w:rPr>
+          <w:rFonts w:eastAsiaTheme="minorEastAsia"/>
+        </w:rPr>
+        <w:lastRenderedPageBreak/>
+        <w:t>complexity of this algorithm for a worse-case is generated by the merging of the two files</w:t>
       </w:r>
       <w:proofErr w:type="gramStart"/>
       <w:r>
@@ -2603,11 +2652,7 @@
         <w:t>at is known as the gap penalty.</w:t>
       </w:r>
       <w:r>
-        <w:t xml:space="preserve"> Again, this value can be adjusted according to the type and amount of input data received and the desired output values.  To compute the </w:t>
-      </w:r>
-      <w:r>
-        <w:lastRenderedPageBreak/>
-        <w:t xml:space="preserve">matrix, all possible alignments are recorded and then the max value is recorded into this grid.  </w:t>
+        <w:t xml:space="preserve"> Again, this value can be adjusted according to the type and amount of input data received and the desired output values.  To compute the matrix, all possible alignments are recorded and then the max value is recorded into this grid.  </w:t>
       </w:r>
     </w:p>
     <w:p>
@@ -3517,6 +3562,7 @@
         <w:jc w:val="both"/>
       </w:pPr>
       <w:r>
+        <w:lastRenderedPageBreak/>
         <w:tab/>
       </w:r>
       <w:r>
@@ -3706,11 +3752,11 @@
       </w:pPr>
       <w:r>
         <w:tab/>
-        <w:t xml:space="preserve">As shown herein, we believe that the Levenshtein’s Distance method may still be the optimal choice for </w:t>
+        <w:t xml:space="preserve">As shown herein, we believe that the Levenshtein’s Distance method may still be the optimal choice for comparing larger data such as manuscript drafts.  All of the </w:t>
       </w:r>
       <w:r>
         <w:lastRenderedPageBreak/>
-        <w:t xml:space="preserve">comparing larger data such as manuscript drafts.  All of the algorithms have high order of complexity, </w:t>
+        <w:t xml:space="preserve">algorithms have high order of complexity, </w:t>
       </w:r>
       <w:r>
         <w:t xml:space="preserve">where each character is compared with other nearby </w:t>
@@ -8104,7 +8150,7 @@
 </file>
 
 <file path=customXml/itemProps1.xml><?xml version="1.0" encoding="utf-8"?>
-<ds:datastoreItem xmlns:ds="http://schemas.openxmlformats.org/officeDocument/2006/customXml" ds:itemID="{28043C28-AF53-4ACB-B269-8E1CC8B450C0}">
+<ds:datastoreItem xmlns:ds="http://schemas.openxmlformats.org/officeDocument/2006/customXml" ds:itemID="{7C8A4F78-05F8-4F0D-995F-38D9E1B59B2E}">
   <ds:schemaRefs>
     <ds:schemaRef ds:uri="http://schemas.openxmlformats.org/officeDocument/2006/bibliography"/>
   </ds:schemaRefs>

</xml_diff>

<commit_message>
adding the math logic equations for j-w
adding the math logic equations for j-w
</commit_message>
<xml_diff>
--- a/Research Paper/FinalDraft.docx
+++ b/Research Paper/FinalDraft.docx
@@ -757,7 +757,13 @@
       </w:pPr>
       <w:r>
         <w:tab/>
-        <w:t xml:space="preserve">The premise of the Jaro distance algorithm is that by counting the matching characters in two different strings, while taking into account possible typos like transpositions within a calculated range, one can determine the similarity between the two in a value between 0 and 1. That alone is the Jaro Distance. With Jaro and Jaro-Winkler, the greater the value the closer the strings are to each other, so a value of 1 is an exact match. </w:t>
+        <w:t xml:space="preserve">The premise of the Jaro </w:t>
+      </w:r>
+      <w:r>
+        <w:t>D</w:t>
+      </w:r>
+      <w:r>
+        <w:t xml:space="preserve">istance algorithm is that by counting the matching characters in two different strings, while taking into account possible typos like transpositions within a calculated range, one can determine the similarity between the two in a value between 0 and 1. That alone is the Jaro Distance. With Jaro and Jaro-Winkler, the greater the value the closer the strings are to each other, so a value of 1 is an exact match. </w:t>
       </w:r>
       <w:r>
         <w:t xml:space="preserve"> This</w:t>
@@ -795,8 +801,857 @@
       </w:pPr>
       <w:r>
         <w:tab/>
-        <w:t>The portion of Jaro-Winkler Distance that separates it from the simpler Jaro Distance is a common prefix scale is also taken into account. Given an arbitrary boost threshold (in their case, 0.7 was used), if the Jaro distance is less than the boost threshold, Jaro-Winkler Distance is the Jaro Distance. However, if it is greater than the threshold, the prefix scale is applied and Jaro-Winkler Distance becomes the Jaro Distance plus a scaling factor times the length of the common prefix times the difference between 1 and the Jaro Distance. So, longer common prefixes of strings results in a slightly higher Jaro-Winkler Distance versus Jaro Distance alone.</w:t>
-      </w:r>
+        <w:t xml:space="preserve">In the first equation for Jaro distance score, m is the number of matches within range, t is half the number of transpositions, s1 is string 1 and s2 is string 2, where their lengths are used in absolute value notation. </w:t>
+      </w:r>
+    </w:p>
+    <w:p>
+      <w:pPr>
+        <w:jc w:val="both"/>
+      </w:pPr>
+    </w:p>
+    <w:p>
+      <w:pPr>
+        <w:jc w:val="center"/>
+      </w:pPr>
+      <m:oMathPara>
+        <m:oMath>
+          <m:sSub>
+            <m:sSubPr>
+              <m:ctrlPr>
+                <w:rPr>
+                  <w:rFonts w:ascii="Cambria Math" w:hAnsi="Cambria Math"/>
+                  <w:i/>
+                </w:rPr>
+              </m:ctrlPr>
+            </m:sSubPr>
+            <m:e>
+              <m:r>
+                <w:rPr>
+                  <w:rFonts w:ascii="Cambria Math" w:hAnsi="Cambria Math"/>
+                </w:rPr>
+                <m:t>d</m:t>
+              </m:r>
+            </m:e>
+            <m:sub>
+              <m:r>
+                <w:rPr>
+                  <w:rFonts w:ascii="Cambria Math" w:hAnsi="Cambria Math"/>
+                </w:rPr>
+                <m:t>j</m:t>
+              </m:r>
+            </m:sub>
+          </m:sSub>
+          <m:r>
+            <w:rPr>
+              <w:rFonts w:ascii="Cambria Math" w:hAnsi="Cambria Math"/>
+            </w:rPr>
+            <m:t>=</m:t>
+          </m:r>
+          <m:d>
+            <m:dPr>
+              <m:begChr m:val="{"/>
+              <m:endChr m:val=""/>
+              <m:ctrlPr>
+                <w:rPr>
+                  <w:rFonts w:ascii="Cambria Math" w:hAnsi="Cambria Math"/>
+                  <w:i/>
+                </w:rPr>
+              </m:ctrlPr>
+            </m:dPr>
+            <m:e>
+              <m:eqArr>
+                <m:eqArrPr>
+                  <m:ctrlPr>
+                    <w:rPr>
+                      <w:rFonts w:ascii="Cambria Math" w:hAnsi="Cambria Math"/>
+                      <w:i/>
+                    </w:rPr>
+                  </m:ctrlPr>
+                </m:eqArrPr>
+                <m:e>
+                  <m:r>
+                    <w:rPr>
+                      <w:rFonts w:ascii="Cambria Math" w:hAnsi="Cambria Math"/>
+                    </w:rPr>
+                    <m:t xml:space="preserve"> 0                                 </m:t>
+                  </m:r>
+                  <m:r>
+                    <w:rPr>
+                      <w:rFonts w:ascii="Cambria Math" w:hAnsi="Cambria Math"/>
+                    </w:rPr>
+                    <m:t xml:space="preserve">                 </m:t>
+                  </m:r>
+                  <m:r>
+                    <w:rPr>
+                      <w:rFonts w:ascii="Cambria Math" w:hAnsi="Cambria Math"/>
+                    </w:rPr>
+                    <m:t xml:space="preserve"> </m:t>
+                  </m:r>
+                  <m:r>
+                    <w:rPr>
+                      <w:rFonts w:ascii="Cambria Math" w:hAnsi="Cambria Math"/>
+                    </w:rPr>
+                    <m:t xml:space="preserve">  &amp;</m:t>
+                  </m:r>
+                  <m:r>
+                    <w:rPr>
+                      <w:rFonts w:ascii="Cambria Math" w:hAnsi="Cambria Math"/>
+                    </w:rPr>
+                    <m:t>m=</m:t>
+                  </m:r>
+                  <m:r>
+                    <w:rPr>
+                      <w:rFonts w:ascii="Cambria Math" w:hAnsi="Cambria Math"/>
+                    </w:rPr>
+                    <m:t>0</m:t>
+                  </m:r>
+                </m:e>
+                <m:e>
+                  <m:f>
+                    <m:fPr>
+                      <m:ctrlPr>
+                        <w:rPr>
+                          <w:rFonts w:ascii="Cambria Math" w:hAnsi="Cambria Math"/>
+                          <w:i/>
+                        </w:rPr>
+                      </m:ctrlPr>
+                    </m:fPr>
+                    <m:num>
+                      <m:r>
+                        <w:rPr>
+                          <w:rFonts w:ascii="Cambria Math" w:hAnsi="Cambria Math"/>
+                        </w:rPr>
+                        <m:t>1</m:t>
+                      </m:r>
+                    </m:num>
+                    <m:den>
+                      <m:r>
+                        <w:rPr>
+                          <w:rFonts w:ascii="Cambria Math" w:hAnsi="Cambria Math"/>
+                        </w:rPr>
+                        <m:t>3</m:t>
+                      </m:r>
+                    </m:den>
+                  </m:f>
+                  <m:d>
+                    <m:dPr>
+                      <m:ctrlPr>
+                        <w:rPr>
+                          <w:rFonts w:ascii="Cambria Math" w:hAnsi="Cambria Math"/>
+                          <w:i/>
+                        </w:rPr>
+                      </m:ctrlPr>
+                    </m:dPr>
+                    <m:e>
+                      <m:f>
+                        <m:fPr>
+                          <m:ctrlPr>
+                            <w:rPr>
+                              <w:rFonts w:ascii="Cambria Math" w:hAnsi="Cambria Math"/>
+                              <w:i/>
+                            </w:rPr>
+                          </m:ctrlPr>
+                        </m:fPr>
+                        <m:num>
+                          <m:r>
+                            <w:rPr>
+                              <w:rFonts w:ascii="Cambria Math" w:hAnsi="Cambria Math"/>
+                            </w:rPr>
+                            <m:t>m</m:t>
+                          </m:r>
+                        </m:num>
+                        <m:den>
+                          <m:d>
+                            <m:dPr>
+                              <m:begChr m:val="|"/>
+                              <m:endChr m:val="|"/>
+                              <m:ctrlPr>
+                                <w:rPr>
+                                  <w:rFonts w:ascii="Cambria Math" w:hAnsi="Cambria Math"/>
+                                  <w:i/>
+                                </w:rPr>
+                              </m:ctrlPr>
+                            </m:dPr>
+                            <m:e>
+                              <m:r>
+                                <w:rPr>
+                                  <w:rFonts w:ascii="Cambria Math" w:hAnsi="Cambria Math"/>
+                                </w:rPr>
+                                <m:t>s1</m:t>
+                              </m:r>
+                            </m:e>
+                          </m:d>
+                        </m:den>
+                      </m:f>
+                      <m:r>
+                        <w:rPr>
+                          <w:rFonts w:ascii="Cambria Math" w:hAnsi="Cambria Math"/>
+                        </w:rPr>
+                        <m:t>+</m:t>
+                      </m:r>
+                      <m:f>
+                        <m:fPr>
+                          <m:ctrlPr>
+                            <w:rPr>
+                              <w:rFonts w:ascii="Cambria Math" w:hAnsi="Cambria Math"/>
+                              <w:i/>
+                            </w:rPr>
+                          </m:ctrlPr>
+                        </m:fPr>
+                        <m:num>
+                          <m:r>
+                            <w:rPr>
+                              <w:rFonts w:ascii="Cambria Math" w:hAnsi="Cambria Math"/>
+                            </w:rPr>
+                            <m:t>m</m:t>
+                          </m:r>
+                        </m:num>
+                        <m:den>
+                          <m:d>
+                            <m:dPr>
+                              <m:begChr m:val="|"/>
+                              <m:endChr m:val="|"/>
+                              <m:ctrlPr>
+                                <w:rPr>
+                                  <w:rFonts w:ascii="Cambria Math" w:hAnsi="Cambria Math"/>
+                                  <w:i/>
+                                </w:rPr>
+                              </m:ctrlPr>
+                            </m:dPr>
+                            <m:e>
+                              <m:r>
+                                <w:rPr>
+                                  <w:rFonts w:ascii="Cambria Math" w:hAnsi="Cambria Math"/>
+                                </w:rPr>
+                                <m:t>s2</m:t>
+                              </m:r>
+                            </m:e>
+                          </m:d>
+                        </m:den>
+                      </m:f>
+                      <m:r>
+                        <w:rPr>
+                          <w:rFonts w:ascii="Cambria Math" w:hAnsi="Cambria Math"/>
+                        </w:rPr>
+                        <m:t>+</m:t>
+                      </m:r>
+                      <m:f>
+                        <m:fPr>
+                          <m:ctrlPr>
+                            <w:rPr>
+                              <w:rFonts w:ascii="Cambria Math" w:hAnsi="Cambria Math"/>
+                              <w:i/>
+                            </w:rPr>
+                          </m:ctrlPr>
+                        </m:fPr>
+                        <m:num>
+                          <m:r>
+                            <w:rPr>
+                              <w:rFonts w:ascii="Cambria Math" w:hAnsi="Cambria Math"/>
+                            </w:rPr>
+                            <m:t>m-t</m:t>
+                          </m:r>
+                        </m:num>
+                        <m:den>
+                          <m:r>
+                            <w:rPr>
+                              <w:rFonts w:ascii="Cambria Math" w:hAnsi="Cambria Math"/>
+                            </w:rPr>
+                            <m:t>m</m:t>
+                          </m:r>
+                        </m:den>
+                      </m:f>
+                    </m:e>
+                  </m:d>
+                  <m:r>
+                    <w:rPr>
+                      <w:rFonts w:ascii="Cambria Math" w:hAnsi="Cambria Math"/>
+                    </w:rPr>
+                    <m:t xml:space="preserve">  </m:t>
+                  </m:r>
+                  <m:r>
+                    <w:rPr>
+                      <w:rFonts w:ascii="Cambria Math" w:hAnsi="Cambria Math"/>
+                    </w:rPr>
+                    <m:t>otherwise</m:t>
+                  </m:r>
+                </m:e>
+              </m:eqArr>
+            </m:e>
+          </m:d>
+        </m:oMath>
+      </m:oMathPara>
+    </w:p>
+    <w:p>
+      <w:pPr>
+        <w:jc w:val="both"/>
+      </w:pPr>
+      <w:r>
+        <w:tab/>
+      </w:r>
+    </w:p>
+    <w:p>
+      <w:pPr>
+        <w:jc w:val="both"/>
+      </w:pPr>
+      <w:r>
+        <w:tab/>
+        <w:t>The range in which to search for a match in the Jaro distance is defined by the following equation.</w:t>
+      </w:r>
+    </w:p>
+    <w:p>
+      <w:pPr>
+        <w:jc w:val="both"/>
+      </w:pPr>
+    </w:p>
+    <w:p>
+      <w:pPr>
+        <w:jc w:val="center"/>
+      </w:pPr>
+      <m:oMathPara>
+        <m:oMath>
+          <m:r>
+            <w:rPr>
+              <w:rFonts w:ascii="Cambria Math" w:hAnsi="Cambria Math"/>
+            </w:rPr>
+            <m:t xml:space="preserve">range= </m:t>
+          </m:r>
+          <m:d>
+            <m:dPr>
+              <m:begChr m:val="⌊"/>
+              <m:endChr m:val="⌋"/>
+              <m:ctrlPr>
+                <w:rPr>
+                  <w:rFonts w:ascii="Cambria Math" w:hAnsi="Cambria Math"/>
+                  <w:i/>
+                </w:rPr>
+              </m:ctrlPr>
+            </m:dPr>
+            <m:e>
+              <m:f>
+                <m:fPr>
+                  <m:ctrlPr>
+                    <w:rPr>
+                      <w:rFonts w:ascii="Cambria Math" w:hAnsi="Cambria Math"/>
+                      <w:i/>
+                    </w:rPr>
+                  </m:ctrlPr>
+                </m:fPr>
+                <m:num>
+                  <m:r>
+                    <w:rPr>
+                      <w:rFonts w:ascii="Cambria Math" w:hAnsi="Cambria Math"/>
+                    </w:rPr>
+                    <m:t>max</m:t>
+                  </m:r>
+                  <m:d>
+                    <m:dPr>
+                      <m:ctrlPr>
+                        <w:rPr>
+                          <w:rFonts w:ascii="Cambria Math" w:hAnsi="Cambria Math"/>
+                          <w:i/>
+                        </w:rPr>
+                      </m:ctrlPr>
+                    </m:dPr>
+                    <m:e>
+                      <m:d>
+                        <m:dPr>
+                          <m:begChr m:val="|"/>
+                          <m:endChr m:val="|"/>
+                          <m:ctrlPr>
+                            <w:rPr>
+                              <w:rFonts w:ascii="Cambria Math" w:hAnsi="Cambria Math"/>
+                              <w:i/>
+                            </w:rPr>
+                          </m:ctrlPr>
+                        </m:dPr>
+                        <m:e>
+                          <m:r>
+                            <w:rPr>
+                              <w:rFonts w:ascii="Cambria Math" w:hAnsi="Cambria Math"/>
+                            </w:rPr>
+                            <m:t>s1</m:t>
+                          </m:r>
+                        </m:e>
+                      </m:d>
+                      <m:r>
+                        <w:rPr>
+                          <w:rFonts w:ascii="Cambria Math" w:hAnsi="Cambria Math"/>
+                        </w:rPr>
+                        <m:t>,</m:t>
+                      </m:r>
+                      <m:d>
+                        <m:dPr>
+                          <m:begChr m:val="|"/>
+                          <m:endChr m:val="|"/>
+                          <m:ctrlPr>
+                            <w:rPr>
+                              <w:rFonts w:ascii="Cambria Math" w:hAnsi="Cambria Math"/>
+                              <w:i/>
+                            </w:rPr>
+                          </m:ctrlPr>
+                        </m:dPr>
+                        <m:e>
+                          <m:r>
+                            <w:rPr>
+                              <w:rFonts w:ascii="Cambria Math" w:hAnsi="Cambria Math"/>
+                            </w:rPr>
+                            <m:t>s2</m:t>
+                          </m:r>
+                        </m:e>
+                      </m:d>
+                    </m:e>
+                  </m:d>
+                </m:num>
+                <m:den>
+                  <m:r>
+                    <w:rPr>
+                      <w:rFonts w:ascii="Cambria Math" w:hAnsi="Cambria Math"/>
+                    </w:rPr>
+                    <m:t>2</m:t>
+                  </m:r>
+                </m:den>
+              </m:f>
+            </m:e>
+          </m:d>
+          <m:r>
+            <w:rPr>
+              <w:rFonts w:ascii="Cambria Math" w:hAnsi="Cambria Math"/>
+            </w:rPr>
+            <m:t>-1</m:t>
+          </m:r>
+        </m:oMath>
+      </m:oMathPara>
+    </w:p>
+    <w:p>
+      <w:pPr>
+        <w:jc w:val="both"/>
+      </w:pPr>
+    </w:p>
+    <w:p>
+      <w:pPr>
+        <w:jc w:val="both"/>
+      </w:pPr>
+      <w:r>
+        <w:tab/>
+      </w:r>
+      <w:r>
+        <w:t xml:space="preserve">The portion of Jaro-Winkler Distance that separates it from the simpler Jaro Distance is </w:t>
+      </w:r>
+      <w:r>
+        <w:t xml:space="preserve">that </w:t>
+      </w:r>
+      <w:r>
+        <w:t>a common prefix scale</w:t>
+      </w:r>
+      <w:r>
+        <w:t xml:space="preserve"> </w:t>
+      </w:r>
+      <m:oMath>
+        <m:r>
+          <w:rPr>
+            <w:rFonts w:ascii="Cambria Math" w:hAnsi="Cambria Math"/>
+          </w:rPr>
+          <m:t>l</m:t>
+        </m:r>
+      </m:oMath>
+      <w:r>
+        <w:t xml:space="preserve"> </w:t>
+      </w:r>
+      <w:r>
+        <w:t xml:space="preserve">and scaling factor </w:t>
+      </w:r>
+      <m:oMath>
+        <m:r>
+          <w:rPr>
+            <w:rFonts w:ascii="Cambria Math" w:hAnsi="Cambria Math"/>
+          </w:rPr>
+          <m:t>p</m:t>
+        </m:r>
+      </m:oMath>
+      <w:r>
+        <w:t xml:space="preserve"> are</w:t>
+      </w:r>
+      <w:r>
+        <w:t xml:space="preserve"> also taken into account. Given an arbitrary boost threshold </w:t>
+      </w:r>
+      <m:oMath>
+        <m:sSub>
+          <m:sSubPr>
+            <m:ctrlPr>
+              <w:rPr>
+                <w:rFonts w:ascii="Cambria Math" w:hAnsi="Cambria Math"/>
+                <w:i/>
+              </w:rPr>
+            </m:ctrlPr>
+          </m:sSubPr>
+          <m:e>
+            <m:r>
+              <w:rPr>
+                <w:rFonts w:ascii="Cambria Math" w:hAnsi="Cambria Math"/>
+              </w:rPr>
+              <m:t>b</m:t>
+            </m:r>
+          </m:e>
+          <m:sub>
+            <m:r>
+              <w:rPr>
+                <w:rFonts w:ascii="Cambria Math" w:hAnsi="Cambria Math"/>
+              </w:rPr>
+              <m:t>t</m:t>
+            </m:r>
+          </m:sub>
+        </m:sSub>
+      </m:oMath>
+      <w:r>
+        <w:t>(in their case, 0.7 was used), if the Jaro distance is less than the boost threshold, Jaro-Winkler Distance is the Jaro Distance. However, if it is greater than</w:t>
+      </w:r>
+      <w:r>
+        <w:t xml:space="preserve"> or equal to</w:t>
+      </w:r>
+      <w:r>
+        <w:t xml:space="preserve"> the threshold, the prefix scale is applied and Jaro-Winkler Distance becomes the Jaro Distance plus a scaling factor times the length of the common prefix times the difference between 1 and the Jaro Distance. So, longer common prefixes of strings results in a slightly higher Jaro-Winkler Distance versus Jaro Distance alone.</w:t>
+      </w:r>
+    </w:p>
+    <w:p>
+      <w:pPr>
+        <w:jc w:val="both"/>
+      </w:pPr>
+    </w:p>
+    <w:p>
+      <w:pPr>
+        <w:jc w:val="center"/>
+      </w:pPr>
+      <m:oMathPara>
+        <m:oMath>
+          <m:sSub>
+            <m:sSubPr>
+              <m:ctrlPr>
+                <w:rPr>
+                  <w:rFonts w:ascii="Cambria Math" w:hAnsi="Cambria Math"/>
+                  <w:i/>
+                </w:rPr>
+              </m:ctrlPr>
+            </m:sSubPr>
+            <m:e>
+              <m:r>
+                <w:rPr>
+                  <w:rFonts w:ascii="Cambria Math" w:hAnsi="Cambria Math"/>
+                </w:rPr>
+                <m:t>d</m:t>
+              </m:r>
+            </m:e>
+            <m:sub>
+              <m:r>
+                <w:rPr>
+                  <w:rFonts w:ascii="Cambria Math" w:hAnsi="Cambria Math"/>
+                </w:rPr>
+                <m:t>w</m:t>
+              </m:r>
+            </m:sub>
+          </m:sSub>
+          <m:r>
+            <w:rPr>
+              <w:rFonts w:ascii="Cambria Math" w:hAnsi="Cambria Math"/>
+            </w:rPr>
+            <m:t>=</m:t>
+          </m:r>
+          <m:d>
+            <m:dPr>
+              <m:begChr m:val="{"/>
+              <m:endChr m:val=""/>
+              <m:ctrlPr>
+                <w:rPr>
+                  <w:rFonts w:ascii="Cambria Math" w:hAnsi="Cambria Math"/>
+                  <w:i/>
+                </w:rPr>
+              </m:ctrlPr>
+            </m:dPr>
+            <m:e>
+              <m:eqArr>
+                <m:eqArrPr>
+                  <m:ctrlPr>
+                    <w:rPr>
+                      <w:rFonts w:ascii="Cambria Math" w:hAnsi="Cambria Math"/>
+                      <w:i/>
+                    </w:rPr>
+                  </m:ctrlPr>
+                </m:eqArrPr>
+                <m:e>
+                  <m:sSub>
+                    <m:sSubPr>
+                      <m:ctrlPr>
+                        <w:rPr>
+                          <w:rFonts w:ascii="Cambria Math" w:hAnsi="Cambria Math"/>
+                          <w:i/>
+                        </w:rPr>
+                      </m:ctrlPr>
+                    </m:sSubPr>
+                    <m:e>
+                      <m:r>
+                        <w:rPr>
+                          <w:rFonts w:ascii="Cambria Math" w:hAnsi="Cambria Math"/>
+                        </w:rPr>
+                        <m:t>d</m:t>
+                      </m:r>
+                    </m:e>
+                    <m:sub>
+                      <m:r>
+                        <w:rPr>
+                          <w:rFonts w:ascii="Cambria Math" w:hAnsi="Cambria Math"/>
+                        </w:rPr>
+                        <m:t xml:space="preserve">j                                   </m:t>
+                      </m:r>
+                    </m:sub>
+                  </m:sSub>
+                  <m:r>
+                    <w:rPr>
+                      <w:rFonts w:ascii="Cambria Math" w:hAnsi="Cambria Math"/>
+                    </w:rPr>
+                    <m:t xml:space="preserve"> </m:t>
+                  </m:r>
+                  <m:r>
+                    <w:rPr>
+                      <w:rFonts w:ascii="Cambria Math" w:hAnsi="Cambria Math"/>
+                    </w:rPr>
+                    <m:t xml:space="preserve">  </m:t>
+                  </m:r>
+                  <m:r>
+                    <w:rPr>
+                      <w:rFonts w:ascii="Cambria Math" w:hAnsi="Cambria Math"/>
+                    </w:rPr>
+                    <m:t xml:space="preserve">  </m:t>
+                  </m:r>
+                  <m:sSub>
+                    <m:sSubPr>
+                      <m:ctrlPr>
+                        <w:rPr>
+                          <w:rFonts w:ascii="Cambria Math" w:hAnsi="Cambria Math"/>
+                          <w:i/>
+                        </w:rPr>
+                      </m:ctrlPr>
+                    </m:sSubPr>
+                    <m:e>
+                      <m:r>
+                        <w:rPr>
+                          <w:rFonts w:ascii="Cambria Math" w:hAnsi="Cambria Math"/>
+                        </w:rPr>
+                        <m:t xml:space="preserve">           d</m:t>
+                      </m:r>
+                    </m:e>
+                    <m:sub>
+                      <m:r>
+                        <w:rPr>
+                          <w:rFonts w:ascii="Cambria Math" w:hAnsi="Cambria Math"/>
+                        </w:rPr>
+                        <m:t>j</m:t>
+                      </m:r>
+                    </m:sub>
+                  </m:sSub>
+                  <m:r>
+                    <w:rPr>
+                      <w:rFonts w:ascii="Cambria Math" w:hAnsi="Cambria Math"/>
+                    </w:rPr>
+                    <m:t>&lt;</m:t>
+                  </m:r>
+                  <m:sSub>
+                    <m:sSubPr>
+                      <m:ctrlPr>
+                        <w:rPr>
+                          <w:rFonts w:ascii="Cambria Math" w:hAnsi="Cambria Math"/>
+                          <w:i/>
+                        </w:rPr>
+                      </m:ctrlPr>
+                    </m:sSubPr>
+                    <m:e>
+                      <m:r>
+                        <w:rPr>
+                          <w:rFonts w:ascii="Cambria Math" w:hAnsi="Cambria Math"/>
+                        </w:rPr>
+                        <m:t>b</m:t>
+                      </m:r>
+                    </m:e>
+                    <m:sub>
+                      <m:r>
+                        <w:rPr>
+                          <w:rFonts w:ascii="Cambria Math" w:hAnsi="Cambria Math"/>
+                        </w:rPr>
+                        <m:t>t</m:t>
+                      </m:r>
+                    </m:sub>
+                  </m:sSub>
+                </m:e>
+                <m:e>
+                  <m:sSub>
+                    <m:sSubPr>
+                      <m:ctrlPr>
+                        <w:rPr>
+                          <w:rFonts w:ascii="Cambria Math" w:hAnsi="Cambria Math"/>
+                          <w:i/>
+                        </w:rPr>
+                      </m:ctrlPr>
+                    </m:sSubPr>
+                    <m:e>
+                      <m:r>
+                        <w:rPr>
+                          <w:rFonts w:ascii="Cambria Math" w:hAnsi="Cambria Math"/>
+                        </w:rPr>
+                        <m:t>d</m:t>
+                      </m:r>
+                    </m:e>
+                    <m:sub>
+                      <m:r>
+                        <w:rPr>
+                          <w:rFonts w:ascii="Cambria Math" w:hAnsi="Cambria Math"/>
+                        </w:rPr>
+                        <m:t>j</m:t>
+                      </m:r>
+                    </m:sub>
+                  </m:sSub>
+                  <m:r>
+                    <w:rPr>
+                      <w:rFonts w:ascii="Cambria Math" w:hAnsi="Cambria Math"/>
+                    </w:rPr>
+                    <m:t>+</m:t>
+                  </m:r>
+                  <m:d>
+                    <m:dPr>
+                      <m:ctrlPr>
+                        <w:rPr>
+                          <w:rFonts w:ascii="Cambria Math" w:hAnsi="Cambria Math"/>
+                          <w:i/>
+                        </w:rPr>
+                      </m:ctrlPr>
+                    </m:dPr>
+                    <m:e>
+                      <m:r>
+                        <w:rPr>
+                          <w:rFonts w:ascii="Cambria Math" w:hAnsi="Cambria Math"/>
+                        </w:rPr>
+                        <m:t>lp</m:t>
+                      </m:r>
+                      <m:d>
+                        <m:dPr>
+                          <m:ctrlPr>
+                            <w:rPr>
+                              <w:rFonts w:ascii="Cambria Math" w:hAnsi="Cambria Math"/>
+                              <w:i/>
+                            </w:rPr>
+                          </m:ctrlPr>
+                        </m:dPr>
+                        <m:e>
+                          <m:r>
+                            <w:rPr>
+                              <w:rFonts w:ascii="Cambria Math" w:hAnsi="Cambria Math"/>
+                            </w:rPr>
+                            <m:t>1-</m:t>
+                          </m:r>
+                          <m:sSub>
+                            <m:sSubPr>
+                              <m:ctrlPr>
+                                <w:rPr>
+                                  <w:rFonts w:ascii="Cambria Math" w:hAnsi="Cambria Math"/>
+                                  <w:i/>
+                                </w:rPr>
+                              </m:ctrlPr>
+                            </m:sSubPr>
+                            <m:e>
+                              <m:r>
+                                <w:rPr>
+                                  <w:rFonts w:ascii="Cambria Math" w:hAnsi="Cambria Math"/>
+                                </w:rPr>
+                                <m:t>d</m:t>
+                              </m:r>
+                            </m:e>
+                            <m:sub>
+                              <m:r>
+                                <w:rPr>
+                                  <w:rFonts w:ascii="Cambria Math" w:hAnsi="Cambria Math"/>
+                                </w:rPr>
+                                <m:t>j</m:t>
+                              </m:r>
+                            </m:sub>
+                          </m:sSub>
+                        </m:e>
+                      </m:d>
+                    </m:e>
+                  </m:d>
+                  <m:r>
+                    <w:rPr>
+                      <w:rFonts w:ascii="Cambria Math" w:hAnsi="Cambria Math"/>
+                    </w:rPr>
+                    <m:t xml:space="preserve">        </m:t>
+                  </m:r>
+                  <m:r>
+                    <w:rPr>
+                      <w:rFonts w:ascii="Cambria Math" w:hAnsi="Cambria Math"/>
+                    </w:rPr>
+                    <m:t xml:space="preserve">  &amp;</m:t>
+                  </m:r>
+                  <m:sSub>
+                    <m:sSubPr>
+                      <m:ctrlPr>
+                        <w:rPr>
+                          <w:rFonts w:ascii="Cambria Math" w:hAnsi="Cambria Math"/>
+                          <w:i/>
+                        </w:rPr>
+                      </m:ctrlPr>
+                    </m:sSubPr>
+                    <m:e>
+                      <m:r>
+                        <w:rPr>
+                          <w:rFonts w:ascii="Cambria Math" w:hAnsi="Cambria Math"/>
+                        </w:rPr>
+                        <m:t>d</m:t>
+                      </m:r>
+                    </m:e>
+                    <m:sub>
+                      <m:r>
+                        <w:rPr>
+                          <w:rFonts w:ascii="Cambria Math" w:hAnsi="Cambria Math"/>
+                        </w:rPr>
+                        <m:t>j</m:t>
+                      </m:r>
+                    </m:sub>
+                  </m:sSub>
+                  <m:r>
+                    <w:rPr>
+                      <w:rFonts w:ascii="Cambria Math" w:hAnsi="Cambria Math"/>
+                    </w:rPr>
+                    <m:t>≥</m:t>
+                  </m:r>
+                  <m:sSub>
+                    <m:sSubPr>
+                      <m:ctrlPr>
+                        <w:rPr>
+                          <w:rFonts w:ascii="Cambria Math" w:hAnsi="Cambria Math"/>
+                          <w:i/>
+                        </w:rPr>
+                      </m:ctrlPr>
+                    </m:sSubPr>
+                    <m:e>
+                      <m:r>
+                        <w:rPr>
+                          <w:rFonts w:ascii="Cambria Math" w:hAnsi="Cambria Math"/>
+                        </w:rPr>
+                        <m:t>b</m:t>
+                      </m:r>
+                    </m:e>
+                    <m:sub>
+                      <m:r>
+                        <w:rPr>
+                          <w:rFonts w:ascii="Cambria Math" w:hAnsi="Cambria Math"/>
+                        </w:rPr>
+                        <m:t>t</m:t>
+                      </m:r>
+                    </m:sub>
+                  </m:sSub>
+                </m:e>
+              </m:eqArr>
+            </m:e>
+          </m:d>
+        </m:oMath>
+      </m:oMathPara>
     </w:p>
     <w:p>
       <w:pPr>
@@ -854,7 +1709,15 @@
         <w:rPr>
           <w:rFonts w:eastAsiaTheme="minorEastAsia"/>
         </w:rPr>
-        <w:t xml:space="preserve"> There has been some work done toward improving the efficiency of the Jaro-Winkler algorithm by attempting to minimize the reduction ratio involved in the algorithm by using complicated filters to discard similarity computations. This could be researched further but overall, the algorithm is still suited mainly for short inputs.</w:t>
+        <w:t xml:space="preserve"> There has been some work done toward improving the efficiency of the Jaro-Winkler algorithm by attempting to minimize the reduction ratio involved in the algorithm by using complicated filters to discard similarity computations. This could be researched further but overall, the algorithm is still suited mai</w:t>
+      </w:r>
+      <w:bookmarkStart w:id="1" w:name="_GoBack"/>
+      <w:bookmarkEnd w:id="1"/>
+      <w:r>
+        <w:rPr>
+          <w:rFonts w:eastAsiaTheme="minorEastAsia"/>
+        </w:rPr>
+        <w:t>nly for short inputs.</w:t>
       </w:r>
     </w:p>
     <w:p>
@@ -873,11 +1736,7 @@
         <w:tab/>
       </w:r>
       <w:r>
-        <w:t xml:space="preserve">The Hunt-McIlroy algorithm was discovered by J. W. Hunt from the Department of Electrical Engineering at Stanford University in Stanford, California and M. D. McIlroy from Bell Laboratories in Murray Hill, New Jersey. The algorithm </w:t>
-      </w:r>
-      <w:r>
-        <w:lastRenderedPageBreak/>
-        <w:t xml:space="preserve">is also called the diff program. Hunt and McIlroy published their findings in the document, </w:t>
+        <w:t xml:space="preserve">The Hunt-McIlroy algorithm was discovered by J. W. Hunt from the Department of Electrical Engineering at Stanford University in Stanford, California and M. D. McIlroy from Bell Laboratories in Murray Hill, New Jersey. The algorithm is also called the diff program. Hunt and McIlroy published their findings in the document, </w:t>
       </w:r>
       <w:r>
         <w:rPr>
@@ -1086,8 +1945,6 @@
       <w:pPr>
         <w:jc w:val="both"/>
       </w:pPr>
-      <w:bookmarkStart w:id="1" w:name="_GoBack"/>
-      <w:bookmarkEnd w:id="1"/>
     </w:p>
     <w:p>
       <w:pPr>
@@ -1619,7 +2476,11 @@
         <w:t>k</w:t>
       </w:r>
       <w:r>
-        <w:t xml:space="preserve">-candidate, a set of coordinate values used to represent matches between the two files. This step is considered the </w:t>
+        <w:t xml:space="preserve">-candidate, a set of coordinate values used to represent matches </w:t>
+      </w:r>
+      <w:r>
+        <w:lastRenderedPageBreak/>
+        <w:t xml:space="preserve">between the two files. This step is considered the </w:t>
       </w:r>
       <w:r>
         <w:rPr>
@@ -2142,14 +3003,7 @@
         <w:rPr>
           <w:rFonts w:eastAsiaTheme="minorEastAsia"/>
         </w:rPr>
-        <w:t xml:space="preserve">-candidates to construct a new file using only the shortest distance of the matches. The time </w:t>
-      </w:r>
-      <w:r>
-        <w:rPr>
-          <w:rFonts w:eastAsiaTheme="minorEastAsia"/>
-        </w:rPr>
-        <w:lastRenderedPageBreak/>
-        <w:t>complexity of this algorithm for a worse-case is generated by the merging of the two files</w:t>
+        <w:t>-candidates to construct a new file using only the shortest distance of the matches. The time complexity of this algorithm for a worse-case is generated by the merging of the two files</w:t>
       </w:r>
       <w:proofErr w:type="gramStart"/>
       <w:r>
@@ -2416,7 +3270,11 @@
         <w:t xml:space="preserve">alignment. </w:t>
       </w:r>
       <w:r>
-        <w:t xml:space="preserve">First, we create the number of rows and columns of the matrix using the value of the possible </w:t>
+        <w:t xml:space="preserve">First, we create the number of rows and columns of the matrix using the value of </w:t>
+      </w:r>
+      <w:r>
+        <w:lastRenderedPageBreak/>
+        <w:t xml:space="preserve">the possible </w:t>
       </w:r>
       <w:r>
         <w:t xml:space="preserve">decimal values of </w:t>
@@ -3304,6 +4162,7 @@
         <w:jc w:val="both"/>
       </w:pPr>
       <w:r>
+        <w:lastRenderedPageBreak/>
         <w:tab/>
         <w:t>Alignment A = (</w:t>
       </w:r>
@@ -3562,7 +4421,6 @@
         <w:jc w:val="both"/>
       </w:pPr>
       <w:r>
-        <w:lastRenderedPageBreak/>
         <w:tab/>
       </w:r>
       <w:r>
@@ -3711,7 +4569,11 @@
         <w:t xml:space="preserve"> measurement is more efficient.</w:t>
       </w:r>
       <w:r>
-        <w:t xml:space="preserve"> But the role of the Needleman-Wunsch i</w:t>
+        <w:t xml:space="preserve"> But the role of the </w:t>
+      </w:r>
+      <w:r>
+        <w:lastRenderedPageBreak/>
+        <w:t>Needleman-Wunsch i</w:t>
       </w:r>
       <w:r>
         <w:t xml:space="preserve">s better utilized when </w:t>
@@ -3752,11 +4614,7 @@
       </w:pPr>
       <w:r>
         <w:tab/>
-        <w:t xml:space="preserve">As shown herein, we believe that the Levenshtein’s Distance method may still be the optimal choice for comparing larger data such as manuscript drafts.  All of the </w:t>
-      </w:r>
-      <w:r>
-        <w:lastRenderedPageBreak/>
-        <w:t xml:space="preserve">algorithms have high order of complexity, </w:t>
+        <w:t xml:space="preserve">As shown herein, we believe that the Levenshtein’s Distance method may still be the optimal choice for comparing larger data such as manuscript drafts.  All of the algorithms have high order of complexity, </w:t>
       </w:r>
       <w:r>
         <w:t xml:space="preserve">where each character is compared with other nearby </w:t>
@@ -8150,7 +9008,7 @@
 </file>
 
 <file path=customXml/itemProps1.xml><?xml version="1.0" encoding="utf-8"?>
-<ds:datastoreItem xmlns:ds="http://schemas.openxmlformats.org/officeDocument/2006/customXml" ds:itemID="{7C8A4F78-05F8-4F0D-995F-38D9E1B59B2E}">
+<ds:datastoreItem xmlns:ds="http://schemas.openxmlformats.org/officeDocument/2006/customXml" ds:itemID="{77E8D8FB-D498-4211-AD09-FB3A8B2564A2}">
   <ds:schemaRefs>
     <ds:schemaRef ds:uri="http://schemas.openxmlformats.org/officeDocument/2006/bibliography"/>
   </ds:schemaRefs>

</xml_diff>

<commit_message>
adding j-w charts to paper
adding j-w charts to paper
</commit_message>
<xml_diff>
--- a/Research Paper/FinalDraft.docx
+++ b/Research Paper/FinalDraft.docx
@@ -70,7 +70,13 @@
       </w:r>
       <w:proofErr w:type="gramEnd"/>
       <w:r>
-        <w:t xml:space="preserve"> determining the order of multiple drafts of text documents and manuscripts, long has it been a tedious task to study the changes from one draft to the others. Over time, as computing technology has progressed, so has the development of algorithms that compare edit distances, search, sort, find, replace and merge. Unfortunately, all such algorithms must contain logic that touches every character within a set of inputs. Levenshtein’s Distance algorithm has been proven to be very helpful in the determination of</w:t>
+        <w:t xml:space="preserve"> determining the order of multiple drafts of text documents and manuscripts, long has it been a tedious task to </w:t>
+      </w:r>
+      <w:r>
+        <w:t>analyze</w:t>
+      </w:r>
+      <w:r>
+        <w:t xml:space="preserve"> the changes from one draft to the others. Over time, as computing technology has progressed, so has the development of algorithms that compare edit distances, search, sort, find, replace and merge. Unfortunately, all such algorithms must contain logic that touches every character within a set of inputs. Levenshtein’s Distance algorithm has been proven to be very helpful in the determination of</w:t>
       </w:r>
       <w:r>
         <w:t xml:space="preserve"> draft sequences, though it has a high order of complexity that can quickly consume the available resources within a given computer system. In hopes to find a better solution, o</w:t>
@@ -873,37 +879,7 @@
                     <w:rPr>
                       <w:rFonts w:ascii="Cambria Math" w:hAnsi="Cambria Math"/>
                     </w:rPr>
-                    <m:t xml:space="preserve"> 0                                 </m:t>
-                  </m:r>
-                  <m:r>
-                    <w:rPr>
-                      <w:rFonts w:ascii="Cambria Math" w:hAnsi="Cambria Math"/>
-                    </w:rPr>
-                    <m:t xml:space="preserve">                 </m:t>
-                  </m:r>
-                  <m:r>
-                    <w:rPr>
-                      <w:rFonts w:ascii="Cambria Math" w:hAnsi="Cambria Math"/>
-                    </w:rPr>
-                    <m:t xml:space="preserve"> </m:t>
-                  </m:r>
-                  <m:r>
-                    <w:rPr>
-                      <w:rFonts w:ascii="Cambria Math" w:hAnsi="Cambria Math"/>
-                    </w:rPr>
-                    <m:t xml:space="preserve">  &amp;</m:t>
-                  </m:r>
-                  <m:r>
-                    <w:rPr>
-                      <w:rFonts w:ascii="Cambria Math" w:hAnsi="Cambria Math"/>
-                    </w:rPr>
-                    <m:t>m=</m:t>
-                  </m:r>
-                  <m:r>
-                    <w:rPr>
-                      <w:rFonts w:ascii="Cambria Math" w:hAnsi="Cambria Math"/>
-                    </w:rPr>
-                    <m:t>0</m:t>
+                    <m:t xml:space="preserve"> 0                                                     &amp;m=0</m:t>
                   </m:r>
                 </m:e>
                 <m:e>
@@ -1067,13 +1043,7 @@
                     <w:rPr>
                       <w:rFonts w:ascii="Cambria Math" w:hAnsi="Cambria Math"/>
                     </w:rPr>
-                    <m:t xml:space="preserve">  </m:t>
-                  </m:r>
-                  <m:r>
-                    <w:rPr>
-                      <w:rFonts w:ascii="Cambria Math" w:hAnsi="Cambria Math"/>
-                    </w:rPr>
-                    <m:t>otherwise</m:t>
+                    <m:t xml:space="preserve">  otherwise</m:t>
                   </m:r>
                 </m:e>
               </m:eqArr>
@@ -1411,19 +1381,7 @@
                     <w:rPr>
                       <w:rFonts w:ascii="Cambria Math" w:hAnsi="Cambria Math"/>
                     </w:rPr>
-                    <m:t xml:space="preserve"> </m:t>
-                  </m:r>
-                  <m:r>
-                    <w:rPr>
-                      <w:rFonts w:ascii="Cambria Math" w:hAnsi="Cambria Math"/>
-                    </w:rPr>
-                    <m:t xml:space="preserve">  </m:t>
-                  </m:r>
-                  <m:r>
-                    <w:rPr>
-                      <w:rFonts w:ascii="Cambria Math" w:hAnsi="Cambria Math"/>
-                    </w:rPr>
-                    <m:t xml:space="preserve">  </m:t>
+                    <m:t xml:space="preserve">     </m:t>
                   </m:r>
                   <m:sSub>
                     <m:sSubPr>
@@ -1583,13 +1541,7 @@
                     <w:rPr>
                       <w:rFonts w:ascii="Cambria Math" w:hAnsi="Cambria Math"/>
                     </w:rPr>
-                    <m:t xml:space="preserve">        </m:t>
-                  </m:r>
-                  <m:r>
-                    <w:rPr>
-                      <w:rFonts w:ascii="Cambria Math" w:hAnsi="Cambria Math"/>
-                    </w:rPr>
-                    <m:t xml:space="preserve">  &amp;</m:t>
+                    <m:t xml:space="preserve">          &amp;</m:t>
                   </m:r>
                   <m:sSub>
                     <m:sSubPr>
@@ -1664,6 +1616,9 @@
     <w:p>
       <w:pPr>
         <w:jc w:val="both"/>
+        <w:rPr>
+          <w:rFonts w:eastAsiaTheme="minorEastAsia"/>
+        </w:rPr>
       </w:pPr>
       <w:r>
         <w:tab/>
@@ -1712,32 +1667,383 @@
         <w:rPr>
           <w:rFonts w:eastAsiaTheme="minorEastAsia"/>
         </w:rPr>
-        <w:t xml:space="preserve"> There has been some work done toward improving the efficiency of the Jaro-Winkler algorithm by attempting to minimize the reduction ratio involved in the algorithm by using complicated filters to discard similarity computations. This could be researched further but overall, the algorithm is still suited </w:t>
-      </w:r>
-      <w:r>
+        <w:t xml:space="preserve"> </w:t>
+      </w:r>
+    </w:p>
+    <w:p>
+      <w:pPr>
+        <w:jc w:val="both"/>
         <w:rPr>
           <w:rFonts w:eastAsiaTheme="minorEastAsia"/>
         </w:rPr>
-        <w:t>best</w:t>
-      </w:r>
-      <w:r>
+      </w:pPr>
+    </w:p>
+    <w:p>
+      <w:pPr>
+        <w:pStyle w:val="ListParagraph"/>
+        <w:numPr>
+          <w:ilvl w:val="0"/>
+          <w:numId w:val="42"/>
+        </w:numPr>
+        <w:jc w:val="both"/>
+        <w:rPr>
+          <w:rFonts w:ascii="Times New Roman" w:eastAsia="Times New Roman" w:hAnsi="Times New Roman" w:cs="Times New Roman"/>
+          <w:i/>
+          <w:iCs/>
+          <w:sz w:val="20"/>
+          <w:szCs w:val="20"/>
+        </w:rPr>
+      </w:pPr>
+      <w:r>
+        <w:rPr>
+          <w:rFonts w:ascii="Times New Roman" w:eastAsia="Times New Roman" w:hAnsi="Times New Roman" w:cs="Times New Roman"/>
+          <w:i/>
+          <w:iCs/>
+          <w:sz w:val="20"/>
+          <w:szCs w:val="20"/>
+        </w:rPr>
+        <w:t>Time efficiency Comparison</w:t>
+      </w:r>
+    </w:p>
+    <w:p>
+      <w:pPr>
+        <w:jc w:val="both"/>
         <w:rPr>
           <w:rFonts w:eastAsiaTheme="minorEastAsia"/>
         </w:rPr>
-        <w:t xml:space="preserve"> for short</w:t>
-      </w:r>
+      </w:pPr>
       <w:r>
         <w:rPr>
           <w:rFonts w:eastAsiaTheme="minorEastAsia"/>
         </w:rPr>
-        <w:t>er length</w:t>
+        <w:tab/>
+        <w:t xml:space="preserve">Here are some results of test runs comparing </w:t>
+      </w:r>
+      <w:proofErr w:type="spellStart"/>
+      <w:r>
+        <w:rPr>
+          <w:rFonts w:eastAsiaTheme="minorEastAsia"/>
+        </w:rPr>
+        <w:t>Levensthein</w:t>
+      </w:r>
+      <w:proofErr w:type="spellEnd"/>
+      <w:r>
+        <w:rPr>
+          <w:rFonts w:eastAsiaTheme="minorEastAsia"/>
+        </w:rPr>
+        <w:t xml:space="preserve"> and Jaro-Winkler using the provided Emily Dickinson poem drafts:</w:t>
+      </w:r>
+    </w:p>
+    <w:p>
+      <w:pPr>
+        <w:jc w:val="both"/>
+        <w:rPr>
+          <w:rFonts w:eastAsiaTheme="minorEastAsia"/>
+        </w:rPr>
+      </w:pPr>
+    </w:p>
+    <w:p>
+      <w:pPr>
+        <w:jc w:val="both"/>
+        <w:rPr>
+          <w:rFonts w:eastAsiaTheme="minorEastAsia"/>
+        </w:rPr>
+      </w:pPr>
+      <w:r>
+        <w:rPr>
+          <w:noProof/>
+        </w:rPr>
+        <w:drawing>
+          <wp:inline distT="0" distB="0" distL="0" distR="0" wp14:anchorId="57027820" wp14:editId="575C5AD9">
+            <wp:extent cx="3200400" cy="1920240"/>
+            <wp:effectExtent l="0" t="0" r="19050" b="22860"/>
+            <wp:docPr id="1" name="Chart 1"/>
+            <wp:cNvGraphicFramePr/>
+            <a:graphic xmlns:a="http://schemas.openxmlformats.org/drawingml/2006/main">
+              <a:graphicData uri="http://schemas.openxmlformats.org/drawingml/2006/chart">
+                <c:chart xmlns:c="http://schemas.openxmlformats.org/drawingml/2006/chart" xmlns:r="http://schemas.openxmlformats.org/officeDocument/2006/relationships" r:id="rId9"/>
+              </a:graphicData>
+            </a:graphic>
+          </wp:inline>
+        </w:drawing>
+      </w:r>
+    </w:p>
+    <w:p>
+      <w:pPr>
+        <w:jc w:val="both"/>
+        <w:rPr>
+          <w:rFonts w:eastAsiaTheme="minorEastAsia"/>
+        </w:rPr>
+      </w:pPr>
+    </w:p>
+    <w:p>
+      <w:pPr>
+        <w:jc w:val="both"/>
+        <w:rPr>
+          <w:rFonts w:eastAsiaTheme="minorEastAsia"/>
+        </w:rPr>
+      </w:pPr>
+      <w:r>
+        <w:rPr>
+          <w:rFonts w:eastAsiaTheme="minorEastAsia"/>
+        </w:rPr>
+        <w:tab/>
+        <w:t>And the same with my own created inputs:</w:t>
+      </w:r>
+    </w:p>
+    <w:p>
+      <w:pPr>
+        <w:jc w:val="both"/>
+        <w:rPr>
+          <w:rFonts w:eastAsiaTheme="minorEastAsia"/>
+        </w:rPr>
+      </w:pPr>
+    </w:p>
+    <w:p>
+      <w:pPr>
+        <w:jc w:val="both"/>
+        <w:rPr>
+          <w:rFonts w:eastAsiaTheme="minorEastAsia"/>
+        </w:rPr>
+      </w:pPr>
+      <w:r>
+        <w:rPr>
+          <w:noProof/>
+        </w:rPr>
+        <w:drawing>
+          <wp:inline distT="0" distB="0" distL="0" distR="0" wp14:anchorId="20C664AC" wp14:editId="289209B8">
+            <wp:extent cx="3200400" cy="1920240"/>
+            <wp:effectExtent l="0" t="0" r="19050" b="22860"/>
+            <wp:docPr id="2" name="Chart 2"/>
+            <wp:cNvGraphicFramePr/>
+            <a:graphic xmlns:a="http://schemas.openxmlformats.org/drawingml/2006/main">
+              <a:graphicData uri="http://schemas.openxmlformats.org/drawingml/2006/chart">
+                <c:chart xmlns:c="http://schemas.openxmlformats.org/drawingml/2006/chart" xmlns:r="http://schemas.openxmlformats.org/officeDocument/2006/relationships" r:id="rId10"/>
+              </a:graphicData>
+            </a:graphic>
+          </wp:inline>
+        </w:drawing>
+      </w:r>
+    </w:p>
+    <w:p>
+      <w:pPr>
+        <w:jc w:val="both"/>
+        <w:rPr>
+          <w:rFonts w:eastAsiaTheme="minorEastAsia"/>
+        </w:rPr>
+      </w:pPr>
+    </w:p>
+    <w:p>
+      <w:pPr>
+        <w:jc w:val="both"/>
+        <w:rPr>
+          <w:rFonts w:eastAsiaTheme="minorEastAsia"/>
+        </w:rPr>
+      </w:pPr>
+      <w:r>
+        <w:rPr>
+          <w:rFonts w:eastAsiaTheme="minorEastAsia"/>
+        </w:rPr>
+        <w:tab/>
+        <w:t>As you can see, Jaro-Winkler performed better on average, though the different machines used for running the comparisons did make notable differences in performance.</w:t>
+      </w:r>
+    </w:p>
+    <w:p>
+      <w:pPr>
+        <w:jc w:val="both"/>
+        <w:rPr>
+          <w:rFonts w:eastAsiaTheme="minorEastAsia"/>
+        </w:rPr>
+      </w:pPr>
+    </w:p>
+    <w:p>
+      <w:pPr>
+        <w:pStyle w:val="ListParagraph"/>
+        <w:numPr>
+          <w:ilvl w:val="0"/>
+          <w:numId w:val="42"/>
+        </w:numPr>
+        <w:jc w:val="both"/>
+        <w:rPr>
+          <w:rFonts w:ascii="Times New Roman" w:eastAsia="Times New Roman" w:hAnsi="Times New Roman" w:cs="Times New Roman"/>
+          <w:i/>
+          <w:iCs/>
+          <w:sz w:val="20"/>
+          <w:szCs w:val="20"/>
+        </w:rPr>
+      </w:pPr>
+      <w:r>
+        <w:rPr>
+          <w:rFonts w:ascii="Times New Roman" w:eastAsia="Times New Roman" w:hAnsi="Times New Roman" w:cs="Times New Roman"/>
+          <w:i/>
+          <w:iCs/>
+          <w:sz w:val="20"/>
+          <w:szCs w:val="20"/>
+        </w:rPr>
+        <w:t xml:space="preserve">Draft Order </w:t>
+      </w:r>
+      <w:r>
+        <w:rPr>
+          <w:rFonts w:ascii="Times New Roman" w:eastAsia="Times New Roman" w:hAnsi="Times New Roman" w:cs="Times New Roman"/>
+          <w:i/>
+          <w:iCs/>
+          <w:sz w:val="20"/>
+          <w:szCs w:val="20"/>
+        </w:rPr>
+        <w:t>Results</w:t>
+      </w:r>
+    </w:p>
+    <w:p>
+      <w:pPr>
+        <w:jc w:val="both"/>
+        <w:rPr>
+          <w:rFonts w:eastAsiaTheme="minorEastAsia"/>
+        </w:rPr>
+      </w:pPr>
+      <w:r>
+        <w:rPr>
+          <w:rFonts w:eastAsiaTheme="minorEastAsia"/>
+        </w:rPr>
+        <w:tab/>
+        <w:t>This section shows the results that could be used to determine the draft sequence.</w:t>
+      </w:r>
+    </w:p>
+    <w:p>
+      <w:pPr>
+        <w:jc w:val="both"/>
+        <w:rPr>
+          <w:rFonts w:eastAsiaTheme="minorEastAsia"/>
+        </w:rPr>
+      </w:pPr>
+      <w:r>
+        <w:rPr>
+          <w:noProof/>
+        </w:rPr>
+        <w:lastRenderedPageBreak/>
+        <w:drawing>
+          <wp:inline distT="0" distB="0" distL="0" distR="0" wp14:anchorId="6F0E793C" wp14:editId="7E7EE2F1">
+            <wp:extent cx="3200400" cy="2750344"/>
+            <wp:effectExtent l="0" t="0" r="19050" b="12065"/>
+            <wp:docPr id="5" name="Chart 5"/>
+            <wp:cNvGraphicFramePr/>
+            <a:graphic xmlns:a="http://schemas.openxmlformats.org/drawingml/2006/main">
+              <a:graphicData uri="http://schemas.openxmlformats.org/drawingml/2006/chart">
+                <c:chart xmlns:c="http://schemas.openxmlformats.org/drawingml/2006/chart" xmlns:r="http://schemas.openxmlformats.org/officeDocument/2006/relationships" r:id="rId11"/>
+              </a:graphicData>
+            </a:graphic>
+          </wp:inline>
+        </w:drawing>
+      </w:r>
+    </w:p>
+    <w:p>
+      <w:pPr>
+        <w:jc w:val="both"/>
+        <w:rPr>
+          <w:rFonts w:eastAsiaTheme="minorEastAsia"/>
+        </w:rPr>
+      </w:pPr>
+      <w:r>
+        <w:rPr>
+          <w:noProof/>
+        </w:rPr>
+        <w:drawing>
+          <wp:inline distT="0" distB="0" distL="0" distR="0" wp14:anchorId="49CBC3AB" wp14:editId="5881EAF8">
+            <wp:extent cx="3200400" cy="2855343"/>
+            <wp:effectExtent l="0" t="0" r="19050" b="21590"/>
+            <wp:docPr id="6" name="Chart 6"/>
+            <wp:cNvGraphicFramePr/>
+            <a:graphic xmlns:a="http://schemas.openxmlformats.org/drawingml/2006/main">
+              <a:graphicData uri="http://schemas.openxmlformats.org/drawingml/2006/chart">
+                <c:chart xmlns:c="http://schemas.openxmlformats.org/drawingml/2006/chart" xmlns:r="http://schemas.openxmlformats.org/officeDocument/2006/relationships" r:id="rId12"/>
+              </a:graphicData>
+            </a:graphic>
+          </wp:inline>
+        </w:drawing>
+      </w:r>
+    </w:p>
+    <w:p>
+      <w:pPr>
+        <w:jc w:val="both"/>
+        <w:rPr>
+          <w:rFonts w:eastAsiaTheme="minorEastAsia"/>
+        </w:rPr>
+      </w:pPr>
+      <w:r>
+        <w:rPr>
+          <w:rFonts w:eastAsiaTheme="minorEastAsia"/>
+        </w:rPr>
+        <w:tab/>
+      </w:r>
+    </w:p>
+    <w:p>
+      <w:pPr>
+        <w:jc w:val="both"/>
+        <w:rPr>
+          <w:rFonts w:eastAsiaTheme="minorEastAsia"/>
+        </w:rPr>
+      </w:pPr>
+      <w:r>
+        <w:rPr>
+          <w:rFonts w:eastAsiaTheme="minorEastAsia"/>
+        </w:rPr>
+        <w:tab/>
+        <w:t>As shown, there seems to be a degree of correlation from the Levenshtein algorithm to the Jaro-Winkler algorithm. Note the control files of 1 and 5 being an exact match, with Levenshtein, exact matches score a 0, while scoring a 1 in Jaro-Winkler. But see how in comparing file 2 to files 3-5 the noticeable correlation is lost. If this algorithm were to be selected and used, it would need a new set of assumptions to consider before effectively determining the order of drafts.</w:t>
       </w:r>
       <w:bookmarkStart w:id="1" w:name="_GoBack"/>
       <w:bookmarkEnd w:id="1"/>
-      <w:r>
+    </w:p>
+    <w:p>
+      <w:pPr>
+        <w:jc w:val="both"/>
         <w:rPr>
           <w:rFonts w:eastAsiaTheme="minorEastAsia"/>
         </w:rPr>
+      </w:pPr>
+      <w:r>
+        <w:rPr>
+          <w:rFonts w:eastAsiaTheme="minorEastAsia"/>
+        </w:rPr>
+        <w:tab/>
+      </w:r>
+    </w:p>
+    <w:p>
+      <w:pPr>
+        <w:jc w:val="both"/>
+      </w:pPr>
+      <w:r>
+        <w:rPr>
+          <w:rFonts w:eastAsiaTheme="minorEastAsia"/>
+        </w:rPr>
+        <w:tab/>
+      </w:r>
+      <w:r>
+        <w:rPr>
+          <w:rFonts w:eastAsiaTheme="minorEastAsia"/>
+        </w:rPr>
+        <w:t xml:space="preserve">There has been some work done toward improving the efficiency of the Jaro-Winkler algorithm by attempting to minimize the reduction ratio involved in the algorithm by using complicated filters to discard similarity computations. This could be researched further but overall, the algorithm is still suited </w:t>
+      </w:r>
+      <w:r>
+        <w:rPr>
+          <w:rFonts w:eastAsiaTheme="minorEastAsia"/>
+        </w:rPr>
+        <w:t>best</w:t>
+      </w:r>
+      <w:r>
+        <w:rPr>
+          <w:rFonts w:eastAsiaTheme="minorEastAsia"/>
+        </w:rPr>
+        <w:t xml:space="preserve"> for short</w:t>
+      </w:r>
+      <w:r>
+        <w:rPr>
+          <w:rFonts w:eastAsiaTheme="minorEastAsia"/>
+        </w:rPr>
+        <w:t>er length</w:t>
+      </w:r>
+      <w:r>
+        <w:rPr>
+          <w:rFonts w:eastAsiaTheme="minorEastAsia"/>
+        </w:rPr>
         <w:t xml:space="preserve"> inputs.</w:t>
       </w:r>
     </w:p>
@@ -1757,7 +2063,11 @@
         <w:tab/>
       </w:r>
       <w:r>
-        <w:t xml:space="preserve">The Hunt-McIlroy algorithm was discovered by J. W. Hunt from the Department of Electrical Engineering at Stanford University in Stanford, California and M. D. McIlroy from Bell Laboratories in Murray Hill, New Jersey. The algorithm is also called the diff program. Hunt and McIlroy published their findings in the document, </w:t>
+        <w:t xml:space="preserve">The Hunt-McIlroy algorithm was discovered by J. W. Hunt from the Department of Electrical Engineering at Stanford University in Stanford, California and M. D. McIlroy from </w:t>
+      </w:r>
+      <w:r>
+        <w:lastRenderedPageBreak/>
+        <w:t xml:space="preserve">Bell Laboratories in Murray Hill, New Jersey. The algorithm is also called the diff program. Hunt and McIlroy published their findings in the document, </w:t>
       </w:r>
       <w:r>
         <w:rPr>
@@ -1827,14 +2137,12 @@
         </w:rPr>
         <w:t xml:space="preserve"> and file two </w:t>
       </w:r>
-      <w:proofErr w:type="gramStart"/>
       <w:r>
         <w:rPr>
           <w:rFonts w:eastAsiaTheme="minorEastAsia"/>
         </w:rPr>
-        <w:t xml:space="preserve">called </w:t>
-      </w:r>
-      <w:proofErr w:type="gramEnd"/>
+        <w:t>called</w:t>
+      </w:r>
       <m:oMath>
         <m:sSub>
           <m:sSubPr>
@@ -2497,11 +2805,7 @@
         <w:t>k</w:t>
       </w:r>
       <w:r>
-        <w:t xml:space="preserve">-candidate, a set of coordinate values used to represent matches </w:t>
-      </w:r>
-      <w:r>
-        <w:lastRenderedPageBreak/>
-        <w:t xml:space="preserve">between the two files. This step is considered the </w:t>
+        <w:t xml:space="preserve">-candidate, a set of coordinate values used to represent matches between the two files. This step is considered the </w:t>
       </w:r>
       <w:r>
         <w:rPr>
@@ -3010,6 +3314,7 @@
         <w:rPr>
           <w:rFonts w:eastAsiaTheme="minorEastAsia"/>
         </w:rPr>
+        <w:lastRenderedPageBreak/>
         <w:tab/>
         <w:t xml:space="preserve">One would then use </w:t>
       </w:r>
@@ -3291,247 +3596,247 @@
         <w:t xml:space="preserve">alignment. </w:t>
       </w:r>
       <w:r>
-        <w:t xml:space="preserve">First, we create the number of rows and columns of the matrix using the value of </w:t>
+        <w:t xml:space="preserve">First, we create the number of rows and columns of the matrix using the value of the possible </w:t>
+      </w:r>
+      <w:r>
+        <w:t xml:space="preserve">decimal values of </w:t>
+      </w:r>
+      <w:r>
+        <w:t xml:space="preserve">the </w:t>
+      </w:r>
+      <w:r>
+        <w:t xml:space="preserve">ASCII table. </w:t>
+      </w:r>
+      <w:r>
+        <w:t>Then</w:t>
+      </w:r>
+      <w:r>
+        <w:t xml:space="preserve"> we</w:t>
+      </w:r>
+      <w:r>
+        <w:t xml:space="preserve"> fill the matrix with by comparing the row number and column numbers for ma</w:t>
+      </w:r>
+      <w:r>
+        <w:t>tch/mismatch.</w:t>
+      </w:r>
+      <w:r>
+        <w:t xml:space="preserve"> An example </w:t>
+      </w:r>
+      <w:r>
+        <w:t>could be where</w:t>
+      </w:r>
+      <w:r>
+        <w:t xml:space="preserve"> row 1 and column 1 are </w:t>
+      </w:r>
+      <w:r>
+        <w:t>equal</w:t>
+      </w:r>
+      <w:r>
+        <w:t xml:space="preserve"> in </w:t>
+      </w:r>
+      <w:r>
+        <w:t xml:space="preserve">the </w:t>
+      </w:r>
+      <w:r>
+        <w:t>numeric value identifying the headers</w:t>
+      </w:r>
+      <w:r>
+        <w:t>,</w:t>
+      </w:r>
+      <w:r>
+        <w:t xml:space="preserve"> so this would be a </w:t>
+      </w:r>
+      <w:r>
+        <w:t>match.</w:t>
+      </w:r>
+      <w:r>
+        <w:t xml:space="preserve"> Whereas, row 1 and column 2 have different numeric values identifying the header</w:t>
+      </w:r>
+      <w:r>
+        <w:t>s</w:t>
+      </w:r>
+      <w:r>
+        <w:t>,</w:t>
+      </w:r>
+      <w:r>
+        <w:t xml:space="preserve"> so this would be a mismatch. </w:t>
+      </w:r>
+      <w:r>
+        <w:t>The pse</w:t>
+      </w:r>
+      <w:r>
+        <w:t>udo code for this first part is</w:t>
+      </w:r>
+      <w:r>
+        <w:t>:</w:t>
+      </w:r>
+    </w:p>
+    <w:p>
+      <w:pPr>
+        <w:jc w:val="both"/>
+      </w:pPr>
+    </w:p>
+    <w:p>
+      <w:pPr>
+        <w:ind w:left="720"/>
+        <w:jc w:val="both"/>
+      </w:pPr>
+      <w:proofErr w:type="gramStart"/>
+      <w:r>
+        <w:t>for</w:t>
+      </w:r>
+      <w:proofErr w:type="gramEnd"/>
+      <w:r>
+        <w:t xml:space="preserve"> </w:t>
+      </w:r>
+      <w:proofErr w:type="spellStart"/>
+      <w:r>
+        <w:t>i</w:t>
+      </w:r>
+      <w:proofErr w:type="spellEnd"/>
+      <w:r>
+        <w:t xml:space="preserve"> = 0 thru the </w:t>
+      </w:r>
+      <w:proofErr w:type="spellStart"/>
+      <w:r>
+        <w:t>dec</w:t>
+      </w:r>
+      <w:proofErr w:type="spellEnd"/>
+      <w:r>
+        <w:t xml:space="preserve"> ASCII value (127)</w:t>
+      </w:r>
+    </w:p>
+    <w:p>
+      <w:pPr>
+        <w:ind w:left="720"/>
+        <w:jc w:val="both"/>
+      </w:pPr>
+      <w:r>
+        <w:tab/>
+      </w:r>
+      <w:proofErr w:type="gramStart"/>
+      <w:r>
+        <w:t>for</w:t>
+      </w:r>
+      <w:proofErr w:type="gramEnd"/>
+      <w:r>
+        <w:t xml:space="preserve"> j=0  thru the </w:t>
+      </w:r>
+      <w:proofErr w:type="spellStart"/>
+      <w:r>
+        <w:t>dec</w:t>
+      </w:r>
+      <w:proofErr w:type="spellEnd"/>
+      <w:r>
+        <w:t xml:space="preserve"> ASCII value (127)</w:t>
+      </w:r>
+    </w:p>
+    <w:p>
+      <w:pPr>
+        <w:ind w:left="720"/>
+        <w:jc w:val="both"/>
+      </w:pPr>
+      <w:r>
+        <w:tab/>
+      </w:r>
+      <w:r>
+        <w:tab/>
+      </w:r>
+      <w:proofErr w:type="gramStart"/>
+      <w:r>
+        <w:t>if</w:t>
+      </w:r>
+      <w:proofErr w:type="gramEnd"/>
+      <w:r>
+        <w:t xml:space="preserve"> </w:t>
+      </w:r>
+      <w:proofErr w:type="spellStart"/>
+      <w:r>
+        <w:t>i</w:t>
+      </w:r>
+      <w:proofErr w:type="spellEnd"/>
+      <w:r>
+        <w:t xml:space="preserve"> = j  --&gt; matrix [</w:t>
+      </w:r>
+      <w:proofErr w:type="spellStart"/>
+      <w:r>
+        <w:t>i</w:t>
+      </w:r>
+      <w:proofErr w:type="spellEnd"/>
+      <w:r>
+        <w:t>][j] = match value</w:t>
+      </w:r>
+    </w:p>
+    <w:p>
+      <w:pPr>
+        <w:ind w:left="720"/>
+        <w:jc w:val="both"/>
+      </w:pPr>
+      <w:r>
+        <w:tab/>
+      </w:r>
+      <w:r>
+        <w:tab/>
+      </w:r>
+      <w:proofErr w:type="gramStart"/>
+      <w:r>
+        <w:t>else</w:t>
+      </w:r>
+      <w:proofErr w:type="gramEnd"/>
+      <w:r>
+        <w:t xml:space="preserve"> matrix [</w:t>
+      </w:r>
+      <w:proofErr w:type="spellStart"/>
+      <w:r>
+        <w:t>i</w:t>
+      </w:r>
+      <w:proofErr w:type="spellEnd"/>
+      <w:r>
+        <w:t>][j] = mismatch value</w:t>
+      </w:r>
+    </w:p>
+    <w:p>
+      <w:pPr>
+        <w:jc w:val="both"/>
+      </w:pPr>
+    </w:p>
+    <w:p>
+      <w:pPr>
+        <w:jc w:val="both"/>
+      </w:pPr>
+      <w:r>
+        <w:tab/>
+      </w:r>
+      <w:r>
+        <w:t>For the purposes of smaller input data, the match and mismatch have be</w:t>
+      </w:r>
+      <w:r>
+        <w:t>en set a 1 and -2 respectively.</w:t>
+      </w:r>
+      <w:r>
+        <w:t xml:space="preserve"> There is a value that measure</w:t>
+      </w:r>
+      <w:r>
+        <w:t>s a penalty for the amount of un</w:t>
+      </w:r>
+      <w:r>
+        <w:t xml:space="preserve">matched </w:t>
+      </w:r>
+      <w:r>
+        <w:t>characters</w:t>
+      </w:r>
+      <w:r>
+        <w:t xml:space="preserve"> th</w:t>
+      </w:r>
+      <w:r>
+        <w:t>at is known as the gap penalty.</w:t>
+      </w:r>
+      <w:r>
+        <w:t xml:space="preserve"> Again, this value can be adjusted according to the type and amount of input data received and the desired output values.  To compute the </w:t>
       </w:r>
       <w:r>
         <w:lastRenderedPageBreak/>
-        <w:t xml:space="preserve">the possible </w:t>
-      </w:r>
-      <w:r>
-        <w:t xml:space="preserve">decimal values of </w:t>
-      </w:r>
-      <w:r>
-        <w:t xml:space="preserve">the </w:t>
-      </w:r>
-      <w:r>
-        <w:t xml:space="preserve">ASCII table. </w:t>
-      </w:r>
-      <w:r>
-        <w:t>Then</w:t>
-      </w:r>
-      <w:r>
-        <w:t xml:space="preserve"> we</w:t>
-      </w:r>
-      <w:r>
-        <w:t xml:space="preserve"> fill the matrix with by comparing the row number and column numbers for ma</w:t>
-      </w:r>
-      <w:r>
-        <w:t>tch/mismatch.</w:t>
-      </w:r>
-      <w:r>
-        <w:t xml:space="preserve"> An example </w:t>
-      </w:r>
-      <w:r>
-        <w:t>could be where</w:t>
-      </w:r>
-      <w:r>
-        <w:t xml:space="preserve"> row 1 and column 1 are </w:t>
-      </w:r>
-      <w:r>
-        <w:t>equal</w:t>
-      </w:r>
-      <w:r>
-        <w:t xml:space="preserve"> in </w:t>
-      </w:r>
-      <w:r>
-        <w:t xml:space="preserve">the </w:t>
-      </w:r>
-      <w:r>
-        <w:t>numeric value identifying the headers</w:t>
-      </w:r>
-      <w:r>
-        <w:t>,</w:t>
-      </w:r>
-      <w:r>
-        <w:t xml:space="preserve"> so this would be a </w:t>
-      </w:r>
-      <w:r>
-        <w:t>match.</w:t>
-      </w:r>
-      <w:r>
-        <w:t xml:space="preserve"> Whereas, row 1 and column 2 have different numeric values identifying the header</w:t>
-      </w:r>
-      <w:r>
-        <w:t>s</w:t>
-      </w:r>
-      <w:r>
-        <w:t>,</w:t>
-      </w:r>
-      <w:r>
-        <w:t xml:space="preserve"> so this would be a mismatch. </w:t>
-      </w:r>
-      <w:r>
-        <w:t>The pse</w:t>
-      </w:r>
-      <w:r>
-        <w:t>udo code for this first part is</w:t>
-      </w:r>
-      <w:r>
-        <w:t>:</w:t>
-      </w:r>
-    </w:p>
-    <w:p>
-      <w:pPr>
-        <w:jc w:val="both"/>
-      </w:pPr>
-    </w:p>
-    <w:p>
-      <w:pPr>
-        <w:ind w:left="720"/>
-        <w:jc w:val="both"/>
-      </w:pPr>
-      <w:proofErr w:type="gramStart"/>
-      <w:r>
-        <w:t>for</w:t>
-      </w:r>
-      <w:proofErr w:type="gramEnd"/>
-      <w:r>
-        <w:t xml:space="preserve"> </w:t>
-      </w:r>
-      <w:proofErr w:type="spellStart"/>
-      <w:r>
-        <w:t>i</w:t>
-      </w:r>
-      <w:proofErr w:type="spellEnd"/>
-      <w:r>
-        <w:t xml:space="preserve"> = 0 thru the </w:t>
-      </w:r>
-      <w:proofErr w:type="spellStart"/>
-      <w:r>
-        <w:t>dec</w:t>
-      </w:r>
-      <w:proofErr w:type="spellEnd"/>
-      <w:r>
-        <w:t xml:space="preserve"> ASCII value (127)</w:t>
-      </w:r>
-    </w:p>
-    <w:p>
-      <w:pPr>
-        <w:ind w:left="720"/>
-        <w:jc w:val="both"/>
-      </w:pPr>
-      <w:r>
-        <w:tab/>
-      </w:r>
-      <w:proofErr w:type="gramStart"/>
-      <w:r>
-        <w:t>for</w:t>
-      </w:r>
-      <w:proofErr w:type="gramEnd"/>
-      <w:r>
-        <w:t xml:space="preserve"> j=0  thru the </w:t>
-      </w:r>
-      <w:proofErr w:type="spellStart"/>
-      <w:r>
-        <w:t>dec</w:t>
-      </w:r>
-      <w:proofErr w:type="spellEnd"/>
-      <w:r>
-        <w:t xml:space="preserve"> ASCII value (127)</w:t>
-      </w:r>
-    </w:p>
-    <w:p>
-      <w:pPr>
-        <w:ind w:left="720"/>
-        <w:jc w:val="both"/>
-      </w:pPr>
-      <w:r>
-        <w:tab/>
-      </w:r>
-      <w:r>
-        <w:tab/>
-      </w:r>
-      <w:proofErr w:type="gramStart"/>
-      <w:r>
-        <w:t>if</w:t>
-      </w:r>
-      <w:proofErr w:type="gramEnd"/>
-      <w:r>
-        <w:t xml:space="preserve"> </w:t>
-      </w:r>
-      <w:proofErr w:type="spellStart"/>
-      <w:r>
-        <w:t>i</w:t>
-      </w:r>
-      <w:proofErr w:type="spellEnd"/>
-      <w:r>
-        <w:t xml:space="preserve"> = j  --&gt; matrix [</w:t>
-      </w:r>
-      <w:proofErr w:type="spellStart"/>
-      <w:r>
-        <w:t>i</w:t>
-      </w:r>
-      <w:proofErr w:type="spellEnd"/>
-      <w:r>
-        <w:t>][j] = match value</w:t>
-      </w:r>
-    </w:p>
-    <w:p>
-      <w:pPr>
-        <w:ind w:left="720"/>
-        <w:jc w:val="both"/>
-      </w:pPr>
-      <w:r>
-        <w:tab/>
-      </w:r>
-      <w:r>
-        <w:tab/>
-      </w:r>
-      <w:proofErr w:type="gramStart"/>
-      <w:r>
-        <w:t>else</w:t>
-      </w:r>
-      <w:proofErr w:type="gramEnd"/>
-      <w:r>
-        <w:t xml:space="preserve"> matrix [</w:t>
-      </w:r>
-      <w:proofErr w:type="spellStart"/>
-      <w:r>
-        <w:t>i</w:t>
-      </w:r>
-      <w:proofErr w:type="spellEnd"/>
-      <w:r>
-        <w:t>][j] = mismatch value</w:t>
-      </w:r>
-    </w:p>
-    <w:p>
-      <w:pPr>
-        <w:jc w:val="both"/>
-      </w:pPr>
-    </w:p>
-    <w:p>
-      <w:pPr>
-        <w:jc w:val="both"/>
-      </w:pPr>
-      <w:r>
-        <w:tab/>
-      </w:r>
-      <w:r>
-        <w:t>For the purposes of smaller input data, the match and mismatch have be</w:t>
-      </w:r>
-      <w:r>
-        <w:t>en set a 1 and -2 respectively.</w:t>
-      </w:r>
-      <w:r>
-        <w:t xml:space="preserve"> There is a value that measure</w:t>
-      </w:r>
-      <w:r>
-        <w:t>s a penalty for the amount of un</w:t>
-      </w:r>
-      <w:r>
-        <w:t xml:space="preserve">matched </w:t>
-      </w:r>
-      <w:r>
-        <w:t>characters</w:t>
-      </w:r>
-      <w:r>
-        <w:t xml:space="preserve"> th</w:t>
-      </w:r>
-      <w:r>
-        <w:t>at is known as the gap penalty.</w:t>
-      </w:r>
-      <w:r>
-        <w:t xml:space="preserve"> Again, this value can be adjusted according to the type and amount of input data received and the desired output values.  To compute the matrix, all possible alignments are recorded and then the max value is recorded into this grid.  </w:t>
+        <w:t xml:space="preserve">matrix, all possible alignments are recorded and then the max value is recorded into this grid.  </w:t>
       </w:r>
     </w:p>
     <w:p>
@@ -4183,7 +4488,6 @@
         <w:jc w:val="both"/>
       </w:pPr>
       <w:r>
-        <w:lastRenderedPageBreak/>
         <w:tab/>
         <w:t>Alignment A = (</w:t>
       </w:r>
@@ -4590,52 +4894,52 @@
         <w:t xml:space="preserve"> measurement is more efficient.</w:t>
       </w:r>
       <w:r>
-        <w:t xml:space="preserve"> But the role of the </w:t>
+        <w:t xml:space="preserve"> But the role of the Needleman-Wunsch i</w:t>
+      </w:r>
+      <w:r>
+        <w:t xml:space="preserve">s better utilized when </w:t>
+      </w:r>
+      <w:r>
+        <w:t>working with</w:t>
+      </w:r>
+      <w:r>
+        <w:t xml:space="preserve"> </w:t>
+      </w:r>
+      <w:r>
+        <w:t>smaller inputs</w:t>
+      </w:r>
+      <w:r>
+        <w:t>,</w:t>
+      </w:r>
+      <w:r>
+        <w:t xml:space="preserve"> </w:t>
+      </w:r>
+      <w:r>
+        <w:t>as</w:t>
+      </w:r>
+      <w:r>
+        <w:t xml:space="preserve"> the adjustments for the scoring mechanism (match, mismatch, and gap penalty) can potentially create a more visible separation between the different inputs being compared.</w:t>
+      </w:r>
+    </w:p>
+    <w:p>
+      <w:pPr>
+        <w:pStyle w:val="Heading1"/>
+      </w:pPr>
+      <w:r>
+        <w:t>Conclusion</w:t>
+      </w:r>
+    </w:p>
+    <w:p>
+      <w:pPr>
+        <w:jc w:val="both"/>
+      </w:pPr>
+      <w:r>
+        <w:tab/>
+        <w:t xml:space="preserve">As shown herein, we believe that the Levenshtein’s Distance method may still be the optimal choice for </w:t>
       </w:r>
       <w:r>
         <w:lastRenderedPageBreak/>
-        <w:t>Needleman-Wunsch i</w:t>
-      </w:r>
-      <w:r>
-        <w:t xml:space="preserve">s better utilized when </w:t>
-      </w:r>
-      <w:r>
-        <w:t>working with</w:t>
-      </w:r>
-      <w:r>
-        <w:t xml:space="preserve"> </w:t>
-      </w:r>
-      <w:r>
-        <w:t>smaller inputs</w:t>
-      </w:r>
-      <w:r>
-        <w:t>,</w:t>
-      </w:r>
-      <w:r>
-        <w:t xml:space="preserve"> </w:t>
-      </w:r>
-      <w:r>
-        <w:t>as</w:t>
-      </w:r>
-      <w:r>
-        <w:t xml:space="preserve"> the adjustments for the scoring mechanism (match, mismatch, and gap penalty) can potentially create a more visible separation between the different inputs being compared.</w:t>
-      </w:r>
-    </w:p>
-    <w:p>
-      <w:pPr>
-        <w:pStyle w:val="Heading1"/>
-      </w:pPr>
-      <w:r>
-        <w:t>Conclusion</w:t>
-      </w:r>
-    </w:p>
-    <w:p>
-      <w:pPr>
-        <w:jc w:val="both"/>
-      </w:pPr>
-      <w:r>
-        <w:tab/>
-        <w:t xml:space="preserve">As shown herein, we believe that the Levenshtein’s Distance method may still be the optimal choice for comparing larger data such as manuscript drafts.  All of the algorithms have high order of complexity, </w:t>
+        <w:t xml:space="preserve">comparing larger data such as manuscript drafts.  All of the algorithms have high order of complexity, </w:t>
       </w:r>
       <w:r>
         <w:t xml:space="preserve">where each character is compared with other nearby </w:t>
@@ -5183,7 +5487,7 @@
         </w:rPr>
         <w:t xml:space="preserve">1970. </w:t>
       </w:r>
-      <w:hyperlink r:id="rId9" w:tgtFrame="doilink" w:history="1">
+      <w:hyperlink r:id="rId13" w:tgtFrame="doilink" w:history="1">
         <w:r>
           <w:rPr>
             <w:spacing w:val="1"/>
@@ -5267,7 +5571,7 @@
           <w:iCs/>
         </w:rPr>
         <w:sectPr>
-          <w:headerReference w:type="default" r:id="rId10"/>
+          <w:headerReference w:type="default" r:id="rId14"/>
           <w:type w:val="continuous"/>
           <w:pgSz w:w="12240" w:h="15840" w:code="1"/>
           <w:pgMar w:top="1008" w:right="936" w:bottom="1008" w:left="936" w:header="432" w:footer="432" w:gutter="0"/>
@@ -6473,6 +6777,95 @@
     </w:lvl>
   </w:abstractNum>
   <w:abstractNum w:abstractNumId="27">
+    <w:nsid w:val="6EA86DB6"/>
+    <w:multiLevelType w:val="hybridMultilevel"/>
+    <w:tmpl w:val="C5D4C82E"/>
+    <w:lvl w:ilvl="0" w:tplc="0409000F">
+      <w:start w:val="1"/>
+      <w:numFmt w:val="decimal"/>
+      <w:lvlText w:val="%1."/>
+      <w:lvlJc w:val="left"/>
+      <w:pPr>
+        <w:ind w:left="720" w:hanging="360"/>
+      </w:pPr>
+      <w:rPr>
+        <w:rFonts w:hint="default"/>
+      </w:rPr>
+    </w:lvl>
+    <w:lvl w:ilvl="1" w:tplc="04090019" w:tentative="1">
+      <w:start w:val="1"/>
+      <w:numFmt w:val="lowerLetter"/>
+      <w:lvlText w:val="%2."/>
+      <w:lvlJc w:val="left"/>
+      <w:pPr>
+        <w:ind w:left="1440" w:hanging="360"/>
+      </w:pPr>
+    </w:lvl>
+    <w:lvl w:ilvl="2" w:tplc="0409001B" w:tentative="1">
+      <w:start w:val="1"/>
+      <w:numFmt w:val="lowerRoman"/>
+      <w:lvlText w:val="%3."/>
+      <w:lvlJc w:val="right"/>
+      <w:pPr>
+        <w:ind w:left="2160" w:hanging="180"/>
+      </w:pPr>
+    </w:lvl>
+    <w:lvl w:ilvl="3" w:tplc="0409000F" w:tentative="1">
+      <w:start w:val="1"/>
+      <w:numFmt w:val="decimal"/>
+      <w:lvlText w:val="%4."/>
+      <w:lvlJc w:val="left"/>
+      <w:pPr>
+        <w:ind w:left="2880" w:hanging="360"/>
+      </w:pPr>
+    </w:lvl>
+    <w:lvl w:ilvl="4" w:tplc="04090019" w:tentative="1">
+      <w:start w:val="1"/>
+      <w:numFmt w:val="lowerLetter"/>
+      <w:lvlText w:val="%5."/>
+      <w:lvlJc w:val="left"/>
+      <w:pPr>
+        <w:ind w:left="3600" w:hanging="360"/>
+      </w:pPr>
+    </w:lvl>
+    <w:lvl w:ilvl="5" w:tplc="0409001B" w:tentative="1">
+      <w:start w:val="1"/>
+      <w:numFmt w:val="lowerRoman"/>
+      <w:lvlText w:val="%6."/>
+      <w:lvlJc w:val="right"/>
+      <w:pPr>
+        <w:ind w:left="4320" w:hanging="180"/>
+      </w:pPr>
+    </w:lvl>
+    <w:lvl w:ilvl="6" w:tplc="0409000F" w:tentative="1">
+      <w:start w:val="1"/>
+      <w:numFmt w:val="decimal"/>
+      <w:lvlText w:val="%7."/>
+      <w:lvlJc w:val="left"/>
+      <w:pPr>
+        <w:ind w:left="5040" w:hanging="360"/>
+      </w:pPr>
+    </w:lvl>
+    <w:lvl w:ilvl="7" w:tplc="04090019" w:tentative="1">
+      <w:start w:val="1"/>
+      <w:numFmt w:val="lowerLetter"/>
+      <w:lvlText w:val="%8."/>
+      <w:lvlJc w:val="left"/>
+      <w:pPr>
+        <w:ind w:left="5760" w:hanging="360"/>
+      </w:pPr>
+    </w:lvl>
+    <w:lvl w:ilvl="8" w:tplc="0409001B" w:tentative="1">
+      <w:start w:val="1"/>
+      <w:numFmt w:val="lowerRoman"/>
+      <w:lvlText w:val="%9."/>
+      <w:lvlJc w:val="right"/>
+      <w:pPr>
+        <w:ind w:left="6480" w:hanging="180"/>
+      </w:pPr>
+    </w:lvl>
+  </w:abstractNum>
+  <w:abstractNum w:abstractNumId="28">
     <w:nsid w:val="70C21745"/>
     <w:multiLevelType w:val="hybridMultilevel"/>
     <w:tmpl w:val="C5AA9EB4"/>
@@ -6558,7 +6951,7 @@
       </w:pPr>
     </w:lvl>
   </w:abstractNum>
-  <w:abstractNum w:abstractNumId="28">
+  <w:abstractNum w:abstractNumId="29">
     <w:nsid w:val="722C3FDB"/>
     <w:multiLevelType w:val="hybridMultilevel"/>
     <w:tmpl w:val="E0222B8A"/>
@@ -6644,7 +7037,7 @@
       </w:pPr>
     </w:lvl>
   </w:abstractNum>
-  <w:abstractNum w:abstractNumId="29">
+  <w:abstractNum w:abstractNumId="30">
     <w:nsid w:val="750A417B"/>
     <w:multiLevelType w:val="hybridMultilevel"/>
     <w:tmpl w:val="78D28260"/>
@@ -6730,7 +7123,7 @@
       </w:pPr>
     </w:lvl>
   </w:abstractNum>
-  <w:abstractNum w:abstractNumId="30">
+  <w:abstractNum w:abstractNumId="31">
     <w:nsid w:val="75CE3AEE"/>
     <w:multiLevelType w:val="hybridMultilevel"/>
     <w:tmpl w:val="A03C883C"/>
@@ -6819,7 +7212,7 @@
       </w:pPr>
     </w:lvl>
   </w:abstractNum>
-  <w:abstractNum w:abstractNumId="31">
+  <w:abstractNum w:abstractNumId="32">
     <w:nsid w:val="77E315E9"/>
     <w:multiLevelType w:val="singleLevel"/>
     <w:tmpl w:val="0BEC9FB0"/>
@@ -6976,7 +7369,7 @@
     <w:abstractNumId w:val="24"/>
   </w:num>
   <w:num w:numId="16">
-    <w:abstractNumId w:val="31"/>
+    <w:abstractNumId w:val="32"/>
   </w:num>
   <w:num w:numId="17">
     <w:abstractNumId w:val="15"/>
@@ -7021,22 +7414,22 @@
     </w:lvlOverride>
   </w:num>
   <w:num w:numId="22">
-    <w:abstractNumId w:val="30"/>
+    <w:abstractNumId w:val="31"/>
   </w:num>
   <w:num w:numId="23">
-    <w:abstractNumId w:val="29"/>
+    <w:abstractNumId w:val="30"/>
   </w:num>
   <w:num w:numId="24">
     <w:abstractNumId w:val="23"/>
   </w:num>
   <w:num w:numId="25">
-    <w:abstractNumId w:val="28"/>
+    <w:abstractNumId w:val="29"/>
   </w:num>
   <w:num w:numId="26">
     <w:abstractNumId w:val="12"/>
   </w:num>
   <w:num w:numId="27">
-    <w:abstractNumId w:val="27"/>
+    <w:abstractNumId w:val="28"/>
   </w:num>
   <w:num w:numId="28">
     <w:abstractNumId w:val="17"/>
@@ -7079,6 +7472,9 @@
   </w:num>
   <w:num w:numId="41">
     <w:abstractNumId w:val="20"/>
+  </w:num>
+  <w:num w:numId="42">
+    <w:abstractNumId w:val="27"/>
   </w:num>
 </w:numbering>
 </file>
@@ -8739,6 +9135,1455 @@
 </w:styles>
 </file>
 
+<file path=word/charts/chart1.xml><?xml version="1.0" encoding="utf-8"?>
+<c:chartSpace xmlns:c="http://schemas.openxmlformats.org/drawingml/2006/chart" xmlns:a="http://schemas.openxmlformats.org/drawingml/2006/main" xmlns:r="http://schemas.openxmlformats.org/officeDocument/2006/relationships">
+  <c:date1904 val="0"/>
+  <c:lang val="en-US"/>
+  <c:roundedCorners val="0"/>
+  <mc:AlternateContent xmlns:mc="http://schemas.openxmlformats.org/markup-compatibility/2006">
+    <mc:Choice xmlns:c14="http://schemas.microsoft.com/office/drawing/2007/8/2/chart" Requires="c14">
+      <c14:style val="102"/>
+    </mc:Choice>
+    <mc:Fallback>
+      <c:style val="2"/>
+    </mc:Fallback>
+  </mc:AlternateContent>
+  <c:chart>
+    <c:title>
+      <c:tx>
+        <c:rich>
+          <a:bodyPr rot="0" spcFirstLastPara="1" vertOverflow="ellipsis" vert="horz" wrap="square" anchor="ctr" anchorCtr="1"/>
+          <a:lstStyle/>
+          <a:p>
+            <a:pPr>
+              <a:defRPr sz="1400" b="0" i="0" u="none" strike="noStrike" kern="1200" spc="0" baseline="0">
+                <a:solidFill>
+                  <a:schemeClr val="tx1">
+                    <a:lumMod val="65000"/>
+                    <a:lumOff val="35000"/>
+                  </a:schemeClr>
+                </a:solidFill>
+                <a:latin typeface="+mn-lt"/>
+                <a:ea typeface="+mn-ea"/>
+                <a:cs typeface="+mn-cs"/>
+              </a:defRPr>
+            </a:pPr>
+            <a:r>
+              <a:rPr lang="en-US"/>
+              <a:t>Average Time Comparison</a:t>
+            </a:r>
+          </a:p>
+        </c:rich>
+      </c:tx>
+      <c:overlay val="0"/>
+      <c:spPr>
+        <a:noFill/>
+        <a:ln>
+          <a:noFill/>
+        </a:ln>
+        <a:effectLst/>
+      </c:spPr>
+    </c:title>
+    <c:autoTitleDeleted val="0"/>
+    <c:plotArea>
+      <c:layout/>
+      <c:barChart>
+        <c:barDir val="col"/>
+        <c:grouping val="clustered"/>
+        <c:varyColors val="0"/>
+        <c:ser>
+          <c:idx val="0"/>
+          <c:order val="0"/>
+          <c:tx>
+            <c:strRef>
+              <c:f>'Kevin''s Charts for Paper'!$G$3:$I$3</c:f>
+              <c:strCache>
+                <c:ptCount val="1"/>
+                <c:pt idx="0">
+                  <c:v>Average Time - Greg</c:v>
+                </c:pt>
+              </c:strCache>
+            </c:strRef>
+          </c:tx>
+          <c:spPr>
+            <a:solidFill>
+              <a:schemeClr val="accent1"/>
+            </a:solidFill>
+            <a:ln>
+              <a:noFill/>
+            </a:ln>
+            <a:effectLst/>
+          </c:spPr>
+          <c:invertIfNegative val="0"/>
+          <c:cat>
+            <c:strRef>
+              <c:f>'Kevin''s Charts for Paper'!$J$2:$K$2</c:f>
+              <c:strCache>
+                <c:ptCount val="2"/>
+                <c:pt idx="0">
+                  <c:v>Levenshtein's</c:v>
+                </c:pt>
+                <c:pt idx="1">
+                  <c:v>Jaro-Winkler</c:v>
+                </c:pt>
+              </c:strCache>
+            </c:strRef>
+          </c:cat>
+          <c:val>
+            <c:numRef>
+              <c:f>'Kevin''s Charts for Paper'!$J$3:$K$3</c:f>
+              <c:numCache>
+                <c:formatCode>General</c:formatCode>
+                <c:ptCount val="2"/>
+                <c:pt idx="0">
+                  <c:v>3.7692866999999998E-2</c:v>
+                </c:pt>
+                <c:pt idx="1">
+                  <c:v>7.9305999999999995E-3</c:v>
+                </c:pt>
+              </c:numCache>
+            </c:numRef>
+          </c:val>
+        </c:ser>
+        <c:ser>
+          <c:idx val="1"/>
+          <c:order val="1"/>
+          <c:tx>
+            <c:strRef>
+              <c:f>'Kevin''s Charts for Paper'!$G$4:$I$4</c:f>
+              <c:strCache>
+                <c:ptCount val="1"/>
+                <c:pt idx="0">
+                  <c:v>Average Time - Kevin</c:v>
+                </c:pt>
+              </c:strCache>
+            </c:strRef>
+          </c:tx>
+          <c:spPr>
+            <a:solidFill>
+              <a:schemeClr val="accent2"/>
+            </a:solidFill>
+            <a:ln>
+              <a:noFill/>
+            </a:ln>
+            <a:effectLst/>
+          </c:spPr>
+          <c:invertIfNegative val="0"/>
+          <c:cat>
+            <c:strRef>
+              <c:f>'Kevin''s Charts for Paper'!$J$2:$K$2</c:f>
+              <c:strCache>
+                <c:ptCount val="2"/>
+                <c:pt idx="0">
+                  <c:v>Levenshtein's</c:v>
+                </c:pt>
+                <c:pt idx="1">
+                  <c:v>Jaro-Winkler</c:v>
+                </c:pt>
+              </c:strCache>
+            </c:strRef>
+          </c:cat>
+          <c:val>
+            <c:numRef>
+              <c:f>'Kevin''s Charts for Paper'!$J$4:$K$4</c:f>
+              <c:numCache>
+                <c:formatCode>General</c:formatCode>
+                <c:ptCount val="2"/>
+                <c:pt idx="0">
+                  <c:v>3.3205800000000001E-2</c:v>
+                </c:pt>
+                <c:pt idx="1">
+                  <c:v>4.9480833333333328E-2</c:v>
+                </c:pt>
+              </c:numCache>
+            </c:numRef>
+          </c:val>
+        </c:ser>
+        <c:ser>
+          <c:idx val="2"/>
+          <c:order val="2"/>
+          <c:tx>
+            <c:strRef>
+              <c:f>'Kevin''s Charts for Paper'!$G$5:$I$5</c:f>
+              <c:strCache>
+                <c:ptCount val="1"/>
+                <c:pt idx="0">
+                  <c:v>Average Time - Marlene </c:v>
+                </c:pt>
+              </c:strCache>
+            </c:strRef>
+          </c:tx>
+          <c:spPr>
+            <a:solidFill>
+              <a:schemeClr val="accent3"/>
+            </a:solidFill>
+            <a:ln>
+              <a:noFill/>
+            </a:ln>
+            <a:effectLst/>
+          </c:spPr>
+          <c:invertIfNegative val="0"/>
+          <c:cat>
+            <c:strRef>
+              <c:f>'Kevin''s Charts for Paper'!$J$2:$K$2</c:f>
+              <c:strCache>
+                <c:ptCount val="2"/>
+                <c:pt idx="0">
+                  <c:v>Levenshtein's</c:v>
+                </c:pt>
+                <c:pt idx="1">
+                  <c:v>Jaro-Winkler</c:v>
+                </c:pt>
+              </c:strCache>
+            </c:strRef>
+          </c:cat>
+          <c:val>
+            <c:numRef>
+              <c:f>'Kevin''s Charts for Paper'!$J$5:$K$5</c:f>
+              <c:numCache>
+                <c:formatCode>General</c:formatCode>
+                <c:ptCount val="2"/>
+                <c:pt idx="0">
+                  <c:v>3.6413833333333333E-2</c:v>
+                </c:pt>
+                <c:pt idx="1">
+                  <c:v>7.8035999999999999E-3</c:v>
+                </c:pt>
+              </c:numCache>
+            </c:numRef>
+          </c:val>
+        </c:ser>
+        <c:dLbls>
+          <c:showLegendKey val="0"/>
+          <c:showVal val="0"/>
+          <c:showCatName val="0"/>
+          <c:showSerName val="0"/>
+          <c:showPercent val="0"/>
+          <c:showBubbleSize val="0"/>
+        </c:dLbls>
+        <c:gapWidth val="219"/>
+        <c:overlap val="-27"/>
+        <c:axId val="160290304"/>
+        <c:axId val="66106432"/>
+        <c:extLst/>
+      </c:barChart>
+      <c:catAx>
+        <c:axId val="160290304"/>
+        <c:scaling>
+          <c:orientation val="minMax"/>
+        </c:scaling>
+        <c:delete val="0"/>
+        <c:axPos val="b"/>
+        <c:numFmt formatCode="General" sourceLinked="1"/>
+        <c:majorTickMark val="none"/>
+        <c:minorTickMark val="none"/>
+        <c:tickLblPos val="nextTo"/>
+        <c:spPr>
+          <a:noFill/>
+          <a:ln w="9525" cap="flat" cmpd="sng" algn="ctr">
+            <a:solidFill>
+              <a:schemeClr val="tx1">
+                <a:lumMod val="15000"/>
+                <a:lumOff val="85000"/>
+              </a:schemeClr>
+            </a:solidFill>
+            <a:round/>
+          </a:ln>
+          <a:effectLst/>
+        </c:spPr>
+        <c:txPr>
+          <a:bodyPr rot="-60000000" spcFirstLastPara="1" vertOverflow="ellipsis" vert="horz" wrap="square" anchor="ctr" anchorCtr="1"/>
+          <a:lstStyle/>
+          <a:p>
+            <a:pPr>
+              <a:defRPr sz="900" b="0" i="0" u="none" strike="noStrike" kern="1200" baseline="0">
+                <a:solidFill>
+                  <a:schemeClr val="tx1">
+                    <a:lumMod val="65000"/>
+                    <a:lumOff val="35000"/>
+                  </a:schemeClr>
+                </a:solidFill>
+                <a:latin typeface="+mn-lt"/>
+                <a:ea typeface="+mn-ea"/>
+                <a:cs typeface="+mn-cs"/>
+              </a:defRPr>
+            </a:pPr>
+            <a:endParaRPr lang="en-US"/>
+          </a:p>
+        </c:txPr>
+        <c:crossAx val="66106432"/>
+        <c:crosses val="autoZero"/>
+        <c:auto val="1"/>
+        <c:lblAlgn val="ctr"/>
+        <c:lblOffset val="100"/>
+        <c:noMultiLvlLbl val="0"/>
+      </c:catAx>
+      <c:valAx>
+        <c:axId val="66106432"/>
+        <c:scaling>
+          <c:orientation val="minMax"/>
+        </c:scaling>
+        <c:delete val="0"/>
+        <c:axPos val="l"/>
+        <c:majorGridlines>
+          <c:spPr>
+            <a:ln w="9525" cap="flat" cmpd="sng" algn="ctr">
+              <a:solidFill>
+                <a:schemeClr val="tx1">
+                  <a:lumMod val="15000"/>
+                  <a:lumOff val="85000"/>
+                </a:schemeClr>
+              </a:solidFill>
+              <a:round/>
+            </a:ln>
+            <a:effectLst/>
+          </c:spPr>
+        </c:majorGridlines>
+        <c:numFmt formatCode="General" sourceLinked="1"/>
+        <c:majorTickMark val="none"/>
+        <c:minorTickMark val="none"/>
+        <c:tickLblPos val="nextTo"/>
+        <c:spPr>
+          <a:noFill/>
+          <a:ln>
+            <a:noFill/>
+          </a:ln>
+          <a:effectLst/>
+        </c:spPr>
+        <c:txPr>
+          <a:bodyPr rot="-60000000" spcFirstLastPara="1" vertOverflow="ellipsis" vert="horz" wrap="square" anchor="ctr" anchorCtr="1"/>
+          <a:lstStyle/>
+          <a:p>
+            <a:pPr>
+              <a:defRPr sz="900" b="0" i="0" u="none" strike="noStrike" kern="1200" baseline="0">
+                <a:solidFill>
+                  <a:schemeClr val="tx1">
+                    <a:lumMod val="65000"/>
+                    <a:lumOff val="35000"/>
+                  </a:schemeClr>
+                </a:solidFill>
+                <a:latin typeface="+mn-lt"/>
+                <a:ea typeface="+mn-ea"/>
+                <a:cs typeface="+mn-cs"/>
+              </a:defRPr>
+            </a:pPr>
+            <a:endParaRPr lang="en-US"/>
+          </a:p>
+        </c:txPr>
+        <c:crossAx val="160290304"/>
+        <c:crosses val="autoZero"/>
+        <c:crossBetween val="between"/>
+      </c:valAx>
+      <c:spPr>
+        <a:noFill/>
+        <a:ln>
+          <a:noFill/>
+        </a:ln>
+        <a:effectLst/>
+      </c:spPr>
+    </c:plotArea>
+    <c:legend>
+      <c:legendPos val="b"/>
+      <c:overlay val="0"/>
+      <c:spPr>
+        <a:noFill/>
+        <a:ln>
+          <a:noFill/>
+        </a:ln>
+        <a:effectLst/>
+      </c:spPr>
+      <c:txPr>
+        <a:bodyPr rot="0" spcFirstLastPara="1" vertOverflow="ellipsis" vert="horz" wrap="square" anchor="ctr" anchorCtr="1"/>
+        <a:lstStyle/>
+        <a:p>
+          <a:pPr>
+            <a:defRPr sz="900" b="0" i="0" u="none" strike="noStrike" kern="1200" baseline="0">
+              <a:solidFill>
+                <a:schemeClr val="tx1">
+                  <a:lumMod val="65000"/>
+                  <a:lumOff val="35000"/>
+                </a:schemeClr>
+              </a:solidFill>
+              <a:latin typeface="+mn-lt"/>
+              <a:ea typeface="+mn-ea"/>
+              <a:cs typeface="+mn-cs"/>
+            </a:defRPr>
+          </a:pPr>
+          <a:endParaRPr lang="en-US"/>
+        </a:p>
+      </c:txPr>
+    </c:legend>
+    <c:plotVisOnly val="1"/>
+    <c:dispBlanksAs val="gap"/>
+    <c:showDLblsOverMax val="0"/>
+  </c:chart>
+  <c:spPr>
+    <a:solidFill>
+      <a:schemeClr val="bg1"/>
+    </a:solidFill>
+    <a:ln w="9525" cap="flat" cmpd="sng" algn="ctr">
+      <a:solidFill>
+        <a:schemeClr val="tx1">
+          <a:lumMod val="15000"/>
+          <a:lumOff val="85000"/>
+        </a:schemeClr>
+      </a:solidFill>
+      <a:round/>
+    </a:ln>
+    <a:effectLst/>
+  </c:spPr>
+  <c:txPr>
+    <a:bodyPr/>
+    <a:lstStyle/>
+    <a:p>
+      <a:pPr>
+        <a:defRPr/>
+      </a:pPr>
+      <a:endParaRPr lang="en-US"/>
+    </a:p>
+  </c:txPr>
+  <c:externalData r:id="rId1">
+    <c:autoUpdate val="0"/>
+  </c:externalData>
+</c:chartSpace>
+</file>
+
+<file path=word/charts/chart2.xml><?xml version="1.0" encoding="utf-8"?>
+<c:chartSpace xmlns:c="http://schemas.openxmlformats.org/drawingml/2006/chart" xmlns:a="http://schemas.openxmlformats.org/drawingml/2006/main" xmlns:r="http://schemas.openxmlformats.org/officeDocument/2006/relationships">
+  <c:date1904 val="0"/>
+  <c:lang val="en-US"/>
+  <c:roundedCorners val="0"/>
+  <mc:AlternateContent xmlns:mc="http://schemas.openxmlformats.org/markup-compatibility/2006">
+    <mc:Choice xmlns:c14="http://schemas.microsoft.com/office/drawing/2007/8/2/chart" Requires="c14">
+      <c14:style val="102"/>
+    </mc:Choice>
+    <mc:Fallback>
+      <c:style val="2"/>
+    </mc:Fallback>
+  </mc:AlternateContent>
+  <c:chart>
+    <c:title>
+      <c:overlay val="0"/>
+      <c:spPr>
+        <a:noFill/>
+        <a:ln>
+          <a:noFill/>
+        </a:ln>
+        <a:effectLst/>
+      </c:spPr>
+      <c:txPr>
+        <a:bodyPr rot="0" spcFirstLastPara="1" vertOverflow="ellipsis" vert="horz" wrap="square" anchor="ctr" anchorCtr="1"/>
+        <a:lstStyle/>
+        <a:p>
+          <a:pPr>
+            <a:defRPr sz="1400" b="0" i="0" u="none" strike="noStrike" kern="1200" spc="0" baseline="0">
+              <a:solidFill>
+                <a:schemeClr val="tx1">
+                  <a:lumMod val="65000"/>
+                  <a:lumOff val="35000"/>
+                </a:schemeClr>
+              </a:solidFill>
+              <a:latin typeface="+mn-lt"/>
+              <a:ea typeface="+mn-ea"/>
+              <a:cs typeface="+mn-cs"/>
+            </a:defRPr>
+          </a:pPr>
+          <a:endParaRPr lang="en-US"/>
+        </a:p>
+      </c:txPr>
+    </c:title>
+    <c:autoTitleDeleted val="0"/>
+    <c:plotArea>
+      <c:layout/>
+      <c:barChart>
+        <c:barDir val="col"/>
+        <c:grouping val="clustered"/>
+        <c:varyColors val="0"/>
+        <c:ser>
+          <c:idx val="0"/>
+          <c:order val="0"/>
+          <c:tx>
+            <c:strRef>
+              <c:f>'Kevin''s Charts for Paper'!$O$40</c:f>
+              <c:strCache>
+                <c:ptCount val="1"/>
+                <c:pt idx="0">
+                  <c:v>Avg Time</c:v>
+                </c:pt>
+              </c:strCache>
+            </c:strRef>
+          </c:tx>
+          <c:spPr>
+            <a:solidFill>
+              <a:schemeClr val="accent1"/>
+            </a:solidFill>
+            <a:ln>
+              <a:noFill/>
+            </a:ln>
+            <a:effectLst/>
+          </c:spPr>
+          <c:invertIfNegative val="0"/>
+          <c:cat>
+            <c:strRef>
+              <c:f>'Kevin''s Charts for Paper'!$A$41:$A$42</c:f>
+              <c:strCache>
+                <c:ptCount val="2"/>
+                <c:pt idx="0">
+                  <c:v>Levenshtein's Distance</c:v>
+                </c:pt>
+                <c:pt idx="1">
+                  <c:v>Jaro-Winkler Distance</c:v>
+                </c:pt>
+              </c:strCache>
+            </c:strRef>
+          </c:cat>
+          <c:val>
+            <c:numRef>
+              <c:f>'Kevin''s Charts for Paper'!$O$41:$O$42</c:f>
+              <c:numCache>
+                <c:formatCode>General</c:formatCode>
+                <c:ptCount val="2"/>
+                <c:pt idx="0">
+                  <c:v>0.16114366666666666</c:v>
+                </c:pt>
+                <c:pt idx="1">
+                  <c:v>4.9480833333333328E-2</c:v>
+                </c:pt>
+              </c:numCache>
+            </c:numRef>
+          </c:val>
+        </c:ser>
+        <c:dLbls>
+          <c:showLegendKey val="0"/>
+          <c:showVal val="0"/>
+          <c:showCatName val="0"/>
+          <c:showSerName val="0"/>
+          <c:showPercent val="0"/>
+          <c:showBubbleSize val="0"/>
+        </c:dLbls>
+        <c:gapWidth val="219"/>
+        <c:overlap val="-27"/>
+        <c:axId val="160289792"/>
+        <c:axId val="66108160"/>
+      </c:barChart>
+      <c:catAx>
+        <c:axId val="160289792"/>
+        <c:scaling>
+          <c:orientation val="minMax"/>
+        </c:scaling>
+        <c:delete val="0"/>
+        <c:axPos val="b"/>
+        <c:numFmt formatCode="General" sourceLinked="1"/>
+        <c:majorTickMark val="none"/>
+        <c:minorTickMark val="none"/>
+        <c:tickLblPos val="nextTo"/>
+        <c:spPr>
+          <a:noFill/>
+          <a:ln w="9525" cap="flat" cmpd="sng" algn="ctr">
+            <a:solidFill>
+              <a:schemeClr val="tx1">
+                <a:lumMod val="15000"/>
+                <a:lumOff val="85000"/>
+              </a:schemeClr>
+            </a:solidFill>
+            <a:round/>
+          </a:ln>
+          <a:effectLst/>
+        </c:spPr>
+        <c:txPr>
+          <a:bodyPr rot="-60000000" spcFirstLastPara="1" vertOverflow="ellipsis" vert="horz" wrap="square" anchor="ctr" anchorCtr="1"/>
+          <a:lstStyle/>
+          <a:p>
+            <a:pPr>
+              <a:defRPr sz="900" b="0" i="0" u="none" strike="noStrike" kern="1200" baseline="0">
+                <a:solidFill>
+                  <a:schemeClr val="tx1">
+                    <a:lumMod val="65000"/>
+                    <a:lumOff val="35000"/>
+                  </a:schemeClr>
+                </a:solidFill>
+                <a:latin typeface="+mn-lt"/>
+                <a:ea typeface="+mn-ea"/>
+                <a:cs typeface="+mn-cs"/>
+              </a:defRPr>
+            </a:pPr>
+            <a:endParaRPr lang="en-US"/>
+          </a:p>
+        </c:txPr>
+        <c:crossAx val="66108160"/>
+        <c:crosses val="autoZero"/>
+        <c:auto val="1"/>
+        <c:lblAlgn val="ctr"/>
+        <c:lblOffset val="100"/>
+        <c:noMultiLvlLbl val="0"/>
+      </c:catAx>
+      <c:valAx>
+        <c:axId val="66108160"/>
+        <c:scaling>
+          <c:orientation val="minMax"/>
+        </c:scaling>
+        <c:delete val="0"/>
+        <c:axPos val="l"/>
+        <c:majorGridlines>
+          <c:spPr>
+            <a:ln w="9525" cap="flat" cmpd="sng" algn="ctr">
+              <a:solidFill>
+                <a:schemeClr val="tx1">
+                  <a:lumMod val="15000"/>
+                  <a:lumOff val="85000"/>
+                </a:schemeClr>
+              </a:solidFill>
+              <a:round/>
+            </a:ln>
+            <a:effectLst/>
+          </c:spPr>
+        </c:majorGridlines>
+        <c:numFmt formatCode="General" sourceLinked="1"/>
+        <c:majorTickMark val="none"/>
+        <c:minorTickMark val="none"/>
+        <c:tickLblPos val="nextTo"/>
+        <c:spPr>
+          <a:noFill/>
+          <a:ln>
+            <a:noFill/>
+          </a:ln>
+          <a:effectLst/>
+        </c:spPr>
+        <c:txPr>
+          <a:bodyPr rot="-60000000" spcFirstLastPara="1" vertOverflow="ellipsis" vert="horz" wrap="square" anchor="ctr" anchorCtr="1"/>
+          <a:lstStyle/>
+          <a:p>
+            <a:pPr>
+              <a:defRPr sz="900" b="0" i="0" u="none" strike="noStrike" kern="1200" baseline="0">
+                <a:solidFill>
+                  <a:schemeClr val="tx1">
+                    <a:lumMod val="65000"/>
+                    <a:lumOff val="35000"/>
+                  </a:schemeClr>
+                </a:solidFill>
+                <a:latin typeface="+mn-lt"/>
+                <a:ea typeface="+mn-ea"/>
+                <a:cs typeface="+mn-cs"/>
+              </a:defRPr>
+            </a:pPr>
+            <a:endParaRPr lang="en-US"/>
+          </a:p>
+        </c:txPr>
+        <c:crossAx val="160289792"/>
+        <c:crosses val="autoZero"/>
+        <c:crossBetween val="between"/>
+      </c:valAx>
+      <c:spPr>
+        <a:noFill/>
+        <a:ln>
+          <a:noFill/>
+        </a:ln>
+        <a:effectLst/>
+      </c:spPr>
+    </c:plotArea>
+    <c:plotVisOnly val="1"/>
+    <c:dispBlanksAs val="gap"/>
+    <c:showDLblsOverMax val="0"/>
+  </c:chart>
+  <c:spPr>
+    <a:solidFill>
+      <a:schemeClr val="bg1"/>
+    </a:solidFill>
+    <a:ln w="9525" cap="flat" cmpd="sng" algn="ctr">
+      <a:solidFill>
+        <a:schemeClr val="tx1">
+          <a:lumMod val="15000"/>
+          <a:lumOff val="85000"/>
+        </a:schemeClr>
+      </a:solidFill>
+      <a:round/>
+    </a:ln>
+    <a:effectLst/>
+  </c:spPr>
+  <c:txPr>
+    <a:bodyPr/>
+    <a:lstStyle/>
+    <a:p>
+      <a:pPr>
+        <a:defRPr/>
+      </a:pPr>
+      <a:endParaRPr lang="en-US"/>
+    </a:p>
+  </c:txPr>
+  <c:externalData r:id="rId1">
+    <c:autoUpdate val="0"/>
+  </c:externalData>
+</c:chartSpace>
+</file>
+
+<file path=word/charts/chart3.xml><?xml version="1.0" encoding="utf-8"?>
+<c:chartSpace xmlns:c="http://schemas.openxmlformats.org/drawingml/2006/chart" xmlns:a="http://schemas.openxmlformats.org/drawingml/2006/main" xmlns:r="http://schemas.openxmlformats.org/officeDocument/2006/relationships">
+  <c:date1904 val="0"/>
+  <c:lang val="en-US"/>
+  <c:roundedCorners val="0"/>
+  <mc:AlternateContent xmlns:mc="http://schemas.openxmlformats.org/markup-compatibility/2006">
+    <mc:Choice xmlns:c14="http://schemas.microsoft.com/office/drawing/2007/8/2/chart" Requires="c14">
+      <c14:style val="102"/>
+    </mc:Choice>
+    <mc:Fallback>
+      <c:style val="2"/>
+    </mc:Fallback>
+  </mc:AlternateContent>
+  <c:chart>
+    <c:title>
+      <c:overlay val="0"/>
+      <c:spPr>
+        <a:noFill/>
+        <a:ln>
+          <a:noFill/>
+        </a:ln>
+        <a:effectLst/>
+      </c:spPr>
+      <c:txPr>
+        <a:bodyPr rot="0" spcFirstLastPara="1" vertOverflow="ellipsis" vert="horz" wrap="square" anchor="ctr" anchorCtr="1"/>
+        <a:lstStyle/>
+        <a:p>
+          <a:pPr>
+            <a:defRPr sz="1600" b="1" i="0" u="none" strike="noStrike" kern="1200" baseline="0">
+              <a:solidFill>
+                <a:schemeClr val="tx1">
+                  <a:lumMod val="65000"/>
+                  <a:lumOff val="35000"/>
+                </a:schemeClr>
+              </a:solidFill>
+              <a:latin typeface="+mn-lt"/>
+              <a:ea typeface="+mn-ea"/>
+              <a:cs typeface="+mn-cs"/>
+            </a:defRPr>
+          </a:pPr>
+          <a:endParaRPr lang="en-US"/>
+        </a:p>
+      </c:txPr>
+    </c:title>
+    <c:autoTitleDeleted val="0"/>
+    <c:plotArea>
+      <c:layout/>
+      <c:barChart>
+        <c:barDir val="col"/>
+        <c:grouping val="clustered"/>
+        <c:varyColors val="0"/>
+        <c:ser>
+          <c:idx val="0"/>
+          <c:order val="0"/>
+          <c:tx>
+            <c:strRef>
+              <c:f>'Kevin''s Tests'!$A$2</c:f>
+              <c:strCache>
+                <c:ptCount val="1"/>
+                <c:pt idx="0">
+                  <c:v>Levenshtein's Distance</c:v>
+                </c:pt>
+              </c:strCache>
+            </c:strRef>
+          </c:tx>
+          <c:spPr>
+            <a:gradFill rotWithShape="1">
+              <a:gsLst>
+                <a:gs pos="0">
+                  <a:schemeClr val="accent1">
+                    <a:shade val="51000"/>
+                    <a:satMod val="130000"/>
+                  </a:schemeClr>
+                </a:gs>
+                <a:gs pos="80000">
+                  <a:schemeClr val="accent1">
+                    <a:shade val="93000"/>
+                    <a:satMod val="130000"/>
+                  </a:schemeClr>
+                </a:gs>
+                <a:gs pos="100000">
+                  <a:schemeClr val="accent1">
+                    <a:shade val="94000"/>
+                    <a:satMod val="135000"/>
+                  </a:schemeClr>
+                </a:gs>
+              </a:gsLst>
+              <a:lin ang="16200000" scaled="0"/>
+            </a:gradFill>
+            <a:ln>
+              <a:noFill/>
+            </a:ln>
+            <a:effectLst>
+              <a:outerShdw blurRad="40000" dist="23000" dir="5400000" rotWithShape="0">
+                <a:srgbClr val="000000">
+                  <a:alpha val="35000"/>
+                </a:srgbClr>
+              </a:outerShdw>
+            </a:effectLst>
+            <a:scene3d>
+              <a:camera prst="orthographicFront">
+                <a:rot lat="0" lon="0" rev="0"/>
+              </a:camera>
+              <a:lightRig rig="threePt" dir="t">
+                <a:rot lat="0" lon="0" rev="1200000"/>
+              </a:lightRig>
+            </a:scene3d>
+            <a:sp3d>
+              <a:bevelT w="63500" h="25400"/>
+            </a:sp3d>
+          </c:spPr>
+          <c:invertIfNegative val="0"/>
+          <c:cat>
+            <c:strRef>
+              <c:f>'Kevin''s Tests'!$B$1:$K$1</c:f>
+              <c:strCache>
+                <c:ptCount val="10"/>
+                <c:pt idx="0">
+                  <c:v> 1 -&gt; 2</c:v>
+                </c:pt>
+                <c:pt idx="1">
+                  <c:v> 1 -&gt; 3</c:v>
+                </c:pt>
+                <c:pt idx="2">
+                  <c:v> 1 -&gt; 4</c:v>
+                </c:pt>
+                <c:pt idx="3">
+                  <c:v> 1 -&gt; 5</c:v>
+                </c:pt>
+                <c:pt idx="4">
+                  <c:v> 2 -&gt; 3</c:v>
+                </c:pt>
+                <c:pt idx="5">
+                  <c:v> 2 -&gt; 4</c:v>
+                </c:pt>
+                <c:pt idx="6">
+                  <c:v> 2 -&gt; 5</c:v>
+                </c:pt>
+                <c:pt idx="7">
+                  <c:v> 3 -&gt; 4</c:v>
+                </c:pt>
+                <c:pt idx="8">
+                  <c:v> 3 -&gt; 5</c:v>
+                </c:pt>
+                <c:pt idx="9">
+                  <c:v> 4 -&gt; 5</c:v>
+                </c:pt>
+              </c:strCache>
+            </c:strRef>
+          </c:cat>
+          <c:val>
+            <c:numRef>
+              <c:f>'Kevin''s Tests'!$B$2:$K$2</c:f>
+              <c:numCache>
+                <c:formatCode>General</c:formatCode>
+                <c:ptCount val="10"/>
+                <c:pt idx="0">
+                  <c:v>20</c:v>
+                </c:pt>
+                <c:pt idx="1">
+                  <c:v>9</c:v>
+                </c:pt>
+                <c:pt idx="2">
+                  <c:v>10</c:v>
+                </c:pt>
+                <c:pt idx="3">
+                  <c:v>0</c:v>
+                </c:pt>
+                <c:pt idx="4">
+                  <c:v>17</c:v>
+                </c:pt>
+                <c:pt idx="5">
+                  <c:v>18</c:v>
+                </c:pt>
+                <c:pt idx="6">
+                  <c:v>20</c:v>
+                </c:pt>
+                <c:pt idx="7">
+                  <c:v>5</c:v>
+                </c:pt>
+                <c:pt idx="8">
+                  <c:v>9</c:v>
+                </c:pt>
+                <c:pt idx="9">
+                  <c:v>10</c:v>
+                </c:pt>
+              </c:numCache>
+            </c:numRef>
+          </c:val>
+        </c:ser>
+        <c:dLbls>
+          <c:showLegendKey val="0"/>
+          <c:showVal val="0"/>
+          <c:showCatName val="0"/>
+          <c:showSerName val="0"/>
+          <c:showPercent val="0"/>
+          <c:showBubbleSize val="0"/>
+        </c:dLbls>
+        <c:gapWidth val="100"/>
+        <c:overlap val="-24"/>
+        <c:axId val="160254464"/>
+        <c:axId val="143254080"/>
+      </c:barChart>
+      <c:catAx>
+        <c:axId val="160254464"/>
+        <c:scaling>
+          <c:orientation val="minMax"/>
+        </c:scaling>
+        <c:delete val="0"/>
+        <c:axPos val="b"/>
+        <c:numFmt formatCode="General" sourceLinked="1"/>
+        <c:majorTickMark val="none"/>
+        <c:minorTickMark val="none"/>
+        <c:tickLblPos val="nextTo"/>
+        <c:spPr>
+          <a:noFill/>
+          <a:ln w="12700" cap="flat" cmpd="sng" algn="ctr">
+            <a:solidFill>
+              <a:schemeClr val="tx1">
+                <a:lumMod val="15000"/>
+                <a:lumOff val="85000"/>
+              </a:schemeClr>
+            </a:solidFill>
+            <a:round/>
+          </a:ln>
+          <a:effectLst/>
+        </c:spPr>
+        <c:txPr>
+          <a:bodyPr rot="-60000000" spcFirstLastPara="1" vertOverflow="ellipsis" vert="horz" wrap="square" anchor="ctr" anchorCtr="1"/>
+          <a:lstStyle/>
+          <a:p>
+            <a:pPr>
+              <a:defRPr sz="900" b="0" i="0" u="none" strike="noStrike" kern="1200" baseline="0">
+                <a:solidFill>
+                  <a:schemeClr val="tx1">
+                    <a:lumMod val="65000"/>
+                    <a:lumOff val="35000"/>
+                  </a:schemeClr>
+                </a:solidFill>
+                <a:latin typeface="+mn-lt"/>
+                <a:ea typeface="+mn-ea"/>
+                <a:cs typeface="+mn-cs"/>
+              </a:defRPr>
+            </a:pPr>
+            <a:endParaRPr lang="en-US"/>
+          </a:p>
+        </c:txPr>
+        <c:crossAx val="143254080"/>
+        <c:crosses val="autoZero"/>
+        <c:auto val="1"/>
+        <c:lblAlgn val="ctr"/>
+        <c:lblOffset val="100"/>
+        <c:noMultiLvlLbl val="0"/>
+      </c:catAx>
+      <c:valAx>
+        <c:axId val="143254080"/>
+        <c:scaling>
+          <c:orientation val="minMax"/>
+        </c:scaling>
+        <c:delete val="0"/>
+        <c:axPos val="l"/>
+        <c:majorGridlines>
+          <c:spPr>
+            <a:ln w="9525" cap="flat" cmpd="sng" algn="ctr">
+              <a:solidFill>
+                <a:schemeClr val="tx1">
+                  <a:lumMod val="15000"/>
+                  <a:lumOff val="85000"/>
+                </a:schemeClr>
+              </a:solidFill>
+              <a:round/>
+            </a:ln>
+            <a:effectLst/>
+          </c:spPr>
+        </c:majorGridlines>
+        <c:numFmt formatCode="General" sourceLinked="1"/>
+        <c:majorTickMark val="none"/>
+        <c:minorTickMark val="none"/>
+        <c:tickLblPos val="nextTo"/>
+        <c:spPr>
+          <a:noFill/>
+          <a:ln>
+            <a:noFill/>
+          </a:ln>
+          <a:effectLst/>
+        </c:spPr>
+        <c:txPr>
+          <a:bodyPr rot="-60000000" spcFirstLastPara="1" vertOverflow="ellipsis" vert="horz" wrap="square" anchor="ctr" anchorCtr="1"/>
+          <a:lstStyle/>
+          <a:p>
+            <a:pPr>
+              <a:defRPr sz="900" b="0" i="0" u="none" strike="noStrike" kern="1200" baseline="0">
+                <a:solidFill>
+                  <a:schemeClr val="tx1">
+                    <a:lumMod val="65000"/>
+                    <a:lumOff val="35000"/>
+                  </a:schemeClr>
+                </a:solidFill>
+                <a:latin typeface="+mn-lt"/>
+                <a:ea typeface="+mn-ea"/>
+                <a:cs typeface="+mn-cs"/>
+              </a:defRPr>
+            </a:pPr>
+            <a:endParaRPr lang="en-US"/>
+          </a:p>
+        </c:txPr>
+        <c:crossAx val="160254464"/>
+        <c:crosses val="autoZero"/>
+        <c:crossBetween val="between"/>
+      </c:valAx>
+      <c:spPr>
+        <a:noFill/>
+        <a:ln>
+          <a:noFill/>
+        </a:ln>
+        <a:effectLst/>
+      </c:spPr>
+    </c:plotArea>
+    <c:legend>
+      <c:legendPos val="b"/>
+      <c:overlay val="0"/>
+      <c:spPr>
+        <a:noFill/>
+        <a:ln>
+          <a:noFill/>
+        </a:ln>
+        <a:effectLst/>
+      </c:spPr>
+      <c:txPr>
+        <a:bodyPr rot="0" spcFirstLastPara="1" vertOverflow="ellipsis" vert="horz" wrap="square" anchor="ctr" anchorCtr="1"/>
+        <a:lstStyle/>
+        <a:p>
+          <a:pPr>
+            <a:defRPr sz="900" b="0" i="0" u="none" strike="noStrike" kern="1200" baseline="0">
+              <a:solidFill>
+                <a:schemeClr val="tx1">
+                  <a:lumMod val="65000"/>
+                  <a:lumOff val="35000"/>
+                </a:schemeClr>
+              </a:solidFill>
+              <a:latin typeface="+mn-lt"/>
+              <a:ea typeface="+mn-ea"/>
+              <a:cs typeface="+mn-cs"/>
+            </a:defRPr>
+          </a:pPr>
+          <a:endParaRPr lang="en-US"/>
+        </a:p>
+      </c:txPr>
+    </c:legend>
+    <c:plotVisOnly val="1"/>
+    <c:dispBlanksAs val="gap"/>
+    <c:showDLblsOverMax val="0"/>
+  </c:chart>
+  <c:spPr>
+    <a:solidFill>
+      <a:schemeClr val="bg1"/>
+    </a:solidFill>
+    <a:ln w="9525" cap="flat" cmpd="sng" algn="ctr">
+      <a:solidFill>
+        <a:schemeClr val="tx1">
+          <a:lumMod val="15000"/>
+          <a:lumOff val="85000"/>
+        </a:schemeClr>
+      </a:solidFill>
+      <a:round/>
+    </a:ln>
+    <a:effectLst/>
+  </c:spPr>
+  <c:txPr>
+    <a:bodyPr/>
+    <a:lstStyle/>
+    <a:p>
+      <a:pPr>
+        <a:defRPr/>
+      </a:pPr>
+      <a:endParaRPr lang="en-US"/>
+    </a:p>
+  </c:txPr>
+  <c:externalData r:id="rId1">
+    <c:autoUpdate val="0"/>
+  </c:externalData>
+</c:chartSpace>
+</file>
+
+<file path=word/charts/chart4.xml><?xml version="1.0" encoding="utf-8"?>
+<c:chartSpace xmlns:c="http://schemas.openxmlformats.org/drawingml/2006/chart" xmlns:a="http://schemas.openxmlformats.org/drawingml/2006/main" xmlns:r="http://schemas.openxmlformats.org/officeDocument/2006/relationships">
+  <c:date1904 val="0"/>
+  <c:lang val="en-US"/>
+  <c:roundedCorners val="0"/>
+  <mc:AlternateContent xmlns:mc="http://schemas.openxmlformats.org/markup-compatibility/2006">
+    <mc:Choice xmlns:c14="http://schemas.microsoft.com/office/drawing/2007/8/2/chart" Requires="c14">
+      <c14:style val="102"/>
+    </mc:Choice>
+    <mc:Fallback>
+      <c:style val="2"/>
+    </mc:Fallback>
+  </mc:AlternateContent>
+  <c:chart>
+    <c:title>
+      <c:overlay val="0"/>
+      <c:spPr>
+        <a:noFill/>
+        <a:ln>
+          <a:noFill/>
+        </a:ln>
+        <a:effectLst/>
+      </c:spPr>
+      <c:txPr>
+        <a:bodyPr rot="0" spcFirstLastPara="1" vertOverflow="ellipsis" vert="horz" wrap="square" anchor="ctr" anchorCtr="1"/>
+        <a:lstStyle/>
+        <a:p>
+          <a:pPr>
+            <a:defRPr sz="1600" b="1" i="0" u="none" strike="noStrike" kern="1200" baseline="0">
+              <a:solidFill>
+                <a:schemeClr val="tx1">
+                  <a:lumMod val="65000"/>
+                  <a:lumOff val="35000"/>
+                </a:schemeClr>
+              </a:solidFill>
+              <a:latin typeface="+mn-lt"/>
+              <a:ea typeface="+mn-ea"/>
+              <a:cs typeface="+mn-cs"/>
+            </a:defRPr>
+          </a:pPr>
+          <a:endParaRPr lang="en-US"/>
+        </a:p>
+      </c:txPr>
+    </c:title>
+    <c:autoTitleDeleted val="0"/>
+    <c:plotArea>
+      <c:layout/>
+      <c:barChart>
+        <c:barDir val="col"/>
+        <c:grouping val="clustered"/>
+        <c:varyColors val="0"/>
+        <c:ser>
+          <c:idx val="0"/>
+          <c:order val="0"/>
+          <c:tx>
+            <c:strRef>
+              <c:f>'Kevin''s Tests'!$A$3</c:f>
+              <c:strCache>
+                <c:ptCount val="1"/>
+                <c:pt idx="0">
+                  <c:v>Jaro-Winkler Distance</c:v>
+                </c:pt>
+              </c:strCache>
+            </c:strRef>
+          </c:tx>
+          <c:spPr>
+            <a:gradFill rotWithShape="1">
+              <a:gsLst>
+                <a:gs pos="0">
+                  <a:schemeClr val="accent1">
+                    <a:shade val="51000"/>
+                    <a:satMod val="130000"/>
+                  </a:schemeClr>
+                </a:gs>
+                <a:gs pos="80000">
+                  <a:schemeClr val="accent1">
+                    <a:shade val="93000"/>
+                    <a:satMod val="130000"/>
+                  </a:schemeClr>
+                </a:gs>
+                <a:gs pos="100000">
+                  <a:schemeClr val="accent1">
+                    <a:shade val="94000"/>
+                    <a:satMod val="135000"/>
+                  </a:schemeClr>
+                </a:gs>
+              </a:gsLst>
+              <a:lin ang="16200000" scaled="0"/>
+            </a:gradFill>
+            <a:ln>
+              <a:noFill/>
+            </a:ln>
+            <a:effectLst>
+              <a:outerShdw blurRad="40000" dist="23000" dir="5400000" rotWithShape="0">
+                <a:srgbClr val="000000">
+                  <a:alpha val="35000"/>
+                </a:srgbClr>
+              </a:outerShdw>
+            </a:effectLst>
+            <a:scene3d>
+              <a:camera prst="orthographicFront">
+                <a:rot lat="0" lon="0" rev="0"/>
+              </a:camera>
+              <a:lightRig rig="threePt" dir="t">
+                <a:rot lat="0" lon="0" rev="1200000"/>
+              </a:lightRig>
+            </a:scene3d>
+            <a:sp3d>
+              <a:bevelT w="63500" h="25400"/>
+            </a:sp3d>
+          </c:spPr>
+          <c:invertIfNegative val="0"/>
+          <c:cat>
+            <c:strRef>
+              <c:f>'Kevin''s Tests'!$B$1:$K$1</c:f>
+              <c:strCache>
+                <c:ptCount val="10"/>
+                <c:pt idx="0">
+                  <c:v> 1 -&gt; 2</c:v>
+                </c:pt>
+                <c:pt idx="1">
+                  <c:v> 1 -&gt; 3</c:v>
+                </c:pt>
+                <c:pt idx="2">
+                  <c:v> 1 -&gt; 4</c:v>
+                </c:pt>
+                <c:pt idx="3">
+                  <c:v> 1 -&gt; 5</c:v>
+                </c:pt>
+                <c:pt idx="4">
+                  <c:v> 2 -&gt; 3</c:v>
+                </c:pt>
+                <c:pt idx="5">
+                  <c:v> 2 -&gt; 4</c:v>
+                </c:pt>
+                <c:pt idx="6">
+                  <c:v> 2 -&gt; 5</c:v>
+                </c:pt>
+                <c:pt idx="7">
+                  <c:v> 3 -&gt; 4</c:v>
+                </c:pt>
+                <c:pt idx="8">
+                  <c:v> 3 -&gt; 5</c:v>
+                </c:pt>
+                <c:pt idx="9">
+                  <c:v> 4 -&gt; 5</c:v>
+                </c:pt>
+              </c:strCache>
+            </c:strRef>
+          </c:cat>
+          <c:val>
+            <c:numRef>
+              <c:f>'Kevin''s Tests'!$B$3:$K$3</c:f>
+              <c:numCache>
+                <c:formatCode>General</c:formatCode>
+                <c:ptCount val="10"/>
+                <c:pt idx="0">
+                  <c:v>0.89578800000000003</c:v>
+                </c:pt>
+                <c:pt idx="1">
+                  <c:v>0.90329000000000004</c:v>
+                </c:pt>
+                <c:pt idx="2">
+                  <c:v>0.89908699999999997</c:v>
+                </c:pt>
+                <c:pt idx="3">
+                  <c:v>1</c:v>
+                </c:pt>
+                <c:pt idx="4">
+                  <c:v>0.89473999999999998</c:v>
+                </c:pt>
+                <c:pt idx="5">
+                  <c:v>0.88696900000000001</c:v>
+                </c:pt>
+                <c:pt idx="6">
+                  <c:v>0.89578800000000003</c:v>
+                </c:pt>
+                <c:pt idx="7">
+                  <c:v>0.94930099999999995</c:v>
+                </c:pt>
+                <c:pt idx="8">
+                  <c:v>0.90329000000000004</c:v>
+                </c:pt>
+                <c:pt idx="9">
+                  <c:v>0.89908699999999997</c:v>
+                </c:pt>
+              </c:numCache>
+            </c:numRef>
+          </c:val>
+        </c:ser>
+        <c:dLbls>
+          <c:showLegendKey val="0"/>
+          <c:showVal val="0"/>
+          <c:showCatName val="0"/>
+          <c:showSerName val="0"/>
+          <c:showPercent val="0"/>
+          <c:showBubbleSize val="0"/>
+        </c:dLbls>
+        <c:gapWidth val="100"/>
+        <c:overlap val="-24"/>
+        <c:axId val="139783168"/>
+        <c:axId val="143255808"/>
+      </c:barChart>
+      <c:catAx>
+        <c:axId val="139783168"/>
+        <c:scaling>
+          <c:orientation val="minMax"/>
+        </c:scaling>
+        <c:delete val="0"/>
+        <c:axPos val="b"/>
+        <c:numFmt formatCode="General" sourceLinked="1"/>
+        <c:majorTickMark val="none"/>
+        <c:minorTickMark val="none"/>
+        <c:tickLblPos val="nextTo"/>
+        <c:spPr>
+          <a:noFill/>
+          <a:ln w="12700" cap="flat" cmpd="sng" algn="ctr">
+            <a:solidFill>
+              <a:schemeClr val="tx1">
+                <a:lumMod val="15000"/>
+                <a:lumOff val="85000"/>
+              </a:schemeClr>
+            </a:solidFill>
+            <a:round/>
+          </a:ln>
+          <a:effectLst/>
+        </c:spPr>
+        <c:txPr>
+          <a:bodyPr rot="-60000000" spcFirstLastPara="1" vertOverflow="ellipsis" vert="horz" wrap="square" anchor="ctr" anchorCtr="1"/>
+          <a:lstStyle/>
+          <a:p>
+            <a:pPr>
+              <a:defRPr sz="900" b="0" i="0" u="none" strike="noStrike" kern="1200" baseline="0">
+                <a:solidFill>
+                  <a:schemeClr val="tx1">
+                    <a:lumMod val="65000"/>
+                    <a:lumOff val="35000"/>
+                  </a:schemeClr>
+                </a:solidFill>
+                <a:latin typeface="+mn-lt"/>
+                <a:ea typeface="+mn-ea"/>
+                <a:cs typeface="+mn-cs"/>
+              </a:defRPr>
+            </a:pPr>
+            <a:endParaRPr lang="en-US"/>
+          </a:p>
+        </c:txPr>
+        <c:crossAx val="143255808"/>
+        <c:crosses val="autoZero"/>
+        <c:auto val="1"/>
+        <c:lblAlgn val="ctr"/>
+        <c:lblOffset val="100"/>
+        <c:noMultiLvlLbl val="0"/>
+      </c:catAx>
+      <c:valAx>
+        <c:axId val="143255808"/>
+        <c:scaling>
+          <c:orientation val="minMax"/>
+        </c:scaling>
+        <c:delete val="0"/>
+        <c:axPos val="l"/>
+        <c:majorGridlines>
+          <c:spPr>
+            <a:ln w="9525" cap="flat" cmpd="sng" algn="ctr">
+              <a:solidFill>
+                <a:schemeClr val="tx1">
+                  <a:lumMod val="15000"/>
+                  <a:lumOff val="85000"/>
+                </a:schemeClr>
+              </a:solidFill>
+              <a:round/>
+            </a:ln>
+            <a:effectLst/>
+          </c:spPr>
+        </c:majorGridlines>
+        <c:numFmt formatCode="General" sourceLinked="1"/>
+        <c:majorTickMark val="none"/>
+        <c:minorTickMark val="none"/>
+        <c:tickLblPos val="nextTo"/>
+        <c:spPr>
+          <a:noFill/>
+          <a:ln>
+            <a:noFill/>
+          </a:ln>
+          <a:effectLst/>
+        </c:spPr>
+        <c:txPr>
+          <a:bodyPr rot="-60000000" spcFirstLastPara="1" vertOverflow="ellipsis" vert="horz" wrap="square" anchor="ctr" anchorCtr="1"/>
+          <a:lstStyle/>
+          <a:p>
+            <a:pPr>
+              <a:defRPr sz="900" b="0" i="0" u="none" strike="noStrike" kern="1200" baseline="0">
+                <a:solidFill>
+                  <a:schemeClr val="tx1">
+                    <a:lumMod val="65000"/>
+                    <a:lumOff val="35000"/>
+                  </a:schemeClr>
+                </a:solidFill>
+                <a:latin typeface="+mn-lt"/>
+                <a:ea typeface="+mn-ea"/>
+                <a:cs typeface="+mn-cs"/>
+              </a:defRPr>
+            </a:pPr>
+            <a:endParaRPr lang="en-US"/>
+          </a:p>
+        </c:txPr>
+        <c:crossAx val="139783168"/>
+        <c:crosses val="autoZero"/>
+        <c:crossBetween val="between"/>
+      </c:valAx>
+      <c:spPr>
+        <a:noFill/>
+        <a:ln>
+          <a:noFill/>
+        </a:ln>
+        <a:effectLst/>
+      </c:spPr>
+    </c:plotArea>
+    <c:legend>
+      <c:legendPos val="b"/>
+      <c:overlay val="0"/>
+      <c:spPr>
+        <a:noFill/>
+        <a:ln>
+          <a:noFill/>
+        </a:ln>
+        <a:effectLst/>
+      </c:spPr>
+      <c:txPr>
+        <a:bodyPr rot="0" spcFirstLastPara="1" vertOverflow="ellipsis" vert="horz" wrap="square" anchor="ctr" anchorCtr="1"/>
+        <a:lstStyle/>
+        <a:p>
+          <a:pPr>
+            <a:defRPr sz="900" b="0" i="0" u="none" strike="noStrike" kern="1200" baseline="0">
+              <a:solidFill>
+                <a:schemeClr val="tx1">
+                  <a:lumMod val="65000"/>
+                  <a:lumOff val="35000"/>
+                </a:schemeClr>
+              </a:solidFill>
+              <a:latin typeface="+mn-lt"/>
+              <a:ea typeface="+mn-ea"/>
+              <a:cs typeface="+mn-cs"/>
+            </a:defRPr>
+          </a:pPr>
+          <a:endParaRPr lang="en-US"/>
+        </a:p>
+      </c:txPr>
+    </c:legend>
+    <c:plotVisOnly val="1"/>
+    <c:dispBlanksAs val="gap"/>
+    <c:showDLblsOverMax val="0"/>
+  </c:chart>
+  <c:spPr>
+    <a:solidFill>
+      <a:schemeClr val="bg1"/>
+    </a:solidFill>
+    <a:ln w="9525" cap="flat" cmpd="sng" algn="ctr">
+      <a:solidFill>
+        <a:schemeClr val="tx1">
+          <a:lumMod val="15000"/>
+          <a:lumOff val="85000"/>
+        </a:schemeClr>
+      </a:solidFill>
+      <a:round/>
+    </a:ln>
+    <a:effectLst/>
+  </c:spPr>
+  <c:txPr>
+    <a:bodyPr/>
+    <a:lstStyle/>
+    <a:p>
+      <a:pPr>
+        <a:defRPr/>
+      </a:pPr>
+      <a:endParaRPr lang="en-US"/>
+    </a:p>
+  </c:txPr>
+  <c:externalData r:id="rId1">
+    <c:autoUpdate val="0"/>
+  </c:externalData>
+</c:chartSpace>
+</file>
+
 <file path=word/theme/theme1.xml><?xml version="1.0" encoding="utf-8"?>
 <a:theme xmlns:a="http://schemas.openxmlformats.org/drawingml/2006/main" name="Office Theme">
   <a:themeElements>
@@ -9029,7 +10874,7 @@
 </file>
 
 <file path=customXml/itemProps1.xml><?xml version="1.0" encoding="utf-8"?>
-<ds:datastoreItem xmlns:ds="http://schemas.openxmlformats.org/officeDocument/2006/customXml" ds:itemID="{D7736396-0426-460D-9F86-B85D015DBA52}">
+<ds:datastoreItem xmlns:ds="http://schemas.openxmlformats.org/officeDocument/2006/customXml" ds:itemID="{353A002F-B6E1-4CAE-851C-80B73807E6B1}">
   <ds:schemaRefs>
     <ds:schemaRef ds:uri="http://schemas.openxmlformats.org/officeDocument/2006/bibliography"/>
   </ds:schemaRefs>

</xml_diff>

<commit_message>
tweaks after Marlenes chart's added
tweaks after Marlenes chart's added
</commit_message>
<xml_diff>
--- a/Research Paper/FinalDraft.docx
+++ b/Research Paper/FinalDraft.docx
@@ -1,6 +1,6 @@
 
 <file path=word/document.xml><?xml version="1.0" encoding="utf-8"?>
-<w:document xmlns:wpc="http://schemas.microsoft.com/office/word/2010/wordprocessingCanvas" xmlns:mc="http://schemas.openxmlformats.org/markup-compatibility/2006" xmlns:o="urn:schemas-microsoft-com:office:office" xmlns:r="http://schemas.openxmlformats.org/officeDocument/2006/relationships" xmlns:m="http://schemas.openxmlformats.org/officeDocument/2006/math" xmlns:v="urn:schemas-microsoft-com:vml" xmlns:wp14="http://schemas.microsoft.com/office/word/2010/wordprocessingDrawing" xmlns:wp="http://schemas.openxmlformats.org/drawingml/2006/wordprocessingDrawing" xmlns:w10="urn:schemas-microsoft-com:office:word" xmlns:w="http://schemas.openxmlformats.org/wordprocessingml/2006/main" xmlns:w14="http://schemas.microsoft.com/office/word/2010/wordml" xmlns:w15="http://schemas.microsoft.com/office/word/2012/wordml" xmlns:wpg="http://schemas.microsoft.com/office/word/2010/wordprocessingGroup" xmlns:wpi="http://schemas.microsoft.com/office/word/2010/wordprocessingInk" xmlns:wne="http://schemas.microsoft.com/office/word/2006/wordml" xmlns:wps="http://schemas.microsoft.com/office/word/2010/wordprocessingShape" mc:Ignorable="w14 w15 wp14">
+<w:document xmlns:wpc="http://schemas.microsoft.com/office/word/2010/wordprocessingCanvas" xmlns:mc="http://schemas.openxmlformats.org/markup-compatibility/2006" xmlns:o="urn:schemas-microsoft-com:office:office" xmlns:r="http://schemas.openxmlformats.org/officeDocument/2006/relationships" xmlns:m="http://schemas.openxmlformats.org/officeDocument/2006/math" xmlns:v="urn:schemas-microsoft-com:vml" xmlns:wp14="http://schemas.microsoft.com/office/word/2010/wordprocessingDrawing" xmlns:wp="http://schemas.openxmlformats.org/drawingml/2006/wordprocessingDrawing" xmlns:w10="urn:schemas-microsoft-com:office:word" xmlns:w="http://schemas.openxmlformats.org/wordprocessingml/2006/main" xmlns:w14="http://schemas.microsoft.com/office/word/2010/wordml" xmlns:wpg="http://schemas.microsoft.com/office/word/2010/wordprocessingGroup" xmlns:wpi="http://schemas.microsoft.com/office/word/2010/wordprocessingInk" xmlns:wne="http://schemas.microsoft.com/office/word/2006/wordml" xmlns:wps="http://schemas.microsoft.com/office/word/2010/wordprocessingShape" mc:Ignorable="w14 wp14">
   <w:body>
     <w:p>
       <w:pPr>
@@ -1680,27 +1680,16 @@
     </w:p>
     <w:p>
       <w:pPr>
-        <w:pStyle w:val="ListParagraph"/>
-        <w:numPr>
-          <w:ilvl w:val="0"/>
-          <w:numId w:val="42"/>
-        </w:numPr>
-        <w:jc w:val="both"/>
-        <w:rPr>
-          <w:rFonts w:ascii="Times New Roman" w:eastAsia="Times New Roman" w:hAnsi="Times New Roman" w:cs="Times New Roman"/>
+        <w:jc w:val="both"/>
+        <w:rPr>
           <w:i/>
           <w:iCs/>
-          <w:sz w:val="20"/>
-          <w:szCs w:val="20"/>
-        </w:rPr>
-      </w:pPr>
-      <w:r>
-        <w:rPr>
-          <w:rFonts w:ascii="Times New Roman" w:eastAsia="Times New Roman" w:hAnsi="Times New Roman" w:cs="Times New Roman"/>
+        </w:rPr>
+      </w:pPr>
+      <w:r>
+        <w:rPr>
           <w:i/>
           <w:iCs/>
-          <w:sz w:val="20"/>
-          <w:szCs w:val="20"/>
         </w:rPr>
         <w:t>Time efficiency Comparison</w:t>
       </w:r>
@@ -1719,33 +1708,17 @@
         <w:tab/>
         <w:t xml:space="preserve">Here are some results of test runs comparing </w:t>
       </w:r>
-      <w:proofErr w:type="spellStart"/>
       <w:r>
         <w:rPr>
           <w:rFonts w:eastAsiaTheme="minorEastAsia"/>
         </w:rPr>
-        <w:t>Levensthein</w:t>
-      </w:r>
-      <w:proofErr w:type="spellEnd"/>
+        <w:t>Levensthein’s</w:t>
+      </w:r>
       <w:r>
         <w:rPr>
           <w:rFonts w:eastAsiaTheme="minorEastAsia"/>
         </w:rPr>
-        <w:t xml:space="preserve"> and </w:t>
-      </w:r>
-      <w:proofErr w:type="spellStart"/>
-      <w:r>
-        <w:rPr>
-          <w:rFonts w:eastAsiaTheme="minorEastAsia"/>
-        </w:rPr>
-        <w:t>Jaro</w:t>
-      </w:r>
-      <w:proofErr w:type="spellEnd"/>
-      <w:r>
-        <w:rPr>
-          <w:rFonts w:eastAsiaTheme="minorEastAsia"/>
-        </w:rPr>
-        <w:t>-Winkler using the provided Emily Dickinson poem drafts:</w:t>
+        <w:t xml:space="preserve"> and Jaro-Winkler using the provided Emily Dickinson poem drafts:</w:t>
       </w:r>
     </w:p>
     <w:p>
@@ -1775,7 +1748,7 @@
             <wp:cNvGraphicFramePr/>
             <a:graphic xmlns:a="http://schemas.openxmlformats.org/drawingml/2006/main">
               <a:graphicData uri="http://schemas.openxmlformats.org/drawingml/2006/chart">
-                <c:chart xmlns:c="http://schemas.openxmlformats.org/drawingml/2006/chart" xmlns:r="http://schemas.openxmlformats.org/officeDocument/2006/relationships" r:id="rId8"/>
+                <c:chart xmlns:c="http://schemas.openxmlformats.org/drawingml/2006/chart" xmlns:r="http://schemas.openxmlformats.org/officeDocument/2006/relationships" r:id="rId9"/>
               </a:graphicData>
             </a:graphic>
           </wp:inline>
@@ -1832,7 +1805,7 @@
             <wp:cNvGraphicFramePr/>
             <a:graphic xmlns:a="http://schemas.openxmlformats.org/drawingml/2006/main">
               <a:graphicData uri="http://schemas.openxmlformats.org/drawingml/2006/chart">
-                <c:chart xmlns:c="http://schemas.openxmlformats.org/drawingml/2006/chart" xmlns:r="http://schemas.openxmlformats.org/officeDocument/2006/relationships" r:id="rId9"/>
+                <c:chart xmlns:c="http://schemas.openxmlformats.org/drawingml/2006/chart" xmlns:r="http://schemas.openxmlformats.org/officeDocument/2006/relationships" r:id="rId10"/>
               </a:graphicData>
             </a:graphic>
           </wp:inline>
@@ -1869,40 +1842,28 @@
           <w:rFonts w:eastAsiaTheme="minorEastAsia"/>
         </w:rPr>
       </w:pPr>
-    </w:p>
-    <w:p>
-      <w:pPr>
-        <w:pStyle w:val="ListParagraph"/>
-        <w:numPr>
-          <w:ilvl w:val="0"/>
-          <w:numId w:val="42"/>
-        </w:numPr>
-        <w:jc w:val="both"/>
-        <w:rPr>
-          <w:rFonts w:ascii="Times New Roman" w:eastAsia="Times New Roman" w:hAnsi="Times New Roman" w:cs="Times New Roman"/>
+      <w:bookmarkStart w:id="1" w:name="_GoBack"/>
+      <w:bookmarkEnd w:id="1"/>
+    </w:p>
+    <w:p>
+      <w:pPr>
+        <w:jc w:val="both"/>
+        <w:rPr>
           <w:i/>
           <w:iCs/>
-          <w:sz w:val="20"/>
-          <w:szCs w:val="20"/>
-        </w:rPr>
-      </w:pPr>
-      <w:r>
-        <w:rPr>
-          <w:rFonts w:ascii="Times New Roman" w:eastAsia="Times New Roman" w:hAnsi="Times New Roman" w:cs="Times New Roman"/>
+        </w:rPr>
+      </w:pPr>
+      <w:r>
+        <w:rPr>
           <w:i/>
           <w:iCs/>
-          <w:sz w:val="20"/>
-          <w:szCs w:val="20"/>
         </w:rPr>
         <w:t xml:space="preserve">Draft Order </w:t>
       </w:r>
       <w:r>
         <w:rPr>
-          <w:rFonts w:ascii="Times New Roman" w:eastAsia="Times New Roman" w:hAnsi="Times New Roman" w:cs="Times New Roman"/>
           <w:i/>
           <w:iCs/>
-          <w:sz w:val="20"/>
-          <w:szCs w:val="20"/>
         </w:rPr>
         <w:t>Results</w:t>
       </w:r>
@@ -1933,6 +1894,7 @@
         <w:rPr>
           <w:noProof/>
         </w:rPr>
+        <w:lastRenderedPageBreak/>
         <w:drawing>
           <wp:inline distT="0" distB="0" distL="0" distR="0" wp14:anchorId="6F0E793C" wp14:editId="7E7EE2F1">
             <wp:extent cx="3200400" cy="2750344"/>
@@ -1941,7 +1903,7 @@
             <wp:cNvGraphicFramePr/>
             <a:graphic xmlns:a="http://schemas.openxmlformats.org/drawingml/2006/main">
               <a:graphicData uri="http://schemas.openxmlformats.org/drawingml/2006/chart">
-                <c:chart xmlns:c="http://schemas.openxmlformats.org/drawingml/2006/chart" xmlns:r="http://schemas.openxmlformats.org/officeDocument/2006/relationships" r:id="rId10"/>
+                <c:chart xmlns:c="http://schemas.openxmlformats.org/drawingml/2006/chart" xmlns:r="http://schemas.openxmlformats.org/officeDocument/2006/relationships" r:id="rId11"/>
               </a:graphicData>
             </a:graphic>
           </wp:inline>
@@ -1967,7 +1929,7 @@
             <wp:cNvGraphicFramePr/>
             <a:graphic xmlns:a="http://schemas.openxmlformats.org/drawingml/2006/main">
               <a:graphicData uri="http://schemas.openxmlformats.org/drawingml/2006/chart">
-                <c:chart xmlns:c="http://schemas.openxmlformats.org/drawingml/2006/chart" xmlns:r="http://schemas.openxmlformats.org/officeDocument/2006/relationships" r:id="rId11"/>
+                <c:chart xmlns:c="http://schemas.openxmlformats.org/drawingml/2006/chart" xmlns:r="http://schemas.openxmlformats.org/officeDocument/2006/relationships" r:id="rId12"/>
               </a:graphicData>
             </a:graphic>
           </wp:inline>
@@ -2074,7 +2036,11 @@
         <w:tab/>
       </w:r>
       <w:r>
-        <w:t xml:space="preserve">The Hunt-McIlroy algorithm was discovered by J. W. Hunt from the Department of Electrical Engineering at Stanford University in Stanford, California and M. D. McIlroy from Bell Laboratories in Murray Hill, New Jersey. The algorithm is also called the diff program. Hunt and McIlroy published their findings in the document, </w:t>
+        <w:t xml:space="preserve">The Hunt-McIlroy algorithm was discovered by J. W. Hunt from the Department of Electrical Engineering at Stanford University in Stanford, California and M. D. McIlroy from </w:t>
+      </w:r>
+      <w:r>
+        <w:lastRenderedPageBreak/>
+        <w:t xml:space="preserve">Bell Laboratories in Murray Hill, New Jersey. The algorithm is also called the diff program. Hunt and McIlroy published their findings in the document, </w:t>
       </w:r>
       <w:r>
         <w:rPr>
@@ -3321,6 +3287,7 @@
         <w:rPr>
           <w:rFonts w:eastAsiaTheme="minorEastAsia"/>
         </w:rPr>
+        <w:lastRenderedPageBreak/>
         <w:tab/>
         <w:t xml:space="preserve">One would then use </w:t>
       </w:r>
@@ -3485,7 +3452,7 @@
             <wp:cNvGraphicFramePr/>
             <a:graphic xmlns:a="http://schemas.openxmlformats.org/drawingml/2006/main">
               <a:graphicData uri="http://schemas.openxmlformats.org/drawingml/2006/chart">
-                <c:chart xmlns:c="http://schemas.openxmlformats.org/drawingml/2006/chart" xmlns:r="http://schemas.openxmlformats.org/officeDocument/2006/relationships" r:id="rId12"/>
+                <c:chart xmlns:c="http://schemas.openxmlformats.org/drawingml/2006/chart" xmlns:r="http://schemas.openxmlformats.org/officeDocument/2006/relationships" r:id="rId13"/>
               </a:graphicData>
             </a:graphic>
           </wp:inline>
@@ -3511,29 +3478,13 @@
         <w:t xml:space="preserve"> when using the Emily Dickinson poem</w:t>
       </w:r>
       <w:r>
-        <w:t xml:space="preserve">, </w:t>
-      </w:r>
-      <w:proofErr w:type="spellStart"/>
-      <w:r>
-        <w:t>Levenshtein’s</w:t>
-      </w:r>
-      <w:proofErr w:type="spellEnd"/>
-      <w:r>
-        <w:t xml:space="preserve"> Distance gives results that one can assume leads to an understood sequential order</w:t>
+        <w:t>, Levenshtein’s Distance gives results that one can assume leads to an understood sequential order</w:t>
       </w:r>
       <w:r>
         <w:t xml:space="preserve">. However, that is not the case with the modified Hunt-McIlroy algorithm. </w:t>
       </w:r>
       <w:r>
-        <w:t xml:space="preserve">Keeping in mind that </w:t>
-      </w:r>
-      <w:proofErr w:type="spellStart"/>
-      <w:r>
-        <w:t>Levenshtein’s</w:t>
-      </w:r>
-      <w:proofErr w:type="spellEnd"/>
-      <w:r>
-        <w:t xml:space="preserve"> Distance is looking for the smallest value while Hunt-McIlroy is returning the largest value, f</w:t>
+        <w:t>Keeping in mind that Levenshtein’s Distance is looking for the smallest value while Hunt-McIlroy is returning the largest value, f</w:t>
       </w:r>
       <w:r>
         <w:t xml:space="preserve">ile three would appear to be too similar to files one and two to achieve an accurate result. </w:t>
@@ -3563,7 +3514,7 @@
             <wp:cNvGraphicFramePr/>
             <a:graphic xmlns:a="http://schemas.openxmlformats.org/drawingml/2006/main">
               <a:graphicData uri="http://schemas.openxmlformats.org/drawingml/2006/chart">
-                <c:chart xmlns:c="http://schemas.openxmlformats.org/drawingml/2006/chart" xmlns:r="http://schemas.openxmlformats.org/officeDocument/2006/relationships" r:id="rId13"/>
+                <c:chart xmlns:c="http://schemas.openxmlformats.org/drawingml/2006/chart" xmlns:r="http://schemas.openxmlformats.org/officeDocument/2006/relationships" r:id="rId14"/>
               </a:graphicData>
             </a:graphic>
           </wp:inline>
@@ -3580,26 +3531,14 @@
         <w:jc w:val="both"/>
       </w:pPr>
       <w:r>
-        <w:t xml:space="preserve">When using the created files which are smaller than the Emily Dickinson poem, the two algorithms appear to return similar results. For instance, </w:t>
-      </w:r>
-      <w:proofErr w:type="spellStart"/>
-      <w:r>
-        <w:t>Levenshtein’s</w:t>
-      </w:r>
-      <w:proofErr w:type="spellEnd"/>
-      <w:r>
-        <w:t xml:space="preserve"> Distance shows that files one and five are an exact match, as does the Hunt-McIlroy. We know that is true.  </w:t>
-      </w:r>
-      <w:r>
-        <w:t xml:space="preserve">Conversely, </w:t>
-      </w:r>
-      <w:proofErr w:type="spellStart"/>
-      <w:r>
-        <w:t>Levenshtein’s</w:t>
-      </w:r>
-      <w:proofErr w:type="spellEnd"/>
-      <w:r>
-        <w:t xml:space="preserve"> could be interpreted to show that files one to three and three to five have the most changes between the two files. Hunt-McIlroy also can be interpreted in the same manner. Logically, since one and five are identical files, then file three has the least in common with either of them. This is in fact, correct. </w:t>
+        <w:t xml:space="preserve">When using the created files which are smaller than the Emily Dickinson poem, the two algorithms appear to return similar results. For instance, Levenshtein’s Distance shows that files one and five are an exact match, as does the Hunt-McIlroy. We know that is true.  </w:t>
+      </w:r>
+      <w:r>
+        <w:t xml:space="preserve">Conversely, Levenshtein’s could be </w:t>
+      </w:r>
+      <w:r>
+        <w:lastRenderedPageBreak/>
+        <w:t xml:space="preserve">interpreted to show that files one to three and three to five have the most changes between the two files. Hunt-McIlroy also can be interpreted in the same manner. Logically, since one and five are identical files, then file three has the least in common with either of them. This is in fact, correct. </w:t>
       </w:r>
     </w:p>
     <w:p>
@@ -3623,17 +3562,12 @@
             <wp:cNvGraphicFramePr/>
             <a:graphic xmlns:a="http://schemas.openxmlformats.org/drawingml/2006/main">
               <a:graphicData uri="http://schemas.openxmlformats.org/drawingml/2006/chart">
-                <c:chart xmlns:c="http://schemas.openxmlformats.org/drawingml/2006/chart" xmlns:r="http://schemas.openxmlformats.org/officeDocument/2006/relationships" r:id="rId14"/>
+                <c:chart xmlns:c="http://schemas.openxmlformats.org/drawingml/2006/chart" xmlns:r="http://schemas.openxmlformats.org/officeDocument/2006/relationships" r:id="rId15"/>
               </a:graphicData>
             </a:graphic>
           </wp:inline>
         </w:drawing>
       </w:r>
-    </w:p>
-    <w:p>
-      <w:pPr>
-        <w:jc w:val="both"/>
-      </w:pPr>
     </w:p>
     <w:p>
       <w:pPr>
@@ -3651,7 +3585,7 @@
             <wp:cNvGraphicFramePr/>
             <a:graphic xmlns:a="http://schemas.openxmlformats.org/drawingml/2006/main">
               <a:graphicData uri="http://schemas.openxmlformats.org/drawingml/2006/chart">
-                <c:chart xmlns:c="http://schemas.openxmlformats.org/drawingml/2006/chart" xmlns:r="http://schemas.openxmlformats.org/officeDocument/2006/relationships" r:id="rId15"/>
+                <c:chart xmlns:c="http://schemas.openxmlformats.org/drawingml/2006/chart" xmlns:r="http://schemas.openxmlformats.org/officeDocument/2006/relationships" r:id="rId16"/>
               </a:graphicData>
             </a:graphic>
           </wp:inline>
@@ -3668,16 +3602,11 @@
         <w:jc w:val="both"/>
       </w:pPr>
       <w:r>
-        <w:t>As far as time complexity goes, the modified Hunt-McIlroy algorithm ran more efficiently</w:t>
-      </w:r>
-      <w:r>
-        <w:t>.</w:t>
+        <w:t>As far as time complexity goes, the modified Hunt-McIlroy algorithm ran more efficiently.</w:t>
       </w:r>
       <w:r>
         <w:t xml:space="preserve"> However, since the returns cannot possible determine a sequential order, it is not recommended for the purpose of this experiment. </w:t>
       </w:r>
-      <w:bookmarkStart w:id="1" w:name="_GoBack"/>
-      <w:bookmarkEnd w:id="1"/>
     </w:p>
     <w:p>
       <w:pPr>
@@ -3796,7 +3725,11 @@
         <w:t xml:space="preserve">a </w:t>
       </w:r>
       <w:r>
-        <w:t xml:space="preserve">mismatch. Also, there is a </w:t>
+        <w:t xml:space="preserve">mismatch. Also, </w:t>
+      </w:r>
+      <w:r>
+        <w:lastRenderedPageBreak/>
+        <w:t xml:space="preserve">there is a </w:t>
       </w:r>
       <w:r>
         <w:t>way</w:t>
@@ -4545,6 +4478,7 @@
         <w:jc w:val="both"/>
       </w:pPr>
       <w:r>
+        <w:lastRenderedPageBreak/>
         <w:t xml:space="preserve">      {</w:t>
       </w:r>
     </w:p>
@@ -5130,7 +5064,11 @@
         <w:t>Levenshtein algorithm run time.</w:t>
       </w:r>
       <w:r>
-        <w:t xml:space="preserve"> The results comparing Needleman-Wunsch and Levenshtein's algorithm is that when larger data input is needed for comparison, Levenshtein</w:t>
+        <w:t xml:space="preserve"> The results comparing </w:t>
+      </w:r>
+      <w:r>
+        <w:lastRenderedPageBreak/>
+        <w:t>Needleman-Wunsch and Levenshtein's algorithm is that when larger data input is needed for comparison, Levenshtein</w:t>
       </w:r>
       <w:r>
         <w:t>’</w:t>
@@ -5258,7 +5196,11 @@
         <w:t xml:space="preserve">large </w:t>
       </w:r>
       <w:r>
-        <w:t xml:space="preserve">inputs, and though it </w:t>
+        <w:t xml:space="preserve">inputs, and though </w:t>
+      </w:r>
+      <w:r>
+        <w:lastRenderedPageBreak/>
+        <w:t xml:space="preserve">it </w:t>
       </w:r>
       <w:r>
         <w:t xml:space="preserve">was designed for comparing larger files line by line, </w:t>
@@ -5731,7 +5673,7 @@
         </w:rPr>
         <w:t xml:space="preserve">1970. </w:t>
       </w:r>
-      <w:hyperlink r:id="rId16" w:tgtFrame="doilink" w:history="1">
+      <w:hyperlink r:id="rId17" w:tgtFrame="doilink" w:history="1">
         <w:r>
           <w:rPr>
             <w:spacing w:val="1"/>
@@ -5815,7 +5757,7 @@
           <w:iCs/>
         </w:rPr>
         <w:sectPr>
-          <w:headerReference w:type="default" r:id="rId17"/>
+          <w:headerReference w:type="default" r:id="rId18"/>
           <w:type w:val="continuous"/>
           <w:pgSz w:w="12240" w:h="15840" w:code="1"/>
           <w:pgMar w:top="1008" w:right="936" w:bottom="1008" w:left="936" w:header="432" w:footer="432" w:gutter="0"/>
@@ -5843,7 +5785,7 @@
 </file>
 
 <file path=word/endnotes.xml><?xml version="1.0" encoding="utf-8"?>
-<w:endnotes xmlns:wpc="http://schemas.microsoft.com/office/word/2010/wordprocessingCanvas" xmlns:mc="http://schemas.openxmlformats.org/markup-compatibility/2006" xmlns:o="urn:schemas-microsoft-com:office:office" xmlns:r="http://schemas.openxmlformats.org/officeDocument/2006/relationships" xmlns:m="http://schemas.openxmlformats.org/officeDocument/2006/math" xmlns:v="urn:schemas-microsoft-com:vml" xmlns:wp14="http://schemas.microsoft.com/office/word/2010/wordprocessingDrawing" xmlns:wp="http://schemas.openxmlformats.org/drawingml/2006/wordprocessingDrawing" xmlns:w10="urn:schemas-microsoft-com:office:word" xmlns:w="http://schemas.openxmlformats.org/wordprocessingml/2006/main" xmlns:w14="http://schemas.microsoft.com/office/word/2010/wordml" xmlns:w15="http://schemas.microsoft.com/office/word/2012/wordml" xmlns:wpg="http://schemas.microsoft.com/office/word/2010/wordprocessingGroup" xmlns:wpi="http://schemas.microsoft.com/office/word/2010/wordprocessingInk" xmlns:wne="http://schemas.microsoft.com/office/word/2006/wordml" xmlns:wps="http://schemas.microsoft.com/office/word/2010/wordprocessingShape" mc:Ignorable="w14 w15 wp14">
+<w:endnotes xmlns:wpc="http://schemas.microsoft.com/office/word/2010/wordprocessingCanvas" xmlns:mc="http://schemas.openxmlformats.org/markup-compatibility/2006" xmlns:o="urn:schemas-microsoft-com:office:office" xmlns:r="http://schemas.openxmlformats.org/officeDocument/2006/relationships" xmlns:m="http://schemas.openxmlformats.org/officeDocument/2006/math" xmlns:v="urn:schemas-microsoft-com:vml" xmlns:wp14="http://schemas.microsoft.com/office/word/2010/wordprocessingDrawing" xmlns:wp="http://schemas.openxmlformats.org/drawingml/2006/wordprocessingDrawing" xmlns:w10="urn:schemas-microsoft-com:office:word" xmlns:w="http://schemas.openxmlformats.org/wordprocessingml/2006/main" xmlns:w14="http://schemas.microsoft.com/office/word/2010/wordml" xmlns:wpg="http://schemas.microsoft.com/office/word/2010/wordprocessingGroup" xmlns:wpi="http://schemas.microsoft.com/office/word/2010/wordprocessingInk" xmlns:wne="http://schemas.microsoft.com/office/word/2006/wordml" xmlns:wps="http://schemas.microsoft.com/office/word/2010/wordprocessingShape" mc:Ignorable="w14 wp14">
   <w:endnote w:type="separator" w:id="-1">
     <w:p>
       <w:r>
@@ -5862,7 +5804,7 @@
 </file>
 
 <file path=word/footnotes.xml><?xml version="1.0" encoding="utf-8"?>
-<w:footnotes xmlns:wpc="http://schemas.microsoft.com/office/word/2010/wordprocessingCanvas" xmlns:mc="http://schemas.openxmlformats.org/markup-compatibility/2006" xmlns:o="urn:schemas-microsoft-com:office:office" xmlns:r="http://schemas.openxmlformats.org/officeDocument/2006/relationships" xmlns:m="http://schemas.openxmlformats.org/officeDocument/2006/math" xmlns:v="urn:schemas-microsoft-com:vml" xmlns:wp14="http://schemas.microsoft.com/office/word/2010/wordprocessingDrawing" xmlns:wp="http://schemas.openxmlformats.org/drawingml/2006/wordprocessingDrawing" xmlns:w10="urn:schemas-microsoft-com:office:word" xmlns:w="http://schemas.openxmlformats.org/wordprocessingml/2006/main" xmlns:w14="http://schemas.microsoft.com/office/word/2010/wordml" xmlns:w15="http://schemas.microsoft.com/office/word/2012/wordml" xmlns:wpg="http://schemas.microsoft.com/office/word/2010/wordprocessingGroup" xmlns:wpi="http://schemas.microsoft.com/office/word/2010/wordprocessingInk" xmlns:wne="http://schemas.microsoft.com/office/word/2006/wordml" xmlns:wps="http://schemas.microsoft.com/office/word/2010/wordprocessingShape" mc:Ignorable="w14 w15 wp14">
+<w:footnotes xmlns:wpc="http://schemas.microsoft.com/office/word/2010/wordprocessingCanvas" xmlns:mc="http://schemas.openxmlformats.org/markup-compatibility/2006" xmlns:o="urn:schemas-microsoft-com:office:office" xmlns:r="http://schemas.openxmlformats.org/officeDocument/2006/relationships" xmlns:m="http://schemas.openxmlformats.org/officeDocument/2006/math" xmlns:v="urn:schemas-microsoft-com:vml" xmlns:wp14="http://schemas.microsoft.com/office/word/2010/wordprocessingDrawing" xmlns:wp="http://schemas.openxmlformats.org/drawingml/2006/wordprocessingDrawing" xmlns:w10="urn:schemas-microsoft-com:office:word" xmlns:w="http://schemas.openxmlformats.org/wordprocessingml/2006/main" xmlns:w14="http://schemas.microsoft.com/office/word/2010/wordml" xmlns:wpg="http://schemas.microsoft.com/office/word/2010/wordprocessingGroup" xmlns:wpi="http://schemas.microsoft.com/office/word/2010/wordprocessingInk" xmlns:wne="http://schemas.microsoft.com/office/word/2006/wordml" xmlns:wps="http://schemas.microsoft.com/office/word/2010/wordprocessingShape" mc:Ignorable="w14 wp14">
   <w:footnote w:type="separator" w:id="-1">
     <w:p/>
   </w:footnote>
@@ -5952,7 +5894,7 @@
 </file>
 
 <file path=word/header1.xml><?xml version="1.0" encoding="utf-8"?>
-<w:hdr xmlns:wpc="http://schemas.microsoft.com/office/word/2010/wordprocessingCanvas" xmlns:mc="http://schemas.openxmlformats.org/markup-compatibility/2006" xmlns:o="urn:schemas-microsoft-com:office:office" xmlns:r="http://schemas.openxmlformats.org/officeDocument/2006/relationships" xmlns:m="http://schemas.openxmlformats.org/officeDocument/2006/math" xmlns:v="urn:schemas-microsoft-com:vml" xmlns:wp14="http://schemas.microsoft.com/office/word/2010/wordprocessingDrawing" xmlns:wp="http://schemas.openxmlformats.org/drawingml/2006/wordprocessingDrawing" xmlns:w10="urn:schemas-microsoft-com:office:word" xmlns:w="http://schemas.openxmlformats.org/wordprocessingml/2006/main" xmlns:w14="http://schemas.microsoft.com/office/word/2010/wordml" xmlns:w15="http://schemas.microsoft.com/office/word/2012/wordml" xmlns:wpg="http://schemas.microsoft.com/office/word/2010/wordprocessingGroup" xmlns:wpi="http://schemas.microsoft.com/office/word/2010/wordprocessingInk" xmlns:wne="http://schemas.microsoft.com/office/word/2006/wordml" xmlns:wps="http://schemas.microsoft.com/office/word/2010/wordprocessingShape" mc:Ignorable="w14 w15 wp14">
+<w:hdr xmlns:wpc="http://schemas.microsoft.com/office/word/2010/wordprocessingCanvas" xmlns:mc="http://schemas.openxmlformats.org/markup-compatibility/2006" xmlns:o="urn:schemas-microsoft-com:office:office" xmlns:r="http://schemas.openxmlformats.org/officeDocument/2006/relationships" xmlns:m="http://schemas.openxmlformats.org/officeDocument/2006/math" xmlns:v="urn:schemas-microsoft-com:vml" xmlns:wp14="http://schemas.microsoft.com/office/word/2010/wordprocessingDrawing" xmlns:wp="http://schemas.openxmlformats.org/drawingml/2006/wordprocessingDrawing" xmlns:w10="urn:schemas-microsoft-com:office:word" xmlns:w="http://schemas.openxmlformats.org/wordprocessingml/2006/main" xmlns:w14="http://schemas.microsoft.com/office/word/2010/wordml" xmlns:wpg="http://schemas.microsoft.com/office/word/2010/wordprocessingGroup" xmlns:wpi="http://schemas.microsoft.com/office/word/2010/wordprocessingInk" xmlns:wne="http://schemas.microsoft.com/office/word/2006/wordml" xmlns:wps="http://schemas.microsoft.com/office/word/2010/wordprocessingShape" mc:Ignorable="w14 wp14">
   <w:p>
     <w:pPr>
       <w:pStyle w:val="Header"/>
@@ -5990,8 +5932,8 @@
 </file>
 
 <file path=word/numbering.xml><?xml version="1.0" encoding="utf-8"?>
-<w:numbering xmlns:wpc="http://schemas.microsoft.com/office/word/2010/wordprocessingCanvas" xmlns:mc="http://schemas.openxmlformats.org/markup-compatibility/2006" xmlns:o="urn:schemas-microsoft-com:office:office" xmlns:r="http://schemas.openxmlformats.org/officeDocument/2006/relationships" xmlns:m="http://schemas.openxmlformats.org/officeDocument/2006/math" xmlns:v="urn:schemas-microsoft-com:vml" xmlns:wp14="http://schemas.microsoft.com/office/word/2010/wordprocessingDrawing" xmlns:wp="http://schemas.openxmlformats.org/drawingml/2006/wordprocessingDrawing" xmlns:w10="urn:schemas-microsoft-com:office:word" xmlns:w="http://schemas.openxmlformats.org/wordprocessingml/2006/main" xmlns:w14="http://schemas.microsoft.com/office/word/2010/wordml" xmlns:w15="http://schemas.microsoft.com/office/word/2012/wordml" xmlns:wpg="http://schemas.microsoft.com/office/word/2010/wordprocessingGroup" xmlns:wpi="http://schemas.microsoft.com/office/word/2010/wordprocessingInk" xmlns:wne="http://schemas.microsoft.com/office/word/2006/wordml" xmlns:wps="http://schemas.microsoft.com/office/word/2010/wordprocessingShape" mc:Ignorable="w14 w15 wp14">
-  <w:abstractNum w:abstractNumId="0" w15:restartNumberingAfterBreak="0">
+<w:numbering xmlns:wpc="http://schemas.microsoft.com/office/word/2010/wordprocessingCanvas" xmlns:mc="http://schemas.openxmlformats.org/markup-compatibility/2006" xmlns:o="urn:schemas-microsoft-com:office:office" xmlns:r="http://schemas.openxmlformats.org/officeDocument/2006/relationships" xmlns:m="http://schemas.openxmlformats.org/officeDocument/2006/math" xmlns:v="urn:schemas-microsoft-com:vml" xmlns:wp14="http://schemas.microsoft.com/office/word/2010/wordprocessingDrawing" xmlns:wp="http://schemas.openxmlformats.org/drawingml/2006/wordprocessingDrawing" xmlns:w10="urn:schemas-microsoft-com:office:word" xmlns:w="http://schemas.openxmlformats.org/wordprocessingml/2006/main" xmlns:w14="http://schemas.microsoft.com/office/word/2010/wordml" xmlns:wpg="http://schemas.microsoft.com/office/word/2010/wordprocessingGroup" xmlns:wpi="http://schemas.microsoft.com/office/word/2010/wordprocessingInk" xmlns:wne="http://schemas.microsoft.com/office/word/2006/wordml" xmlns:wps="http://schemas.microsoft.com/office/word/2010/wordprocessingShape" mc:Ignorable="w14 wp14">
+  <w:abstractNum w:abstractNumId="0">
     <w:nsid w:val="FFFFFF1D"/>
     <w:multiLevelType w:val="multilevel"/>
     <w:tmpl w:val="EBB2C53E"/>
@@ -6131,7 +6073,7 @@
       </w:rPr>
     </w:lvl>
   </w:abstractNum>
-  <w:abstractNum w:abstractNumId="1" w15:restartNumberingAfterBreak="0">
+  <w:abstractNum w:abstractNumId="1">
     <w:nsid w:val="FFFFFF7C"/>
     <w:multiLevelType w:val="singleLevel"/>
     <w:tmpl w:val="1FE04BD4"/>
@@ -6148,7 +6090,7 @@
       </w:pPr>
     </w:lvl>
   </w:abstractNum>
-  <w:abstractNum w:abstractNumId="2" w15:restartNumberingAfterBreak="0">
+  <w:abstractNum w:abstractNumId="2">
     <w:nsid w:val="FFFFFF7D"/>
     <w:multiLevelType w:val="singleLevel"/>
     <w:tmpl w:val="1E8E8124"/>
@@ -6165,7 +6107,7 @@
       </w:pPr>
     </w:lvl>
   </w:abstractNum>
-  <w:abstractNum w:abstractNumId="3" w15:restartNumberingAfterBreak="0">
+  <w:abstractNum w:abstractNumId="3">
     <w:nsid w:val="FFFFFF7E"/>
     <w:multiLevelType w:val="singleLevel"/>
     <w:tmpl w:val="DB607804"/>
@@ -6182,7 +6124,7 @@
       </w:pPr>
     </w:lvl>
   </w:abstractNum>
-  <w:abstractNum w:abstractNumId="4" w15:restartNumberingAfterBreak="0">
+  <w:abstractNum w:abstractNumId="4">
     <w:nsid w:val="FFFFFF7F"/>
     <w:multiLevelType w:val="singleLevel"/>
     <w:tmpl w:val="63F4F052"/>
@@ -6199,7 +6141,7 @@
       </w:pPr>
     </w:lvl>
   </w:abstractNum>
-  <w:abstractNum w:abstractNumId="5" w15:restartNumberingAfterBreak="0">
+  <w:abstractNum w:abstractNumId="5">
     <w:nsid w:val="FFFFFF80"/>
     <w:multiLevelType w:val="singleLevel"/>
     <w:tmpl w:val="2CBA6604"/>
@@ -6219,7 +6161,7 @@
       </w:rPr>
     </w:lvl>
   </w:abstractNum>
-  <w:abstractNum w:abstractNumId="6" w15:restartNumberingAfterBreak="0">
+  <w:abstractNum w:abstractNumId="6">
     <w:nsid w:val="FFFFFF81"/>
     <w:multiLevelType w:val="singleLevel"/>
     <w:tmpl w:val="66FEB2A0"/>
@@ -6239,7 +6181,7 @@
       </w:rPr>
     </w:lvl>
   </w:abstractNum>
-  <w:abstractNum w:abstractNumId="7" w15:restartNumberingAfterBreak="0">
+  <w:abstractNum w:abstractNumId="7">
     <w:nsid w:val="FFFFFF82"/>
     <w:multiLevelType w:val="singleLevel"/>
     <w:tmpl w:val="36886A36"/>
@@ -6259,7 +6201,7 @@
       </w:rPr>
     </w:lvl>
   </w:abstractNum>
-  <w:abstractNum w:abstractNumId="8" w15:restartNumberingAfterBreak="0">
+  <w:abstractNum w:abstractNumId="8">
     <w:nsid w:val="FFFFFF83"/>
     <w:multiLevelType w:val="singleLevel"/>
     <w:tmpl w:val="0FDCED3C"/>
@@ -6279,7 +6221,7 @@
       </w:rPr>
     </w:lvl>
   </w:abstractNum>
-  <w:abstractNum w:abstractNumId="9" w15:restartNumberingAfterBreak="0">
+  <w:abstractNum w:abstractNumId="9">
     <w:nsid w:val="FFFFFF88"/>
     <w:multiLevelType w:val="singleLevel"/>
     <w:tmpl w:val="BCAA61E8"/>
@@ -6296,7 +6238,7 @@
       </w:pPr>
     </w:lvl>
   </w:abstractNum>
-  <w:abstractNum w:abstractNumId="10" w15:restartNumberingAfterBreak="0">
+  <w:abstractNum w:abstractNumId="10">
     <w:nsid w:val="FFFFFF89"/>
     <w:multiLevelType w:val="singleLevel"/>
     <w:tmpl w:val="69F8DF4C"/>
@@ -6316,7 +6258,7 @@
       </w:rPr>
     </w:lvl>
   </w:abstractNum>
-  <w:abstractNum w:abstractNumId="11" w15:restartNumberingAfterBreak="0">
+  <w:abstractNum w:abstractNumId="11">
     <w:nsid w:val="FFFFFFFB"/>
     <w:multiLevelType w:val="multilevel"/>
     <w:tmpl w:val="62F820A2"/>
@@ -6417,7 +6359,7 @@
       </w:pPr>
     </w:lvl>
   </w:abstractNum>
-  <w:abstractNum w:abstractNumId="12" w15:restartNumberingAfterBreak="0">
+  <w:abstractNum w:abstractNumId="12">
     <w:nsid w:val="0AD53BAD"/>
     <w:multiLevelType w:val="hybridMultilevel"/>
     <w:tmpl w:val="3A402578"/>
@@ -6503,7 +6445,7 @@
       </w:pPr>
     </w:lvl>
   </w:abstractNum>
-  <w:abstractNum w:abstractNumId="13" w15:restartNumberingAfterBreak="0">
+  <w:abstractNum w:abstractNumId="13">
     <w:nsid w:val="1B0B1D66"/>
     <w:multiLevelType w:val="singleLevel"/>
     <w:tmpl w:val="0BEC9FB0"/>
@@ -6518,7 +6460,7 @@
       </w:pPr>
     </w:lvl>
   </w:abstractNum>
-  <w:abstractNum w:abstractNumId="14" w15:restartNumberingAfterBreak="0">
+  <w:abstractNum w:abstractNumId="14">
     <w:nsid w:val="2517274C"/>
     <w:multiLevelType w:val="singleLevel"/>
     <w:tmpl w:val="04090011"/>
@@ -6535,7 +6477,7 @@
       </w:pPr>
     </w:lvl>
   </w:abstractNum>
-  <w:abstractNum w:abstractNumId="15" w15:restartNumberingAfterBreak="0">
+  <w:abstractNum w:abstractNumId="15">
     <w:nsid w:val="2D234D8B"/>
     <w:multiLevelType w:val="singleLevel"/>
     <w:tmpl w:val="0409000F"/>
@@ -6552,7 +6494,7 @@
       </w:pPr>
     </w:lvl>
   </w:abstractNum>
-  <w:abstractNum w:abstractNumId="16" w15:restartNumberingAfterBreak="0">
+  <w:abstractNum w:abstractNumId="16">
     <w:nsid w:val="2F8B23F8"/>
     <w:multiLevelType w:val="singleLevel"/>
     <w:tmpl w:val="12CEED98"/>
@@ -6567,7 +6509,7 @@
       </w:pPr>
     </w:lvl>
   </w:abstractNum>
-  <w:abstractNum w:abstractNumId="17" w15:restartNumberingAfterBreak="0">
+  <w:abstractNum w:abstractNumId="17">
     <w:nsid w:val="37347E93"/>
     <w:multiLevelType w:val="hybridMultilevel"/>
     <w:tmpl w:val="35CADE76"/>
@@ -6656,7 +6598,7 @@
       </w:pPr>
     </w:lvl>
   </w:abstractNum>
-  <w:abstractNum w:abstractNumId="18" w15:restartNumberingAfterBreak="0">
+  <w:abstractNum w:abstractNumId="18">
     <w:nsid w:val="3A877D64"/>
     <w:multiLevelType w:val="singleLevel"/>
     <w:tmpl w:val="3E50D4F4"/>
@@ -6677,7 +6619,7 @@
       </w:rPr>
     </w:lvl>
   </w:abstractNum>
-  <w:abstractNum w:abstractNumId="19" w15:restartNumberingAfterBreak="0">
+  <w:abstractNum w:abstractNumId="19">
     <w:nsid w:val="3AAC1CFC"/>
     <w:multiLevelType w:val="singleLevel"/>
     <w:tmpl w:val="3A8EC28E"/>
@@ -6694,7 +6636,7 @@
       </w:pPr>
     </w:lvl>
   </w:abstractNum>
-  <w:abstractNum w:abstractNumId="20" w15:restartNumberingAfterBreak="0">
+  <w:abstractNum w:abstractNumId="20">
     <w:nsid w:val="44732486"/>
     <w:multiLevelType w:val="hybridMultilevel"/>
     <w:tmpl w:val="A0CC3A58"/>
@@ -6780,7 +6722,7 @@
       </w:pPr>
     </w:lvl>
   </w:abstractNum>
-  <w:abstractNum w:abstractNumId="21" w15:restartNumberingAfterBreak="0">
+  <w:abstractNum w:abstractNumId="21">
     <w:nsid w:val="44775830"/>
     <w:multiLevelType w:val="hybridMultilevel"/>
     <w:tmpl w:val="3E4A0EB2"/>
@@ -6869,7 +6811,7 @@
       </w:pPr>
     </w:lvl>
   </w:abstractNum>
-  <w:abstractNum w:abstractNumId="22" w15:restartNumberingAfterBreak="0">
+  <w:abstractNum w:abstractNumId="22">
     <w:nsid w:val="47332F9F"/>
     <w:multiLevelType w:val="singleLevel"/>
     <w:tmpl w:val="488EC81A"/>
@@ -6884,7 +6826,7 @@
       </w:pPr>
     </w:lvl>
   </w:abstractNum>
-  <w:abstractNum w:abstractNumId="23" w15:restartNumberingAfterBreak="0">
+  <w:abstractNum w:abstractNumId="23">
     <w:nsid w:val="48301EFA"/>
     <w:multiLevelType w:val="hybridMultilevel"/>
     <w:tmpl w:val="39DC1FF8"/>
@@ -6970,7 +6912,7 @@
       </w:pPr>
     </w:lvl>
   </w:abstractNum>
-  <w:abstractNum w:abstractNumId="24" w15:restartNumberingAfterBreak="0">
+  <w:abstractNum w:abstractNumId="24">
     <w:nsid w:val="4D0B59CF"/>
     <w:multiLevelType w:val="singleLevel"/>
     <w:tmpl w:val="4A4223A6"/>
@@ -6985,7 +6927,7 @@
       </w:pPr>
     </w:lvl>
   </w:abstractNum>
-  <w:abstractNum w:abstractNumId="25" w15:restartNumberingAfterBreak="0">
+  <w:abstractNum w:abstractNumId="25">
     <w:nsid w:val="55630736"/>
     <w:multiLevelType w:val="singleLevel"/>
     <w:tmpl w:val="0BEC9FB0"/>
@@ -7000,7 +6942,7 @@
       </w:pPr>
     </w:lvl>
   </w:abstractNum>
-  <w:abstractNum w:abstractNumId="26" w15:restartNumberingAfterBreak="0">
+  <w:abstractNum w:abstractNumId="26">
     <w:nsid w:val="6DC3293B"/>
     <w:multiLevelType w:val="singleLevel"/>
     <w:tmpl w:val="A28C3CCC"/>
@@ -7020,7 +6962,7 @@
       </w:rPr>
     </w:lvl>
   </w:abstractNum>
-  <w:abstractNum w:abstractNumId="27" w15:restartNumberingAfterBreak="0">
+  <w:abstractNum w:abstractNumId="27">
     <w:nsid w:val="6EA86DB6"/>
     <w:multiLevelType w:val="hybridMultilevel"/>
     <w:tmpl w:val="C5D4C82E"/>
@@ -7109,7 +7051,7 @@
       </w:pPr>
     </w:lvl>
   </w:abstractNum>
-  <w:abstractNum w:abstractNumId="28" w15:restartNumberingAfterBreak="0">
+  <w:abstractNum w:abstractNumId="28">
     <w:nsid w:val="70C21745"/>
     <w:multiLevelType w:val="hybridMultilevel"/>
     <w:tmpl w:val="C5AA9EB4"/>
@@ -7195,7 +7137,7 @@
       </w:pPr>
     </w:lvl>
   </w:abstractNum>
-  <w:abstractNum w:abstractNumId="29" w15:restartNumberingAfterBreak="0">
+  <w:abstractNum w:abstractNumId="29">
     <w:nsid w:val="722C3FDB"/>
     <w:multiLevelType w:val="hybridMultilevel"/>
     <w:tmpl w:val="E0222B8A"/>
@@ -7281,7 +7223,7 @@
       </w:pPr>
     </w:lvl>
   </w:abstractNum>
-  <w:abstractNum w:abstractNumId="30" w15:restartNumberingAfterBreak="0">
+  <w:abstractNum w:abstractNumId="30">
     <w:nsid w:val="750A417B"/>
     <w:multiLevelType w:val="hybridMultilevel"/>
     <w:tmpl w:val="78D28260"/>
@@ -7367,7 +7309,7 @@
       </w:pPr>
     </w:lvl>
   </w:abstractNum>
-  <w:abstractNum w:abstractNumId="31" w15:restartNumberingAfterBreak="0">
+  <w:abstractNum w:abstractNumId="31">
     <w:nsid w:val="75CE3AEE"/>
     <w:multiLevelType w:val="hybridMultilevel"/>
     <w:tmpl w:val="A03C883C"/>
@@ -7456,7 +7398,7 @@
       </w:pPr>
     </w:lvl>
   </w:abstractNum>
-  <w:abstractNum w:abstractNumId="32" w15:restartNumberingAfterBreak="0">
+  <w:abstractNum w:abstractNumId="32">
     <w:nsid w:val="77E315E9"/>
     <w:multiLevelType w:val="singleLevel"/>
     <w:tmpl w:val="0BEC9FB0"/>
@@ -7724,7 +7666,7 @@
 </file>
 
 <file path=word/styles.xml><?xml version="1.0" encoding="utf-8"?>
-<w:styles xmlns:mc="http://schemas.openxmlformats.org/markup-compatibility/2006" xmlns:r="http://schemas.openxmlformats.org/officeDocument/2006/relationships" xmlns:w="http://schemas.openxmlformats.org/wordprocessingml/2006/main" xmlns:w14="http://schemas.microsoft.com/office/word/2010/wordml" xmlns:w15="http://schemas.microsoft.com/office/word/2012/wordml" mc:Ignorable="w14 w15">
+<w:styles xmlns:mc="http://schemas.openxmlformats.org/markup-compatibility/2006" xmlns:r="http://schemas.openxmlformats.org/officeDocument/2006/relationships" xmlns:w="http://schemas.openxmlformats.org/wordprocessingml/2006/main" xmlns:w14="http://schemas.microsoft.com/office/word/2010/wordml" mc:Ignorable="w14">
   <w:docDefaults>
     <w:rPrDefault>
       <w:rPr>
@@ -7734,371 +7676,976 @@
     </w:rPrDefault>
     <w:pPrDefault/>
   </w:docDefaults>
-  <w:latentStyles w:defLockedState="0" w:defUIPriority="0" w:defSemiHidden="0" w:defUnhideWhenUsed="0" w:defQFormat="0" w:count="371">
-    <w:lsdException w:name="Normal" w:qFormat="1"/>
-    <w:lsdException w:name="heading 1" w:uiPriority="9" w:qFormat="1"/>
-    <w:lsdException w:name="heading 2" w:uiPriority="9" w:qFormat="1"/>
-    <w:lsdException w:name="heading 3" w:uiPriority="9" w:qFormat="1"/>
-    <w:lsdException w:name="heading 4" w:uiPriority="9" w:qFormat="1"/>
-    <w:lsdException w:name="heading 5" w:uiPriority="9" w:qFormat="1"/>
-    <w:lsdException w:name="heading 6" w:uiPriority="9" w:qFormat="1"/>
-    <w:lsdException w:name="heading 7" w:semiHidden="1" w:uiPriority="9" w:unhideWhenUsed="1" w:qFormat="1"/>
-    <w:lsdException w:name="heading 8" w:semiHidden="1" w:uiPriority="9" w:unhideWhenUsed="1" w:qFormat="1"/>
-    <w:lsdException w:name="heading 9" w:semiHidden="1" w:uiPriority="9" w:unhideWhenUsed="1" w:qFormat="1"/>
-    <w:lsdException w:name="index 1" w:semiHidden="1" w:unhideWhenUsed="1"/>
-    <w:lsdException w:name="index 2" w:semiHidden="1" w:unhideWhenUsed="1"/>
-    <w:lsdException w:name="index 3" w:semiHidden="1" w:unhideWhenUsed="1"/>
-    <w:lsdException w:name="index 4" w:semiHidden="1" w:unhideWhenUsed="1"/>
-    <w:lsdException w:name="index 5" w:semiHidden="1" w:unhideWhenUsed="1"/>
-    <w:lsdException w:name="index 6" w:semiHidden="1" w:unhideWhenUsed="1"/>
-    <w:lsdException w:name="index 7" w:semiHidden="1" w:unhideWhenUsed="1"/>
-    <w:lsdException w:name="index 8" w:semiHidden="1" w:unhideWhenUsed="1"/>
-    <w:lsdException w:name="index 9" w:semiHidden="1" w:unhideWhenUsed="1"/>
-    <w:lsdException w:name="toc 1" w:semiHidden="1" w:unhideWhenUsed="1"/>
-    <w:lsdException w:name="toc 2" w:semiHidden="1" w:unhideWhenUsed="1"/>
-    <w:lsdException w:name="toc 3" w:semiHidden="1" w:unhideWhenUsed="1"/>
-    <w:lsdException w:name="toc 4" w:semiHidden="1" w:unhideWhenUsed="1"/>
-    <w:lsdException w:name="toc 5" w:semiHidden="1" w:unhideWhenUsed="1"/>
-    <w:lsdException w:name="toc 6" w:semiHidden="1" w:unhideWhenUsed="1"/>
-    <w:lsdException w:name="toc 7" w:semiHidden="1" w:unhideWhenUsed="1"/>
-    <w:lsdException w:name="toc 8" w:semiHidden="1" w:unhideWhenUsed="1"/>
-    <w:lsdException w:name="toc 9" w:semiHidden="1" w:unhideWhenUsed="1"/>
-    <w:lsdException w:name="Normal Indent" w:semiHidden="1" w:unhideWhenUsed="1"/>
-    <w:lsdException w:name="footnote text" w:semiHidden="1" w:unhideWhenUsed="1"/>
-    <w:lsdException w:name="annotation text" w:semiHidden="1" w:unhideWhenUsed="1"/>
-    <w:lsdException w:name="header" w:semiHidden="1" w:unhideWhenUsed="1"/>
-    <w:lsdException w:name="footer" w:semiHidden="1" w:uiPriority="99" w:unhideWhenUsed="1"/>
-    <w:lsdException w:name="index heading" w:semiHidden="1" w:unhideWhenUsed="1"/>
-    <w:lsdException w:name="caption" w:semiHidden="1" w:unhideWhenUsed="1" w:qFormat="1"/>
-    <w:lsdException w:name="table of figures" w:semiHidden="1" w:unhideWhenUsed="1"/>
-    <w:lsdException w:name="envelope address" w:semiHidden="1" w:unhideWhenUsed="1"/>
-    <w:lsdException w:name="envelope return" w:semiHidden="1" w:unhideWhenUsed="1"/>
-    <w:lsdException w:name="footnote reference" w:semiHidden="1" w:unhideWhenUsed="1"/>
-    <w:lsdException w:name="annotation reference" w:semiHidden="1" w:unhideWhenUsed="1"/>
-    <w:lsdException w:name="line number" w:semiHidden="1" w:unhideWhenUsed="1"/>
-    <w:lsdException w:name="page number" w:semiHidden="1" w:unhideWhenUsed="1"/>
-    <w:lsdException w:name="endnote reference" w:semiHidden="1" w:unhideWhenUsed="1"/>
-    <w:lsdException w:name="endnote text" w:semiHidden="1" w:unhideWhenUsed="1"/>
-    <w:lsdException w:name="table of authorities" w:semiHidden="1" w:unhideWhenUsed="1"/>
-    <w:lsdException w:name="macro" w:semiHidden="1" w:unhideWhenUsed="1"/>
-    <w:lsdException w:name="toa heading" w:semiHidden="1" w:unhideWhenUsed="1"/>
-    <w:lsdException w:name="List" w:semiHidden="1" w:unhideWhenUsed="1"/>
-    <w:lsdException w:name="List Bullet" w:semiHidden="1" w:unhideWhenUsed="1"/>
-    <w:lsdException w:name="List 2" w:semiHidden="1" w:unhideWhenUsed="1"/>
-    <w:lsdException w:name="List 3" w:semiHidden="1" w:unhideWhenUsed="1"/>
-    <w:lsdException w:name="List Bullet 2" w:semiHidden="1" w:unhideWhenUsed="1"/>
-    <w:lsdException w:name="List Bullet 3" w:semiHidden="1" w:unhideWhenUsed="1"/>
-    <w:lsdException w:name="List Bullet 4" w:semiHidden="1" w:unhideWhenUsed="1"/>
-    <w:lsdException w:name="List Bullet 5" w:semiHidden="1" w:unhideWhenUsed="1"/>
-    <w:lsdException w:name="List Number 2" w:semiHidden="1" w:unhideWhenUsed="1"/>
-    <w:lsdException w:name="List Number 3" w:semiHidden="1" w:unhideWhenUsed="1"/>
-    <w:lsdException w:name="List Number 4" w:semiHidden="1" w:unhideWhenUsed="1"/>
-    <w:lsdException w:name="List Number 5" w:semiHidden="1" w:unhideWhenUsed="1"/>
-    <w:lsdException w:name="Title" w:qFormat="1"/>
-    <w:lsdException w:name="Closing" w:semiHidden="1" w:unhideWhenUsed="1"/>
-    <w:lsdException w:name="Signature" w:semiHidden="1" w:unhideWhenUsed="1"/>
-    <w:lsdException w:name="Default Paragraph Font" w:semiHidden="1" w:unhideWhenUsed="1"/>
-    <w:lsdException w:name="Body Text" w:semiHidden="1" w:unhideWhenUsed="1"/>
-    <w:lsdException w:name="Body Text Indent" w:semiHidden="1" w:unhideWhenUsed="1"/>
-    <w:lsdException w:name="List Continue" w:semiHidden="1" w:unhideWhenUsed="1"/>
-    <w:lsdException w:name="List Continue 2" w:semiHidden="1" w:unhideWhenUsed="1"/>
-    <w:lsdException w:name="List Continue 3" w:semiHidden="1" w:unhideWhenUsed="1"/>
-    <w:lsdException w:name="List Continue 4" w:semiHidden="1" w:unhideWhenUsed="1"/>
-    <w:lsdException w:name="List Continue 5" w:semiHidden="1" w:unhideWhenUsed="1"/>
-    <w:lsdException w:name="Message Header" w:semiHidden="1" w:unhideWhenUsed="1"/>
-    <w:lsdException w:name="Subtitle" w:qFormat="1"/>
-    <w:lsdException w:name="Body Text First Indent 2" w:semiHidden="1" w:unhideWhenUsed="1"/>
-    <w:lsdException w:name="Note Heading" w:semiHidden="1" w:unhideWhenUsed="1"/>
-    <w:lsdException w:name="Body Text 2" w:semiHidden="1" w:unhideWhenUsed="1"/>
-    <w:lsdException w:name="Body Text 3" w:semiHidden="1" w:unhideWhenUsed="1"/>
-    <w:lsdException w:name="Body Text Indent 2" w:semiHidden="1" w:unhideWhenUsed="1"/>
-    <w:lsdException w:name="Body Text Indent 3" w:semiHidden="1" w:unhideWhenUsed="1"/>
-    <w:lsdException w:name="Block Text" w:semiHidden="1" w:unhideWhenUsed="1"/>
-    <w:lsdException w:name="Hyperlink" w:semiHidden="1" w:unhideWhenUsed="1"/>
-    <w:lsdException w:name="FollowedHyperlink" w:semiHidden="1" w:unhideWhenUsed="1"/>
-    <w:lsdException w:name="Strong" w:qFormat="1"/>
-    <w:lsdException w:name="Emphasis" w:qFormat="1"/>
-    <w:lsdException w:name="Document Map" w:semiHidden="1" w:unhideWhenUsed="1"/>
-    <w:lsdException w:name="Plain Text" w:semiHidden="1" w:unhideWhenUsed="1"/>
-    <w:lsdException w:name="E-mail Signature" w:semiHidden="1" w:unhideWhenUsed="1"/>
-    <w:lsdException w:name="HTML Top of Form" w:semiHidden="1" w:unhideWhenUsed="1"/>
-    <w:lsdException w:name="HTML Bottom of Form" w:semiHidden="1" w:unhideWhenUsed="1"/>
-    <w:lsdException w:name="Normal (Web)" w:semiHidden="1" w:unhideWhenUsed="1"/>
-    <w:lsdException w:name="HTML Acronym" w:semiHidden="1" w:unhideWhenUsed="1"/>
-    <w:lsdException w:name="HTML Address" w:semiHidden="1" w:unhideWhenUsed="1"/>
-    <w:lsdException w:name="HTML Cite" w:semiHidden="1" w:unhideWhenUsed="1"/>
-    <w:lsdException w:name="HTML Code" w:semiHidden="1" w:unhideWhenUsed="1"/>
-    <w:lsdException w:name="HTML Definition" w:semiHidden="1" w:unhideWhenUsed="1"/>
-    <w:lsdException w:name="HTML Keyboard" w:semiHidden="1" w:unhideWhenUsed="1"/>
-    <w:lsdException w:name="HTML Preformatted" w:semiHidden="1" w:unhideWhenUsed="1"/>
-    <w:lsdException w:name="HTML Sample" w:semiHidden="1" w:unhideWhenUsed="1"/>
-    <w:lsdException w:name="HTML Typewriter" w:semiHidden="1" w:unhideWhenUsed="1"/>
-    <w:lsdException w:name="HTML Variable" w:semiHidden="1" w:unhideWhenUsed="1"/>
-    <w:lsdException w:name="Normal Table" w:semiHidden="1" w:unhideWhenUsed="1"/>
-    <w:lsdException w:name="annotation subject" w:semiHidden="1" w:unhideWhenUsed="1"/>
-    <w:lsdException w:name="No List" w:semiHidden="1" w:unhideWhenUsed="1"/>
-    <w:lsdException w:name="Outline List 1" w:semiHidden="1" w:unhideWhenUsed="1"/>
-    <w:lsdException w:name="Outline List 2" w:semiHidden="1" w:unhideWhenUsed="1"/>
-    <w:lsdException w:name="Outline List 3" w:semiHidden="1" w:unhideWhenUsed="1"/>
-    <w:lsdException w:name="Table Simple 1" w:semiHidden="1" w:unhideWhenUsed="1"/>
-    <w:lsdException w:name="Table Simple 2" w:semiHidden="1" w:unhideWhenUsed="1"/>
-    <w:lsdException w:name="Table Simple 3" w:semiHidden="1" w:unhideWhenUsed="1"/>
-    <w:lsdException w:name="Table Classic 1" w:semiHidden="1" w:unhideWhenUsed="1"/>
-    <w:lsdException w:name="Table Classic 2" w:semiHidden="1" w:unhideWhenUsed="1"/>
-    <w:lsdException w:name="Table Classic 3" w:semiHidden="1" w:unhideWhenUsed="1"/>
-    <w:lsdException w:name="Table Classic 4" w:semiHidden="1" w:unhideWhenUsed="1"/>
-    <w:lsdException w:name="Table Colorful 1" w:semiHidden="1" w:unhideWhenUsed="1"/>
-    <w:lsdException w:name="Table Colorful 2" w:semiHidden="1" w:unhideWhenUsed="1"/>
-    <w:lsdException w:name="Table Colorful 3" w:semiHidden="1" w:unhideWhenUsed="1"/>
-    <w:lsdException w:name="Table Columns 1" w:semiHidden="1" w:unhideWhenUsed="1"/>
-    <w:lsdException w:name="Table Columns 2" w:semiHidden="1" w:unhideWhenUsed="1"/>
-    <w:lsdException w:name="Table Columns 3" w:semiHidden="1" w:unhideWhenUsed="1"/>
-    <w:lsdException w:name="Table Columns 4" w:semiHidden="1" w:unhideWhenUsed="1"/>
-    <w:lsdException w:name="Table Columns 5" w:semiHidden="1" w:unhideWhenUsed="1"/>
-    <w:lsdException w:name="Table Grid 1" w:semiHidden="1" w:unhideWhenUsed="1"/>
-    <w:lsdException w:name="Table Grid 2" w:semiHidden="1" w:unhideWhenUsed="1"/>
-    <w:lsdException w:name="Table Grid 3" w:semiHidden="1" w:unhideWhenUsed="1"/>
-    <w:lsdException w:name="Table Grid 4" w:semiHidden="1" w:unhideWhenUsed="1"/>
-    <w:lsdException w:name="Table Grid 5" w:semiHidden="1" w:unhideWhenUsed="1"/>
-    <w:lsdException w:name="Table Grid 6" w:semiHidden="1" w:unhideWhenUsed="1"/>
-    <w:lsdException w:name="Table Grid 7" w:semiHidden="1" w:unhideWhenUsed="1"/>
-    <w:lsdException w:name="Table Grid 8" w:semiHidden="1" w:unhideWhenUsed="1"/>
-    <w:lsdException w:name="Table List 1" w:semiHidden="1" w:unhideWhenUsed="1"/>
-    <w:lsdException w:name="Table List 2" w:semiHidden="1" w:unhideWhenUsed="1"/>
-    <w:lsdException w:name="Table List 3" w:semiHidden="1" w:unhideWhenUsed="1"/>
-    <w:lsdException w:name="Table List 4" w:semiHidden="1" w:unhideWhenUsed="1"/>
-    <w:lsdException w:name="Table List 5" w:semiHidden="1" w:unhideWhenUsed="1"/>
-    <w:lsdException w:name="Table List 6" w:semiHidden="1" w:unhideWhenUsed="1"/>
-    <w:lsdException w:name="Table List 7" w:semiHidden="1" w:unhideWhenUsed="1"/>
-    <w:lsdException w:name="Table List 8" w:semiHidden="1" w:unhideWhenUsed="1"/>
-    <w:lsdException w:name="Table 3D effects 1" w:semiHidden="1" w:unhideWhenUsed="1"/>
-    <w:lsdException w:name="Table 3D effects 2" w:semiHidden="1" w:unhideWhenUsed="1"/>
-    <w:lsdException w:name="Table 3D effects 3" w:semiHidden="1" w:unhideWhenUsed="1"/>
-    <w:lsdException w:name="Table Contemporary" w:semiHidden="1" w:unhideWhenUsed="1"/>
-    <w:lsdException w:name="Table Elegant" w:semiHidden="1" w:unhideWhenUsed="1"/>
-    <w:lsdException w:name="Table Professional" w:semiHidden="1" w:unhideWhenUsed="1"/>
-    <w:lsdException w:name="Table Subtle 1" w:semiHidden="1" w:unhideWhenUsed="1"/>
-    <w:lsdException w:name="Table Subtle 2" w:semiHidden="1" w:unhideWhenUsed="1"/>
-    <w:lsdException w:name="Table Web 1" w:semiHidden="1" w:unhideWhenUsed="1"/>
-    <w:lsdException w:name="Table Web 2" w:semiHidden="1" w:unhideWhenUsed="1"/>
-    <w:lsdException w:name="Table Web 3" w:semiHidden="1" w:unhideWhenUsed="1"/>
-    <w:lsdException w:name="Balloon Text" w:semiHidden="1" w:unhideWhenUsed="1"/>
-    <w:lsdException w:name="Table Theme" w:semiHidden="1" w:unhideWhenUsed="1"/>
-    <w:lsdException w:name="Placeholder Text" w:semiHidden="1" w:uiPriority="99"/>
-    <w:lsdException w:name="No Spacing" w:uiPriority="1" w:qFormat="1"/>
-    <w:lsdException w:name="Light Shading" w:uiPriority="60"/>
-    <w:lsdException w:name="Light List" w:uiPriority="61"/>
-    <w:lsdException w:name="Light Grid" w:uiPriority="62"/>
-    <w:lsdException w:name="Medium Shading 1" w:uiPriority="63"/>
-    <w:lsdException w:name="Medium Shading 2" w:uiPriority="64"/>
-    <w:lsdException w:name="Medium List 1" w:uiPriority="65"/>
-    <w:lsdException w:name="Medium List 2" w:uiPriority="66"/>
-    <w:lsdException w:name="Medium Grid 1" w:uiPriority="67"/>
-    <w:lsdException w:name="Medium Grid 2" w:uiPriority="68"/>
-    <w:lsdException w:name="Medium Grid 3" w:uiPriority="69"/>
-    <w:lsdException w:name="Dark List" w:uiPriority="70"/>
-    <w:lsdException w:name="Colorful Shading" w:uiPriority="71"/>
-    <w:lsdException w:name="Colorful List" w:uiPriority="72"/>
-    <w:lsdException w:name="Colorful Grid" w:uiPriority="73"/>
-    <w:lsdException w:name="Light Shading Accent 1" w:uiPriority="60"/>
-    <w:lsdException w:name="Light List Accent 1" w:uiPriority="61"/>
-    <w:lsdException w:name="Light Grid Accent 1" w:uiPriority="62"/>
-    <w:lsdException w:name="Medium Shading 1 Accent 1" w:uiPriority="63"/>
-    <w:lsdException w:name="Medium Shading 2 Accent 1" w:uiPriority="64"/>
-    <w:lsdException w:name="Medium List 1 Accent 1" w:uiPriority="65"/>
-    <w:lsdException w:name="Revision" w:semiHidden="1" w:uiPriority="99"/>
-    <w:lsdException w:name="List Paragraph" w:uiPriority="34" w:qFormat="1"/>
-    <w:lsdException w:name="Quote" w:uiPriority="29" w:qFormat="1"/>
-    <w:lsdException w:name="Intense Quote" w:uiPriority="30" w:qFormat="1"/>
-    <w:lsdException w:name="Medium List 2 Accent 1" w:uiPriority="66"/>
-    <w:lsdException w:name="Medium Grid 1 Accent 1" w:uiPriority="67"/>
-    <w:lsdException w:name="Medium Grid 2 Accent 1" w:uiPriority="68"/>
-    <w:lsdException w:name="Medium Grid 3 Accent 1" w:uiPriority="69"/>
-    <w:lsdException w:name="Dark List Accent 1" w:uiPriority="70"/>
-    <w:lsdException w:name="Colorful Shading Accent 1" w:uiPriority="71"/>
-    <w:lsdException w:name="Colorful List Accent 1" w:uiPriority="72"/>
-    <w:lsdException w:name="Colorful Grid Accent 1" w:uiPriority="73"/>
-    <w:lsdException w:name="Light Shading Accent 2" w:uiPriority="60"/>
-    <w:lsdException w:name="Light List Accent 2" w:uiPriority="61"/>
-    <w:lsdException w:name="Light Grid Accent 2" w:uiPriority="62"/>
-    <w:lsdException w:name="Medium Shading 1 Accent 2" w:uiPriority="63"/>
-    <w:lsdException w:name="Medium Shading 2 Accent 2" w:uiPriority="64"/>
-    <w:lsdException w:name="Medium List 1 Accent 2" w:uiPriority="65"/>
-    <w:lsdException w:name="Medium List 2 Accent 2" w:uiPriority="66"/>
-    <w:lsdException w:name="Medium Grid 1 Accent 2" w:uiPriority="67"/>
-    <w:lsdException w:name="Medium Grid 2 Accent 2" w:uiPriority="68"/>
-    <w:lsdException w:name="Medium Grid 3 Accent 2" w:uiPriority="69"/>
-    <w:lsdException w:name="Dark List Accent 2" w:uiPriority="70"/>
-    <w:lsdException w:name="Colorful Shading Accent 2" w:uiPriority="71"/>
-    <w:lsdException w:name="Colorful List Accent 2" w:uiPriority="72"/>
-    <w:lsdException w:name="Colorful Grid Accent 2" w:uiPriority="73"/>
-    <w:lsdException w:name="Light Shading Accent 3" w:uiPriority="60"/>
-    <w:lsdException w:name="Light List Accent 3" w:uiPriority="61"/>
-    <w:lsdException w:name="Light Grid Accent 3" w:uiPriority="62"/>
-    <w:lsdException w:name="Medium Shading 1 Accent 3" w:uiPriority="63"/>
-    <w:lsdException w:name="Medium Shading 2 Accent 3" w:uiPriority="64"/>
-    <w:lsdException w:name="Medium List 1 Accent 3" w:uiPriority="65"/>
-    <w:lsdException w:name="Medium List 2 Accent 3" w:uiPriority="66"/>
-    <w:lsdException w:name="Medium Grid 1 Accent 3" w:uiPriority="67"/>
-    <w:lsdException w:name="Medium Grid 2 Accent 3" w:uiPriority="68"/>
-    <w:lsdException w:name="Medium Grid 3 Accent 3" w:uiPriority="69"/>
-    <w:lsdException w:name="Dark List Accent 3" w:uiPriority="70"/>
-    <w:lsdException w:name="Colorful Shading Accent 3" w:uiPriority="71"/>
-    <w:lsdException w:name="Colorful List Accent 3" w:uiPriority="72"/>
-    <w:lsdException w:name="Colorful Grid Accent 3" w:uiPriority="73"/>
-    <w:lsdException w:name="Light Shading Accent 4" w:uiPriority="60"/>
-    <w:lsdException w:name="Light List Accent 4" w:uiPriority="61"/>
-    <w:lsdException w:name="Light Grid Accent 4" w:uiPriority="62"/>
-    <w:lsdException w:name="Medium Shading 1 Accent 4" w:uiPriority="63"/>
-    <w:lsdException w:name="Medium Shading 2 Accent 4" w:uiPriority="64"/>
-    <w:lsdException w:name="Medium List 1 Accent 4" w:uiPriority="65"/>
-    <w:lsdException w:name="Medium List 2 Accent 4" w:uiPriority="66"/>
-    <w:lsdException w:name="Medium Grid 1 Accent 4" w:uiPriority="67"/>
-    <w:lsdException w:name="Medium Grid 2 Accent 4" w:uiPriority="68"/>
-    <w:lsdException w:name="Medium Grid 3 Accent 4" w:uiPriority="69"/>
-    <w:lsdException w:name="Dark List Accent 4" w:uiPriority="70"/>
-    <w:lsdException w:name="Colorful Shading Accent 4" w:uiPriority="71"/>
-    <w:lsdException w:name="Colorful List Accent 4" w:uiPriority="72"/>
-    <w:lsdException w:name="Colorful Grid Accent 4" w:uiPriority="73"/>
-    <w:lsdException w:name="Light Shading Accent 5" w:uiPriority="60"/>
-    <w:lsdException w:name="Light List Accent 5" w:uiPriority="61"/>
-    <w:lsdException w:name="Light Grid Accent 5" w:uiPriority="62"/>
-    <w:lsdException w:name="Medium Shading 1 Accent 5" w:uiPriority="63"/>
-    <w:lsdException w:name="Medium Shading 2 Accent 5" w:uiPriority="64"/>
-    <w:lsdException w:name="Medium List 1 Accent 5" w:uiPriority="65"/>
-    <w:lsdException w:name="Medium List 2 Accent 5" w:uiPriority="66"/>
-    <w:lsdException w:name="Medium Grid 1 Accent 5" w:uiPriority="67"/>
-    <w:lsdException w:name="Medium Grid 2 Accent 5" w:uiPriority="68"/>
-    <w:lsdException w:name="Medium Grid 3 Accent 5" w:uiPriority="69"/>
-    <w:lsdException w:name="Dark List Accent 5" w:uiPriority="70"/>
-    <w:lsdException w:name="Colorful Shading Accent 5" w:uiPriority="71"/>
-    <w:lsdException w:name="Colorful List Accent 5" w:uiPriority="72"/>
-    <w:lsdException w:name="Colorful Grid Accent 5" w:uiPriority="73"/>
-    <w:lsdException w:name="Light Shading Accent 6" w:uiPriority="60"/>
-    <w:lsdException w:name="Light List Accent 6" w:uiPriority="61"/>
-    <w:lsdException w:name="Light Grid Accent 6" w:uiPriority="62"/>
-    <w:lsdException w:name="Medium Shading 1 Accent 6" w:uiPriority="63"/>
-    <w:lsdException w:name="Medium Shading 2 Accent 6" w:uiPriority="64"/>
-    <w:lsdException w:name="Medium List 1 Accent 6" w:uiPriority="65"/>
-    <w:lsdException w:name="Medium List 2 Accent 6" w:uiPriority="66"/>
-    <w:lsdException w:name="Medium Grid 1 Accent 6" w:uiPriority="67"/>
-    <w:lsdException w:name="Medium Grid 2 Accent 6" w:uiPriority="68"/>
-    <w:lsdException w:name="Medium Grid 3 Accent 6" w:uiPriority="69"/>
-    <w:lsdException w:name="Dark List Accent 6" w:uiPriority="70"/>
-    <w:lsdException w:name="Colorful Shading Accent 6" w:uiPriority="71"/>
-    <w:lsdException w:name="Colorful List Accent 6" w:uiPriority="72"/>
-    <w:lsdException w:name="Colorful Grid Accent 6" w:uiPriority="73"/>
-    <w:lsdException w:name="Subtle Emphasis" w:uiPriority="19" w:qFormat="1"/>
-    <w:lsdException w:name="Intense Emphasis" w:uiPriority="21" w:qFormat="1"/>
-    <w:lsdException w:name="Subtle Reference" w:uiPriority="31" w:qFormat="1"/>
-    <w:lsdException w:name="Intense Reference" w:uiPriority="32" w:qFormat="1"/>
-    <w:lsdException w:name="Book Title" w:uiPriority="33" w:qFormat="1"/>
-    <w:lsdException w:name="Bibliography" w:semiHidden="1" w:uiPriority="37" w:unhideWhenUsed="1"/>
-    <w:lsdException w:name="TOC Heading" w:semiHidden="1" w:uiPriority="39" w:unhideWhenUsed="1" w:qFormat="1"/>
-    <w:lsdException w:name="Plain Table 1" w:uiPriority="41"/>
-    <w:lsdException w:name="Plain Table 2" w:uiPriority="42"/>
-    <w:lsdException w:name="Plain Table 3" w:uiPriority="43"/>
-    <w:lsdException w:name="Plain Table 4" w:uiPriority="44"/>
-    <w:lsdException w:name="Plain Table 5" w:uiPriority="45"/>
-    <w:lsdException w:name="Grid Table Light" w:uiPriority="40"/>
-    <w:lsdException w:name="Grid Table 1 Light" w:uiPriority="46"/>
-    <w:lsdException w:name="Grid Table 2" w:uiPriority="47"/>
-    <w:lsdException w:name="Grid Table 3" w:uiPriority="48"/>
-    <w:lsdException w:name="Grid Table 4" w:uiPriority="49"/>
-    <w:lsdException w:name="Grid Table 5 Dark" w:uiPriority="50"/>
-    <w:lsdException w:name="Grid Table 6 Colorful" w:uiPriority="51"/>
-    <w:lsdException w:name="Grid Table 7 Colorful" w:uiPriority="52"/>
-    <w:lsdException w:name="Grid Table 1 Light Accent 1" w:uiPriority="46"/>
-    <w:lsdException w:name="Grid Table 2 Accent 1" w:uiPriority="47"/>
-    <w:lsdException w:name="Grid Table 3 Accent 1" w:uiPriority="48"/>
-    <w:lsdException w:name="Grid Table 4 Accent 1" w:uiPriority="49"/>
-    <w:lsdException w:name="Grid Table 5 Dark Accent 1" w:uiPriority="50"/>
-    <w:lsdException w:name="Grid Table 6 Colorful Accent 1" w:uiPriority="51"/>
-    <w:lsdException w:name="Grid Table 7 Colorful Accent 1" w:uiPriority="52"/>
-    <w:lsdException w:name="Grid Table 1 Light Accent 2" w:uiPriority="46"/>
-    <w:lsdException w:name="Grid Table 2 Accent 2" w:uiPriority="47"/>
-    <w:lsdException w:name="Grid Table 3 Accent 2" w:uiPriority="48"/>
-    <w:lsdException w:name="Grid Table 4 Accent 2" w:uiPriority="49"/>
-    <w:lsdException w:name="Grid Table 5 Dark Accent 2" w:uiPriority="50"/>
-    <w:lsdException w:name="Grid Table 6 Colorful Accent 2" w:uiPriority="51"/>
-    <w:lsdException w:name="Grid Table 7 Colorful Accent 2" w:uiPriority="52"/>
-    <w:lsdException w:name="Grid Table 1 Light Accent 3" w:uiPriority="46"/>
-    <w:lsdException w:name="Grid Table 2 Accent 3" w:uiPriority="47"/>
-    <w:lsdException w:name="Grid Table 3 Accent 3" w:uiPriority="48"/>
-    <w:lsdException w:name="Grid Table 4 Accent 3" w:uiPriority="49"/>
-    <w:lsdException w:name="Grid Table 5 Dark Accent 3" w:uiPriority="50"/>
-    <w:lsdException w:name="Grid Table 6 Colorful Accent 3" w:uiPriority="51"/>
-    <w:lsdException w:name="Grid Table 7 Colorful Accent 3" w:uiPriority="52"/>
-    <w:lsdException w:name="Grid Table 1 Light Accent 4" w:uiPriority="46"/>
-    <w:lsdException w:name="Grid Table 2 Accent 4" w:uiPriority="47"/>
-    <w:lsdException w:name="Grid Table 3 Accent 4" w:uiPriority="48"/>
-    <w:lsdException w:name="Grid Table 4 Accent 4" w:uiPriority="49"/>
-    <w:lsdException w:name="Grid Table 5 Dark Accent 4" w:uiPriority="50"/>
-    <w:lsdException w:name="Grid Table 6 Colorful Accent 4" w:uiPriority="51"/>
-    <w:lsdException w:name="Grid Table 7 Colorful Accent 4" w:uiPriority="52"/>
-    <w:lsdException w:name="Grid Table 1 Light Accent 5" w:uiPriority="46"/>
-    <w:lsdException w:name="Grid Table 2 Accent 5" w:uiPriority="47"/>
-    <w:lsdException w:name="Grid Table 3 Accent 5" w:uiPriority="48"/>
-    <w:lsdException w:name="Grid Table 4 Accent 5" w:uiPriority="49"/>
-    <w:lsdException w:name="Grid Table 5 Dark Accent 5" w:uiPriority="50"/>
-    <w:lsdException w:name="Grid Table 6 Colorful Accent 5" w:uiPriority="51"/>
-    <w:lsdException w:name="Grid Table 7 Colorful Accent 5" w:uiPriority="52"/>
-    <w:lsdException w:name="Grid Table 1 Light Accent 6" w:uiPriority="46"/>
-    <w:lsdException w:name="Grid Table 2 Accent 6" w:uiPriority="47"/>
-    <w:lsdException w:name="Grid Table 3 Accent 6" w:uiPriority="48"/>
-    <w:lsdException w:name="Grid Table 4 Accent 6" w:uiPriority="49"/>
-    <w:lsdException w:name="Grid Table 5 Dark Accent 6" w:uiPriority="50"/>
-    <w:lsdException w:name="Grid Table 6 Colorful Accent 6" w:uiPriority="51"/>
-    <w:lsdException w:name="Grid Table 7 Colorful Accent 6" w:uiPriority="52"/>
-    <w:lsdException w:name="List Table 1 Light" w:uiPriority="46"/>
-    <w:lsdException w:name="List Table 2" w:uiPriority="47"/>
-    <w:lsdException w:name="List Table 3" w:uiPriority="48"/>
-    <w:lsdException w:name="List Table 4" w:uiPriority="49"/>
-    <w:lsdException w:name="List Table 5 Dark" w:uiPriority="50"/>
-    <w:lsdException w:name="List Table 6 Colorful" w:uiPriority="51"/>
-    <w:lsdException w:name="List Table 7 Colorful" w:uiPriority="52"/>
-    <w:lsdException w:name="List Table 1 Light Accent 1" w:uiPriority="46"/>
-    <w:lsdException w:name="List Table 2 Accent 1" w:uiPriority="47"/>
-    <w:lsdException w:name="List Table 3 Accent 1" w:uiPriority="48"/>
-    <w:lsdException w:name="List Table 4 Accent 1" w:uiPriority="49"/>
-    <w:lsdException w:name="List Table 5 Dark Accent 1" w:uiPriority="50"/>
-    <w:lsdException w:name="List Table 6 Colorful Accent 1" w:uiPriority="51"/>
-    <w:lsdException w:name="List Table 7 Colorful Accent 1" w:uiPriority="52"/>
-    <w:lsdException w:name="List Table 1 Light Accent 2" w:uiPriority="46"/>
-    <w:lsdException w:name="List Table 2 Accent 2" w:uiPriority="47"/>
-    <w:lsdException w:name="List Table 3 Accent 2" w:uiPriority="48"/>
-    <w:lsdException w:name="List Table 4 Accent 2" w:uiPriority="49"/>
-    <w:lsdException w:name="List Table 5 Dark Accent 2" w:uiPriority="50"/>
-    <w:lsdException w:name="List Table 6 Colorful Accent 2" w:uiPriority="51"/>
-    <w:lsdException w:name="List Table 7 Colorful Accent 2" w:uiPriority="52"/>
-    <w:lsdException w:name="List Table 1 Light Accent 3" w:uiPriority="46"/>
-    <w:lsdException w:name="List Table 2 Accent 3" w:uiPriority="47"/>
-    <w:lsdException w:name="List Table 3 Accent 3" w:uiPriority="48"/>
-    <w:lsdException w:name="List Table 4 Accent 3" w:uiPriority="49"/>
-    <w:lsdException w:name="List Table 5 Dark Accent 3" w:uiPriority="50"/>
-    <w:lsdException w:name="List Table 6 Colorful Accent 3" w:uiPriority="51"/>
-    <w:lsdException w:name="List Table 7 Colorful Accent 3" w:uiPriority="52"/>
-    <w:lsdException w:name="List Table 1 Light Accent 4" w:uiPriority="46"/>
-    <w:lsdException w:name="List Table 2 Accent 4" w:uiPriority="47"/>
-    <w:lsdException w:name="List Table 3 Accent 4" w:uiPriority="48"/>
-    <w:lsdException w:name="List Table 4 Accent 4" w:uiPriority="49"/>
-    <w:lsdException w:name="List Table 5 Dark Accent 4" w:uiPriority="50"/>
-    <w:lsdException w:name="List Table 6 Colorful Accent 4" w:uiPriority="51"/>
-    <w:lsdException w:name="List Table 7 Colorful Accent 4" w:uiPriority="52"/>
-    <w:lsdException w:name="List Table 1 Light Accent 5" w:uiPriority="46"/>
-    <w:lsdException w:name="List Table 2 Accent 5" w:uiPriority="47"/>
-    <w:lsdException w:name="List Table 3 Accent 5" w:uiPriority="48"/>
-    <w:lsdException w:name="List Table 4 Accent 5" w:uiPriority="49"/>
-    <w:lsdException w:name="List Table 5 Dark Accent 5" w:uiPriority="50"/>
-    <w:lsdException w:name="List Table 6 Colorful Accent 5" w:uiPriority="51"/>
-    <w:lsdException w:name="List Table 7 Colorful Accent 5" w:uiPriority="52"/>
-    <w:lsdException w:name="List Table 1 Light Accent 6" w:uiPriority="46"/>
-    <w:lsdException w:name="List Table 2 Accent 6" w:uiPriority="47"/>
-    <w:lsdException w:name="List Table 3 Accent 6" w:uiPriority="48"/>
-    <w:lsdException w:name="List Table 4 Accent 6" w:uiPriority="49"/>
-    <w:lsdException w:name="List Table 5 Dark Accent 6" w:uiPriority="50"/>
-    <w:lsdException w:name="List Table 6 Colorful Accent 6" w:uiPriority="51"/>
-    <w:lsdException w:name="List Table 7 Colorful Accent 6" w:uiPriority="52"/>
+  <w:latentStyles w:defLockedState="0" w:defUIPriority="0" w:defSemiHidden="1" w:defUnhideWhenUsed="1" w:defQFormat="0" w:count="267">
+    <w:lsdException w:name="Normal" w:semiHidden="0" w:unhideWhenUsed="0" w:qFormat="1"/>
+    <w:lsdException w:name="heading 1" w:semiHidden="0" w:uiPriority="9" w:unhideWhenUsed="0" w:qFormat="1"/>
+    <w:lsdException w:name="heading 2" w:semiHidden="0" w:uiPriority="9" w:unhideWhenUsed="0" w:qFormat="1"/>
+    <w:lsdException w:name="heading 3" w:semiHidden="0" w:uiPriority="9" w:unhideWhenUsed="0" w:qFormat="1"/>
+    <w:lsdException w:name="heading 4" w:semiHidden="0" w:uiPriority="9" w:unhideWhenUsed="0" w:qFormat="1"/>
+    <w:lsdException w:name="heading 5" w:semiHidden="0" w:uiPriority="9" w:unhideWhenUsed="0" w:qFormat="1"/>
+    <w:lsdException w:name="heading 6" w:semiHidden="0" w:uiPriority="9" w:unhideWhenUsed="0" w:qFormat="1"/>
+    <w:lsdException w:name="heading 7" w:uiPriority="9" w:qFormat="1"/>
+    <w:lsdException w:name="heading 8" w:uiPriority="9" w:qFormat="1"/>
+    <w:lsdException w:name="heading 9" w:uiPriority="9" w:qFormat="1"/>
+    <w:lsdException w:name="footer" w:uiPriority="99"/>
+    <w:lsdException w:name="caption" w:qFormat="1"/>
+    <w:lsdException w:name="List Number" w:semiHidden="0" w:unhideWhenUsed="0"/>
+    <w:lsdException w:name="List 4" w:semiHidden="0" w:unhideWhenUsed="0"/>
+    <w:lsdException w:name="List 5" w:semiHidden="0" w:unhideWhenUsed="0"/>
+    <w:lsdException w:name="Title" w:semiHidden="0" w:unhideWhenUsed="0" w:qFormat="1"/>
+    <w:lsdException w:name="Subtitle" w:semiHidden="0" w:unhideWhenUsed="0" w:qFormat="1"/>
+    <w:lsdException w:name="Salutation" w:semiHidden="0" w:unhideWhenUsed="0"/>
+    <w:lsdException w:name="Date" w:semiHidden="0" w:unhideWhenUsed="0"/>
+    <w:lsdException w:name="Body Text First Indent" w:semiHidden="0" w:unhideWhenUsed="0"/>
+    <w:lsdException w:name="Strong" w:semiHidden="0" w:unhideWhenUsed="0" w:qFormat="1"/>
+    <w:lsdException w:name="Emphasis" w:semiHidden="0" w:unhideWhenUsed="0" w:qFormat="1"/>
+    <w:lsdException w:name="Table Grid" w:semiHidden="0" w:unhideWhenUsed="0"/>
+    <w:lsdException w:name="Placeholder Text" w:uiPriority="99" w:unhideWhenUsed="0"/>
+    <w:lsdException w:name="No Spacing" w:semiHidden="0" w:uiPriority="1" w:unhideWhenUsed="0" w:qFormat="1"/>
+    <w:lsdException w:name="Light Shading" w:semiHidden="0" w:uiPriority="60" w:unhideWhenUsed="0"/>
+    <w:lsdException w:name="Light List" w:semiHidden="0" w:uiPriority="61" w:unhideWhenUsed="0"/>
+    <w:lsdException w:name="Light Grid" w:semiHidden="0" w:uiPriority="62" w:unhideWhenUsed="0"/>
+    <w:lsdException w:name="Medium Shading 1" w:semiHidden="0" w:uiPriority="63" w:unhideWhenUsed="0"/>
+    <w:lsdException w:name="Medium Shading 2" w:semiHidden="0" w:uiPriority="64" w:unhideWhenUsed="0"/>
+    <w:lsdException w:name="Medium List 1" w:semiHidden="0" w:uiPriority="65" w:unhideWhenUsed="0"/>
+    <w:lsdException w:name="Medium List 2" w:semiHidden="0" w:uiPriority="66" w:unhideWhenUsed="0"/>
+    <w:lsdException w:name="Medium Grid 1" w:semiHidden="0" w:uiPriority="67" w:unhideWhenUsed="0"/>
+    <w:lsdException w:name="Medium Grid 2" w:semiHidden="0" w:uiPriority="68" w:unhideWhenUsed="0"/>
+    <w:lsdException w:name="Medium Grid 3" w:semiHidden="0" w:uiPriority="69" w:unhideWhenUsed="0"/>
+    <w:lsdException w:name="Dark List" w:semiHidden="0" w:uiPriority="70" w:unhideWhenUsed="0"/>
+    <w:lsdException w:name="Colorful Shading" w:semiHidden="0" w:uiPriority="71" w:unhideWhenUsed="0"/>
+    <w:lsdException w:name="Colorful List" w:semiHidden="0" w:uiPriority="72" w:unhideWhenUsed="0"/>
+    <w:lsdException w:name="Colorful Grid" w:semiHidden="0" w:uiPriority="73" w:unhideWhenUsed="0"/>
+    <w:lsdException w:name="Light Shading Accent 1" w:semiHidden="0" w:uiPriority="60" w:unhideWhenUsed="0"/>
+    <w:lsdException w:name="Light List Accent 1" w:semiHidden="0" w:uiPriority="61" w:unhideWhenUsed="0"/>
+    <w:lsdException w:name="Light Grid Accent 1" w:semiHidden="0" w:uiPriority="62" w:unhideWhenUsed="0"/>
+    <w:lsdException w:name="Medium Shading 1 Accent 1" w:semiHidden="0" w:uiPriority="63" w:unhideWhenUsed="0"/>
+    <w:lsdException w:name="Medium Shading 2 Accent 1" w:semiHidden="0" w:uiPriority="64" w:unhideWhenUsed="0"/>
+    <w:lsdException w:name="Medium List 1 Accent 1" w:semiHidden="0" w:uiPriority="65" w:unhideWhenUsed="0"/>
+    <w:lsdException w:name="Revision" w:uiPriority="99" w:unhideWhenUsed="0"/>
+    <w:lsdException w:name="List Paragraph" w:semiHidden="0" w:uiPriority="34" w:unhideWhenUsed="0" w:qFormat="1"/>
+    <w:lsdException w:name="Quote" w:semiHidden="0" w:uiPriority="29" w:unhideWhenUsed="0" w:qFormat="1"/>
+    <w:lsdException w:name="Intense Quote" w:semiHidden="0" w:uiPriority="30" w:unhideWhenUsed="0" w:qFormat="1"/>
+    <w:lsdException w:name="Medium List 2 Accent 1" w:semiHidden="0" w:uiPriority="66" w:unhideWhenUsed="0"/>
+    <w:lsdException w:name="Medium Grid 1 Accent 1" w:semiHidden="0" w:uiPriority="67" w:unhideWhenUsed="0"/>
+    <w:lsdException w:name="Medium Grid 2 Accent 1" w:semiHidden="0" w:uiPriority="68" w:unhideWhenUsed="0"/>
+    <w:lsdException w:name="Medium Grid 3 Accent 1" w:semiHidden="0" w:uiPriority="69" w:unhideWhenUsed="0"/>
+    <w:lsdException w:name="Dark List Accent 1" w:semiHidden="0" w:uiPriority="70" w:unhideWhenUsed="0"/>
+    <w:lsdException w:name="Colorful Shading Accent 1" w:semiHidden="0" w:uiPriority="71" w:unhideWhenUsed="0"/>
+    <w:lsdException w:name="Colorful List Accent 1" w:semiHidden="0" w:uiPriority="72" w:unhideWhenUsed="0"/>
+    <w:lsdException w:name="Colorful Grid Accent 1" w:semiHidden="0" w:uiPriority="73" w:unhideWhenUsed="0"/>
+    <w:lsdException w:name="Light Shading Accent 2" w:semiHidden="0" w:uiPriority="60" w:unhideWhenUsed="0"/>
+    <w:lsdException w:name="Light List Accent 2" w:semiHidden="0" w:uiPriority="61" w:unhideWhenUsed="0"/>
+    <w:lsdException w:name="Light Grid Accent 2" w:semiHidden="0" w:uiPriority="62" w:unhideWhenUsed="0"/>
+    <w:lsdException w:name="Medium Shading 1 Accent 2" w:semiHidden="0" w:uiPriority="63" w:unhideWhenUsed="0"/>
+    <w:lsdException w:name="Medium Shading 2 Accent 2" w:semiHidden="0" w:uiPriority="64" w:unhideWhenUsed="0"/>
+    <w:lsdException w:name="Medium List 1 Accent 2" w:semiHidden="0" w:uiPriority="65" w:unhideWhenUsed="0"/>
+    <w:lsdException w:name="Medium List 2 Accent 2" w:semiHidden="0" w:uiPriority="66" w:unhideWhenUsed="0"/>
+    <w:lsdException w:name="Medium Grid 1 Accent 2" w:semiHidden="0" w:uiPriority="67" w:unhideWhenUsed="0"/>
+    <w:lsdException w:name="Medium Grid 2 Accent 2" w:semiHidden="0" w:uiPriority="68" w:unhideWhenUsed="0"/>
+    <w:lsdException w:name="Medium Grid 3 Accent 2" w:semiHidden="0" w:uiPriority="69" w:unhideWhenUsed="0"/>
+    <w:lsdException w:name="Dark List Accent 2" w:semiHidden="0" w:uiPriority="70" w:unhideWhenUsed="0"/>
+    <w:lsdException w:name="Colorful Shading Accent 2" w:semiHidden="0" w:uiPriority="71" w:unhideWhenUsed="0"/>
+    <w:lsdException w:name="Colorful List Accent 2" w:semiHidden="0" w:uiPriority="72" w:unhideWhenUsed="0"/>
+    <w:lsdException w:name="Colorful Grid Accent 2" w:semiHidden="0" w:uiPriority="73" w:unhideWhenUsed="0"/>
+    <w:lsdException w:name="Light Shading Accent 3" w:semiHidden="0" w:uiPriority="60" w:unhideWhenUsed="0"/>
+    <w:lsdException w:name="Light List Accent 3" w:semiHidden="0" w:uiPriority="61" w:unhideWhenUsed="0"/>
+    <w:lsdException w:name="Light Grid Accent 3" w:semiHidden="0" w:uiPriority="62" w:unhideWhenUsed="0"/>
+    <w:lsdException w:name="Medium Shading 1 Accent 3" w:semiHidden="0" w:uiPriority="63" w:unhideWhenUsed="0"/>
+    <w:lsdException w:name="Medium Shading 2 Accent 3" w:semiHidden="0" w:uiPriority="64" w:unhideWhenUsed="0"/>
+    <w:lsdException w:name="Medium List 1 Accent 3" w:semiHidden="0" w:uiPriority="65" w:unhideWhenUsed="0"/>
+    <w:lsdException w:name="Medium List 2 Accent 3" w:semiHidden="0" w:uiPriority="66" w:unhideWhenUsed="0"/>
+    <w:lsdException w:name="Medium Grid 1 Accent 3" w:semiHidden="0" w:uiPriority="67" w:unhideWhenUsed="0"/>
+    <w:lsdException w:name="Medium Grid 2 Accent 3" w:semiHidden="0" w:uiPriority="68" w:unhideWhenUsed="0"/>
+    <w:lsdException w:name="Medium Grid 3 Accent 3" w:semiHidden="0" w:uiPriority="69" w:unhideWhenUsed="0"/>
+    <w:lsdException w:name="Dark List Accent 3" w:semiHidden="0" w:uiPriority="70" w:unhideWhenUsed="0"/>
+    <w:lsdException w:name="Colorful Shading Accent 3" w:semiHidden="0" w:uiPriority="71" w:unhideWhenUsed="0"/>
+    <w:lsdException w:name="Colorful List Accent 3" w:semiHidden="0" w:uiPriority="72" w:unhideWhenUsed="0"/>
+    <w:lsdException w:name="Colorful Grid Accent 3" w:semiHidden="0" w:uiPriority="73" w:unhideWhenUsed="0"/>
+    <w:lsdException w:name="Light Shading Accent 4" w:semiHidden="0" w:uiPriority="60" w:unhideWhenUsed="0"/>
+    <w:lsdException w:name="Light List Accent 4" w:semiHidden="0" w:uiPriority="61" w:unhideWhenUsed="0"/>
+    <w:lsdException w:name="Light Grid Accent 4" w:semiHidden="0" w:uiPriority="62" w:unhideWhenUsed="0"/>
+    <w:lsdException w:name="Medium Shading 1 Accent 4" w:semiHidden="0" w:uiPriority="63" w:unhideWhenUsed="0"/>
+    <w:lsdException w:name="Medium Shading 2 Accent 4" w:semiHidden="0" w:uiPriority="64" w:unhideWhenUsed="0"/>
+    <w:lsdException w:name="Medium List 1 Accent 4" w:semiHidden="0" w:uiPriority="65" w:unhideWhenUsed="0"/>
+    <w:lsdException w:name="Medium List 2 Accent 4" w:semiHidden="0" w:uiPriority="66" w:unhideWhenUsed="0"/>
+    <w:lsdException w:name="Medium Grid 1 Accent 4" w:semiHidden="0" w:uiPriority="67" w:unhideWhenUsed="0"/>
+    <w:lsdException w:name="Medium Grid 2 Accent 4" w:semiHidden="0" w:uiPriority="68" w:unhideWhenUsed="0"/>
+    <w:lsdException w:name="Medium Grid 3 Accent 4" w:semiHidden="0" w:uiPriority="69" w:unhideWhenUsed="0"/>
+    <w:lsdException w:name="Dark List Accent 4" w:semiHidden="0" w:uiPriority="70" w:unhideWhenUsed="0"/>
+    <w:lsdException w:name="Colorful Shading Accent 4" w:semiHidden="0" w:uiPriority="71" w:unhideWhenUsed="0"/>
+    <w:lsdException w:name="Colorful List Accent 4" w:semiHidden="0" w:uiPriority="72" w:unhideWhenUsed="0"/>
+    <w:lsdException w:name="Colorful Grid Accent 4" w:semiHidden="0" w:uiPriority="73" w:unhideWhenUsed="0"/>
+    <w:lsdException w:name="Light Shading Accent 5" w:semiHidden="0" w:uiPriority="60" w:unhideWhenUsed="0"/>
+    <w:lsdException w:name="Light List Accent 5" w:semiHidden="0" w:uiPriority="61" w:unhideWhenUsed="0"/>
+    <w:lsdException w:name="Light Grid Accent 5" w:semiHidden="0" w:uiPriority="62" w:unhideWhenUsed="0"/>
+    <w:lsdException w:name="Medium Shading 1 Accent 5" w:semiHidden="0" w:uiPriority="63" w:unhideWhenUsed="0"/>
+    <w:lsdException w:name="Medium Shading 2 Accent 5" w:semiHidden="0" w:uiPriority="64" w:unhideWhenUsed="0"/>
+    <w:lsdException w:name="Medium List 1 Accent 5" w:semiHidden="0" w:uiPriority="65" w:unhideWhenUsed="0"/>
+    <w:lsdException w:name="Medium List 2 Accent 5" w:semiHidden="0" w:uiPriority="66" w:unhideWhenUsed="0"/>
+    <w:lsdException w:name="Medium Grid 1 Accent 5" w:semiHidden="0" w:uiPriority="67" w:unhideWhenUsed="0"/>
+    <w:lsdException w:name="Medium Grid 2 Accent 5" w:semiHidden="0" w:uiPriority="68" w:unhideWhenUsed="0"/>
+    <w:lsdException w:name="Medium Grid 3 Accent 5" w:semiHidden="0" w:uiPriority="69" w:unhideWhenUsed="0"/>
+    <w:lsdException w:name="Dark List Accent 5" w:semiHidden="0" w:uiPriority="70" w:unhideWhenUsed="0"/>
+    <w:lsdException w:name="Colorful Shading Accent 5" w:semiHidden="0" w:uiPriority="71" w:unhideWhenUsed="0"/>
+    <w:lsdException w:name="Colorful List Accent 5" w:semiHidden="0" w:uiPriority="72" w:unhideWhenUsed="0"/>
+    <w:lsdException w:name="Colorful Grid Accent 5" w:semiHidden="0" w:uiPriority="73" w:unhideWhenUsed="0"/>
+    <w:lsdException w:name="Light Shading Accent 6" w:semiHidden="0" w:uiPriority="60" w:unhideWhenUsed="0"/>
+    <w:lsdException w:name="Light List Accent 6" w:semiHidden="0" w:uiPriority="61" w:unhideWhenUsed="0"/>
+    <w:lsdException w:name="Light Grid Accent 6" w:semiHidden="0" w:uiPriority="62" w:unhideWhenUsed="0"/>
+    <w:lsdException w:name="Medium Shading 1 Accent 6" w:semiHidden="0" w:uiPriority="63" w:unhideWhenUsed="0"/>
+    <w:lsdException w:name="Medium Shading 2 Accent 6" w:semiHidden="0" w:uiPriority="64" w:unhideWhenUsed="0"/>
+    <w:lsdException w:name="Medium List 1 Accent 6" w:semiHidden="0" w:uiPriority="65" w:unhideWhenUsed="0"/>
+    <w:lsdException w:name="Medium List 2 Accent 6" w:semiHidden="0" w:uiPriority="66" w:unhideWhenUsed="0"/>
+    <w:lsdException w:name="Medium Grid 1 Accent 6" w:semiHidden="0" w:uiPriority="67" w:unhideWhenUsed="0"/>
+    <w:lsdException w:name="Medium Grid 2 Accent 6" w:semiHidden="0" w:uiPriority="68" w:unhideWhenUsed="0"/>
+    <w:lsdException w:name="Medium Grid 3 Accent 6" w:semiHidden="0" w:uiPriority="69" w:unhideWhenUsed="0"/>
+    <w:lsdException w:name="Dark List Accent 6" w:semiHidden="0" w:uiPriority="70" w:unhideWhenUsed="0"/>
+    <w:lsdException w:name="Colorful Shading Accent 6" w:semiHidden="0" w:uiPriority="71" w:unhideWhenUsed="0"/>
+    <w:lsdException w:name="Colorful List Accent 6" w:semiHidden="0" w:uiPriority="72" w:unhideWhenUsed="0"/>
+    <w:lsdException w:name="Colorful Grid Accent 6" w:semiHidden="0" w:uiPriority="73" w:unhideWhenUsed="0"/>
+    <w:lsdException w:name="Subtle Emphasis" w:semiHidden="0" w:uiPriority="19" w:unhideWhenUsed="0" w:qFormat="1"/>
+    <w:lsdException w:name="Intense Emphasis" w:semiHidden="0" w:uiPriority="21" w:unhideWhenUsed="0" w:qFormat="1"/>
+    <w:lsdException w:name="Subtle Reference" w:semiHidden="0" w:uiPriority="31" w:unhideWhenUsed="0" w:qFormat="1"/>
+    <w:lsdException w:name="Intense Reference" w:semiHidden="0" w:uiPriority="32" w:unhideWhenUsed="0" w:qFormat="1"/>
+    <w:lsdException w:name="Book Title" w:semiHidden="0" w:uiPriority="33" w:unhideWhenUsed="0" w:qFormat="1"/>
+    <w:lsdException w:name="Bibliography" w:uiPriority="37"/>
+    <w:lsdException w:name="TOC Heading" w:uiPriority="39" w:qFormat="1"/>
+  </w:latentStyles>
+  <w:style w:type="paragraph" w:default="1" w:styleId="Normal">
+    <w:name w:val="Normal"/>
+    <w:qFormat/>
+  </w:style>
+  <w:style w:type="paragraph" w:styleId="Heading1">
+    <w:name w:val="heading 1"/>
+    <w:basedOn w:val="Normal"/>
+    <w:next w:val="Normal"/>
+    <w:link w:val="Heading1Char"/>
+    <w:uiPriority w:val="9"/>
+    <w:qFormat/>
+    <w:pPr>
+      <w:keepNext/>
+      <w:numPr>
+        <w:numId w:val="1"/>
+      </w:numPr>
+      <w:spacing w:before="240" w:after="80"/>
+      <w:jc w:val="center"/>
+      <w:outlineLvl w:val="0"/>
+    </w:pPr>
+    <w:rPr>
+      <w:smallCaps/>
+      <w:kern w:val="28"/>
+    </w:rPr>
+  </w:style>
+  <w:style w:type="paragraph" w:styleId="Heading2">
+    <w:name w:val="heading 2"/>
+    <w:basedOn w:val="Normal"/>
+    <w:next w:val="Normal"/>
+    <w:link w:val="Heading2Char"/>
+    <w:uiPriority w:val="9"/>
+    <w:qFormat/>
+    <w:pPr>
+      <w:keepNext/>
+      <w:numPr>
+        <w:ilvl w:val="1"/>
+        <w:numId w:val="1"/>
+      </w:numPr>
+      <w:spacing w:before="120" w:after="60"/>
+      <w:outlineLvl w:val="1"/>
+    </w:pPr>
+    <w:rPr>
+      <w:i/>
+      <w:iCs/>
+    </w:rPr>
+  </w:style>
+  <w:style w:type="paragraph" w:styleId="Heading3">
+    <w:name w:val="heading 3"/>
+    <w:basedOn w:val="Normal"/>
+    <w:next w:val="Normal"/>
+    <w:uiPriority w:val="9"/>
+    <w:qFormat/>
+    <w:pPr>
+      <w:keepNext/>
+      <w:numPr>
+        <w:ilvl w:val="2"/>
+        <w:numId w:val="1"/>
+      </w:numPr>
+      <w:outlineLvl w:val="2"/>
+    </w:pPr>
+    <w:rPr>
+      <w:i/>
+      <w:iCs/>
+    </w:rPr>
+  </w:style>
+  <w:style w:type="paragraph" w:styleId="Heading4">
+    <w:name w:val="heading 4"/>
+    <w:basedOn w:val="Normal"/>
+    <w:next w:val="Normal"/>
+    <w:uiPriority w:val="9"/>
+    <w:qFormat/>
+    <w:pPr>
+      <w:keepNext/>
+      <w:numPr>
+        <w:ilvl w:val="3"/>
+        <w:numId w:val="1"/>
+      </w:numPr>
+      <w:spacing w:before="240" w:after="60"/>
+      <w:outlineLvl w:val="3"/>
+    </w:pPr>
+    <w:rPr>
+      <w:i/>
+      <w:iCs/>
+      <w:sz w:val="18"/>
+      <w:szCs w:val="18"/>
+    </w:rPr>
+  </w:style>
+  <w:style w:type="paragraph" w:styleId="Heading5">
+    <w:name w:val="heading 5"/>
+    <w:basedOn w:val="Normal"/>
+    <w:next w:val="Normal"/>
+    <w:uiPriority w:val="9"/>
+    <w:qFormat/>
+    <w:pPr>
+      <w:numPr>
+        <w:ilvl w:val="4"/>
+        <w:numId w:val="1"/>
+      </w:numPr>
+      <w:spacing w:before="240" w:after="60"/>
+      <w:outlineLvl w:val="4"/>
+    </w:pPr>
+    <w:rPr>
+      <w:sz w:val="18"/>
+      <w:szCs w:val="18"/>
+    </w:rPr>
+  </w:style>
+  <w:style w:type="paragraph" w:styleId="Heading6">
+    <w:name w:val="heading 6"/>
+    <w:basedOn w:val="Normal"/>
+    <w:next w:val="Normal"/>
+    <w:uiPriority w:val="9"/>
+    <w:qFormat/>
+    <w:pPr>
+      <w:numPr>
+        <w:ilvl w:val="5"/>
+        <w:numId w:val="1"/>
+      </w:numPr>
+      <w:spacing w:before="240" w:after="60"/>
+      <w:outlineLvl w:val="5"/>
+    </w:pPr>
+    <w:rPr>
+      <w:i/>
+      <w:iCs/>
+      <w:sz w:val="16"/>
+      <w:szCs w:val="16"/>
+    </w:rPr>
+  </w:style>
+  <w:style w:type="paragraph" w:styleId="Heading7">
+    <w:name w:val="heading 7"/>
+    <w:basedOn w:val="Normal"/>
+    <w:next w:val="Normal"/>
+    <w:uiPriority w:val="9"/>
+    <w:qFormat/>
+    <w:pPr>
+      <w:numPr>
+        <w:ilvl w:val="6"/>
+        <w:numId w:val="1"/>
+      </w:numPr>
+      <w:spacing w:before="240" w:after="60"/>
+      <w:outlineLvl w:val="6"/>
+    </w:pPr>
+    <w:rPr>
+      <w:sz w:val="16"/>
+      <w:szCs w:val="16"/>
+    </w:rPr>
+  </w:style>
+  <w:style w:type="paragraph" w:styleId="Heading8">
+    <w:name w:val="heading 8"/>
+    <w:basedOn w:val="Normal"/>
+    <w:next w:val="Normal"/>
+    <w:uiPriority w:val="9"/>
+    <w:qFormat/>
+    <w:pPr>
+      <w:numPr>
+        <w:ilvl w:val="7"/>
+        <w:numId w:val="1"/>
+      </w:numPr>
+      <w:spacing w:before="240" w:after="60"/>
+      <w:outlineLvl w:val="7"/>
+    </w:pPr>
+    <w:rPr>
+      <w:i/>
+      <w:iCs/>
+      <w:sz w:val="16"/>
+      <w:szCs w:val="16"/>
+    </w:rPr>
+  </w:style>
+  <w:style w:type="paragraph" w:styleId="Heading9">
+    <w:name w:val="heading 9"/>
+    <w:basedOn w:val="Normal"/>
+    <w:next w:val="Normal"/>
+    <w:uiPriority w:val="9"/>
+    <w:qFormat/>
+    <w:pPr>
+      <w:numPr>
+        <w:ilvl w:val="8"/>
+        <w:numId w:val="1"/>
+      </w:numPr>
+      <w:spacing w:before="240" w:after="60"/>
+      <w:outlineLvl w:val="8"/>
+    </w:pPr>
+    <w:rPr>
+      <w:sz w:val="16"/>
+      <w:szCs w:val="16"/>
+    </w:rPr>
+  </w:style>
+  <w:style w:type="character" w:default="1" w:styleId="DefaultParagraphFont">
+    <w:name w:val="Default Paragraph Font"/>
+    <w:uiPriority w:val="1"/>
+    <w:semiHidden/>
+    <w:unhideWhenUsed/>
+  </w:style>
+  <w:style w:type="table" w:default="1" w:styleId="TableNormal">
+    <w:name w:val="Normal Table"/>
+    <w:uiPriority w:val="99"/>
+    <w:semiHidden/>
+    <w:unhideWhenUsed/>
+    <w:tblPr>
+      <w:tblInd w:w="0" w:type="dxa"/>
+      <w:tblCellMar>
+        <w:top w:w="0" w:type="dxa"/>
+        <w:left w:w="108" w:type="dxa"/>
+        <w:bottom w:w="0" w:type="dxa"/>
+        <w:right w:w="108" w:type="dxa"/>
+      </w:tblCellMar>
+    </w:tblPr>
+  </w:style>
+  <w:style w:type="numbering" w:default="1" w:styleId="NoList">
+    <w:name w:val="No List"/>
+    <w:uiPriority w:val="99"/>
+    <w:semiHidden/>
+    <w:unhideWhenUsed/>
+  </w:style>
+  <w:style w:type="paragraph" w:customStyle="1" w:styleId="Abstract">
+    <w:name w:val="Abstract"/>
+    <w:basedOn w:val="Normal"/>
+    <w:next w:val="Normal"/>
+    <w:pPr>
+      <w:spacing w:before="20"/>
+      <w:ind w:firstLine="202"/>
+      <w:jc w:val="both"/>
+    </w:pPr>
+    <w:rPr>
+      <w:b/>
+      <w:bCs/>
+      <w:sz w:val="18"/>
+      <w:szCs w:val="18"/>
+    </w:rPr>
+  </w:style>
+  <w:style w:type="paragraph" w:customStyle="1" w:styleId="Authors">
+    <w:name w:val="Authors"/>
+    <w:basedOn w:val="Normal"/>
+    <w:next w:val="Normal"/>
+    <w:pPr>
+      <w:framePr w:w="9072" w:hSpace="187" w:vSpace="187" w:wrap="notBeside" w:vAnchor="text" w:hAnchor="page" w:xAlign="center" w:y="1"/>
+      <w:spacing w:after="320"/>
+      <w:jc w:val="center"/>
+    </w:pPr>
+    <w:rPr>
+      <w:sz w:val="22"/>
+      <w:szCs w:val="22"/>
+    </w:rPr>
+  </w:style>
+  <w:style w:type="character" w:customStyle="1" w:styleId="MemberType">
+    <w:name w:val="MemberType"/>
+    <w:basedOn w:val="DefaultParagraphFont"/>
+    <w:rPr>
+      <w:rFonts w:ascii="Times New Roman" w:hAnsi="Times New Roman" w:cs="Times New Roman"/>
+      <w:i/>
+      <w:iCs/>
+      <w:sz w:val="22"/>
+      <w:szCs w:val="22"/>
+    </w:rPr>
+  </w:style>
+  <w:style w:type="paragraph" w:styleId="Title">
+    <w:name w:val="Title"/>
+    <w:basedOn w:val="Normal"/>
+    <w:next w:val="Normal"/>
+    <w:qFormat/>
+    <w:pPr>
+      <w:framePr w:w="9360" w:hSpace="187" w:vSpace="187" w:wrap="notBeside" w:vAnchor="text" w:hAnchor="page" w:xAlign="center" w:y="1"/>
+      <w:jc w:val="center"/>
+    </w:pPr>
+    <w:rPr>
+      <w:kern w:val="28"/>
+      <w:sz w:val="48"/>
+      <w:szCs w:val="48"/>
+    </w:rPr>
+  </w:style>
+  <w:style w:type="paragraph" w:styleId="FootnoteText">
+    <w:name w:val="footnote text"/>
+    <w:basedOn w:val="Normal"/>
+    <w:link w:val="FootnoteTextChar"/>
+    <w:semiHidden/>
+    <w:pPr>
+      <w:ind w:firstLine="202"/>
+      <w:jc w:val="both"/>
+    </w:pPr>
+    <w:rPr>
+      <w:sz w:val="16"/>
+      <w:szCs w:val="16"/>
+    </w:rPr>
+  </w:style>
+  <w:style w:type="paragraph" w:customStyle="1" w:styleId="References">
+    <w:name w:val="References"/>
+    <w:basedOn w:val="Normal"/>
+    <w:pPr>
+      <w:numPr>
+        <w:numId w:val="12"/>
+      </w:numPr>
+      <w:jc w:val="both"/>
+    </w:pPr>
+    <w:rPr>
+      <w:sz w:val="16"/>
+      <w:szCs w:val="16"/>
+    </w:rPr>
+  </w:style>
+  <w:style w:type="paragraph" w:customStyle="1" w:styleId="IndexTerms">
+    <w:name w:val="IndexTerms"/>
+    <w:basedOn w:val="Normal"/>
+    <w:next w:val="Normal"/>
+    <w:pPr>
+      <w:ind w:firstLine="202"/>
+      <w:jc w:val="both"/>
+    </w:pPr>
+    <w:rPr>
+      <w:b/>
+      <w:bCs/>
+      <w:sz w:val="18"/>
+      <w:szCs w:val="18"/>
+    </w:rPr>
+  </w:style>
+  <w:style w:type="character" w:styleId="FootnoteReference">
+    <w:name w:val="footnote reference"/>
+    <w:basedOn w:val="DefaultParagraphFont"/>
+    <w:semiHidden/>
+    <w:rPr>
+      <w:vertAlign w:val="superscript"/>
+    </w:rPr>
+  </w:style>
+  <w:style w:type="paragraph" w:styleId="Footer">
+    <w:name w:val="footer"/>
+    <w:basedOn w:val="Normal"/>
+    <w:link w:val="FooterChar"/>
+    <w:uiPriority w:val="99"/>
+    <w:pPr>
+      <w:tabs>
+        <w:tab w:val="center" w:pos="4320"/>
+        <w:tab w:val="right" w:pos="8640"/>
+      </w:tabs>
+    </w:pPr>
+  </w:style>
+  <w:style w:type="paragraph" w:customStyle="1" w:styleId="Text">
+    <w:name w:val="Text"/>
+    <w:basedOn w:val="Normal"/>
+    <w:pPr>
+      <w:widowControl w:val="0"/>
+      <w:spacing w:line="252" w:lineRule="auto"/>
+      <w:ind w:firstLine="202"/>
+      <w:jc w:val="both"/>
+    </w:pPr>
+  </w:style>
+  <w:style w:type="paragraph" w:customStyle="1" w:styleId="FigureCaption">
+    <w:name w:val="Figure Caption"/>
+    <w:basedOn w:val="Normal"/>
+    <w:pPr>
+      <w:jc w:val="both"/>
+    </w:pPr>
+    <w:rPr>
+      <w:sz w:val="16"/>
+      <w:szCs w:val="16"/>
+    </w:rPr>
+  </w:style>
+  <w:style w:type="paragraph" w:customStyle="1" w:styleId="TableTitle">
+    <w:name w:val="Table Title"/>
+    <w:basedOn w:val="Normal"/>
+    <w:pPr>
+      <w:jc w:val="center"/>
+    </w:pPr>
+    <w:rPr>
+      <w:smallCaps/>
+      <w:sz w:val="16"/>
+      <w:szCs w:val="16"/>
+    </w:rPr>
+  </w:style>
+  <w:style w:type="paragraph" w:customStyle="1" w:styleId="ReferenceHead">
+    <w:name w:val="Reference Head"/>
+    <w:basedOn w:val="Heading1"/>
+    <w:link w:val="ReferenceHeadChar"/>
+    <w:pPr>
+      <w:numPr>
+        <w:numId w:val="0"/>
+      </w:numPr>
+    </w:pPr>
+  </w:style>
+  <w:style w:type="paragraph" w:styleId="Header">
+    <w:name w:val="header"/>
+    <w:basedOn w:val="Normal"/>
+    <w:pPr>
+      <w:tabs>
+        <w:tab w:val="center" w:pos="4320"/>
+        <w:tab w:val="right" w:pos="8640"/>
+      </w:tabs>
+    </w:pPr>
+  </w:style>
+  <w:style w:type="paragraph" w:customStyle="1" w:styleId="Equation">
+    <w:name w:val="Equation"/>
+    <w:basedOn w:val="Normal"/>
+    <w:next w:val="Normal"/>
+    <w:pPr>
+      <w:widowControl w:val="0"/>
+      <w:tabs>
+        <w:tab w:val="right" w:pos="5040"/>
+      </w:tabs>
+      <w:spacing w:line="252" w:lineRule="auto"/>
+      <w:jc w:val="both"/>
+    </w:pPr>
+  </w:style>
+  <w:style w:type="character" w:styleId="Hyperlink">
+    <w:name w:val="Hyperlink"/>
+    <w:basedOn w:val="DefaultParagraphFont"/>
+    <w:rPr>
+      <w:color w:val="0000FF"/>
+      <w:u w:val="single"/>
+    </w:rPr>
+  </w:style>
+  <w:style w:type="character" w:styleId="FollowedHyperlink">
+    <w:name w:val="FollowedHyperlink"/>
+    <w:basedOn w:val="DefaultParagraphFont"/>
+    <w:rPr>
+      <w:color w:val="800080"/>
+      <w:u w:val="single"/>
+    </w:rPr>
+  </w:style>
+  <w:style w:type="paragraph" w:styleId="BodyTextIndent">
+    <w:name w:val="Body Text Indent"/>
+    <w:basedOn w:val="Normal"/>
+    <w:link w:val="BodyTextIndentChar"/>
+    <w:pPr>
+      <w:ind w:left="630" w:hanging="630"/>
+    </w:pPr>
+    <w:rPr>
+      <w:szCs w:val="24"/>
+    </w:rPr>
+  </w:style>
+  <w:style w:type="paragraph" w:styleId="DocumentMap">
+    <w:name w:val="Document Map"/>
+    <w:basedOn w:val="Normal"/>
+    <w:semiHidden/>
+    <w:rsid w:val="00DC5FC7"/>
+    <w:pPr>
+      <w:shd w:val="clear" w:color="auto" w:fill="000080"/>
+    </w:pPr>
+    <w:rPr>
+      <w:rFonts w:ascii="Tahoma" w:hAnsi="Tahoma" w:cs="Tahoma"/>
+    </w:rPr>
+  </w:style>
+  <w:style w:type="paragraph" w:customStyle="1" w:styleId="Pa0">
+    <w:name w:val="Pa0"/>
+    <w:basedOn w:val="Normal"/>
+    <w:next w:val="Normal"/>
+    <w:rsid w:val="00426966"/>
+    <w:pPr>
+      <w:widowControl w:val="0"/>
+      <w:adjustRightInd w:val="0"/>
+      <w:spacing w:line="241" w:lineRule="atLeast"/>
+    </w:pPr>
+    <w:rPr>
+      <w:rFonts w:ascii="Baskerville" w:hAnsi="Baskerville"/>
+      <w:sz w:val="24"/>
+      <w:szCs w:val="24"/>
+    </w:rPr>
+  </w:style>
+  <w:style w:type="character" w:customStyle="1" w:styleId="A5">
+    <w:name w:val="A5"/>
+    <w:rsid w:val="00426966"/>
+    <w:rPr>
+      <w:color w:val="00529F"/>
+      <w:sz w:val="20"/>
+      <w:szCs w:val="20"/>
+    </w:rPr>
+  </w:style>
+  <w:style w:type="paragraph" w:styleId="BalloonText">
+    <w:name w:val="Balloon Text"/>
+    <w:basedOn w:val="Normal"/>
+    <w:link w:val="BalloonTextChar"/>
+    <w:rsid w:val="00F33D49"/>
+    <w:rPr>
+      <w:rFonts w:ascii="Tahoma" w:hAnsi="Tahoma" w:cs="Tahoma"/>
+      <w:sz w:val="16"/>
+      <w:szCs w:val="16"/>
+    </w:rPr>
+  </w:style>
+  <w:style w:type="character" w:customStyle="1" w:styleId="BalloonTextChar">
+    <w:name w:val="Balloon Text Char"/>
+    <w:basedOn w:val="DefaultParagraphFont"/>
+    <w:link w:val="BalloonText"/>
+    <w:rsid w:val="00F33D49"/>
+    <w:rPr>
+      <w:rFonts w:ascii="Tahoma" w:hAnsi="Tahoma" w:cs="Tahoma"/>
+      <w:sz w:val="16"/>
+      <w:szCs w:val="16"/>
+    </w:rPr>
+  </w:style>
+  <w:style w:type="character" w:styleId="PlaceholderText">
+    <w:name w:val="Placeholder Text"/>
+    <w:basedOn w:val="DefaultParagraphFont"/>
+    <w:uiPriority w:val="99"/>
+    <w:semiHidden/>
+    <w:rsid w:val="009A1F6E"/>
+    <w:rPr>
+      <w:color w:val="808080"/>
+    </w:rPr>
+  </w:style>
+  <w:style w:type="paragraph" w:customStyle="1" w:styleId="ParagraphStyle1">
+    <w:name w:val="Paragraph Style 1"/>
+    <w:basedOn w:val="Normal"/>
+    <w:uiPriority w:val="99"/>
+    <w:rsid w:val="00C82D86"/>
+    <w:pPr>
+      <w:widowControl w:val="0"/>
+      <w:tabs>
+        <w:tab w:val="left" w:pos="480"/>
+      </w:tabs>
+      <w:adjustRightInd w:val="0"/>
+      <w:spacing w:before="100" w:line="280" w:lineRule="atLeast"/>
+      <w:textAlignment w:val="center"/>
+    </w:pPr>
+    <w:rPr>
+      <w:rFonts w:ascii="Formata-Regular" w:eastAsiaTheme="minorEastAsia" w:hAnsi="Formata-Regular" w:cs="Formata-Regular"/>
+      <w:color w:val="000000"/>
+      <w:sz w:val="22"/>
+      <w:szCs w:val="22"/>
+      <w:lang w:eastAsia="ja-JP"/>
+    </w:rPr>
+  </w:style>
+  <w:style w:type="character" w:customStyle="1" w:styleId="BodyText1">
+    <w:name w:val="Body Text1"/>
+    <w:basedOn w:val="DefaultParagraphFont"/>
+    <w:uiPriority w:val="99"/>
+    <w:rsid w:val="00C82D86"/>
+    <w:rPr>
+      <w:rFonts w:ascii="Verdana" w:hAnsi="Verdana" w:cs="Verdana"/>
+      <w:color w:val="000000"/>
+      <w:sz w:val="22"/>
+      <w:szCs w:val="22"/>
+    </w:rPr>
+  </w:style>
+  <w:style w:type="character" w:customStyle="1" w:styleId="bodytype">
+    <w:name w:val="body type"/>
+    <w:basedOn w:val="DefaultParagraphFont"/>
+    <w:uiPriority w:val="99"/>
+    <w:rsid w:val="00C82D86"/>
+    <w:rPr>
+      <w:rFonts w:ascii="Formata-Regular" w:hAnsi="Formata-Regular" w:cs="Formata-Regular"/>
+      <w:color w:val="000000"/>
+      <w:sz w:val="22"/>
+      <w:szCs w:val="22"/>
+    </w:rPr>
+  </w:style>
+  <w:style w:type="paragraph" w:customStyle="1" w:styleId="Style1">
+    <w:name w:val="Style1"/>
+    <w:basedOn w:val="ReferenceHead"/>
+    <w:link w:val="Style1Char"/>
+    <w:qFormat/>
+    <w:rsid w:val="003F52AD"/>
+  </w:style>
+  <w:style w:type="character" w:customStyle="1" w:styleId="Heading1Char">
+    <w:name w:val="Heading 1 Char"/>
+    <w:basedOn w:val="DefaultParagraphFont"/>
+    <w:link w:val="Heading1"/>
+    <w:uiPriority w:val="9"/>
+    <w:rsid w:val="003F52AD"/>
+    <w:rPr>
+      <w:smallCaps/>
+      <w:kern w:val="28"/>
+    </w:rPr>
+  </w:style>
+  <w:style w:type="character" w:customStyle="1" w:styleId="ReferenceHeadChar">
+    <w:name w:val="Reference Head Char"/>
+    <w:basedOn w:val="Heading1Char"/>
+    <w:link w:val="ReferenceHead"/>
+    <w:rsid w:val="003F52AD"/>
+    <w:rPr>
+      <w:smallCaps/>
+      <w:kern w:val="28"/>
+    </w:rPr>
+  </w:style>
+  <w:style w:type="character" w:customStyle="1" w:styleId="Style1Char">
+    <w:name w:val="Style1 Char"/>
+    <w:basedOn w:val="ReferenceHeadChar"/>
+    <w:link w:val="Style1"/>
+    <w:rsid w:val="003F52AD"/>
+    <w:rPr>
+      <w:smallCaps/>
+      <w:kern w:val="28"/>
+    </w:rPr>
+  </w:style>
+  <w:style w:type="paragraph" w:styleId="Revision">
+    <w:name w:val="Revision"/>
+    <w:hidden/>
+    <w:uiPriority w:val="99"/>
+    <w:semiHidden/>
+    <w:rsid w:val="001B36B1"/>
+  </w:style>
+  <w:style w:type="character" w:customStyle="1" w:styleId="BodyText2">
+    <w:name w:val="Body Text2"/>
+    <w:basedOn w:val="DefaultParagraphFont"/>
+    <w:uiPriority w:val="99"/>
+    <w:rsid w:val="001B36B1"/>
+    <w:rPr>
+      <w:rFonts w:ascii="Verdana" w:hAnsi="Verdana" w:cs="Verdana"/>
+      <w:color w:val="000000"/>
+      <w:sz w:val="22"/>
+      <w:szCs w:val="22"/>
+    </w:rPr>
+  </w:style>
+  <w:style w:type="character" w:customStyle="1" w:styleId="Heading2Char">
+    <w:name w:val="Heading 2 Char"/>
+    <w:basedOn w:val="DefaultParagraphFont"/>
+    <w:link w:val="Heading2"/>
+    <w:uiPriority w:val="9"/>
+    <w:rsid w:val="001B36B1"/>
+    <w:rPr>
+      <w:i/>
+      <w:iCs/>
+    </w:rPr>
+  </w:style>
+  <w:style w:type="paragraph" w:customStyle="1" w:styleId="TextL-MAG">
+    <w:name w:val="Text L-MAG"/>
+    <w:basedOn w:val="Normal"/>
+    <w:link w:val="TextL-MAGChar"/>
+    <w:qFormat/>
+    <w:rsid w:val="009C7D17"/>
+    <w:pPr>
+      <w:widowControl w:val="0"/>
+      <w:tabs>
+        <w:tab w:val="left" w:pos="360"/>
+      </w:tabs>
+      <w:spacing w:line="276" w:lineRule="auto"/>
+      <w:ind w:firstLine="360"/>
+      <w:jc w:val="both"/>
+    </w:pPr>
+    <w:rPr>
+      <w:rFonts w:ascii="Arial" w:eastAsia="MS Mincho" w:hAnsi="Arial"/>
+      <w:sz w:val="18"/>
+      <w:szCs w:val="22"/>
+      <w:lang w:eastAsia="ja-JP"/>
+    </w:rPr>
+  </w:style>
+  <w:style w:type="character" w:customStyle="1" w:styleId="TextL-MAGChar">
+    <w:name w:val="Text L-MAG Char"/>
+    <w:basedOn w:val="DefaultParagraphFont"/>
+    <w:link w:val="TextL-MAG"/>
+    <w:rsid w:val="009C7D17"/>
+    <w:rPr>
+      <w:rFonts w:ascii="Arial" w:eastAsia="MS Mincho" w:hAnsi="Arial"/>
+      <w:sz w:val="18"/>
+      <w:szCs w:val="22"/>
+      <w:lang w:eastAsia="ja-JP"/>
+    </w:rPr>
+  </w:style>
+  <w:style w:type="character" w:customStyle="1" w:styleId="FooterChar">
+    <w:name w:val="Footer Char"/>
+    <w:basedOn w:val="DefaultParagraphFont"/>
+    <w:link w:val="Footer"/>
+    <w:uiPriority w:val="99"/>
+    <w:rsid w:val="00D90C10"/>
+  </w:style>
+  <w:style w:type="character" w:customStyle="1" w:styleId="FootnoteTextChar">
+    <w:name w:val="Footnote Text Char"/>
+    <w:basedOn w:val="DefaultParagraphFont"/>
+    <w:link w:val="FootnoteText"/>
+    <w:semiHidden/>
+    <w:rsid w:val="00C075EF"/>
+    <w:rPr>
+      <w:sz w:val="16"/>
+      <w:szCs w:val="16"/>
+    </w:rPr>
+  </w:style>
+  <w:style w:type="character" w:customStyle="1" w:styleId="BodyTextIndentChar">
+    <w:name w:val="Body Text Indent Char"/>
+    <w:basedOn w:val="DefaultParagraphFont"/>
+    <w:link w:val="BodyTextIndent"/>
+    <w:rsid w:val="003F26BD"/>
+    <w:rPr>
+      <w:szCs w:val="24"/>
+    </w:rPr>
+  </w:style>
+  <w:style w:type="paragraph" w:styleId="ListParagraph">
+    <w:name w:val="List Paragraph"/>
+    <w:basedOn w:val="Normal"/>
+    <w:uiPriority w:val="34"/>
+    <w:qFormat/>
+    <w:rsid w:val="00551897"/>
+    <w:pPr>
+      <w:ind w:left="720"/>
+      <w:contextualSpacing/>
+    </w:pPr>
+    <w:rPr>
+      <w:rFonts w:asciiTheme="minorHAnsi" w:eastAsiaTheme="minorHAnsi" w:hAnsiTheme="minorHAnsi" w:cstheme="minorBidi"/>
+      <w:sz w:val="22"/>
+      <w:szCs w:val="22"/>
+    </w:rPr>
+  </w:style>
+</w:styles>
+</file>
+
+<file path=word/stylesWithEffects.xml><?xml version="1.0" encoding="utf-8"?>
+<w:styles xmlns:wpc="http://schemas.microsoft.com/office/word/2010/wordprocessingCanvas" xmlns:mc="http://schemas.openxmlformats.org/markup-compatibility/2006" xmlns:o="urn:schemas-microsoft-com:office:office" xmlns:r="http://schemas.openxmlformats.org/officeDocument/2006/relationships" xmlns:m="http://schemas.openxmlformats.org/officeDocument/2006/math" xmlns:v="urn:schemas-microsoft-com:vml" xmlns:wp14="http://schemas.microsoft.com/office/word/2010/wordprocessingDrawing" xmlns:wp="http://schemas.openxmlformats.org/drawingml/2006/wordprocessingDrawing" xmlns:w10="urn:schemas-microsoft-com:office:word" xmlns:w="http://schemas.openxmlformats.org/wordprocessingml/2006/main" xmlns:w14="http://schemas.microsoft.com/office/word/2010/wordml" xmlns:wpg="http://schemas.microsoft.com/office/word/2010/wordprocessingGroup" xmlns:wpi="http://schemas.microsoft.com/office/word/2010/wordprocessingInk" xmlns:wne="http://schemas.microsoft.com/office/word/2006/wordml" xmlns:wps="http://schemas.microsoft.com/office/word/2010/wordprocessingShape" mc:Ignorable="w14 wp14">
+  <w:docDefaults>
+    <w:rPrDefault>
+      <w:rPr>
+        <w:rFonts w:ascii="Times New Roman" w:eastAsia="Times New Roman" w:hAnsi="Times New Roman" w:cs="Times New Roman"/>
+        <w:lang w:val="en-US" w:eastAsia="en-US" w:bidi="ar-SA"/>
+      </w:rPr>
+    </w:rPrDefault>
+    <w:pPrDefault/>
+  </w:docDefaults>
+  <w:latentStyles w:defLockedState="0" w:defUIPriority="0" w:defSemiHidden="1" w:defUnhideWhenUsed="1" w:defQFormat="0" w:count="267">
+    <w:lsdException w:name="Normal" w:semiHidden="0" w:unhideWhenUsed="0" w:qFormat="1"/>
+    <w:lsdException w:name="heading 1" w:semiHidden="0" w:uiPriority="9" w:unhideWhenUsed="0" w:qFormat="1"/>
+    <w:lsdException w:name="heading 2" w:semiHidden="0" w:uiPriority="9" w:unhideWhenUsed="0" w:qFormat="1"/>
+    <w:lsdException w:name="heading 3" w:semiHidden="0" w:uiPriority="9" w:unhideWhenUsed="0" w:qFormat="1"/>
+    <w:lsdException w:name="heading 4" w:semiHidden="0" w:uiPriority="9" w:unhideWhenUsed="0" w:qFormat="1"/>
+    <w:lsdException w:name="heading 5" w:semiHidden="0" w:uiPriority="9" w:unhideWhenUsed="0" w:qFormat="1"/>
+    <w:lsdException w:name="heading 6" w:semiHidden="0" w:uiPriority="9" w:unhideWhenUsed="0" w:qFormat="1"/>
+    <w:lsdException w:name="heading 7" w:uiPriority="9" w:qFormat="1"/>
+    <w:lsdException w:name="heading 8" w:uiPriority="9" w:qFormat="1"/>
+    <w:lsdException w:name="heading 9" w:uiPriority="9" w:qFormat="1"/>
+    <w:lsdException w:name="footer" w:uiPriority="99"/>
+    <w:lsdException w:name="caption" w:qFormat="1"/>
+    <w:lsdException w:name="List Number" w:semiHidden="0" w:unhideWhenUsed="0"/>
+    <w:lsdException w:name="List 4" w:semiHidden="0" w:unhideWhenUsed="0"/>
+    <w:lsdException w:name="List 5" w:semiHidden="0" w:unhideWhenUsed="0"/>
+    <w:lsdException w:name="Title" w:semiHidden="0" w:unhideWhenUsed="0" w:qFormat="1"/>
+    <w:lsdException w:name="Subtitle" w:semiHidden="0" w:unhideWhenUsed="0" w:qFormat="1"/>
+    <w:lsdException w:name="Salutation" w:semiHidden="0" w:unhideWhenUsed="0"/>
+    <w:lsdException w:name="Date" w:semiHidden="0" w:unhideWhenUsed="0"/>
+    <w:lsdException w:name="Body Text First Indent" w:semiHidden="0" w:unhideWhenUsed="0"/>
+    <w:lsdException w:name="Strong" w:semiHidden="0" w:unhideWhenUsed="0" w:qFormat="1"/>
+    <w:lsdException w:name="Emphasis" w:semiHidden="0" w:unhideWhenUsed="0" w:qFormat="1"/>
+    <w:lsdException w:name="Table Grid" w:semiHidden="0" w:unhideWhenUsed="0"/>
+    <w:lsdException w:name="Placeholder Text" w:uiPriority="99" w:unhideWhenUsed="0"/>
+    <w:lsdException w:name="No Spacing" w:semiHidden="0" w:uiPriority="1" w:unhideWhenUsed="0" w:qFormat="1"/>
+    <w:lsdException w:name="Light Shading" w:semiHidden="0" w:uiPriority="60" w:unhideWhenUsed="0"/>
+    <w:lsdException w:name="Light List" w:semiHidden="0" w:uiPriority="61" w:unhideWhenUsed="0"/>
+    <w:lsdException w:name="Light Grid" w:semiHidden="0" w:uiPriority="62" w:unhideWhenUsed="0"/>
+    <w:lsdException w:name="Medium Shading 1" w:semiHidden="0" w:uiPriority="63" w:unhideWhenUsed="0"/>
+    <w:lsdException w:name="Medium Shading 2" w:semiHidden="0" w:uiPriority="64" w:unhideWhenUsed="0"/>
+    <w:lsdException w:name="Medium List 1" w:semiHidden="0" w:uiPriority="65" w:unhideWhenUsed="0"/>
+    <w:lsdException w:name="Medium List 2" w:semiHidden="0" w:uiPriority="66" w:unhideWhenUsed="0"/>
+    <w:lsdException w:name="Medium Grid 1" w:semiHidden="0" w:uiPriority="67" w:unhideWhenUsed="0"/>
+    <w:lsdException w:name="Medium Grid 2" w:semiHidden="0" w:uiPriority="68" w:unhideWhenUsed="0"/>
+    <w:lsdException w:name="Medium Grid 3" w:semiHidden="0" w:uiPriority="69" w:unhideWhenUsed="0"/>
+    <w:lsdException w:name="Dark List" w:semiHidden="0" w:uiPriority="70" w:unhideWhenUsed="0"/>
+    <w:lsdException w:name="Colorful Shading" w:semiHidden="0" w:uiPriority="71" w:unhideWhenUsed="0"/>
+    <w:lsdException w:name="Colorful List" w:semiHidden="0" w:uiPriority="72" w:unhideWhenUsed="0"/>
+    <w:lsdException w:name="Colorful Grid" w:semiHidden="0" w:uiPriority="73" w:unhideWhenUsed="0"/>
+    <w:lsdException w:name="Light Shading Accent 1" w:semiHidden="0" w:uiPriority="60" w:unhideWhenUsed="0"/>
+    <w:lsdException w:name="Light List Accent 1" w:semiHidden="0" w:uiPriority="61" w:unhideWhenUsed="0"/>
+    <w:lsdException w:name="Light Grid Accent 1" w:semiHidden="0" w:uiPriority="62" w:unhideWhenUsed="0"/>
+    <w:lsdException w:name="Medium Shading 1 Accent 1" w:semiHidden="0" w:uiPriority="63" w:unhideWhenUsed="0"/>
+    <w:lsdException w:name="Medium Shading 2 Accent 1" w:semiHidden="0" w:uiPriority="64" w:unhideWhenUsed="0"/>
+    <w:lsdException w:name="Medium List 1 Accent 1" w:semiHidden="0" w:uiPriority="65" w:unhideWhenUsed="0"/>
+    <w:lsdException w:name="Revision" w:uiPriority="99" w:unhideWhenUsed="0"/>
+    <w:lsdException w:name="List Paragraph" w:semiHidden="0" w:uiPriority="34" w:unhideWhenUsed="0" w:qFormat="1"/>
+    <w:lsdException w:name="Quote" w:semiHidden="0" w:uiPriority="29" w:unhideWhenUsed="0" w:qFormat="1"/>
+    <w:lsdException w:name="Intense Quote" w:semiHidden="0" w:uiPriority="30" w:unhideWhenUsed="0" w:qFormat="1"/>
+    <w:lsdException w:name="Medium List 2 Accent 1" w:semiHidden="0" w:uiPriority="66" w:unhideWhenUsed="0"/>
+    <w:lsdException w:name="Medium Grid 1 Accent 1" w:semiHidden="0" w:uiPriority="67" w:unhideWhenUsed="0"/>
+    <w:lsdException w:name="Medium Grid 2 Accent 1" w:semiHidden="0" w:uiPriority="68" w:unhideWhenUsed="0"/>
+    <w:lsdException w:name="Medium Grid 3 Accent 1" w:semiHidden="0" w:uiPriority="69" w:unhideWhenUsed="0"/>
+    <w:lsdException w:name="Dark List Accent 1" w:semiHidden="0" w:uiPriority="70" w:unhideWhenUsed="0"/>
+    <w:lsdException w:name="Colorful Shading Accent 1" w:semiHidden="0" w:uiPriority="71" w:unhideWhenUsed="0"/>
+    <w:lsdException w:name="Colorful List Accent 1" w:semiHidden="0" w:uiPriority="72" w:unhideWhenUsed="0"/>
+    <w:lsdException w:name="Colorful Grid Accent 1" w:semiHidden="0" w:uiPriority="73" w:unhideWhenUsed="0"/>
+    <w:lsdException w:name="Light Shading Accent 2" w:semiHidden="0" w:uiPriority="60" w:unhideWhenUsed="0"/>
+    <w:lsdException w:name="Light List Accent 2" w:semiHidden="0" w:uiPriority="61" w:unhideWhenUsed="0"/>
+    <w:lsdException w:name="Light Grid Accent 2" w:semiHidden="0" w:uiPriority="62" w:unhideWhenUsed="0"/>
+    <w:lsdException w:name="Medium Shading 1 Accent 2" w:semiHidden="0" w:uiPriority="63" w:unhideWhenUsed="0"/>
+    <w:lsdException w:name="Medium Shading 2 Accent 2" w:semiHidden="0" w:uiPriority="64" w:unhideWhenUsed="0"/>
+    <w:lsdException w:name="Medium List 1 Accent 2" w:semiHidden="0" w:uiPriority="65" w:unhideWhenUsed="0"/>
+    <w:lsdException w:name="Medium List 2 Accent 2" w:semiHidden="0" w:uiPriority="66" w:unhideWhenUsed="0"/>
+    <w:lsdException w:name="Medium Grid 1 Accent 2" w:semiHidden="0" w:uiPriority="67" w:unhideWhenUsed="0"/>
+    <w:lsdException w:name="Medium Grid 2 Accent 2" w:semiHidden="0" w:uiPriority="68" w:unhideWhenUsed="0"/>
+    <w:lsdException w:name="Medium Grid 3 Accent 2" w:semiHidden="0" w:uiPriority="69" w:unhideWhenUsed="0"/>
+    <w:lsdException w:name="Dark List Accent 2" w:semiHidden="0" w:uiPriority="70" w:unhideWhenUsed="0"/>
+    <w:lsdException w:name="Colorful Shading Accent 2" w:semiHidden="0" w:uiPriority="71" w:unhideWhenUsed="0"/>
+    <w:lsdException w:name="Colorful List Accent 2" w:semiHidden="0" w:uiPriority="72" w:unhideWhenUsed="0"/>
+    <w:lsdException w:name="Colorful Grid Accent 2" w:semiHidden="0" w:uiPriority="73" w:unhideWhenUsed="0"/>
+    <w:lsdException w:name="Light Shading Accent 3" w:semiHidden="0" w:uiPriority="60" w:unhideWhenUsed="0"/>
+    <w:lsdException w:name="Light List Accent 3" w:semiHidden="0" w:uiPriority="61" w:unhideWhenUsed="0"/>
+    <w:lsdException w:name="Light Grid Accent 3" w:semiHidden="0" w:uiPriority="62" w:unhideWhenUsed="0"/>
+    <w:lsdException w:name="Medium Shading 1 Accent 3" w:semiHidden="0" w:uiPriority="63" w:unhideWhenUsed="0"/>
+    <w:lsdException w:name="Medium Shading 2 Accent 3" w:semiHidden="0" w:uiPriority="64" w:unhideWhenUsed="0"/>
+    <w:lsdException w:name="Medium List 1 Accent 3" w:semiHidden="0" w:uiPriority="65" w:unhideWhenUsed="0"/>
+    <w:lsdException w:name="Medium List 2 Accent 3" w:semiHidden="0" w:uiPriority="66" w:unhideWhenUsed="0"/>
+    <w:lsdException w:name="Medium Grid 1 Accent 3" w:semiHidden="0" w:uiPriority="67" w:unhideWhenUsed="0"/>
+    <w:lsdException w:name="Medium Grid 2 Accent 3" w:semiHidden="0" w:uiPriority="68" w:unhideWhenUsed="0"/>
+    <w:lsdException w:name="Medium Grid 3 Accent 3" w:semiHidden="0" w:uiPriority="69" w:unhideWhenUsed="0"/>
+    <w:lsdException w:name="Dark List Accent 3" w:semiHidden="0" w:uiPriority="70" w:unhideWhenUsed="0"/>
+    <w:lsdException w:name="Colorful Shading Accent 3" w:semiHidden="0" w:uiPriority="71" w:unhideWhenUsed="0"/>
+    <w:lsdException w:name="Colorful List Accent 3" w:semiHidden="0" w:uiPriority="72" w:unhideWhenUsed="0"/>
+    <w:lsdException w:name="Colorful Grid Accent 3" w:semiHidden="0" w:uiPriority="73" w:unhideWhenUsed="0"/>
+    <w:lsdException w:name="Light Shading Accent 4" w:semiHidden="0" w:uiPriority="60" w:unhideWhenUsed="0"/>
+    <w:lsdException w:name="Light List Accent 4" w:semiHidden="0" w:uiPriority="61" w:unhideWhenUsed="0"/>
+    <w:lsdException w:name="Light Grid Accent 4" w:semiHidden="0" w:uiPriority="62" w:unhideWhenUsed="0"/>
+    <w:lsdException w:name="Medium Shading 1 Accent 4" w:semiHidden="0" w:uiPriority="63" w:unhideWhenUsed="0"/>
+    <w:lsdException w:name="Medium Shading 2 Accent 4" w:semiHidden="0" w:uiPriority="64" w:unhideWhenUsed="0"/>
+    <w:lsdException w:name="Medium List 1 Accent 4" w:semiHidden="0" w:uiPriority="65" w:unhideWhenUsed="0"/>
+    <w:lsdException w:name="Medium List 2 Accent 4" w:semiHidden="0" w:uiPriority="66" w:unhideWhenUsed="0"/>
+    <w:lsdException w:name="Medium Grid 1 Accent 4" w:semiHidden="0" w:uiPriority="67" w:unhideWhenUsed="0"/>
+    <w:lsdException w:name="Medium Grid 2 Accent 4" w:semiHidden="0" w:uiPriority="68" w:unhideWhenUsed="0"/>
+    <w:lsdException w:name="Medium Grid 3 Accent 4" w:semiHidden="0" w:uiPriority="69" w:unhideWhenUsed="0"/>
+    <w:lsdException w:name="Dark List Accent 4" w:semiHidden="0" w:uiPriority="70" w:unhideWhenUsed="0"/>
+    <w:lsdException w:name="Colorful Shading Accent 4" w:semiHidden="0" w:uiPriority="71" w:unhideWhenUsed="0"/>
+    <w:lsdException w:name="Colorful List Accent 4" w:semiHidden="0" w:uiPriority="72" w:unhideWhenUsed="0"/>
+    <w:lsdException w:name="Colorful Grid Accent 4" w:semiHidden="0" w:uiPriority="73" w:unhideWhenUsed="0"/>
+    <w:lsdException w:name="Light Shading Accent 5" w:semiHidden="0" w:uiPriority="60" w:unhideWhenUsed="0"/>
+    <w:lsdException w:name="Light List Accent 5" w:semiHidden="0" w:uiPriority="61" w:unhideWhenUsed="0"/>
+    <w:lsdException w:name="Light Grid Accent 5" w:semiHidden="0" w:uiPriority="62" w:unhideWhenUsed="0"/>
+    <w:lsdException w:name="Medium Shading 1 Accent 5" w:semiHidden="0" w:uiPriority="63" w:unhideWhenUsed="0"/>
+    <w:lsdException w:name="Medium Shading 2 Accent 5" w:semiHidden="0" w:uiPriority="64" w:unhideWhenUsed="0"/>
+    <w:lsdException w:name="Medium List 1 Accent 5" w:semiHidden="0" w:uiPriority="65" w:unhideWhenUsed="0"/>
+    <w:lsdException w:name="Medium List 2 Accent 5" w:semiHidden="0" w:uiPriority="66" w:unhideWhenUsed="0"/>
+    <w:lsdException w:name="Medium Grid 1 Accent 5" w:semiHidden="0" w:uiPriority="67" w:unhideWhenUsed="0"/>
+    <w:lsdException w:name="Medium Grid 2 Accent 5" w:semiHidden="0" w:uiPriority="68" w:unhideWhenUsed="0"/>
+    <w:lsdException w:name="Medium Grid 3 Accent 5" w:semiHidden="0" w:uiPriority="69" w:unhideWhenUsed="0"/>
+    <w:lsdException w:name="Dark List Accent 5" w:semiHidden="0" w:uiPriority="70" w:unhideWhenUsed="0"/>
+    <w:lsdException w:name="Colorful Shading Accent 5" w:semiHidden="0" w:uiPriority="71" w:unhideWhenUsed="0"/>
+    <w:lsdException w:name="Colorful List Accent 5" w:semiHidden="0" w:uiPriority="72" w:unhideWhenUsed="0"/>
+    <w:lsdException w:name="Colorful Grid Accent 5" w:semiHidden="0" w:uiPriority="73" w:unhideWhenUsed="0"/>
+    <w:lsdException w:name="Light Shading Accent 6" w:semiHidden="0" w:uiPriority="60" w:unhideWhenUsed="0"/>
+    <w:lsdException w:name="Light List Accent 6" w:semiHidden="0" w:uiPriority="61" w:unhideWhenUsed="0"/>
+    <w:lsdException w:name="Light Grid Accent 6" w:semiHidden="0" w:uiPriority="62" w:unhideWhenUsed="0"/>
+    <w:lsdException w:name="Medium Shading 1 Accent 6" w:semiHidden="0" w:uiPriority="63" w:unhideWhenUsed="0"/>
+    <w:lsdException w:name="Medium Shading 2 Accent 6" w:semiHidden="0" w:uiPriority="64" w:unhideWhenUsed="0"/>
+    <w:lsdException w:name="Medium List 1 Accent 6" w:semiHidden="0" w:uiPriority="65" w:unhideWhenUsed="0"/>
+    <w:lsdException w:name="Medium List 2 Accent 6" w:semiHidden="0" w:uiPriority="66" w:unhideWhenUsed="0"/>
+    <w:lsdException w:name="Medium Grid 1 Accent 6" w:semiHidden="0" w:uiPriority="67" w:unhideWhenUsed="0"/>
+    <w:lsdException w:name="Medium Grid 2 Accent 6" w:semiHidden="0" w:uiPriority="68" w:unhideWhenUsed="0"/>
+    <w:lsdException w:name="Medium Grid 3 Accent 6" w:semiHidden="0" w:uiPriority="69" w:unhideWhenUsed="0"/>
+    <w:lsdException w:name="Dark List Accent 6" w:semiHidden="0" w:uiPriority="70" w:unhideWhenUsed="0"/>
+    <w:lsdException w:name="Colorful Shading Accent 6" w:semiHidden="0" w:uiPriority="71" w:unhideWhenUsed="0"/>
+    <w:lsdException w:name="Colorful List Accent 6" w:semiHidden="0" w:uiPriority="72" w:unhideWhenUsed="0"/>
+    <w:lsdException w:name="Colorful Grid Accent 6" w:semiHidden="0" w:uiPriority="73" w:unhideWhenUsed="0"/>
+    <w:lsdException w:name="Subtle Emphasis" w:semiHidden="0" w:uiPriority="19" w:unhideWhenUsed="0" w:qFormat="1"/>
+    <w:lsdException w:name="Intense Emphasis" w:semiHidden="0" w:uiPriority="21" w:unhideWhenUsed="0" w:qFormat="1"/>
+    <w:lsdException w:name="Subtle Reference" w:semiHidden="0" w:uiPriority="31" w:unhideWhenUsed="0" w:qFormat="1"/>
+    <w:lsdException w:name="Intense Reference" w:semiHidden="0" w:uiPriority="32" w:unhideWhenUsed="0" w:qFormat="1"/>
+    <w:lsdException w:name="Book Title" w:semiHidden="0" w:uiPriority="33" w:unhideWhenUsed="0" w:qFormat="1"/>
+    <w:lsdException w:name="Bibliography" w:uiPriority="37"/>
+    <w:lsdException w:name="TOC Heading" w:uiPriority="39" w:qFormat="1"/>
   </w:latentStyles>
   <w:style w:type="paragraph" w:default="1" w:styleId="Normal">
     <w:name w:val="Normal"/>
@@ -9016,12 +9563,12 @@
         </c:dLbls>
         <c:gapWidth val="219"/>
         <c:overlap val="-27"/>
-        <c:axId val="478052752"/>
-        <c:axId val="473872776"/>
+        <c:axId val="205050880"/>
+        <c:axId val="190400192"/>
         <c:extLst/>
       </c:barChart>
       <c:catAx>
-        <c:axId val="478052752"/>
+        <c:axId val="205050880"/>
         <c:scaling>
           <c:orientation val="minMax"/>
         </c:scaling>
@@ -9064,7 +9611,7 @@
             <a:endParaRPr lang="en-US"/>
           </a:p>
         </c:txPr>
-        <c:crossAx val="473872776"/>
+        <c:crossAx val="190400192"/>
         <c:crosses val="autoZero"/>
         <c:auto val="1"/>
         <c:lblAlgn val="ctr"/>
@@ -9072,7 +9619,7 @@
         <c:noMultiLvlLbl val="0"/>
       </c:catAx>
       <c:valAx>
-        <c:axId val="473872776"/>
+        <c:axId val="190400192"/>
         <c:scaling>
           <c:orientation val="minMax"/>
         </c:scaling>
@@ -9123,7 +9670,7 @@
             <a:endParaRPr lang="en-US"/>
           </a:p>
         </c:txPr>
-        <c:crossAx val="478052752"/>
+        <c:crossAx val="205050880"/>
         <c:crosses val="autoZero"/>
         <c:crossBetween val="between"/>
       </c:valAx>
@@ -9316,11 +9863,11 @@
         </c:dLbls>
         <c:gapWidth val="219"/>
         <c:overlap val="-27"/>
-        <c:axId val="473873560"/>
-        <c:axId val="473873952"/>
+        <c:axId val="204174336"/>
+        <c:axId val="190401920"/>
       </c:barChart>
       <c:catAx>
-        <c:axId val="473873560"/>
+        <c:axId val="204174336"/>
         <c:scaling>
           <c:orientation val="minMax"/>
         </c:scaling>
@@ -9363,7 +9910,7 @@
             <a:endParaRPr lang="en-US"/>
           </a:p>
         </c:txPr>
-        <c:crossAx val="473873952"/>
+        <c:crossAx val="190401920"/>
         <c:crosses val="autoZero"/>
         <c:auto val="1"/>
         <c:lblAlgn val="ctr"/>
@@ -9371,7 +9918,7 @@
         <c:noMultiLvlLbl val="0"/>
       </c:catAx>
       <c:valAx>
-        <c:axId val="473873952"/>
+        <c:axId val="190401920"/>
         <c:scaling>
           <c:orientation val="minMax"/>
         </c:scaling>
@@ -9422,7 +9969,7 @@
             <a:endParaRPr lang="en-US"/>
           </a:p>
         </c:txPr>
-        <c:crossAx val="473873560"/>
+        <c:crossAx val="204174336"/>
         <c:crosses val="autoZero"/>
         <c:crossBetween val="between"/>
       </c:valAx>
@@ -9669,11 +10216,11 @@
         </c:dLbls>
         <c:gapWidth val="100"/>
         <c:overlap val="-24"/>
-        <c:axId val="466843256"/>
-        <c:axId val="466843648"/>
+        <c:axId val="204175872"/>
+        <c:axId val="190403648"/>
       </c:barChart>
       <c:catAx>
-        <c:axId val="466843256"/>
+        <c:axId val="204175872"/>
         <c:scaling>
           <c:orientation val="minMax"/>
         </c:scaling>
@@ -9716,7 +10263,7 @@
             <a:endParaRPr lang="en-US"/>
           </a:p>
         </c:txPr>
-        <c:crossAx val="466843648"/>
+        <c:crossAx val="190403648"/>
         <c:crosses val="autoZero"/>
         <c:auto val="1"/>
         <c:lblAlgn val="ctr"/>
@@ -9724,7 +10271,7 @@
         <c:noMultiLvlLbl val="0"/>
       </c:catAx>
       <c:valAx>
-        <c:axId val="466843648"/>
+        <c:axId val="190403648"/>
         <c:scaling>
           <c:orientation val="minMax"/>
         </c:scaling>
@@ -9775,7 +10322,7 @@
             <a:endParaRPr lang="en-US"/>
           </a:p>
         </c:txPr>
-        <c:crossAx val="466843256"/>
+        <c:crossAx val="204175872"/>
         <c:crosses val="autoZero"/>
         <c:crossBetween val="between"/>
       </c:valAx>
@@ -10053,11 +10600,11 @@
         </c:dLbls>
         <c:gapWidth val="100"/>
         <c:overlap val="-24"/>
-        <c:axId val="466844432"/>
-        <c:axId val="466844824"/>
+        <c:axId val="204176384"/>
+        <c:axId val="190405376"/>
       </c:barChart>
       <c:catAx>
-        <c:axId val="466844432"/>
+        <c:axId val="204176384"/>
         <c:scaling>
           <c:orientation val="minMax"/>
         </c:scaling>
@@ -10100,7 +10647,7 @@
             <a:endParaRPr lang="en-US"/>
           </a:p>
         </c:txPr>
-        <c:crossAx val="466844824"/>
+        <c:crossAx val="190405376"/>
         <c:crosses val="autoZero"/>
         <c:auto val="1"/>
         <c:lblAlgn val="ctr"/>
@@ -10108,7 +10655,7 @@
         <c:noMultiLvlLbl val="0"/>
       </c:catAx>
       <c:valAx>
-        <c:axId val="466844824"/>
+        <c:axId val="190405376"/>
         <c:scaling>
           <c:orientation val="minMax"/>
         </c:scaling>
@@ -10159,7 +10706,7 @@
             <a:endParaRPr lang="en-US"/>
           </a:p>
         </c:txPr>
-        <c:crossAx val="466844432"/>
+        <c:crossAx val="204176384"/>
         <c:crosses val="autoZero"/>
         <c:crossBetween val="between"/>
       </c:valAx>
@@ -10277,7 +10824,17 @@
           </a:p>
           <a:p>
             <a:pPr>
-              <a:defRPr/>
+              <a:defRPr sz="1400" b="0" i="0" u="none" strike="noStrike" kern="1200" spc="0" baseline="0">
+                <a:solidFill>
+                  <a:schemeClr val="tx1">
+                    <a:lumMod val="65000"/>
+                    <a:lumOff val="35000"/>
+                  </a:schemeClr>
+                </a:solidFill>
+                <a:latin typeface="+mn-lt"/>
+                <a:ea typeface="+mn-ea"/>
+                <a:cs typeface="+mn-cs"/>
+              </a:defRPr>
             </a:pPr>
             <a:r>
               <a:rPr lang="en-US"/>
@@ -10294,26 +10851,6 @@
         </a:ln>
         <a:effectLst/>
       </c:spPr>
-      <c:txPr>
-        <a:bodyPr rot="0" spcFirstLastPara="1" vertOverflow="ellipsis" vert="horz" wrap="square" anchor="ctr" anchorCtr="1"/>
-        <a:lstStyle/>
-        <a:p>
-          <a:pPr>
-            <a:defRPr sz="1400" b="0" i="0" u="none" strike="noStrike" kern="1200" spc="0" baseline="0">
-              <a:solidFill>
-                <a:schemeClr val="tx1">
-                  <a:lumMod val="65000"/>
-                  <a:lumOff val="35000"/>
-                </a:schemeClr>
-              </a:solidFill>
-              <a:latin typeface="+mn-lt"/>
-              <a:ea typeface="+mn-ea"/>
-              <a:cs typeface="+mn-cs"/>
-            </a:defRPr>
-          </a:pPr>
-          <a:endParaRPr lang="en-US"/>
-        </a:p>
-      </c:txPr>
     </c:title>
     <c:autoTitleDeleted val="0"/>
     <c:plotArea>
@@ -10494,11 +11031,11 @@
         </c:dLbls>
         <c:gapWidth val="75"/>
         <c:overlap val="-25"/>
-        <c:axId val="472324424"/>
-        <c:axId val="472324816"/>
+        <c:axId val="204607488"/>
+        <c:axId val="190735488"/>
       </c:barChart>
       <c:catAx>
-        <c:axId val="472324424"/>
+        <c:axId val="204607488"/>
         <c:scaling>
           <c:orientation val="minMax"/>
         </c:scaling>
@@ -10541,7 +11078,7 @@
             <a:endParaRPr lang="en-US"/>
           </a:p>
         </c:txPr>
-        <c:crossAx val="472324816"/>
+        <c:crossAx val="190735488"/>
         <c:crosses val="autoZero"/>
         <c:auto val="1"/>
         <c:lblAlgn val="ctr"/>
@@ -10549,7 +11086,7 @@
         <c:noMultiLvlLbl val="0"/>
       </c:catAx>
       <c:valAx>
-        <c:axId val="472324816"/>
+        <c:axId val="190735488"/>
         <c:scaling>
           <c:orientation val="minMax"/>
         </c:scaling>
@@ -10600,7 +11137,7 @@
             <a:endParaRPr lang="en-US"/>
           </a:p>
         </c:txPr>
-        <c:crossAx val="472324424"/>
+        <c:crossAx val="204607488"/>
         <c:crosses val="autoZero"/>
         <c:crossBetween val="between"/>
       </c:valAx>
@@ -10672,7 +11209,7 @@
       <a:endParaRPr lang="en-US"/>
     </a:p>
   </c:txPr>
-  <c:externalData r:id="rId3">
+  <c:externalData r:id="rId1">
     <c:autoUpdate val="0"/>
   </c:externalData>
 </c:chartSpace>
@@ -10726,26 +11263,6 @@
         </a:ln>
         <a:effectLst/>
       </c:spPr>
-      <c:txPr>
-        <a:bodyPr rot="0" spcFirstLastPara="1" vertOverflow="ellipsis" vert="horz" wrap="square" anchor="ctr" anchorCtr="1"/>
-        <a:lstStyle/>
-        <a:p>
-          <a:pPr>
-            <a:defRPr sz="1400" b="0" i="0" u="none" strike="noStrike" kern="1200" spc="0" baseline="0">
-              <a:solidFill>
-                <a:schemeClr val="tx1">
-                  <a:lumMod val="65000"/>
-                  <a:lumOff val="35000"/>
-                </a:schemeClr>
-              </a:solidFill>
-              <a:latin typeface="+mn-lt"/>
-              <a:ea typeface="+mn-ea"/>
-              <a:cs typeface="+mn-cs"/>
-            </a:defRPr>
-          </a:pPr>
-          <a:endParaRPr lang="en-US"/>
-        </a:p>
-      </c:txPr>
     </c:title>
     <c:autoTitleDeleted val="0"/>
     <c:plotArea>
@@ -11312,11 +11829,11 @@
         </c:dLbls>
         <c:gapWidth val="219"/>
         <c:overlap val="-27"/>
-        <c:axId val="472325600"/>
-        <c:axId val="466721816"/>
+        <c:axId val="204706816"/>
+        <c:axId val="190736640"/>
       </c:barChart>
       <c:catAx>
-        <c:axId val="472325600"/>
+        <c:axId val="204706816"/>
         <c:scaling>
           <c:orientation val="minMax"/>
         </c:scaling>
@@ -11359,7 +11876,7 @@
             <a:endParaRPr lang="en-US"/>
           </a:p>
         </c:txPr>
-        <c:crossAx val="466721816"/>
+        <c:crossAx val="190736640"/>
         <c:crosses val="autoZero"/>
         <c:auto val="1"/>
         <c:lblAlgn val="ctr"/>
@@ -11367,7 +11884,7 @@
         <c:noMultiLvlLbl val="0"/>
       </c:catAx>
       <c:valAx>
-        <c:axId val="466721816"/>
+        <c:axId val="190736640"/>
         <c:scaling>
           <c:orientation val="minMax"/>
         </c:scaling>
@@ -11418,7 +11935,7 @@
             <a:endParaRPr lang="en-US"/>
           </a:p>
         </c:txPr>
-        <c:crossAx val="472325600"/>
+        <c:crossAx val="204706816"/>
         <c:crosses val="autoZero"/>
         <c:crossBetween val="between"/>
       </c:valAx>
@@ -11490,7 +12007,7 @@
       <a:endParaRPr lang="en-US"/>
     </a:p>
   </c:txPr>
-  <c:externalData r:id="rId3">
+  <c:externalData r:id="rId1">
     <c:autoUpdate val="0"/>
   </c:externalData>
 </c:chartSpace>
@@ -11536,7 +12053,17 @@
           </a:p>
           <a:p>
             <a:pPr>
-              <a:defRPr/>
+              <a:defRPr sz="1400" b="0" i="0" u="none" strike="noStrike" kern="1200" spc="0" baseline="0">
+                <a:solidFill>
+                  <a:schemeClr val="tx1">
+                    <a:lumMod val="65000"/>
+                    <a:lumOff val="35000"/>
+                  </a:schemeClr>
+                </a:solidFill>
+                <a:latin typeface="+mn-lt"/>
+                <a:ea typeface="+mn-ea"/>
+                <a:cs typeface="+mn-cs"/>
+              </a:defRPr>
             </a:pPr>
             <a:r>
               <a:rPr lang="en-US" sz="1100"/>
@@ -11558,26 +12085,6 @@
         </a:ln>
         <a:effectLst/>
       </c:spPr>
-      <c:txPr>
-        <a:bodyPr rot="0" spcFirstLastPara="1" vertOverflow="ellipsis" vert="horz" wrap="square" anchor="ctr" anchorCtr="1"/>
-        <a:lstStyle/>
-        <a:p>
-          <a:pPr>
-            <a:defRPr sz="1400" b="0" i="0" u="none" strike="noStrike" kern="1200" spc="0" baseline="0">
-              <a:solidFill>
-                <a:schemeClr val="tx1">
-                  <a:lumMod val="65000"/>
-                  <a:lumOff val="35000"/>
-                </a:schemeClr>
-              </a:solidFill>
-              <a:latin typeface="+mn-lt"/>
-              <a:ea typeface="+mn-ea"/>
-              <a:cs typeface="+mn-cs"/>
-            </a:defRPr>
-          </a:pPr>
-          <a:endParaRPr lang="en-US"/>
-        </a:p>
-      </c:txPr>
     </c:title>
     <c:autoTitleDeleted val="0"/>
     <c:plotArea>
@@ -11716,12 +12223,12 @@
         </c:dLbls>
         <c:gapWidth val="219"/>
         <c:overlap val="-27"/>
-        <c:axId val="466722600"/>
-        <c:axId val="466722992"/>
+        <c:axId val="204610560"/>
+        <c:axId val="190738944"/>
         <c:extLst/>
       </c:barChart>
       <c:catAx>
-        <c:axId val="466722600"/>
+        <c:axId val="204610560"/>
         <c:scaling>
           <c:orientation val="minMax"/>
         </c:scaling>
@@ -11764,7 +12271,7 @@
             <a:endParaRPr lang="en-US"/>
           </a:p>
         </c:txPr>
-        <c:crossAx val="466722992"/>
+        <c:crossAx val="190738944"/>
         <c:crosses val="autoZero"/>
         <c:auto val="1"/>
         <c:lblAlgn val="ctr"/>
@@ -11772,7 +12279,7 @@
         <c:noMultiLvlLbl val="0"/>
       </c:catAx>
       <c:valAx>
-        <c:axId val="466722992"/>
+        <c:axId val="190738944"/>
         <c:scaling>
           <c:orientation val="minMax"/>
         </c:scaling>
@@ -11823,7 +12330,7 @@
             <a:endParaRPr lang="en-US"/>
           </a:p>
         </c:txPr>
-        <c:crossAx val="466722600"/>
+        <c:crossAx val="204610560"/>
         <c:crosses val="autoZero"/>
         <c:crossBetween val="between"/>
       </c:valAx>
@@ -11895,7 +12402,7 @@
       <a:endParaRPr lang="en-US"/>
     </a:p>
   </c:txPr>
-  <c:externalData r:id="rId3">
+  <c:externalData r:id="rId1">
     <c:autoUpdate val="0"/>
   </c:externalData>
 </c:chartSpace>
@@ -11961,26 +12468,6 @@
         </a:ln>
         <a:effectLst/>
       </c:spPr>
-      <c:txPr>
-        <a:bodyPr rot="0" spcFirstLastPara="1" vertOverflow="ellipsis" vert="horz" wrap="square" anchor="ctr" anchorCtr="1"/>
-        <a:lstStyle/>
-        <a:p>
-          <a:pPr>
-            <a:defRPr sz="1400" b="0" i="0" u="none" strike="noStrike" kern="1200" spc="0" baseline="0">
-              <a:solidFill>
-                <a:schemeClr val="tx1">
-                  <a:lumMod val="65000"/>
-                  <a:lumOff val="35000"/>
-                </a:schemeClr>
-              </a:solidFill>
-              <a:latin typeface="+mn-lt"/>
-              <a:ea typeface="+mn-ea"/>
-              <a:cs typeface="+mn-cs"/>
-            </a:defRPr>
-          </a:pPr>
-          <a:endParaRPr lang="en-US"/>
-        </a:p>
-      </c:txPr>
     </c:title>
     <c:autoTitleDeleted val="0"/>
     <c:plotArea>
@@ -12053,11 +12540,11 @@
         </c:dLbls>
         <c:gapWidth val="219"/>
         <c:overlap val="-27"/>
-        <c:axId val="542332776"/>
-        <c:axId val="542333168"/>
+        <c:axId val="204709376"/>
+        <c:axId val="190740096"/>
       </c:barChart>
       <c:catAx>
-        <c:axId val="542332776"/>
+        <c:axId val="204709376"/>
         <c:scaling>
           <c:orientation val="minMax"/>
         </c:scaling>
@@ -12100,7 +12587,7 @@
             <a:endParaRPr lang="en-US"/>
           </a:p>
         </c:txPr>
-        <c:crossAx val="542333168"/>
+        <c:crossAx val="190740096"/>
         <c:crosses val="autoZero"/>
         <c:auto val="1"/>
         <c:lblAlgn val="ctr"/>
@@ -12108,7 +12595,7 @@
         <c:noMultiLvlLbl val="0"/>
       </c:catAx>
       <c:valAx>
-        <c:axId val="542333168"/>
+        <c:axId val="190740096"/>
         <c:scaling>
           <c:orientation val="minMax"/>
         </c:scaling>
@@ -12159,7 +12646,7 @@
             <a:endParaRPr lang="en-US"/>
           </a:p>
         </c:txPr>
-        <c:crossAx val="542332776"/>
+        <c:crossAx val="204709376"/>
         <c:crosses val="autoZero"/>
         <c:crossBetween val="between"/>
       </c:valAx>
@@ -12200,2182 +12687,10 @@
       <a:endParaRPr lang="en-US"/>
     </a:p>
   </c:txPr>
-  <c:externalData r:id="rId3">
+  <c:externalData r:id="rId1">
     <c:autoUpdate val="0"/>
   </c:externalData>
 </c:chartSpace>
-</file>
-
-<file path=word/charts/colors1.xml><?xml version="1.0" encoding="utf-8"?>
-<cs:colorStyle xmlns:cs="http://schemas.microsoft.com/office/drawing/2012/chartStyle" xmlns:a="http://schemas.openxmlformats.org/drawingml/2006/main" meth="cycle" id="10">
-  <a:schemeClr val="accent1"/>
-  <a:schemeClr val="accent2"/>
-  <a:schemeClr val="accent3"/>
-  <a:schemeClr val="accent4"/>
-  <a:schemeClr val="accent5"/>
-  <a:schemeClr val="accent6"/>
-  <cs:variation/>
-  <cs:variation>
-    <a:lumMod val="60000"/>
-  </cs:variation>
-  <cs:variation>
-    <a:lumMod val="80000"/>
-    <a:lumOff val="20000"/>
-  </cs:variation>
-  <cs:variation>
-    <a:lumMod val="80000"/>
-  </cs:variation>
-  <cs:variation>
-    <a:lumMod val="60000"/>
-    <a:lumOff val="40000"/>
-  </cs:variation>
-  <cs:variation>
-    <a:lumMod val="50000"/>
-  </cs:variation>
-  <cs:variation>
-    <a:lumMod val="70000"/>
-    <a:lumOff val="30000"/>
-  </cs:variation>
-  <cs:variation>
-    <a:lumMod val="70000"/>
-  </cs:variation>
-  <cs:variation>
-    <a:lumMod val="50000"/>
-    <a:lumOff val="50000"/>
-  </cs:variation>
-</cs:colorStyle>
-</file>
-
-<file path=word/charts/colors2.xml><?xml version="1.0" encoding="utf-8"?>
-<cs:colorStyle xmlns:cs="http://schemas.microsoft.com/office/drawing/2012/chartStyle" xmlns:a="http://schemas.openxmlformats.org/drawingml/2006/main" meth="cycle" id="10">
-  <a:schemeClr val="accent1"/>
-  <a:schemeClr val="accent2"/>
-  <a:schemeClr val="accent3"/>
-  <a:schemeClr val="accent4"/>
-  <a:schemeClr val="accent5"/>
-  <a:schemeClr val="accent6"/>
-  <cs:variation/>
-  <cs:variation>
-    <a:lumMod val="60000"/>
-  </cs:variation>
-  <cs:variation>
-    <a:lumMod val="80000"/>
-    <a:lumOff val="20000"/>
-  </cs:variation>
-  <cs:variation>
-    <a:lumMod val="80000"/>
-  </cs:variation>
-  <cs:variation>
-    <a:lumMod val="60000"/>
-    <a:lumOff val="40000"/>
-  </cs:variation>
-  <cs:variation>
-    <a:lumMod val="50000"/>
-  </cs:variation>
-  <cs:variation>
-    <a:lumMod val="70000"/>
-    <a:lumOff val="30000"/>
-  </cs:variation>
-  <cs:variation>
-    <a:lumMod val="70000"/>
-  </cs:variation>
-  <cs:variation>
-    <a:lumMod val="50000"/>
-    <a:lumOff val="50000"/>
-  </cs:variation>
-</cs:colorStyle>
-</file>
-
-<file path=word/charts/colors3.xml><?xml version="1.0" encoding="utf-8"?>
-<cs:colorStyle xmlns:cs="http://schemas.microsoft.com/office/drawing/2012/chartStyle" xmlns:a="http://schemas.openxmlformats.org/drawingml/2006/main" meth="cycle" id="10">
-  <a:schemeClr val="accent1"/>
-  <a:schemeClr val="accent2"/>
-  <a:schemeClr val="accent3"/>
-  <a:schemeClr val="accent4"/>
-  <a:schemeClr val="accent5"/>
-  <a:schemeClr val="accent6"/>
-  <cs:variation/>
-  <cs:variation>
-    <a:lumMod val="60000"/>
-  </cs:variation>
-  <cs:variation>
-    <a:lumMod val="80000"/>
-    <a:lumOff val="20000"/>
-  </cs:variation>
-  <cs:variation>
-    <a:lumMod val="80000"/>
-  </cs:variation>
-  <cs:variation>
-    <a:lumMod val="60000"/>
-    <a:lumOff val="40000"/>
-  </cs:variation>
-  <cs:variation>
-    <a:lumMod val="50000"/>
-  </cs:variation>
-  <cs:variation>
-    <a:lumMod val="70000"/>
-    <a:lumOff val="30000"/>
-  </cs:variation>
-  <cs:variation>
-    <a:lumMod val="70000"/>
-  </cs:variation>
-  <cs:variation>
-    <a:lumMod val="50000"/>
-    <a:lumOff val="50000"/>
-  </cs:variation>
-</cs:colorStyle>
-</file>
-
-<file path=word/charts/colors4.xml><?xml version="1.0" encoding="utf-8"?>
-<cs:colorStyle xmlns:cs="http://schemas.microsoft.com/office/drawing/2012/chartStyle" xmlns:a="http://schemas.openxmlformats.org/drawingml/2006/main" meth="cycle" id="10">
-  <a:schemeClr val="accent1"/>
-  <a:schemeClr val="accent2"/>
-  <a:schemeClr val="accent3"/>
-  <a:schemeClr val="accent4"/>
-  <a:schemeClr val="accent5"/>
-  <a:schemeClr val="accent6"/>
-  <cs:variation/>
-  <cs:variation>
-    <a:lumMod val="60000"/>
-  </cs:variation>
-  <cs:variation>
-    <a:lumMod val="80000"/>
-    <a:lumOff val="20000"/>
-  </cs:variation>
-  <cs:variation>
-    <a:lumMod val="80000"/>
-  </cs:variation>
-  <cs:variation>
-    <a:lumMod val="60000"/>
-    <a:lumOff val="40000"/>
-  </cs:variation>
-  <cs:variation>
-    <a:lumMod val="50000"/>
-  </cs:variation>
-  <cs:variation>
-    <a:lumMod val="70000"/>
-    <a:lumOff val="30000"/>
-  </cs:variation>
-  <cs:variation>
-    <a:lumMod val="70000"/>
-  </cs:variation>
-  <cs:variation>
-    <a:lumMod val="50000"/>
-    <a:lumOff val="50000"/>
-  </cs:variation>
-</cs:colorStyle>
-</file>
-
-<file path=word/charts/style1.xml><?xml version="1.0" encoding="utf-8"?>
-<cs:chartStyle xmlns:cs="http://schemas.microsoft.com/office/drawing/2012/chartStyle" xmlns:a="http://schemas.openxmlformats.org/drawingml/2006/main" id="201">
-  <cs:axisTitle>
-    <cs:lnRef idx="0"/>
-    <cs:fillRef idx="0"/>
-    <cs:effectRef idx="0"/>
-    <cs:fontRef idx="minor">
-      <a:schemeClr val="tx1">
-        <a:lumMod val="65000"/>
-        <a:lumOff val="35000"/>
-      </a:schemeClr>
-    </cs:fontRef>
-    <cs:defRPr sz="1000" kern="1200"/>
-  </cs:axisTitle>
-  <cs:categoryAxis>
-    <cs:lnRef idx="0"/>
-    <cs:fillRef idx="0"/>
-    <cs:effectRef idx="0"/>
-    <cs:fontRef idx="minor">
-      <a:schemeClr val="tx1">
-        <a:lumMod val="65000"/>
-        <a:lumOff val="35000"/>
-      </a:schemeClr>
-    </cs:fontRef>
-    <cs:spPr>
-      <a:ln w="9525" cap="flat" cmpd="sng" algn="ctr">
-        <a:solidFill>
-          <a:schemeClr val="tx1">
-            <a:lumMod val="15000"/>
-            <a:lumOff val="85000"/>
-          </a:schemeClr>
-        </a:solidFill>
-        <a:round/>
-      </a:ln>
-    </cs:spPr>
-    <cs:defRPr sz="900" kern="1200"/>
-  </cs:categoryAxis>
-  <cs:chartArea mods="allowNoFillOverride allowNoLineOverride">
-    <cs:lnRef idx="0"/>
-    <cs:fillRef idx="0"/>
-    <cs:effectRef idx="0"/>
-    <cs:fontRef idx="minor">
-      <a:schemeClr val="tx1"/>
-    </cs:fontRef>
-    <cs:spPr>
-      <a:solidFill>
-        <a:schemeClr val="bg1"/>
-      </a:solidFill>
-      <a:ln w="9525" cap="flat" cmpd="sng" algn="ctr">
-        <a:solidFill>
-          <a:schemeClr val="tx1">
-            <a:lumMod val="15000"/>
-            <a:lumOff val="85000"/>
-          </a:schemeClr>
-        </a:solidFill>
-        <a:round/>
-      </a:ln>
-    </cs:spPr>
-    <cs:defRPr sz="1000" kern="1200"/>
-  </cs:chartArea>
-  <cs:dataLabel>
-    <cs:lnRef idx="0"/>
-    <cs:fillRef idx="0"/>
-    <cs:effectRef idx="0"/>
-    <cs:fontRef idx="minor">
-      <a:schemeClr val="tx1">
-        <a:lumMod val="75000"/>
-        <a:lumOff val="25000"/>
-      </a:schemeClr>
-    </cs:fontRef>
-    <cs:defRPr sz="900" kern="1200"/>
-  </cs:dataLabel>
-  <cs:dataLabelCallout>
-    <cs:lnRef idx="0"/>
-    <cs:fillRef idx="0"/>
-    <cs:effectRef idx="0"/>
-    <cs:fontRef idx="minor">
-      <a:schemeClr val="dk1">
-        <a:lumMod val="65000"/>
-        <a:lumOff val="35000"/>
-      </a:schemeClr>
-    </cs:fontRef>
-    <cs:spPr>
-      <a:solidFill>
-        <a:schemeClr val="lt1"/>
-      </a:solidFill>
-      <a:ln>
-        <a:solidFill>
-          <a:schemeClr val="dk1">
-            <a:lumMod val="25000"/>
-            <a:lumOff val="75000"/>
-          </a:schemeClr>
-        </a:solidFill>
-      </a:ln>
-    </cs:spPr>
-    <cs:defRPr sz="900" kern="1200"/>
-    <cs:bodyPr rot="0" spcFirstLastPara="1" vertOverflow="clip" horzOverflow="clip" vert="horz" wrap="square" lIns="36576" tIns="18288" rIns="36576" bIns="18288" anchor="ctr" anchorCtr="1">
-      <a:spAutoFit/>
-    </cs:bodyPr>
-  </cs:dataLabelCallout>
-  <cs:dataPoint>
-    <cs:lnRef idx="0"/>
-    <cs:fillRef idx="1">
-      <cs:styleClr val="auto"/>
-    </cs:fillRef>
-    <cs:effectRef idx="0"/>
-    <cs:fontRef idx="minor">
-      <a:schemeClr val="tx1"/>
-    </cs:fontRef>
-  </cs:dataPoint>
-  <cs:dataPoint3D>
-    <cs:lnRef idx="0"/>
-    <cs:fillRef idx="1">
-      <cs:styleClr val="auto"/>
-    </cs:fillRef>
-    <cs:effectRef idx="0"/>
-    <cs:fontRef idx="minor">
-      <a:schemeClr val="tx1"/>
-    </cs:fontRef>
-  </cs:dataPoint3D>
-  <cs:dataPointLine>
-    <cs:lnRef idx="0">
-      <cs:styleClr val="auto"/>
-    </cs:lnRef>
-    <cs:fillRef idx="1"/>
-    <cs:effectRef idx="0"/>
-    <cs:fontRef idx="minor">
-      <a:schemeClr val="tx1"/>
-    </cs:fontRef>
-    <cs:spPr>
-      <a:ln w="28575" cap="rnd">
-        <a:solidFill>
-          <a:schemeClr val="phClr"/>
-        </a:solidFill>
-        <a:round/>
-      </a:ln>
-    </cs:spPr>
-  </cs:dataPointLine>
-  <cs:dataPointMarker>
-    <cs:lnRef idx="0">
-      <cs:styleClr val="auto"/>
-    </cs:lnRef>
-    <cs:fillRef idx="1">
-      <cs:styleClr val="auto"/>
-    </cs:fillRef>
-    <cs:effectRef idx="0"/>
-    <cs:fontRef idx="minor">
-      <a:schemeClr val="tx1"/>
-    </cs:fontRef>
-    <cs:spPr>
-      <a:ln w="9525">
-        <a:solidFill>
-          <a:schemeClr val="phClr"/>
-        </a:solidFill>
-      </a:ln>
-    </cs:spPr>
-  </cs:dataPointMarker>
-  <cs:dataPointMarkerLayout symbol="circle" size="5"/>
-  <cs:dataPointWireframe>
-    <cs:lnRef idx="0">
-      <cs:styleClr val="auto"/>
-    </cs:lnRef>
-    <cs:fillRef idx="1"/>
-    <cs:effectRef idx="0"/>
-    <cs:fontRef idx="minor">
-      <a:schemeClr val="tx1"/>
-    </cs:fontRef>
-    <cs:spPr>
-      <a:ln w="9525" cap="rnd">
-        <a:solidFill>
-          <a:schemeClr val="phClr"/>
-        </a:solidFill>
-        <a:round/>
-      </a:ln>
-    </cs:spPr>
-  </cs:dataPointWireframe>
-  <cs:dataTable>
-    <cs:lnRef idx="0"/>
-    <cs:fillRef idx="0"/>
-    <cs:effectRef idx="0"/>
-    <cs:fontRef idx="minor">
-      <a:schemeClr val="tx1">
-        <a:lumMod val="65000"/>
-        <a:lumOff val="35000"/>
-      </a:schemeClr>
-    </cs:fontRef>
-    <cs:spPr>
-      <a:noFill/>
-      <a:ln w="9525" cap="flat" cmpd="sng" algn="ctr">
-        <a:solidFill>
-          <a:schemeClr val="tx1">
-            <a:lumMod val="15000"/>
-            <a:lumOff val="85000"/>
-          </a:schemeClr>
-        </a:solidFill>
-        <a:round/>
-      </a:ln>
-    </cs:spPr>
-    <cs:defRPr sz="900" kern="1200"/>
-  </cs:dataTable>
-  <cs:downBar>
-    <cs:lnRef idx="0"/>
-    <cs:fillRef idx="0"/>
-    <cs:effectRef idx="0"/>
-    <cs:fontRef idx="minor">
-      <a:schemeClr val="dk1"/>
-    </cs:fontRef>
-    <cs:spPr>
-      <a:solidFill>
-        <a:schemeClr val="dk1">
-          <a:lumMod val="65000"/>
-          <a:lumOff val="35000"/>
-        </a:schemeClr>
-      </a:solidFill>
-      <a:ln w="9525">
-        <a:solidFill>
-          <a:schemeClr val="tx1">
-            <a:lumMod val="65000"/>
-            <a:lumOff val="35000"/>
-          </a:schemeClr>
-        </a:solidFill>
-      </a:ln>
-    </cs:spPr>
-  </cs:downBar>
-  <cs:dropLine>
-    <cs:lnRef idx="0"/>
-    <cs:fillRef idx="0"/>
-    <cs:effectRef idx="0"/>
-    <cs:fontRef idx="minor">
-      <a:schemeClr val="tx1"/>
-    </cs:fontRef>
-    <cs:spPr>
-      <a:ln w="9525" cap="flat" cmpd="sng" algn="ctr">
-        <a:solidFill>
-          <a:schemeClr val="tx1">
-            <a:lumMod val="35000"/>
-            <a:lumOff val="65000"/>
-          </a:schemeClr>
-        </a:solidFill>
-        <a:round/>
-      </a:ln>
-    </cs:spPr>
-  </cs:dropLine>
-  <cs:errorBar>
-    <cs:lnRef idx="0"/>
-    <cs:fillRef idx="0"/>
-    <cs:effectRef idx="0"/>
-    <cs:fontRef idx="minor">
-      <a:schemeClr val="tx1"/>
-    </cs:fontRef>
-    <cs:spPr>
-      <a:ln w="9525" cap="flat" cmpd="sng" algn="ctr">
-        <a:solidFill>
-          <a:schemeClr val="tx1">
-            <a:lumMod val="65000"/>
-            <a:lumOff val="35000"/>
-          </a:schemeClr>
-        </a:solidFill>
-        <a:round/>
-      </a:ln>
-    </cs:spPr>
-  </cs:errorBar>
-  <cs:floor>
-    <cs:lnRef idx="0"/>
-    <cs:fillRef idx="0"/>
-    <cs:effectRef idx="0"/>
-    <cs:fontRef idx="minor">
-      <a:schemeClr val="tx1"/>
-    </cs:fontRef>
-    <cs:spPr>
-      <a:noFill/>
-      <a:ln>
-        <a:noFill/>
-      </a:ln>
-    </cs:spPr>
-  </cs:floor>
-  <cs:gridlineMajor>
-    <cs:lnRef idx="0"/>
-    <cs:fillRef idx="0"/>
-    <cs:effectRef idx="0"/>
-    <cs:fontRef idx="minor">
-      <a:schemeClr val="tx1"/>
-    </cs:fontRef>
-    <cs:spPr>
-      <a:ln w="9525" cap="flat" cmpd="sng" algn="ctr">
-        <a:solidFill>
-          <a:schemeClr val="tx1">
-            <a:lumMod val="15000"/>
-            <a:lumOff val="85000"/>
-          </a:schemeClr>
-        </a:solidFill>
-        <a:round/>
-      </a:ln>
-    </cs:spPr>
-  </cs:gridlineMajor>
-  <cs:gridlineMinor>
-    <cs:lnRef idx="0"/>
-    <cs:fillRef idx="0"/>
-    <cs:effectRef idx="0"/>
-    <cs:fontRef idx="minor">
-      <a:schemeClr val="tx1"/>
-    </cs:fontRef>
-    <cs:spPr>
-      <a:ln w="9525" cap="flat" cmpd="sng" algn="ctr">
-        <a:solidFill>
-          <a:schemeClr val="tx1">
-            <a:lumMod val="5000"/>
-            <a:lumOff val="95000"/>
-          </a:schemeClr>
-        </a:solidFill>
-        <a:round/>
-      </a:ln>
-    </cs:spPr>
-  </cs:gridlineMinor>
-  <cs:hiLoLine>
-    <cs:lnRef idx="0"/>
-    <cs:fillRef idx="0"/>
-    <cs:effectRef idx="0"/>
-    <cs:fontRef idx="minor">
-      <a:schemeClr val="tx1"/>
-    </cs:fontRef>
-    <cs:spPr>
-      <a:ln w="9525" cap="flat" cmpd="sng" algn="ctr">
-        <a:solidFill>
-          <a:schemeClr val="tx1">
-            <a:lumMod val="75000"/>
-            <a:lumOff val="25000"/>
-          </a:schemeClr>
-        </a:solidFill>
-        <a:round/>
-      </a:ln>
-    </cs:spPr>
-  </cs:hiLoLine>
-  <cs:leaderLine>
-    <cs:lnRef idx="0"/>
-    <cs:fillRef idx="0"/>
-    <cs:effectRef idx="0"/>
-    <cs:fontRef idx="minor">
-      <a:schemeClr val="tx1"/>
-    </cs:fontRef>
-    <cs:spPr>
-      <a:ln w="9525" cap="flat" cmpd="sng" algn="ctr">
-        <a:solidFill>
-          <a:schemeClr val="tx1">
-            <a:lumMod val="35000"/>
-            <a:lumOff val="65000"/>
-          </a:schemeClr>
-        </a:solidFill>
-        <a:round/>
-      </a:ln>
-    </cs:spPr>
-  </cs:leaderLine>
-  <cs:legend>
-    <cs:lnRef idx="0"/>
-    <cs:fillRef idx="0"/>
-    <cs:effectRef idx="0"/>
-    <cs:fontRef idx="minor">
-      <a:schemeClr val="tx1">
-        <a:lumMod val="65000"/>
-        <a:lumOff val="35000"/>
-      </a:schemeClr>
-    </cs:fontRef>
-    <cs:defRPr sz="900" kern="1200"/>
-  </cs:legend>
-  <cs:plotArea mods="allowNoFillOverride allowNoLineOverride">
-    <cs:lnRef idx="0"/>
-    <cs:fillRef idx="0"/>
-    <cs:effectRef idx="0"/>
-    <cs:fontRef idx="minor">
-      <a:schemeClr val="tx1"/>
-    </cs:fontRef>
-  </cs:plotArea>
-  <cs:plotArea3D mods="allowNoFillOverride allowNoLineOverride">
-    <cs:lnRef idx="0"/>
-    <cs:fillRef idx="0"/>
-    <cs:effectRef idx="0"/>
-    <cs:fontRef idx="minor">
-      <a:schemeClr val="tx1"/>
-    </cs:fontRef>
-  </cs:plotArea3D>
-  <cs:seriesAxis>
-    <cs:lnRef idx="0"/>
-    <cs:fillRef idx="0"/>
-    <cs:effectRef idx="0"/>
-    <cs:fontRef idx="minor">
-      <a:schemeClr val="tx1">
-        <a:lumMod val="65000"/>
-        <a:lumOff val="35000"/>
-      </a:schemeClr>
-    </cs:fontRef>
-    <cs:defRPr sz="900" kern="1200"/>
-  </cs:seriesAxis>
-  <cs:seriesLine>
-    <cs:lnRef idx="0"/>
-    <cs:fillRef idx="0"/>
-    <cs:effectRef idx="0"/>
-    <cs:fontRef idx="minor">
-      <a:schemeClr val="tx1"/>
-    </cs:fontRef>
-    <cs:spPr>
-      <a:ln w="9525" cap="flat" cmpd="sng" algn="ctr">
-        <a:solidFill>
-          <a:schemeClr val="tx1">
-            <a:lumMod val="35000"/>
-            <a:lumOff val="65000"/>
-          </a:schemeClr>
-        </a:solidFill>
-        <a:round/>
-      </a:ln>
-    </cs:spPr>
-  </cs:seriesLine>
-  <cs:title>
-    <cs:lnRef idx="0"/>
-    <cs:fillRef idx="0"/>
-    <cs:effectRef idx="0"/>
-    <cs:fontRef idx="minor">
-      <a:schemeClr val="tx1">
-        <a:lumMod val="65000"/>
-        <a:lumOff val="35000"/>
-      </a:schemeClr>
-    </cs:fontRef>
-    <cs:defRPr sz="1400" b="0" kern="1200" spc="0" baseline="0"/>
-  </cs:title>
-  <cs:trendline>
-    <cs:lnRef idx="0">
-      <cs:styleClr val="auto"/>
-    </cs:lnRef>
-    <cs:fillRef idx="0"/>
-    <cs:effectRef idx="0"/>
-    <cs:fontRef idx="minor">
-      <a:schemeClr val="tx1"/>
-    </cs:fontRef>
-    <cs:spPr>
-      <a:ln w="19050" cap="rnd">
-        <a:solidFill>
-          <a:schemeClr val="phClr"/>
-        </a:solidFill>
-        <a:prstDash val="sysDot"/>
-      </a:ln>
-    </cs:spPr>
-  </cs:trendline>
-  <cs:trendlineLabel>
-    <cs:lnRef idx="0"/>
-    <cs:fillRef idx="0"/>
-    <cs:effectRef idx="0"/>
-    <cs:fontRef idx="minor">
-      <a:schemeClr val="tx1">
-        <a:lumMod val="65000"/>
-        <a:lumOff val="35000"/>
-      </a:schemeClr>
-    </cs:fontRef>
-    <cs:defRPr sz="900" kern="1200"/>
-  </cs:trendlineLabel>
-  <cs:upBar>
-    <cs:lnRef idx="0"/>
-    <cs:fillRef idx="0"/>
-    <cs:effectRef idx="0"/>
-    <cs:fontRef idx="minor">
-      <a:schemeClr val="dk1"/>
-    </cs:fontRef>
-    <cs:spPr>
-      <a:solidFill>
-        <a:schemeClr val="lt1"/>
-      </a:solidFill>
-      <a:ln w="9525">
-        <a:solidFill>
-          <a:schemeClr val="tx1">
-            <a:lumMod val="15000"/>
-            <a:lumOff val="85000"/>
-          </a:schemeClr>
-        </a:solidFill>
-      </a:ln>
-    </cs:spPr>
-  </cs:upBar>
-  <cs:valueAxis>
-    <cs:lnRef idx="0"/>
-    <cs:fillRef idx="0"/>
-    <cs:effectRef idx="0"/>
-    <cs:fontRef idx="minor">
-      <a:schemeClr val="tx1">
-        <a:lumMod val="65000"/>
-        <a:lumOff val="35000"/>
-      </a:schemeClr>
-    </cs:fontRef>
-    <cs:defRPr sz="900" kern="1200"/>
-  </cs:valueAxis>
-  <cs:wall>
-    <cs:lnRef idx="0"/>
-    <cs:fillRef idx="0"/>
-    <cs:effectRef idx="0"/>
-    <cs:fontRef idx="minor">
-      <a:schemeClr val="tx1"/>
-    </cs:fontRef>
-    <cs:spPr>
-      <a:noFill/>
-      <a:ln>
-        <a:noFill/>
-      </a:ln>
-    </cs:spPr>
-  </cs:wall>
-</cs:chartStyle>
-</file>
-
-<file path=word/charts/style2.xml><?xml version="1.0" encoding="utf-8"?>
-<cs:chartStyle xmlns:cs="http://schemas.microsoft.com/office/drawing/2012/chartStyle" xmlns:a="http://schemas.openxmlformats.org/drawingml/2006/main" id="201">
-  <cs:axisTitle>
-    <cs:lnRef idx="0"/>
-    <cs:fillRef idx="0"/>
-    <cs:effectRef idx="0"/>
-    <cs:fontRef idx="minor">
-      <a:schemeClr val="tx1">
-        <a:lumMod val="65000"/>
-        <a:lumOff val="35000"/>
-      </a:schemeClr>
-    </cs:fontRef>
-    <cs:defRPr sz="1000" kern="1200"/>
-  </cs:axisTitle>
-  <cs:categoryAxis>
-    <cs:lnRef idx="0"/>
-    <cs:fillRef idx="0"/>
-    <cs:effectRef idx="0"/>
-    <cs:fontRef idx="minor">
-      <a:schemeClr val="tx1">
-        <a:lumMod val="65000"/>
-        <a:lumOff val="35000"/>
-      </a:schemeClr>
-    </cs:fontRef>
-    <cs:spPr>
-      <a:ln w="9525" cap="flat" cmpd="sng" algn="ctr">
-        <a:solidFill>
-          <a:schemeClr val="tx1">
-            <a:lumMod val="15000"/>
-            <a:lumOff val="85000"/>
-          </a:schemeClr>
-        </a:solidFill>
-        <a:round/>
-      </a:ln>
-    </cs:spPr>
-    <cs:defRPr sz="900" kern="1200"/>
-  </cs:categoryAxis>
-  <cs:chartArea mods="allowNoFillOverride allowNoLineOverride">
-    <cs:lnRef idx="0"/>
-    <cs:fillRef idx="0"/>
-    <cs:effectRef idx="0"/>
-    <cs:fontRef idx="minor">
-      <a:schemeClr val="tx1"/>
-    </cs:fontRef>
-    <cs:spPr>
-      <a:solidFill>
-        <a:schemeClr val="bg1"/>
-      </a:solidFill>
-      <a:ln w="9525" cap="flat" cmpd="sng" algn="ctr">
-        <a:solidFill>
-          <a:schemeClr val="tx1">
-            <a:lumMod val="15000"/>
-            <a:lumOff val="85000"/>
-          </a:schemeClr>
-        </a:solidFill>
-        <a:round/>
-      </a:ln>
-    </cs:spPr>
-    <cs:defRPr sz="1000" kern="1200"/>
-  </cs:chartArea>
-  <cs:dataLabel>
-    <cs:lnRef idx="0"/>
-    <cs:fillRef idx="0"/>
-    <cs:effectRef idx="0"/>
-    <cs:fontRef idx="minor">
-      <a:schemeClr val="tx1">
-        <a:lumMod val="75000"/>
-        <a:lumOff val="25000"/>
-      </a:schemeClr>
-    </cs:fontRef>
-    <cs:defRPr sz="900" kern="1200"/>
-  </cs:dataLabel>
-  <cs:dataLabelCallout>
-    <cs:lnRef idx="0"/>
-    <cs:fillRef idx="0"/>
-    <cs:effectRef idx="0"/>
-    <cs:fontRef idx="minor">
-      <a:schemeClr val="dk1">
-        <a:lumMod val="65000"/>
-        <a:lumOff val="35000"/>
-      </a:schemeClr>
-    </cs:fontRef>
-    <cs:spPr>
-      <a:solidFill>
-        <a:schemeClr val="lt1"/>
-      </a:solidFill>
-      <a:ln>
-        <a:solidFill>
-          <a:schemeClr val="dk1">
-            <a:lumMod val="25000"/>
-            <a:lumOff val="75000"/>
-          </a:schemeClr>
-        </a:solidFill>
-      </a:ln>
-    </cs:spPr>
-    <cs:defRPr sz="900" kern="1200"/>
-    <cs:bodyPr rot="0" spcFirstLastPara="1" vertOverflow="clip" horzOverflow="clip" vert="horz" wrap="square" lIns="36576" tIns="18288" rIns="36576" bIns="18288" anchor="ctr" anchorCtr="1">
-      <a:spAutoFit/>
-    </cs:bodyPr>
-  </cs:dataLabelCallout>
-  <cs:dataPoint>
-    <cs:lnRef idx="0"/>
-    <cs:fillRef idx="1">
-      <cs:styleClr val="auto"/>
-    </cs:fillRef>
-    <cs:effectRef idx="0"/>
-    <cs:fontRef idx="minor">
-      <a:schemeClr val="tx1"/>
-    </cs:fontRef>
-  </cs:dataPoint>
-  <cs:dataPoint3D>
-    <cs:lnRef idx="0"/>
-    <cs:fillRef idx="1">
-      <cs:styleClr val="auto"/>
-    </cs:fillRef>
-    <cs:effectRef idx="0"/>
-    <cs:fontRef idx="minor">
-      <a:schemeClr val="tx1"/>
-    </cs:fontRef>
-  </cs:dataPoint3D>
-  <cs:dataPointLine>
-    <cs:lnRef idx="0">
-      <cs:styleClr val="auto"/>
-    </cs:lnRef>
-    <cs:fillRef idx="1"/>
-    <cs:effectRef idx="0"/>
-    <cs:fontRef idx="minor">
-      <a:schemeClr val="tx1"/>
-    </cs:fontRef>
-    <cs:spPr>
-      <a:ln w="28575" cap="rnd">
-        <a:solidFill>
-          <a:schemeClr val="phClr"/>
-        </a:solidFill>
-        <a:round/>
-      </a:ln>
-    </cs:spPr>
-  </cs:dataPointLine>
-  <cs:dataPointMarker>
-    <cs:lnRef idx="0">
-      <cs:styleClr val="auto"/>
-    </cs:lnRef>
-    <cs:fillRef idx="1">
-      <cs:styleClr val="auto"/>
-    </cs:fillRef>
-    <cs:effectRef idx="0"/>
-    <cs:fontRef idx="minor">
-      <a:schemeClr val="tx1"/>
-    </cs:fontRef>
-    <cs:spPr>
-      <a:ln w="9525">
-        <a:solidFill>
-          <a:schemeClr val="phClr"/>
-        </a:solidFill>
-      </a:ln>
-    </cs:spPr>
-  </cs:dataPointMarker>
-  <cs:dataPointMarkerLayout symbol="circle" size="5"/>
-  <cs:dataPointWireframe>
-    <cs:lnRef idx="0">
-      <cs:styleClr val="auto"/>
-    </cs:lnRef>
-    <cs:fillRef idx="1"/>
-    <cs:effectRef idx="0"/>
-    <cs:fontRef idx="minor">
-      <a:schemeClr val="tx1"/>
-    </cs:fontRef>
-    <cs:spPr>
-      <a:ln w="9525" cap="rnd">
-        <a:solidFill>
-          <a:schemeClr val="phClr"/>
-        </a:solidFill>
-        <a:round/>
-      </a:ln>
-    </cs:spPr>
-  </cs:dataPointWireframe>
-  <cs:dataTable>
-    <cs:lnRef idx="0"/>
-    <cs:fillRef idx="0"/>
-    <cs:effectRef idx="0"/>
-    <cs:fontRef idx="minor">
-      <a:schemeClr val="tx1">
-        <a:lumMod val="65000"/>
-        <a:lumOff val="35000"/>
-      </a:schemeClr>
-    </cs:fontRef>
-    <cs:spPr>
-      <a:noFill/>
-      <a:ln w="9525" cap="flat" cmpd="sng" algn="ctr">
-        <a:solidFill>
-          <a:schemeClr val="tx1">
-            <a:lumMod val="15000"/>
-            <a:lumOff val="85000"/>
-          </a:schemeClr>
-        </a:solidFill>
-        <a:round/>
-      </a:ln>
-    </cs:spPr>
-    <cs:defRPr sz="900" kern="1200"/>
-  </cs:dataTable>
-  <cs:downBar>
-    <cs:lnRef idx="0"/>
-    <cs:fillRef idx="0"/>
-    <cs:effectRef idx="0"/>
-    <cs:fontRef idx="minor">
-      <a:schemeClr val="dk1"/>
-    </cs:fontRef>
-    <cs:spPr>
-      <a:solidFill>
-        <a:schemeClr val="dk1">
-          <a:lumMod val="65000"/>
-          <a:lumOff val="35000"/>
-        </a:schemeClr>
-      </a:solidFill>
-      <a:ln w="9525">
-        <a:solidFill>
-          <a:schemeClr val="tx1">
-            <a:lumMod val="65000"/>
-            <a:lumOff val="35000"/>
-          </a:schemeClr>
-        </a:solidFill>
-      </a:ln>
-    </cs:spPr>
-  </cs:downBar>
-  <cs:dropLine>
-    <cs:lnRef idx="0"/>
-    <cs:fillRef idx="0"/>
-    <cs:effectRef idx="0"/>
-    <cs:fontRef idx="minor">
-      <a:schemeClr val="tx1"/>
-    </cs:fontRef>
-    <cs:spPr>
-      <a:ln w="9525" cap="flat" cmpd="sng" algn="ctr">
-        <a:solidFill>
-          <a:schemeClr val="tx1">
-            <a:lumMod val="35000"/>
-            <a:lumOff val="65000"/>
-          </a:schemeClr>
-        </a:solidFill>
-        <a:round/>
-      </a:ln>
-    </cs:spPr>
-  </cs:dropLine>
-  <cs:errorBar>
-    <cs:lnRef idx="0"/>
-    <cs:fillRef idx="0"/>
-    <cs:effectRef idx="0"/>
-    <cs:fontRef idx="minor">
-      <a:schemeClr val="tx1"/>
-    </cs:fontRef>
-    <cs:spPr>
-      <a:ln w="9525" cap="flat" cmpd="sng" algn="ctr">
-        <a:solidFill>
-          <a:schemeClr val="tx1">
-            <a:lumMod val="65000"/>
-            <a:lumOff val="35000"/>
-          </a:schemeClr>
-        </a:solidFill>
-        <a:round/>
-      </a:ln>
-    </cs:spPr>
-  </cs:errorBar>
-  <cs:floor>
-    <cs:lnRef idx="0"/>
-    <cs:fillRef idx="0"/>
-    <cs:effectRef idx="0"/>
-    <cs:fontRef idx="minor">
-      <a:schemeClr val="tx1"/>
-    </cs:fontRef>
-    <cs:spPr>
-      <a:noFill/>
-      <a:ln>
-        <a:noFill/>
-      </a:ln>
-    </cs:spPr>
-  </cs:floor>
-  <cs:gridlineMajor>
-    <cs:lnRef idx="0"/>
-    <cs:fillRef idx="0"/>
-    <cs:effectRef idx="0"/>
-    <cs:fontRef idx="minor">
-      <a:schemeClr val="tx1"/>
-    </cs:fontRef>
-    <cs:spPr>
-      <a:ln w="9525" cap="flat" cmpd="sng" algn="ctr">
-        <a:solidFill>
-          <a:schemeClr val="tx1">
-            <a:lumMod val="15000"/>
-            <a:lumOff val="85000"/>
-          </a:schemeClr>
-        </a:solidFill>
-        <a:round/>
-      </a:ln>
-    </cs:spPr>
-  </cs:gridlineMajor>
-  <cs:gridlineMinor>
-    <cs:lnRef idx="0"/>
-    <cs:fillRef idx="0"/>
-    <cs:effectRef idx="0"/>
-    <cs:fontRef idx="minor">
-      <a:schemeClr val="tx1"/>
-    </cs:fontRef>
-    <cs:spPr>
-      <a:ln w="9525" cap="flat" cmpd="sng" algn="ctr">
-        <a:solidFill>
-          <a:schemeClr val="tx1">
-            <a:lumMod val="5000"/>
-            <a:lumOff val="95000"/>
-          </a:schemeClr>
-        </a:solidFill>
-        <a:round/>
-      </a:ln>
-    </cs:spPr>
-  </cs:gridlineMinor>
-  <cs:hiLoLine>
-    <cs:lnRef idx="0"/>
-    <cs:fillRef idx="0"/>
-    <cs:effectRef idx="0"/>
-    <cs:fontRef idx="minor">
-      <a:schemeClr val="tx1"/>
-    </cs:fontRef>
-    <cs:spPr>
-      <a:ln w="9525" cap="flat" cmpd="sng" algn="ctr">
-        <a:solidFill>
-          <a:schemeClr val="tx1">
-            <a:lumMod val="75000"/>
-            <a:lumOff val="25000"/>
-          </a:schemeClr>
-        </a:solidFill>
-        <a:round/>
-      </a:ln>
-    </cs:spPr>
-  </cs:hiLoLine>
-  <cs:leaderLine>
-    <cs:lnRef idx="0"/>
-    <cs:fillRef idx="0"/>
-    <cs:effectRef idx="0"/>
-    <cs:fontRef idx="minor">
-      <a:schemeClr val="tx1"/>
-    </cs:fontRef>
-    <cs:spPr>
-      <a:ln w="9525" cap="flat" cmpd="sng" algn="ctr">
-        <a:solidFill>
-          <a:schemeClr val="tx1">
-            <a:lumMod val="35000"/>
-            <a:lumOff val="65000"/>
-          </a:schemeClr>
-        </a:solidFill>
-        <a:round/>
-      </a:ln>
-    </cs:spPr>
-  </cs:leaderLine>
-  <cs:legend>
-    <cs:lnRef idx="0"/>
-    <cs:fillRef idx="0"/>
-    <cs:effectRef idx="0"/>
-    <cs:fontRef idx="minor">
-      <a:schemeClr val="tx1">
-        <a:lumMod val="65000"/>
-        <a:lumOff val="35000"/>
-      </a:schemeClr>
-    </cs:fontRef>
-    <cs:defRPr sz="900" kern="1200"/>
-  </cs:legend>
-  <cs:plotArea mods="allowNoFillOverride allowNoLineOverride">
-    <cs:lnRef idx="0"/>
-    <cs:fillRef idx="0"/>
-    <cs:effectRef idx="0"/>
-    <cs:fontRef idx="minor">
-      <a:schemeClr val="tx1"/>
-    </cs:fontRef>
-  </cs:plotArea>
-  <cs:plotArea3D mods="allowNoFillOverride allowNoLineOverride">
-    <cs:lnRef idx="0"/>
-    <cs:fillRef idx="0"/>
-    <cs:effectRef idx="0"/>
-    <cs:fontRef idx="minor">
-      <a:schemeClr val="tx1"/>
-    </cs:fontRef>
-  </cs:plotArea3D>
-  <cs:seriesAxis>
-    <cs:lnRef idx="0"/>
-    <cs:fillRef idx="0"/>
-    <cs:effectRef idx="0"/>
-    <cs:fontRef idx="minor">
-      <a:schemeClr val="tx1">
-        <a:lumMod val="65000"/>
-        <a:lumOff val="35000"/>
-      </a:schemeClr>
-    </cs:fontRef>
-    <cs:defRPr sz="900" kern="1200"/>
-  </cs:seriesAxis>
-  <cs:seriesLine>
-    <cs:lnRef idx="0"/>
-    <cs:fillRef idx="0"/>
-    <cs:effectRef idx="0"/>
-    <cs:fontRef idx="minor">
-      <a:schemeClr val="tx1"/>
-    </cs:fontRef>
-    <cs:spPr>
-      <a:ln w="9525" cap="flat" cmpd="sng" algn="ctr">
-        <a:solidFill>
-          <a:schemeClr val="tx1">
-            <a:lumMod val="35000"/>
-            <a:lumOff val="65000"/>
-          </a:schemeClr>
-        </a:solidFill>
-        <a:round/>
-      </a:ln>
-    </cs:spPr>
-  </cs:seriesLine>
-  <cs:title>
-    <cs:lnRef idx="0"/>
-    <cs:fillRef idx="0"/>
-    <cs:effectRef idx="0"/>
-    <cs:fontRef idx="minor">
-      <a:schemeClr val="tx1">
-        <a:lumMod val="65000"/>
-        <a:lumOff val="35000"/>
-      </a:schemeClr>
-    </cs:fontRef>
-    <cs:defRPr sz="1400" b="0" kern="1200" spc="0" baseline="0"/>
-  </cs:title>
-  <cs:trendline>
-    <cs:lnRef idx="0">
-      <cs:styleClr val="auto"/>
-    </cs:lnRef>
-    <cs:fillRef idx="0"/>
-    <cs:effectRef idx="0"/>
-    <cs:fontRef idx="minor">
-      <a:schemeClr val="tx1"/>
-    </cs:fontRef>
-    <cs:spPr>
-      <a:ln w="19050" cap="rnd">
-        <a:solidFill>
-          <a:schemeClr val="phClr"/>
-        </a:solidFill>
-        <a:prstDash val="sysDot"/>
-      </a:ln>
-    </cs:spPr>
-  </cs:trendline>
-  <cs:trendlineLabel>
-    <cs:lnRef idx="0"/>
-    <cs:fillRef idx="0"/>
-    <cs:effectRef idx="0"/>
-    <cs:fontRef idx="minor">
-      <a:schemeClr val="tx1">
-        <a:lumMod val="65000"/>
-        <a:lumOff val="35000"/>
-      </a:schemeClr>
-    </cs:fontRef>
-    <cs:defRPr sz="900" kern="1200"/>
-  </cs:trendlineLabel>
-  <cs:upBar>
-    <cs:lnRef idx="0"/>
-    <cs:fillRef idx="0"/>
-    <cs:effectRef idx="0"/>
-    <cs:fontRef idx="minor">
-      <a:schemeClr val="dk1"/>
-    </cs:fontRef>
-    <cs:spPr>
-      <a:solidFill>
-        <a:schemeClr val="lt1"/>
-      </a:solidFill>
-      <a:ln w="9525">
-        <a:solidFill>
-          <a:schemeClr val="tx1">
-            <a:lumMod val="15000"/>
-            <a:lumOff val="85000"/>
-          </a:schemeClr>
-        </a:solidFill>
-      </a:ln>
-    </cs:spPr>
-  </cs:upBar>
-  <cs:valueAxis>
-    <cs:lnRef idx="0"/>
-    <cs:fillRef idx="0"/>
-    <cs:effectRef idx="0"/>
-    <cs:fontRef idx="minor">
-      <a:schemeClr val="tx1">
-        <a:lumMod val="65000"/>
-        <a:lumOff val="35000"/>
-      </a:schemeClr>
-    </cs:fontRef>
-    <cs:defRPr sz="900" kern="1200"/>
-  </cs:valueAxis>
-  <cs:wall>
-    <cs:lnRef idx="0"/>
-    <cs:fillRef idx="0"/>
-    <cs:effectRef idx="0"/>
-    <cs:fontRef idx="minor">
-      <a:schemeClr val="tx1"/>
-    </cs:fontRef>
-    <cs:spPr>
-      <a:noFill/>
-      <a:ln>
-        <a:noFill/>
-      </a:ln>
-    </cs:spPr>
-  </cs:wall>
-</cs:chartStyle>
-</file>
-
-<file path=word/charts/style3.xml><?xml version="1.0" encoding="utf-8"?>
-<cs:chartStyle xmlns:cs="http://schemas.microsoft.com/office/drawing/2012/chartStyle" xmlns:a="http://schemas.openxmlformats.org/drawingml/2006/main" id="201">
-  <cs:axisTitle>
-    <cs:lnRef idx="0"/>
-    <cs:fillRef idx="0"/>
-    <cs:effectRef idx="0"/>
-    <cs:fontRef idx="minor">
-      <a:schemeClr val="tx1">
-        <a:lumMod val="65000"/>
-        <a:lumOff val="35000"/>
-      </a:schemeClr>
-    </cs:fontRef>
-    <cs:defRPr sz="1000" kern="1200"/>
-  </cs:axisTitle>
-  <cs:categoryAxis>
-    <cs:lnRef idx="0"/>
-    <cs:fillRef idx="0"/>
-    <cs:effectRef idx="0"/>
-    <cs:fontRef idx="minor">
-      <a:schemeClr val="tx1">
-        <a:lumMod val="65000"/>
-        <a:lumOff val="35000"/>
-      </a:schemeClr>
-    </cs:fontRef>
-    <cs:spPr>
-      <a:ln w="9525" cap="flat" cmpd="sng" algn="ctr">
-        <a:solidFill>
-          <a:schemeClr val="tx1">
-            <a:lumMod val="15000"/>
-            <a:lumOff val="85000"/>
-          </a:schemeClr>
-        </a:solidFill>
-        <a:round/>
-      </a:ln>
-    </cs:spPr>
-    <cs:defRPr sz="900" kern="1200"/>
-  </cs:categoryAxis>
-  <cs:chartArea mods="allowNoFillOverride allowNoLineOverride">
-    <cs:lnRef idx="0"/>
-    <cs:fillRef idx="0"/>
-    <cs:effectRef idx="0"/>
-    <cs:fontRef idx="minor">
-      <a:schemeClr val="tx1"/>
-    </cs:fontRef>
-    <cs:spPr>
-      <a:solidFill>
-        <a:schemeClr val="bg1"/>
-      </a:solidFill>
-      <a:ln w="9525" cap="flat" cmpd="sng" algn="ctr">
-        <a:solidFill>
-          <a:schemeClr val="tx1">
-            <a:lumMod val="15000"/>
-            <a:lumOff val="85000"/>
-          </a:schemeClr>
-        </a:solidFill>
-        <a:round/>
-      </a:ln>
-    </cs:spPr>
-    <cs:defRPr sz="1000" kern="1200"/>
-  </cs:chartArea>
-  <cs:dataLabel>
-    <cs:lnRef idx="0"/>
-    <cs:fillRef idx="0"/>
-    <cs:effectRef idx="0"/>
-    <cs:fontRef idx="minor">
-      <a:schemeClr val="tx1">
-        <a:lumMod val="75000"/>
-        <a:lumOff val="25000"/>
-      </a:schemeClr>
-    </cs:fontRef>
-    <cs:defRPr sz="900" kern="1200"/>
-  </cs:dataLabel>
-  <cs:dataLabelCallout>
-    <cs:lnRef idx="0"/>
-    <cs:fillRef idx="0"/>
-    <cs:effectRef idx="0"/>
-    <cs:fontRef idx="minor">
-      <a:schemeClr val="dk1">
-        <a:lumMod val="65000"/>
-        <a:lumOff val="35000"/>
-      </a:schemeClr>
-    </cs:fontRef>
-    <cs:spPr>
-      <a:solidFill>
-        <a:schemeClr val="lt1"/>
-      </a:solidFill>
-      <a:ln>
-        <a:solidFill>
-          <a:schemeClr val="dk1">
-            <a:lumMod val="25000"/>
-            <a:lumOff val="75000"/>
-          </a:schemeClr>
-        </a:solidFill>
-      </a:ln>
-    </cs:spPr>
-    <cs:defRPr sz="900" kern="1200"/>
-    <cs:bodyPr rot="0" spcFirstLastPara="1" vertOverflow="clip" horzOverflow="clip" vert="horz" wrap="square" lIns="36576" tIns="18288" rIns="36576" bIns="18288" anchor="ctr" anchorCtr="1">
-      <a:spAutoFit/>
-    </cs:bodyPr>
-  </cs:dataLabelCallout>
-  <cs:dataPoint>
-    <cs:lnRef idx="0"/>
-    <cs:fillRef idx="1">
-      <cs:styleClr val="auto"/>
-    </cs:fillRef>
-    <cs:effectRef idx="0"/>
-    <cs:fontRef idx="minor">
-      <a:schemeClr val="tx1"/>
-    </cs:fontRef>
-  </cs:dataPoint>
-  <cs:dataPoint3D>
-    <cs:lnRef idx="0"/>
-    <cs:fillRef idx="1">
-      <cs:styleClr val="auto"/>
-    </cs:fillRef>
-    <cs:effectRef idx="0"/>
-    <cs:fontRef idx="minor">
-      <a:schemeClr val="tx1"/>
-    </cs:fontRef>
-  </cs:dataPoint3D>
-  <cs:dataPointLine>
-    <cs:lnRef idx="0">
-      <cs:styleClr val="auto"/>
-    </cs:lnRef>
-    <cs:fillRef idx="1"/>
-    <cs:effectRef idx="0"/>
-    <cs:fontRef idx="minor">
-      <a:schemeClr val="tx1"/>
-    </cs:fontRef>
-    <cs:spPr>
-      <a:ln w="28575" cap="rnd">
-        <a:solidFill>
-          <a:schemeClr val="phClr"/>
-        </a:solidFill>
-        <a:round/>
-      </a:ln>
-    </cs:spPr>
-  </cs:dataPointLine>
-  <cs:dataPointMarker>
-    <cs:lnRef idx="0">
-      <cs:styleClr val="auto"/>
-    </cs:lnRef>
-    <cs:fillRef idx="1">
-      <cs:styleClr val="auto"/>
-    </cs:fillRef>
-    <cs:effectRef idx="0"/>
-    <cs:fontRef idx="minor">
-      <a:schemeClr val="tx1"/>
-    </cs:fontRef>
-    <cs:spPr>
-      <a:ln w="9525">
-        <a:solidFill>
-          <a:schemeClr val="phClr"/>
-        </a:solidFill>
-      </a:ln>
-    </cs:spPr>
-  </cs:dataPointMarker>
-  <cs:dataPointMarkerLayout symbol="circle" size="5"/>
-  <cs:dataPointWireframe>
-    <cs:lnRef idx="0">
-      <cs:styleClr val="auto"/>
-    </cs:lnRef>
-    <cs:fillRef idx="1"/>
-    <cs:effectRef idx="0"/>
-    <cs:fontRef idx="minor">
-      <a:schemeClr val="tx1"/>
-    </cs:fontRef>
-    <cs:spPr>
-      <a:ln w="9525" cap="rnd">
-        <a:solidFill>
-          <a:schemeClr val="phClr"/>
-        </a:solidFill>
-        <a:round/>
-      </a:ln>
-    </cs:spPr>
-  </cs:dataPointWireframe>
-  <cs:dataTable>
-    <cs:lnRef idx="0"/>
-    <cs:fillRef idx="0"/>
-    <cs:effectRef idx="0"/>
-    <cs:fontRef idx="minor">
-      <a:schemeClr val="tx1">
-        <a:lumMod val="65000"/>
-        <a:lumOff val="35000"/>
-      </a:schemeClr>
-    </cs:fontRef>
-    <cs:spPr>
-      <a:noFill/>
-      <a:ln w="9525" cap="flat" cmpd="sng" algn="ctr">
-        <a:solidFill>
-          <a:schemeClr val="tx1">
-            <a:lumMod val="15000"/>
-            <a:lumOff val="85000"/>
-          </a:schemeClr>
-        </a:solidFill>
-        <a:round/>
-      </a:ln>
-    </cs:spPr>
-    <cs:defRPr sz="900" kern="1200"/>
-  </cs:dataTable>
-  <cs:downBar>
-    <cs:lnRef idx="0"/>
-    <cs:fillRef idx="0"/>
-    <cs:effectRef idx="0"/>
-    <cs:fontRef idx="minor">
-      <a:schemeClr val="dk1"/>
-    </cs:fontRef>
-    <cs:spPr>
-      <a:solidFill>
-        <a:schemeClr val="dk1">
-          <a:lumMod val="65000"/>
-          <a:lumOff val="35000"/>
-        </a:schemeClr>
-      </a:solidFill>
-      <a:ln w="9525">
-        <a:solidFill>
-          <a:schemeClr val="tx1">
-            <a:lumMod val="65000"/>
-            <a:lumOff val="35000"/>
-          </a:schemeClr>
-        </a:solidFill>
-      </a:ln>
-    </cs:spPr>
-  </cs:downBar>
-  <cs:dropLine>
-    <cs:lnRef idx="0"/>
-    <cs:fillRef idx="0"/>
-    <cs:effectRef idx="0"/>
-    <cs:fontRef idx="minor">
-      <a:schemeClr val="tx1"/>
-    </cs:fontRef>
-    <cs:spPr>
-      <a:ln w="9525" cap="flat" cmpd="sng" algn="ctr">
-        <a:solidFill>
-          <a:schemeClr val="tx1">
-            <a:lumMod val="35000"/>
-            <a:lumOff val="65000"/>
-          </a:schemeClr>
-        </a:solidFill>
-        <a:round/>
-      </a:ln>
-    </cs:spPr>
-  </cs:dropLine>
-  <cs:errorBar>
-    <cs:lnRef idx="0"/>
-    <cs:fillRef idx="0"/>
-    <cs:effectRef idx="0"/>
-    <cs:fontRef idx="minor">
-      <a:schemeClr val="tx1"/>
-    </cs:fontRef>
-    <cs:spPr>
-      <a:ln w="9525" cap="flat" cmpd="sng" algn="ctr">
-        <a:solidFill>
-          <a:schemeClr val="tx1">
-            <a:lumMod val="65000"/>
-            <a:lumOff val="35000"/>
-          </a:schemeClr>
-        </a:solidFill>
-        <a:round/>
-      </a:ln>
-    </cs:spPr>
-  </cs:errorBar>
-  <cs:floor>
-    <cs:lnRef idx="0"/>
-    <cs:fillRef idx="0"/>
-    <cs:effectRef idx="0"/>
-    <cs:fontRef idx="minor">
-      <a:schemeClr val="tx1"/>
-    </cs:fontRef>
-    <cs:spPr>
-      <a:noFill/>
-      <a:ln>
-        <a:noFill/>
-      </a:ln>
-    </cs:spPr>
-  </cs:floor>
-  <cs:gridlineMajor>
-    <cs:lnRef idx="0"/>
-    <cs:fillRef idx="0"/>
-    <cs:effectRef idx="0"/>
-    <cs:fontRef idx="minor">
-      <a:schemeClr val="tx1"/>
-    </cs:fontRef>
-    <cs:spPr>
-      <a:ln w="9525" cap="flat" cmpd="sng" algn="ctr">
-        <a:solidFill>
-          <a:schemeClr val="tx1">
-            <a:lumMod val="15000"/>
-            <a:lumOff val="85000"/>
-          </a:schemeClr>
-        </a:solidFill>
-        <a:round/>
-      </a:ln>
-    </cs:spPr>
-  </cs:gridlineMajor>
-  <cs:gridlineMinor>
-    <cs:lnRef idx="0"/>
-    <cs:fillRef idx="0"/>
-    <cs:effectRef idx="0"/>
-    <cs:fontRef idx="minor">
-      <a:schemeClr val="tx1"/>
-    </cs:fontRef>
-    <cs:spPr>
-      <a:ln w="9525" cap="flat" cmpd="sng" algn="ctr">
-        <a:solidFill>
-          <a:schemeClr val="tx1">
-            <a:lumMod val="5000"/>
-            <a:lumOff val="95000"/>
-          </a:schemeClr>
-        </a:solidFill>
-        <a:round/>
-      </a:ln>
-    </cs:spPr>
-  </cs:gridlineMinor>
-  <cs:hiLoLine>
-    <cs:lnRef idx="0"/>
-    <cs:fillRef idx="0"/>
-    <cs:effectRef idx="0"/>
-    <cs:fontRef idx="minor">
-      <a:schemeClr val="tx1"/>
-    </cs:fontRef>
-    <cs:spPr>
-      <a:ln w="9525" cap="flat" cmpd="sng" algn="ctr">
-        <a:solidFill>
-          <a:schemeClr val="tx1">
-            <a:lumMod val="75000"/>
-            <a:lumOff val="25000"/>
-          </a:schemeClr>
-        </a:solidFill>
-        <a:round/>
-      </a:ln>
-    </cs:spPr>
-  </cs:hiLoLine>
-  <cs:leaderLine>
-    <cs:lnRef idx="0"/>
-    <cs:fillRef idx="0"/>
-    <cs:effectRef idx="0"/>
-    <cs:fontRef idx="minor">
-      <a:schemeClr val="tx1"/>
-    </cs:fontRef>
-    <cs:spPr>
-      <a:ln w="9525" cap="flat" cmpd="sng" algn="ctr">
-        <a:solidFill>
-          <a:schemeClr val="tx1">
-            <a:lumMod val="35000"/>
-            <a:lumOff val="65000"/>
-          </a:schemeClr>
-        </a:solidFill>
-        <a:round/>
-      </a:ln>
-    </cs:spPr>
-  </cs:leaderLine>
-  <cs:legend>
-    <cs:lnRef idx="0"/>
-    <cs:fillRef idx="0"/>
-    <cs:effectRef idx="0"/>
-    <cs:fontRef idx="minor">
-      <a:schemeClr val="tx1">
-        <a:lumMod val="65000"/>
-        <a:lumOff val="35000"/>
-      </a:schemeClr>
-    </cs:fontRef>
-    <cs:defRPr sz="900" kern="1200"/>
-  </cs:legend>
-  <cs:plotArea mods="allowNoFillOverride allowNoLineOverride">
-    <cs:lnRef idx="0"/>
-    <cs:fillRef idx="0"/>
-    <cs:effectRef idx="0"/>
-    <cs:fontRef idx="minor">
-      <a:schemeClr val="tx1"/>
-    </cs:fontRef>
-  </cs:plotArea>
-  <cs:plotArea3D mods="allowNoFillOverride allowNoLineOverride">
-    <cs:lnRef idx="0"/>
-    <cs:fillRef idx="0"/>
-    <cs:effectRef idx="0"/>
-    <cs:fontRef idx="minor">
-      <a:schemeClr val="tx1"/>
-    </cs:fontRef>
-  </cs:plotArea3D>
-  <cs:seriesAxis>
-    <cs:lnRef idx="0"/>
-    <cs:fillRef idx="0"/>
-    <cs:effectRef idx="0"/>
-    <cs:fontRef idx="minor">
-      <a:schemeClr val="tx1">
-        <a:lumMod val="65000"/>
-        <a:lumOff val="35000"/>
-      </a:schemeClr>
-    </cs:fontRef>
-    <cs:defRPr sz="900" kern="1200"/>
-  </cs:seriesAxis>
-  <cs:seriesLine>
-    <cs:lnRef idx="0"/>
-    <cs:fillRef idx="0"/>
-    <cs:effectRef idx="0"/>
-    <cs:fontRef idx="minor">
-      <a:schemeClr val="tx1"/>
-    </cs:fontRef>
-    <cs:spPr>
-      <a:ln w="9525" cap="flat" cmpd="sng" algn="ctr">
-        <a:solidFill>
-          <a:schemeClr val="tx1">
-            <a:lumMod val="35000"/>
-            <a:lumOff val="65000"/>
-          </a:schemeClr>
-        </a:solidFill>
-        <a:round/>
-      </a:ln>
-    </cs:spPr>
-  </cs:seriesLine>
-  <cs:title>
-    <cs:lnRef idx="0"/>
-    <cs:fillRef idx="0"/>
-    <cs:effectRef idx="0"/>
-    <cs:fontRef idx="minor">
-      <a:schemeClr val="tx1">
-        <a:lumMod val="65000"/>
-        <a:lumOff val="35000"/>
-      </a:schemeClr>
-    </cs:fontRef>
-    <cs:defRPr sz="1400" b="0" kern="1200" spc="0" baseline="0"/>
-  </cs:title>
-  <cs:trendline>
-    <cs:lnRef idx="0">
-      <cs:styleClr val="auto"/>
-    </cs:lnRef>
-    <cs:fillRef idx="0"/>
-    <cs:effectRef idx="0"/>
-    <cs:fontRef idx="minor">
-      <a:schemeClr val="tx1"/>
-    </cs:fontRef>
-    <cs:spPr>
-      <a:ln w="19050" cap="rnd">
-        <a:solidFill>
-          <a:schemeClr val="phClr"/>
-        </a:solidFill>
-        <a:prstDash val="sysDot"/>
-      </a:ln>
-    </cs:spPr>
-  </cs:trendline>
-  <cs:trendlineLabel>
-    <cs:lnRef idx="0"/>
-    <cs:fillRef idx="0"/>
-    <cs:effectRef idx="0"/>
-    <cs:fontRef idx="minor">
-      <a:schemeClr val="tx1">
-        <a:lumMod val="65000"/>
-        <a:lumOff val="35000"/>
-      </a:schemeClr>
-    </cs:fontRef>
-    <cs:defRPr sz="900" kern="1200"/>
-  </cs:trendlineLabel>
-  <cs:upBar>
-    <cs:lnRef idx="0"/>
-    <cs:fillRef idx="0"/>
-    <cs:effectRef idx="0"/>
-    <cs:fontRef idx="minor">
-      <a:schemeClr val="dk1"/>
-    </cs:fontRef>
-    <cs:spPr>
-      <a:solidFill>
-        <a:schemeClr val="lt1"/>
-      </a:solidFill>
-      <a:ln w="9525">
-        <a:solidFill>
-          <a:schemeClr val="tx1">
-            <a:lumMod val="15000"/>
-            <a:lumOff val="85000"/>
-          </a:schemeClr>
-        </a:solidFill>
-      </a:ln>
-    </cs:spPr>
-  </cs:upBar>
-  <cs:valueAxis>
-    <cs:lnRef idx="0"/>
-    <cs:fillRef idx="0"/>
-    <cs:effectRef idx="0"/>
-    <cs:fontRef idx="minor">
-      <a:schemeClr val="tx1">
-        <a:lumMod val="65000"/>
-        <a:lumOff val="35000"/>
-      </a:schemeClr>
-    </cs:fontRef>
-    <cs:defRPr sz="900" kern="1200"/>
-  </cs:valueAxis>
-  <cs:wall>
-    <cs:lnRef idx="0"/>
-    <cs:fillRef idx="0"/>
-    <cs:effectRef idx="0"/>
-    <cs:fontRef idx="minor">
-      <a:schemeClr val="tx1"/>
-    </cs:fontRef>
-    <cs:spPr>
-      <a:noFill/>
-      <a:ln>
-        <a:noFill/>
-      </a:ln>
-    </cs:spPr>
-  </cs:wall>
-</cs:chartStyle>
-</file>
-
-<file path=word/charts/style4.xml><?xml version="1.0" encoding="utf-8"?>
-<cs:chartStyle xmlns:cs="http://schemas.microsoft.com/office/drawing/2012/chartStyle" xmlns:a="http://schemas.openxmlformats.org/drawingml/2006/main" id="201">
-  <cs:axisTitle>
-    <cs:lnRef idx="0"/>
-    <cs:fillRef idx="0"/>
-    <cs:effectRef idx="0"/>
-    <cs:fontRef idx="minor">
-      <a:schemeClr val="tx1">
-        <a:lumMod val="65000"/>
-        <a:lumOff val="35000"/>
-      </a:schemeClr>
-    </cs:fontRef>
-    <cs:defRPr sz="1000" kern="1200"/>
-  </cs:axisTitle>
-  <cs:categoryAxis>
-    <cs:lnRef idx="0"/>
-    <cs:fillRef idx="0"/>
-    <cs:effectRef idx="0"/>
-    <cs:fontRef idx="minor">
-      <a:schemeClr val="tx1">
-        <a:lumMod val="65000"/>
-        <a:lumOff val="35000"/>
-      </a:schemeClr>
-    </cs:fontRef>
-    <cs:spPr>
-      <a:ln w="9525" cap="flat" cmpd="sng" algn="ctr">
-        <a:solidFill>
-          <a:schemeClr val="tx1">
-            <a:lumMod val="15000"/>
-            <a:lumOff val="85000"/>
-          </a:schemeClr>
-        </a:solidFill>
-        <a:round/>
-      </a:ln>
-    </cs:spPr>
-    <cs:defRPr sz="900" kern="1200"/>
-  </cs:categoryAxis>
-  <cs:chartArea mods="allowNoFillOverride allowNoLineOverride">
-    <cs:lnRef idx="0"/>
-    <cs:fillRef idx="0"/>
-    <cs:effectRef idx="0"/>
-    <cs:fontRef idx="minor">
-      <a:schemeClr val="tx1"/>
-    </cs:fontRef>
-    <cs:spPr>
-      <a:solidFill>
-        <a:schemeClr val="bg1"/>
-      </a:solidFill>
-      <a:ln w="9525" cap="flat" cmpd="sng" algn="ctr">
-        <a:solidFill>
-          <a:schemeClr val="tx1">
-            <a:lumMod val="15000"/>
-            <a:lumOff val="85000"/>
-          </a:schemeClr>
-        </a:solidFill>
-        <a:round/>
-      </a:ln>
-    </cs:spPr>
-    <cs:defRPr sz="1000" kern="1200"/>
-  </cs:chartArea>
-  <cs:dataLabel>
-    <cs:lnRef idx="0"/>
-    <cs:fillRef idx="0"/>
-    <cs:effectRef idx="0"/>
-    <cs:fontRef idx="minor">
-      <a:schemeClr val="tx1">
-        <a:lumMod val="75000"/>
-        <a:lumOff val="25000"/>
-      </a:schemeClr>
-    </cs:fontRef>
-    <cs:defRPr sz="900" kern="1200"/>
-  </cs:dataLabel>
-  <cs:dataLabelCallout>
-    <cs:lnRef idx="0"/>
-    <cs:fillRef idx="0"/>
-    <cs:effectRef idx="0"/>
-    <cs:fontRef idx="minor">
-      <a:schemeClr val="dk1">
-        <a:lumMod val="65000"/>
-        <a:lumOff val="35000"/>
-      </a:schemeClr>
-    </cs:fontRef>
-    <cs:spPr>
-      <a:solidFill>
-        <a:schemeClr val="lt1"/>
-      </a:solidFill>
-      <a:ln>
-        <a:solidFill>
-          <a:schemeClr val="dk1">
-            <a:lumMod val="25000"/>
-            <a:lumOff val="75000"/>
-          </a:schemeClr>
-        </a:solidFill>
-      </a:ln>
-    </cs:spPr>
-    <cs:defRPr sz="900" kern="1200"/>
-    <cs:bodyPr rot="0" spcFirstLastPara="1" vertOverflow="clip" horzOverflow="clip" vert="horz" wrap="square" lIns="36576" tIns="18288" rIns="36576" bIns="18288" anchor="ctr" anchorCtr="1">
-      <a:spAutoFit/>
-    </cs:bodyPr>
-  </cs:dataLabelCallout>
-  <cs:dataPoint>
-    <cs:lnRef idx="0"/>
-    <cs:fillRef idx="1">
-      <cs:styleClr val="auto"/>
-    </cs:fillRef>
-    <cs:effectRef idx="0"/>
-    <cs:fontRef idx="minor">
-      <a:schemeClr val="tx1"/>
-    </cs:fontRef>
-  </cs:dataPoint>
-  <cs:dataPoint3D>
-    <cs:lnRef idx="0"/>
-    <cs:fillRef idx="1">
-      <cs:styleClr val="auto"/>
-    </cs:fillRef>
-    <cs:effectRef idx="0"/>
-    <cs:fontRef idx="minor">
-      <a:schemeClr val="tx1"/>
-    </cs:fontRef>
-  </cs:dataPoint3D>
-  <cs:dataPointLine>
-    <cs:lnRef idx="0">
-      <cs:styleClr val="auto"/>
-    </cs:lnRef>
-    <cs:fillRef idx="1"/>
-    <cs:effectRef idx="0"/>
-    <cs:fontRef idx="minor">
-      <a:schemeClr val="tx1"/>
-    </cs:fontRef>
-    <cs:spPr>
-      <a:ln w="28575" cap="rnd">
-        <a:solidFill>
-          <a:schemeClr val="phClr"/>
-        </a:solidFill>
-        <a:round/>
-      </a:ln>
-    </cs:spPr>
-  </cs:dataPointLine>
-  <cs:dataPointMarker>
-    <cs:lnRef idx="0">
-      <cs:styleClr val="auto"/>
-    </cs:lnRef>
-    <cs:fillRef idx="1">
-      <cs:styleClr val="auto"/>
-    </cs:fillRef>
-    <cs:effectRef idx="0"/>
-    <cs:fontRef idx="minor">
-      <a:schemeClr val="tx1"/>
-    </cs:fontRef>
-    <cs:spPr>
-      <a:ln w="9525">
-        <a:solidFill>
-          <a:schemeClr val="phClr"/>
-        </a:solidFill>
-      </a:ln>
-    </cs:spPr>
-  </cs:dataPointMarker>
-  <cs:dataPointMarkerLayout symbol="circle" size="5"/>
-  <cs:dataPointWireframe>
-    <cs:lnRef idx="0">
-      <cs:styleClr val="auto"/>
-    </cs:lnRef>
-    <cs:fillRef idx="1"/>
-    <cs:effectRef idx="0"/>
-    <cs:fontRef idx="minor">
-      <a:schemeClr val="tx1"/>
-    </cs:fontRef>
-    <cs:spPr>
-      <a:ln w="9525" cap="rnd">
-        <a:solidFill>
-          <a:schemeClr val="phClr"/>
-        </a:solidFill>
-        <a:round/>
-      </a:ln>
-    </cs:spPr>
-  </cs:dataPointWireframe>
-  <cs:dataTable>
-    <cs:lnRef idx="0"/>
-    <cs:fillRef idx="0"/>
-    <cs:effectRef idx="0"/>
-    <cs:fontRef idx="minor">
-      <a:schemeClr val="tx1">
-        <a:lumMod val="65000"/>
-        <a:lumOff val="35000"/>
-      </a:schemeClr>
-    </cs:fontRef>
-    <cs:spPr>
-      <a:noFill/>
-      <a:ln w="9525" cap="flat" cmpd="sng" algn="ctr">
-        <a:solidFill>
-          <a:schemeClr val="tx1">
-            <a:lumMod val="15000"/>
-            <a:lumOff val="85000"/>
-          </a:schemeClr>
-        </a:solidFill>
-        <a:round/>
-      </a:ln>
-    </cs:spPr>
-    <cs:defRPr sz="900" kern="1200"/>
-  </cs:dataTable>
-  <cs:downBar>
-    <cs:lnRef idx="0"/>
-    <cs:fillRef idx="0"/>
-    <cs:effectRef idx="0"/>
-    <cs:fontRef idx="minor">
-      <a:schemeClr val="dk1"/>
-    </cs:fontRef>
-    <cs:spPr>
-      <a:solidFill>
-        <a:schemeClr val="dk1">
-          <a:lumMod val="65000"/>
-          <a:lumOff val="35000"/>
-        </a:schemeClr>
-      </a:solidFill>
-      <a:ln w="9525">
-        <a:solidFill>
-          <a:schemeClr val="tx1">
-            <a:lumMod val="65000"/>
-            <a:lumOff val="35000"/>
-          </a:schemeClr>
-        </a:solidFill>
-      </a:ln>
-    </cs:spPr>
-  </cs:downBar>
-  <cs:dropLine>
-    <cs:lnRef idx="0"/>
-    <cs:fillRef idx="0"/>
-    <cs:effectRef idx="0"/>
-    <cs:fontRef idx="minor">
-      <a:schemeClr val="tx1"/>
-    </cs:fontRef>
-    <cs:spPr>
-      <a:ln w="9525" cap="flat" cmpd="sng" algn="ctr">
-        <a:solidFill>
-          <a:schemeClr val="tx1">
-            <a:lumMod val="35000"/>
-            <a:lumOff val="65000"/>
-          </a:schemeClr>
-        </a:solidFill>
-        <a:round/>
-      </a:ln>
-    </cs:spPr>
-  </cs:dropLine>
-  <cs:errorBar>
-    <cs:lnRef idx="0"/>
-    <cs:fillRef idx="0"/>
-    <cs:effectRef idx="0"/>
-    <cs:fontRef idx="minor">
-      <a:schemeClr val="tx1"/>
-    </cs:fontRef>
-    <cs:spPr>
-      <a:ln w="9525" cap="flat" cmpd="sng" algn="ctr">
-        <a:solidFill>
-          <a:schemeClr val="tx1">
-            <a:lumMod val="65000"/>
-            <a:lumOff val="35000"/>
-          </a:schemeClr>
-        </a:solidFill>
-        <a:round/>
-      </a:ln>
-    </cs:spPr>
-  </cs:errorBar>
-  <cs:floor>
-    <cs:lnRef idx="0"/>
-    <cs:fillRef idx="0"/>
-    <cs:effectRef idx="0"/>
-    <cs:fontRef idx="minor">
-      <a:schemeClr val="tx1"/>
-    </cs:fontRef>
-    <cs:spPr>
-      <a:noFill/>
-      <a:ln>
-        <a:noFill/>
-      </a:ln>
-    </cs:spPr>
-  </cs:floor>
-  <cs:gridlineMajor>
-    <cs:lnRef idx="0"/>
-    <cs:fillRef idx="0"/>
-    <cs:effectRef idx="0"/>
-    <cs:fontRef idx="minor">
-      <a:schemeClr val="tx1"/>
-    </cs:fontRef>
-    <cs:spPr>
-      <a:ln w="9525" cap="flat" cmpd="sng" algn="ctr">
-        <a:solidFill>
-          <a:schemeClr val="tx1">
-            <a:lumMod val="15000"/>
-            <a:lumOff val="85000"/>
-          </a:schemeClr>
-        </a:solidFill>
-        <a:round/>
-      </a:ln>
-    </cs:spPr>
-  </cs:gridlineMajor>
-  <cs:gridlineMinor>
-    <cs:lnRef idx="0"/>
-    <cs:fillRef idx="0"/>
-    <cs:effectRef idx="0"/>
-    <cs:fontRef idx="minor">
-      <a:schemeClr val="tx1"/>
-    </cs:fontRef>
-    <cs:spPr>
-      <a:ln w="9525" cap="flat" cmpd="sng" algn="ctr">
-        <a:solidFill>
-          <a:schemeClr val="tx1">
-            <a:lumMod val="5000"/>
-            <a:lumOff val="95000"/>
-          </a:schemeClr>
-        </a:solidFill>
-        <a:round/>
-      </a:ln>
-    </cs:spPr>
-  </cs:gridlineMinor>
-  <cs:hiLoLine>
-    <cs:lnRef idx="0"/>
-    <cs:fillRef idx="0"/>
-    <cs:effectRef idx="0"/>
-    <cs:fontRef idx="minor">
-      <a:schemeClr val="tx1"/>
-    </cs:fontRef>
-    <cs:spPr>
-      <a:ln w="9525" cap="flat" cmpd="sng" algn="ctr">
-        <a:solidFill>
-          <a:schemeClr val="tx1">
-            <a:lumMod val="75000"/>
-            <a:lumOff val="25000"/>
-          </a:schemeClr>
-        </a:solidFill>
-        <a:round/>
-      </a:ln>
-    </cs:spPr>
-  </cs:hiLoLine>
-  <cs:leaderLine>
-    <cs:lnRef idx="0"/>
-    <cs:fillRef idx="0"/>
-    <cs:effectRef idx="0"/>
-    <cs:fontRef idx="minor">
-      <a:schemeClr val="tx1"/>
-    </cs:fontRef>
-    <cs:spPr>
-      <a:ln w="9525" cap="flat" cmpd="sng" algn="ctr">
-        <a:solidFill>
-          <a:schemeClr val="tx1">
-            <a:lumMod val="35000"/>
-            <a:lumOff val="65000"/>
-          </a:schemeClr>
-        </a:solidFill>
-        <a:round/>
-      </a:ln>
-    </cs:spPr>
-  </cs:leaderLine>
-  <cs:legend>
-    <cs:lnRef idx="0"/>
-    <cs:fillRef idx="0"/>
-    <cs:effectRef idx="0"/>
-    <cs:fontRef idx="minor">
-      <a:schemeClr val="tx1">
-        <a:lumMod val="65000"/>
-        <a:lumOff val="35000"/>
-      </a:schemeClr>
-    </cs:fontRef>
-    <cs:defRPr sz="900" kern="1200"/>
-  </cs:legend>
-  <cs:plotArea mods="allowNoFillOverride allowNoLineOverride">
-    <cs:lnRef idx="0"/>
-    <cs:fillRef idx="0"/>
-    <cs:effectRef idx="0"/>
-    <cs:fontRef idx="minor">
-      <a:schemeClr val="tx1"/>
-    </cs:fontRef>
-  </cs:plotArea>
-  <cs:plotArea3D mods="allowNoFillOverride allowNoLineOverride">
-    <cs:lnRef idx="0"/>
-    <cs:fillRef idx="0"/>
-    <cs:effectRef idx="0"/>
-    <cs:fontRef idx="minor">
-      <a:schemeClr val="tx1"/>
-    </cs:fontRef>
-  </cs:plotArea3D>
-  <cs:seriesAxis>
-    <cs:lnRef idx="0"/>
-    <cs:fillRef idx="0"/>
-    <cs:effectRef idx="0"/>
-    <cs:fontRef idx="minor">
-      <a:schemeClr val="tx1">
-        <a:lumMod val="65000"/>
-        <a:lumOff val="35000"/>
-      </a:schemeClr>
-    </cs:fontRef>
-    <cs:defRPr sz="900" kern="1200"/>
-  </cs:seriesAxis>
-  <cs:seriesLine>
-    <cs:lnRef idx="0"/>
-    <cs:fillRef idx="0"/>
-    <cs:effectRef idx="0"/>
-    <cs:fontRef idx="minor">
-      <a:schemeClr val="tx1"/>
-    </cs:fontRef>
-    <cs:spPr>
-      <a:ln w="9525" cap="flat" cmpd="sng" algn="ctr">
-        <a:solidFill>
-          <a:schemeClr val="tx1">
-            <a:lumMod val="35000"/>
-            <a:lumOff val="65000"/>
-          </a:schemeClr>
-        </a:solidFill>
-        <a:round/>
-      </a:ln>
-    </cs:spPr>
-  </cs:seriesLine>
-  <cs:title>
-    <cs:lnRef idx="0"/>
-    <cs:fillRef idx="0"/>
-    <cs:effectRef idx="0"/>
-    <cs:fontRef idx="minor">
-      <a:schemeClr val="tx1">
-        <a:lumMod val="65000"/>
-        <a:lumOff val="35000"/>
-      </a:schemeClr>
-    </cs:fontRef>
-    <cs:defRPr sz="1400" b="0" kern="1200" spc="0" baseline="0"/>
-  </cs:title>
-  <cs:trendline>
-    <cs:lnRef idx="0">
-      <cs:styleClr val="auto"/>
-    </cs:lnRef>
-    <cs:fillRef idx="0"/>
-    <cs:effectRef idx="0"/>
-    <cs:fontRef idx="minor">
-      <a:schemeClr val="tx1"/>
-    </cs:fontRef>
-    <cs:spPr>
-      <a:ln w="19050" cap="rnd">
-        <a:solidFill>
-          <a:schemeClr val="phClr"/>
-        </a:solidFill>
-        <a:prstDash val="sysDot"/>
-      </a:ln>
-    </cs:spPr>
-  </cs:trendline>
-  <cs:trendlineLabel>
-    <cs:lnRef idx="0"/>
-    <cs:fillRef idx="0"/>
-    <cs:effectRef idx="0"/>
-    <cs:fontRef idx="minor">
-      <a:schemeClr val="tx1">
-        <a:lumMod val="65000"/>
-        <a:lumOff val="35000"/>
-      </a:schemeClr>
-    </cs:fontRef>
-    <cs:defRPr sz="900" kern="1200"/>
-  </cs:trendlineLabel>
-  <cs:upBar>
-    <cs:lnRef idx="0"/>
-    <cs:fillRef idx="0"/>
-    <cs:effectRef idx="0"/>
-    <cs:fontRef idx="minor">
-      <a:schemeClr val="dk1"/>
-    </cs:fontRef>
-    <cs:spPr>
-      <a:solidFill>
-        <a:schemeClr val="lt1"/>
-      </a:solidFill>
-      <a:ln w="9525">
-        <a:solidFill>
-          <a:schemeClr val="tx1">
-            <a:lumMod val="15000"/>
-            <a:lumOff val="85000"/>
-          </a:schemeClr>
-        </a:solidFill>
-      </a:ln>
-    </cs:spPr>
-  </cs:upBar>
-  <cs:valueAxis>
-    <cs:lnRef idx="0"/>
-    <cs:fillRef idx="0"/>
-    <cs:effectRef idx="0"/>
-    <cs:fontRef idx="minor">
-      <a:schemeClr val="tx1">
-        <a:lumMod val="65000"/>
-        <a:lumOff val="35000"/>
-      </a:schemeClr>
-    </cs:fontRef>
-    <cs:defRPr sz="900" kern="1200"/>
-  </cs:valueAxis>
-  <cs:wall>
-    <cs:lnRef idx="0"/>
-    <cs:fillRef idx="0"/>
-    <cs:effectRef idx="0"/>
-    <cs:fontRef idx="minor">
-      <a:schemeClr val="tx1"/>
-    </cs:fontRef>
-    <cs:spPr>
-      <a:noFill/>
-      <a:ln>
-        <a:noFill/>
-      </a:ln>
-    </cs:spPr>
-  </cs:wall>
-</cs:chartStyle>
 </file>
 
 <file path=word/theme/theme1.xml><?xml version="1.0" encoding="utf-8"?>
@@ -14668,7 +12983,7 @@
 </file>
 
 <file path=customXml/itemProps1.xml><?xml version="1.0" encoding="utf-8"?>
-<ds:datastoreItem xmlns:ds="http://schemas.openxmlformats.org/officeDocument/2006/customXml" ds:itemID="{64B9BBE3-CA9F-474A-A57F-0A68DBFBF96A}">
+<ds:datastoreItem xmlns:ds="http://schemas.openxmlformats.org/officeDocument/2006/customXml" ds:itemID="{CCD39D09-72A1-44E1-B2E2-A36495CE7A9B}">
   <ds:schemaRefs>
     <ds:schemaRef ds:uri="http://schemas.openxmlformats.org/officeDocument/2006/bibliography"/>
   </ds:schemaRefs>

</xml_diff>

<commit_message>
Greg Changes to research paper
Pasted my changes in final paper
</commit_message>
<xml_diff>
--- a/Research Paper/FinalDraft.docx
+++ b/Research Paper/FinalDraft.docx
@@ -1686,7 +1686,6 @@
           <w:iCs/>
         </w:rPr>
       </w:pPr>
-      <w:bookmarkStart w:id="1" w:name="_GoBack"/>
       <w:r>
         <w:rPr>
           <w:i/>
@@ -1836,7 +1835,6 @@
         <w:t>As you can see, Jaro-Winkler performed better on average, though the different machines used for running the comparisons did make notable differences in performance.</w:t>
       </w:r>
     </w:p>
-    <w:bookmarkEnd w:id="1"/>
     <w:p>
       <w:pPr>
         <w:jc w:val="both"/>
@@ -3624,375 +3622,208 @@
         <w:t>software</w:t>
       </w:r>
       <w:r>
-        <w:t xml:space="preserve"> programs. While the algorithm works well for these purposes, Levenshtein’s Distance is best for the purpose of determining the order in which files have been created.</w:t>
-      </w:r>
+        <w:t xml:space="preserve"> programs. While the algorithm works well for these purposes, Levenshtein’s Distance is best for the purpose of determining </w:t>
+      </w:r>
+      <w:r>
+        <w:t>the order in which files have been created.</w:t>
+      </w:r>
+      <w:bookmarkStart w:id="1" w:name="_GoBack"/>
     </w:p>
     <w:p>
       <w:pPr>
         <w:pStyle w:val="Heading2"/>
-        <w:rPr>
-          <w:highlight w:val="yellow"/>
-        </w:rPr>
-      </w:pPr>
-      <w:r>
-        <w:rPr>
-          <w:highlight w:val="yellow"/>
-        </w:rPr>
+      </w:pPr>
+      <w:r>
         <w:t>Needleman-Wunsch Distance</w:t>
       </w:r>
     </w:p>
     <w:p>
       <w:pPr>
         <w:jc w:val="both"/>
-        <w:rPr>
-          <w:highlight w:val="yellow"/>
-        </w:rPr>
-      </w:pPr>
-      <w:r>
-        <w:rPr>
-          <w:highlight w:val="yellow"/>
-        </w:rPr>
+      </w:pPr>
+      <w:r>
         <w:tab/>
         <w:t>Another string comparison method was developed by Saul B Needleman and Christian D Wunsch around 1970.</w:t>
       </w:r>
       <w:r>
-        <w:rPr>
-          <w:highlight w:val="yellow"/>
-        </w:rPr>
         <w:t xml:space="preserve"> This method has</w:t>
       </w:r>
       <w:r>
-        <w:rPr>
-          <w:highlight w:val="yellow"/>
-        </w:rPr>
         <w:t xml:space="preserve"> long been used in biometrics to find the best alignment of string sequences.</w:t>
       </w:r>
       <w:r>
-        <w:rPr>
-          <w:highlight w:val="yellow"/>
-        </w:rPr>
         <w:t xml:space="preserve"> In the article written by Ar</w:t>
       </w:r>
       <w:r>
-        <w:rPr>
-          <w:highlight w:val="yellow"/>
-        </w:rPr>
         <w:t xml:space="preserve">thur M. Lesk for </w:t>
       </w:r>
       <w:r>
-        <w:rPr>
-          <w:highlight w:val="yellow"/>
-        </w:rPr>
         <w:t>Encyclopedia</w:t>
       </w:r>
       <w:r>
-        <w:rPr>
-          <w:highlight w:val="yellow"/>
-        </w:rPr>
         <w:t xml:space="preserve"> Britannica, he describes the Needleman-Wunsch </w:t>
       </w:r>
       <w:r>
-        <w:rPr>
-          <w:highlight w:val="yellow"/>
-        </w:rPr>
         <w:t xml:space="preserve">method </w:t>
       </w:r>
       <w:r>
-        <w:rPr>
-          <w:highlight w:val="yellow"/>
-        </w:rPr>
         <w:t>as an algorithm that divides the larger string into smaller subsets which</w:t>
       </w:r>
       <w:r>
-        <w:rPr>
-          <w:highlight w:val="yellow"/>
-        </w:rPr>
         <w:t>,</w:t>
       </w:r>
       <w:r>
-        <w:rPr>
-          <w:highlight w:val="yellow"/>
-        </w:rPr>
         <w:t xml:space="preserve"> in turn</w:t>
       </w:r>
       <w:r>
-        <w:rPr>
-          <w:highlight w:val="yellow"/>
-        </w:rPr>
         <w:t>,</w:t>
       </w:r>
       <w:r>
-        <w:rPr>
-          <w:highlight w:val="yellow"/>
-        </w:rPr>
         <w:t xml:space="preserve"> constructs the solution to larger problem.</w:t>
       </w:r>
     </w:p>
     <w:p>
       <w:pPr>
         <w:jc w:val="both"/>
-        <w:rPr>
-          <w:highlight w:val="yellow"/>
-        </w:rPr>
-      </w:pPr>
-    </w:p>
-    <w:p>
-      <w:pPr>
-        <w:jc w:val="both"/>
-        <w:rPr>
-          <w:highlight w:val="yellow"/>
-        </w:rPr>
-      </w:pPr>
-      <w:r>
-        <w:rPr>
-          <w:highlight w:val="yellow"/>
-        </w:rPr>
+      </w:pPr>
+    </w:p>
+    <w:p>
+      <w:pPr>
+        <w:jc w:val="both"/>
+      </w:pPr>
+      <w:r>
         <w:tab/>
         <w:t xml:space="preserve">Their algorithm is implemented by creating a grid based on the length of the strings. This grid of strings is then sequenced through each letter or symbol while making comparisons of the ASCII representation. These computations are the identified in this grid as </w:t>
       </w:r>
       <w:r>
-        <w:rPr>
-          <w:highlight w:val="yellow"/>
-        </w:rPr>
         <w:t xml:space="preserve">either a </w:t>
       </w:r>
       <w:r>
-        <w:rPr>
-          <w:highlight w:val="yellow"/>
-        </w:rPr>
         <w:t xml:space="preserve">match or </w:t>
       </w:r>
       <w:r>
-        <w:rPr>
-          <w:highlight w:val="yellow"/>
-        </w:rPr>
         <w:t xml:space="preserve">a </w:t>
       </w:r>
       <w:r>
-        <w:rPr>
-          <w:highlight w:val="yellow"/>
-        </w:rPr>
         <w:t xml:space="preserve">mismatch. Also, </w:t>
       </w:r>
       <w:r>
-        <w:rPr>
-          <w:highlight w:val="yellow"/>
-        </w:rPr>
         <w:lastRenderedPageBreak/>
         <w:t xml:space="preserve">there is a </w:t>
       </w:r>
       <w:r>
-        <w:rPr>
-          <w:highlight w:val="yellow"/>
-        </w:rPr>
         <w:t>way</w:t>
       </w:r>
       <w:r>
-        <w:rPr>
-          <w:highlight w:val="yellow"/>
-        </w:rPr>
         <w:t xml:space="preserve"> to allow identification of gaps in sequences</w:t>
       </w:r>
       <w:r>
-        <w:rPr>
-          <w:highlight w:val="yellow"/>
-        </w:rPr>
         <w:t>, known as a gap penalty, which can vary depending on the length of inputs and expected differences</w:t>
       </w:r>
       <w:r>
-        <w:rPr>
-          <w:highlight w:val="yellow"/>
-        </w:rPr>
         <w:t>. Finally, after the grid is computed, the alignment is traced back through the grid by way of recursion for the max separation distance of the set of strings.</w:t>
       </w:r>
     </w:p>
     <w:p>
       <w:pPr>
         <w:jc w:val="both"/>
-        <w:rPr>
-          <w:highlight w:val="yellow"/>
-        </w:rPr>
-      </w:pPr>
-    </w:p>
-    <w:p>
-      <w:pPr>
-        <w:jc w:val="both"/>
-        <w:rPr>
-          <w:highlight w:val="yellow"/>
-        </w:rPr>
-      </w:pPr>
-      <w:r>
-        <w:rPr>
-          <w:highlight w:val="yellow"/>
-        </w:rPr>
+      </w:pPr>
+    </w:p>
+    <w:p>
+      <w:pPr>
+        <w:jc w:val="both"/>
+      </w:pPr>
+      <w:r>
         <w:tab/>
         <w:t xml:space="preserve">The pseudo-code for Needleman-Wunsch is generated in two parts:  construction of </w:t>
       </w:r>
       <w:r>
-        <w:rPr>
-          <w:highlight w:val="yellow"/>
-        </w:rPr>
         <w:t>the</w:t>
       </w:r>
       <w:r>
-        <w:rPr>
-          <w:highlight w:val="yellow"/>
-        </w:rPr>
         <w:t xml:space="preserve"> alignment matrix and the </w:t>
       </w:r>
       <w:r>
-        <w:rPr>
-          <w:highlight w:val="yellow"/>
-        </w:rPr>
         <w:t xml:space="preserve">recursive logic to </w:t>
       </w:r>
       <w:r>
-        <w:rPr>
-          <w:highlight w:val="yellow"/>
-        </w:rPr>
         <w:t xml:space="preserve">look at the alignment. First, we create the number of rows and columns of the matrix using the value of the possible decimal values of </w:t>
       </w:r>
       <w:r>
-        <w:rPr>
-          <w:highlight w:val="yellow"/>
-        </w:rPr>
         <w:t xml:space="preserve">the </w:t>
       </w:r>
       <w:r>
-        <w:rPr>
-          <w:highlight w:val="yellow"/>
-        </w:rPr>
         <w:t>ASCII table. Then</w:t>
       </w:r>
       <w:r>
-        <w:rPr>
-          <w:highlight w:val="yellow"/>
-        </w:rPr>
         <w:t xml:space="preserve"> we</w:t>
       </w:r>
       <w:r>
-        <w:rPr>
-          <w:highlight w:val="yellow"/>
-        </w:rPr>
         <w:t xml:space="preserve"> fill the matrix with by comparing the row number and column numbers for match/mismatch. An example </w:t>
       </w:r>
       <w:r>
-        <w:rPr>
-          <w:highlight w:val="yellow"/>
-        </w:rPr>
         <w:t>could be where</w:t>
       </w:r>
       <w:r>
-        <w:rPr>
-          <w:highlight w:val="yellow"/>
-        </w:rPr>
         <w:t xml:space="preserve"> row 1 and column 1 are </w:t>
       </w:r>
       <w:r>
-        <w:rPr>
-          <w:highlight w:val="yellow"/>
-        </w:rPr>
         <w:t>equal</w:t>
       </w:r>
       <w:r>
-        <w:rPr>
-          <w:highlight w:val="yellow"/>
-        </w:rPr>
         <w:t xml:space="preserve"> in </w:t>
       </w:r>
       <w:r>
-        <w:rPr>
-          <w:highlight w:val="yellow"/>
-        </w:rPr>
         <w:t xml:space="preserve">the </w:t>
       </w:r>
       <w:r>
-        <w:rPr>
-          <w:highlight w:val="yellow"/>
-        </w:rPr>
         <w:t>numeric value identifying the headers</w:t>
       </w:r>
       <w:r>
-        <w:rPr>
-          <w:highlight w:val="yellow"/>
-        </w:rPr>
         <w:t>,</w:t>
       </w:r>
       <w:r>
-        <w:rPr>
-          <w:highlight w:val="yellow"/>
-        </w:rPr>
         <w:t xml:space="preserve"> so this would be a match. Whereas, row 1 and column 2 have different numeric values identifying the headers</w:t>
       </w:r>
       <w:r>
-        <w:rPr>
-          <w:highlight w:val="yellow"/>
-        </w:rPr>
         <w:t>,</w:t>
       </w:r>
       <w:r>
-        <w:rPr>
-          <w:highlight w:val="yellow"/>
-        </w:rPr>
         <w:t xml:space="preserve"> so this would be a mismatch. The pseudo code for this first part is:</w:t>
       </w:r>
     </w:p>
     <w:p>
       <w:pPr>
         <w:jc w:val="both"/>
-        <w:rPr>
-          <w:highlight w:val="yellow"/>
-        </w:rPr>
       </w:pPr>
     </w:p>
     <w:p>
       <w:pPr>
         <w:ind w:left="720"/>
         <w:jc w:val="both"/>
-        <w:rPr>
-          <w:highlight w:val="yellow"/>
-        </w:rPr>
       </w:pPr>
       <w:proofErr w:type="gramStart"/>
       <w:r>
-        <w:rPr>
-          <w:highlight w:val="yellow"/>
-        </w:rPr>
         <w:t>for</w:t>
       </w:r>
       <w:proofErr w:type="gramEnd"/>
       <w:r>
-        <w:rPr>
-          <w:highlight w:val="yellow"/>
-        </w:rPr>
         <w:t xml:space="preserve"> </w:t>
       </w:r>
       <w:proofErr w:type="spellStart"/>
       <w:r>
-        <w:rPr>
-          <w:highlight w:val="yellow"/>
-        </w:rPr>
         <w:t>i</w:t>
       </w:r>
       <w:proofErr w:type="spellEnd"/>
       <w:r>
-        <w:rPr>
-          <w:highlight w:val="yellow"/>
-        </w:rPr>
         <w:t xml:space="preserve"> = 0 thru the </w:t>
       </w:r>
       <w:proofErr w:type="spellStart"/>
       <w:r>
-        <w:rPr>
-          <w:highlight w:val="yellow"/>
-        </w:rPr>
         <w:t>dec</w:t>
       </w:r>
       <w:proofErr w:type="spellEnd"/>
       <w:r>
-        <w:rPr>
-          <w:highlight w:val="yellow"/>
-        </w:rPr>
         <w:t xml:space="preserve"> ASCII value (127)</w:t>
       </w:r>
     </w:p>
@@ -4000,42 +3831,24 @@
       <w:pPr>
         <w:ind w:left="720"/>
         <w:jc w:val="both"/>
-        <w:rPr>
-          <w:highlight w:val="yellow"/>
-        </w:rPr>
-      </w:pPr>
-      <w:r>
-        <w:rPr>
-          <w:highlight w:val="yellow"/>
-        </w:rPr>
+      </w:pPr>
+      <w:r>
         <w:tab/>
       </w:r>
       <w:proofErr w:type="gramStart"/>
       <w:r>
-        <w:rPr>
-          <w:highlight w:val="yellow"/>
-        </w:rPr>
         <w:t>for</w:t>
       </w:r>
       <w:proofErr w:type="gramEnd"/>
       <w:r>
-        <w:rPr>
-          <w:highlight w:val="yellow"/>
-        </w:rPr>
         <w:t xml:space="preserve"> j=0  thru the </w:t>
       </w:r>
       <w:proofErr w:type="spellStart"/>
       <w:r>
-        <w:rPr>
-          <w:highlight w:val="yellow"/>
-        </w:rPr>
         <w:t>dec</w:t>
       </w:r>
       <w:proofErr w:type="spellEnd"/>
       <w:r>
-        <w:rPr>
-          <w:highlight w:val="yellow"/>
-        </w:rPr>
         <w:t xml:space="preserve"> ASCII value (127)</w:t>
       </w:r>
     </w:p>
@@ -4043,62 +3856,35 @@
       <w:pPr>
         <w:ind w:left="720"/>
         <w:jc w:val="both"/>
-        <w:rPr>
-          <w:highlight w:val="yellow"/>
-        </w:rPr>
-      </w:pPr>
-      <w:r>
-        <w:rPr>
-          <w:highlight w:val="yellow"/>
-        </w:rPr>
+      </w:pPr>
+      <w:r>
         <w:tab/>
       </w:r>
       <w:r>
-        <w:rPr>
-          <w:highlight w:val="yellow"/>
-        </w:rPr>
         <w:tab/>
       </w:r>
       <w:proofErr w:type="gramStart"/>
       <w:r>
-        <w:rPr>
-          <w:highlight w:val="yellow"/>
-        </w:rPr>
         <w:t>if</w:t>
       </w:r>
       <w:proofErr w:type="gramEnd"/>
       <w:r>
-        <w:rPr>
-          <w:highlight w:val="yellow"/>
-        </w:rPr>
         <w:t xml:space="preserve"> </w:t>
       </w:r>
       <w:proofErr w:type="spellStart"/>
       <w:r>
-        <w:rPr>
-          <w:highlight w:val="yellow"/>
-        </w:rPr>
         <w:t>i</w:t>
       </w:r>
       <w:proofErr w:type="spellEnd"/>
       <w:r>
-        <w:rPr>
-          <w:highlight w:val="yellow"/>
-        </w:rPr>
         <w:t xml:space="preserve"> = j  --&gt; matrix [</w:t>
       </w:r>
       <w:proofErr w:type="spellStart"/>
       <w:r>
-        <w:rPr>
-          <w:highlight w:val="yellow"/>
-        </w:rPr>
         <w:t>i</w:t>
       </w:r>
       <w:proofErr w:type="spellEnd"/>
       <w:r>
-        <w:rPr>
-          <w:highlight w:val="yellow"/>
-        </w:rPr>
         <w:t>][j] = match value</w:t>
       </w:r>
     </w:p>
@@ -4106,70 +3892,40 @@
       <w:pPr>
         <w:ind w:left="720"/>
         <w:jc w:val="both"/>
-        <w:rPr>
-          <w:highlight w:val="yellow"/>
-        </w:rPr>
-      </w:pPr>
-      <w:r>
-        <w:rPr>
-          <w:highlight w:val="yellow"/>
-        </w:rPr>
+      </w:pPr>
+      <w:r>
         <w:tab/>
       </w:r>
       <w:r>
-        <w:rPr>
-          <w:highlight w:val="yellow"/>
-        </w:rPr>
         <w:tab/>
       </w:r>
       <w:proofErr w:type="gramStart"/>
       <w:r>
-        <w:rPr>
-          <w:highlight w:val="yellow"/>
-        </w:rPr>
         <w:t>else</w:t>
       </w:r>
       <w:proofErr w:type="gramEnd"/>
       <w:r>
-        <w:rPr>
-          <w:highlight w:val="yellow"/>
-        </w:rPr>
         <w:t xml:space="preserve"> matrix [</w:t>
       </w:r>
       <w:proofErr w:type="spellStart"/>
       <w:r>
-        <w:rPr>
-          <w:highlight w:val="yellow"/>
-        </w:rPr>
         <w:t>i</w:t>
       </w:r>
       <w:proofErr w:type="spellEnd"/>
       <w:r>
-        <w:rPr>
-          <w:highlight w:val="yellow"/>
-        </w:rPr>
         <w:t>][j] = mismatch value</w:t>
       </w:r>
     </w:p>
     <w:p>
       <w:pPr>
         <w:jc w:val="both"/>
-        <w:rPr>
-          <w:highlight w:val="yellow"/>
-        </w:rPr>
-      </w:pPr>
-    </w:p>
-    <w:p>
-      <w:pPr>
-        <w:jc w:val="both"/>
-        <w:rPr>
-          <w:highlight w:val="yellow"/>
-        </w:rPr>
-      </w:pPr>
-      <w:r>
-        <w:rPr>
-          <w:highlight w:val="yellow"/>
-        </w:rPr>
+      </w:pPr>
+    </w:p>
+    <w:p>
+      <w:pPr>
+        <w:jc w:val="both"/>
+      </w:pPr>
+      <w:r>
         <w:tab/>
         <w:t xml:space="preserve">For the purposes of smaller input data, the match and mismatch have been set a 1 and -2 respectively. There is a value that measures a penalty for the amount of unmatched characters that is known as the gap penalty. Again, this value can be adjusted according to the type and amount of input data received and the desired output values.  To compute the matrix, all possible alignments are recorded and then the max value is recorded into this grid.  </w:t>
       </w:r>
@@ -4177,45 +3933,27 @@
     <w:p>
       <w:pPr>
         <w:jc w:val="both"/>
-        <w:rPr>
-          <w:highlight w:val="yellow"/>
-        </w:rPr>
       </w:pPr>
     </w:p>
     <w:p>
       <w:pPr>
         <w:ind w:left="720"/>
         <w:jc w:val="both"/>
-        <w:rPr>
-          <w:highlight w:val="yellow"/>
-        </w:rPr>
       </w:pPr>
       <w:proofErr w:type="gramStart"/>
       <w:r>
-        <w:rPr>
-          <w:highlight w:val="yellow"/>
-        </w:rPr>
         <w:t>for</w:t>
       </w:r>
       <w:proofErr w:type="gramEnd"/>
       <w:r>
-        <w:rPr>
-          <w:highlight w:val="yellow"/>
-        </w:rPr>
         <w:t xml:space="preserve"> </w:t>
       </w:r>
       <w:proofErr w:type="spellStart"/>
       <w:r>
-        <w:rPr>
-          <w:highlight w:val="yellow"/>
-        </w:rPr>
         <w:t>i</w:t>
       </w:r>
       <w:proofErr w:type="spellEnd"/>
       <w:r>
-        <w:rPr>
-          <w:highlight w:val="yellow"/>
-        </w:rPr>
         <w:t>=0 to the length(string A)</w:t>
       </w:r>
     </w:p>
@@ -4223,70 +3961,40 @@
       <w:pPr>
         <w:ind w:left="720"/>
         <w:jc w:val="both"/>
-        <w:rPr>
-          <w:highlight w:val="yellow"/>
-        </w:rPr>
-      </w:pPr>
-      <w:r>
-        <w:rPr>
-          <w:highlight w:val="yellow"/>
-        </w:rPr>
+      </w:pPr>
+      <w:r>
         <w:tab/>
       </w:r>
       <w:proofErr w:type="gramStart"/>
       <w:r>
-        <w:rPr>
-          <w:highlight w:val="yellow"/>
-        </w:rPr>
         <w:t>Array[</w:t>
       </w:r>
       <w:proofErr w:type="gramEnd"/>
       <w:r>
-        <w:rPr>
-          <w:highlight w:val="yellow"/>
-        </w:rPr>
         <w:t>0][</w:t>
       </w:r>
       <w:proofErr w:type="spellStart"/>
       <w:r>
-        <w:rPr>
-          <w:highlight w:val="yellow"/>
-        </w:rPr>
         <w:t>i</w:t>
       </w:r>
       <w:proofErr w:type="spellEnd"/>
       <w:r>
-        <w:rPr>
-          <w:highlight w:val="yellow"/>
-        </w:rPr>
         <w:t xml:space="preserve">] = </w:t>
       </w:r>
       <w:proofErr w:type="spellStart"/>
       <w:r>
-        <w:rPr>
-          <w:highlight w:val="yellow"/>
-        </w:rPr>
         <w:t>gapPenalty</w:t>
       </w:r>
       <w:proofErr w:type="spellEnd"/>
       <w:r>
-        <w:rPr>
-          <w:highlight w:val="yellow"/>
-        </w:rPr>
         <w:t xml:space="preserve"> * </w:t>
       </w:r>
       <w:proofErr w:type="spellStart"/>
       <w:r>
-        <w:rPr>
-          <w:highlight w:val="yellow"/>
-        </w:rPr>
         <w:t>i</w:t>
       </w:r>
       <w:proofErr w:type="spellEnd"/>
       <w:r>
-        <w:rPr>
-          <w:highlight w:val="yellow"/>
-        </w:rPr>
         <w:t>;</w:t>
       </w:r>
     </w:p>
@@ -4294,22 +4002,13 @@
       <w:pPr>
         <w:ind w:left="720"/>
         <w:jc w:val="both"/>
-        <w:rPr>
-          <w:highlight w:val="yellow"/>
-        </w:rPr>
       </w:pPr>
       <w:proofErr w:type="gramStart"/>
       <w:r>
-        <w:rPr>
-          <w:highlight w:val="yellow"/>
-        </w:rPr>
         <w:t>for</w:t>
       </w:r>
       <w:proofErr w:type="gramEnd"/>
       <w:r>
-        <w:rPr>
-          <w:highlight w:val="yellow"/>
-        </w:rPr>
         <w:t xml:space="preserve"> j=0 to the length(string B)</w:t>
       </w:r>
     </w:p>
@@ -4317,43 +4016,25 @@
       <w:pPr>
         <w:ind w:left="720"/>
         <w:jc w:val="both"/>
-        <w:rPr>
-          <w:highlight w:val="yellow"/>
-        </w:rPr>
-      </w:pPr>
-      <w:r>
-        <w:rPr>
-          <w:highlight w:val="yellow"/>
-        </w:rPr>
+      </w:pPr>
+      <w:r>
         <w:tab/>
         <w:t>Array[j</w:t>
       </w:r>
       <w:proofErr w:type="gramStart"/>
       <w:r>
-        <w:rPr>
-          <w:highlight w:val="yellow"/>
-        </w:rPr>
         <w:t>][</w:t>
       </w:r>
       <w:proofErr w:type="gramEnd"/>
       <w:r>
-        <w:rPr>
-          <w:highlight w:val="yellow"/>
-        </w:rPr>
         <w:t xml:space="preserve">0] = </w:t>
       </w:r>
       <w:proofErr w:type="spellStart"/>
       <w:r>
-        <w:rPr>
-          <w:highlight w:val="yellow"/>
-        </w:rPr>
         <w:t>gapPenalty</w:t>
       </w:r>
       <w:proofErr w:type="spellEnd"/>
       <w:r>
-        <w:rPr>
-          <w:highlight w:val="yellow"/>
-        </w:rPr>
         <w:t xml:space="preserve"> * j;</w:t>
       </w:r>
     </w:p>
@@ -4361,36 +4042,21 @@
       <w:pPr>
         <w:ind w:left="720"/>
         <w:jc w:val="both"/>
-        <w:rPr>
-          <w:highlight w:val="yellow"/>
-        </w:rPr>
       </w:pPr>
       <w:proofErr w:type="gramStart"/>
       <w:r>
-        <w:rPr>
-          <w:highlight w:val="yellow"/>
-        </w:rPr>
         <w:t>for</w:t>
       </w:r>
       <w:proofErr w:type="gramEnd"/>
       <w:r>
-        <w:rPr>
-          <w:highlight w:val="yellow"/>
-        </w:rPr>
         <w:t xml:space="preserve"> </w:t>
       </w:r>
       <w:proofErr w:type="spellStart"/>
       <w:r>
-        <w:rPr>
-          <w:highlight w:val="yellow"/>
-        </w:rPr>
         <w:t>i</w:t>
       </w:r>
       <w:proofErr w:type="spellEnd"/>
       <w:r>
-        <w:rPr>
-          <w:highlight w:val="yellow"/>
-        </w:rPr>
         <w:t>=1 to the length(string A)</w:t>
       </w:r>
     </w:p>
@@ -4398,28 +4064,16 @@
       <w:pPr>
         <w:ind w:left="720"/>
         <w:jc w:val="both"/>
-        <w:rPr>
-          <w:highlight w:val="yellow"/>
-        </w:rPr>
-      </w:pPr>
-      <w:r>
-        <w:rPr>
-          <w:highlight w:val="yellow"/>
-        </w:rPr>
+      </w:pPr>
+      <w:r>
         <w:tab/>
       </w:r>
       <w:proofErr w:type="gramStart"/>
       <w:r>
-        <w:rPr>
-          <w:highlight w:val="yellow"/>
-        </w:rPr>
         <w:t>for</w:t>
       </w:r>
       <w:proofErr w:type="gramEnd"/>
       <w:r>
-        <w:rPr>
-          <w:highlight w:val="yellow"/>
-        </w:rPr>
         <w:t xml:space="preserve"> j=1 to length (string B)</w:t>
       </w:r>
     </w:p>
@@ -4427,14 +4081,8 @@
       <w:pPr>
         <w:ind w:left="720"/>
         <w:jc w:val="both"/>
-        <w:rPr>
-          <w:highlight w:val="yellow"/>
-        </w:rPr>
-      </w:pPr>
-      <w:r>
-        <w:rPr>
-          <w:highlight w:val="yellow"/>
-        </w:rPr>
+      </w:pPr>
+      <w:r>
         <w:tab/>
         <w:t>{</w:t>
       </w:r>
@@ -4443,43 +4091,25 @@
       <w:pPr>
         <w:ind w:left="720"/>
         <w:jc w:val="both"/>
-        <w:rPr>
-          <w:highlight w:val="yellow"/>
-        </w:rPr>
-      </w:pPr>
-      <w:r>
-        <w:rPr>
-          <w:highlight w:val="yellow"/>
-        </w:rPr>
+      </w:pPr>
+      <w:r>
         <w:tab/>
         <w:t xml:space="preserve">    Match = </w:t>
       </w:r>
       <w:proofErr w:type="gramStart"/>
       <w:r>
-        <w:rPr>
-          <w:highlight w:val="yellow"/>
-        </w:rPr>
         <w:t>Array[</w:t>
       </w:r>
       <w:proofErr w:type="gramEnd"/>
       <w:r>
-        <w:rPr>
-          <w:highlight w:val="yellow"/>
-        </w:rPr>
         <w:t>i-1][ j-1] + matrix (</w:t>
       </w:r>
       <w:proofErr w:type="spellStart"/>
       <w:r>
-        <w:rPr>
-          <w:highlight w:val="yellow"/>
-        </w:rPr>
         <w:t>int</w:t>
       </w:r>
       <w:proofErr w:type="spellEnd"/>
       <w:r>
-        <w:rPr>
-          <w:highlight w:val="yellow"/>
-        </w:rPr>
         <w:t>)(string A, string B);</w:t>
       </w:r>
     </w:p>
@@ -4487,43 +4117,25 @@
       <w:pPr>
         <w:ind w:left="720"/>
         <w:jc w:val="both"/>
-        <w:rPr>
-          <w:highlight w:val="yellow"/>
-        </w:rPr>
-      </w:pPr>
-      <w:r>
-        <w:rPr>
-          <w:highlight w:val="yellow"/>
-        </w:rPr>
+      </w:pPr>
+      <w:r>
         <w:tab/>
         <w:t xml:space="preserve">    Delete = </w:t>
       </w:r>
       <w:proofErr w:type="gramStart"/>
       <w:r>
-        <w:rPr>
-          <w:highlight w:val="yellow"/>
-        </w:rPr>
         <w:t>Array[</w:t>
       </w:r>
       <w:proofErr w:type="gramEnd"/>
       <w:r>
-        <w:rPr>
-          <w:highlight w:val="yellow"/>
-        </w:rPr>
         <w:t xml:space="preserve">i-1][ j]  + </w:t>
       </w:r>
       <w:proofErr w:type="spellStart"/>
       <w:r>
-        <w:rPr>
-          <w:highlight w:val="yellow"/>
-        </w:rPr>
         <w:t>gapPenalty</w:t>
       </w:r>
       <w:proofErr w:type="spellEnd"/>
       <w:r>
-        <w:rPr>
-          <w:highlight w:val="yellow"/>
-        </w:rPr>
         <w:t>;</w:t>
       </w:r>
     </w:p>
@@ -4531,57 +4143,33 @@
       <w:pPr>
         <w:ind w:left="720"/>
         <w:jc w:val="both"/>
-        <w:rPr>
-          <w:highlight w:val="yellow"/>
-        </w:rPr>
-      </w:pPr>
-      <w:r>
-        <w:rPr>
-          <w:highlight w:val="yellow"/>
-        </w:rPr>
+      </w:pPr>
+      <w:r>
         <w:tab/>
         <w:t xml:space="preserve">    </w:t>
       </w:r>
       <w:proofErr w:type="gramStart"/>
       <w:r>
-        <w:rPr>
-          <w:highlight w:val="yellow"/>
-        </w:rPr>
         <w:t>Insert  =</w:t>
       </w:r>
       <w:proofErr w:type="gramEnd"/>
       <w:r>
-        <w:rPr>
-          <w:highlight w:val="yellow"/>
-        </w:rPr>
         <w:t xml:space="preserve"> Array[</w:t>
       </w:r>
       <w:proofErr w:type="spellStart"/>
       <w:r>
-        <w:rPr>
-          <w:highlight w:val="yellow"/>
-        </w:rPr>
         <w:t>i</w:t>
       </w:r>
       <w:proofErr w:type="spellEnd"/>
       <w:r>
-        <w:rPr>
-          <w:highlight w:val="yellow"/>
-        </w:rPr>
         <w:t xml:space="preserve">][ j-1] + </w:t>
       </w:r>
       <w:proofErr w:type="spellStart"/>
       <w:r>
-        <w:rPr>
-          <w:highlight w:val="yellow"/>
-        </w:rPr>
         <w:t>gapPenalty</w:t>
       </w:r>
       <w:proofErr w:type="spellEnd"/>
       <w:r>
-        <w:rPr>
-          <w:highlight w:val="yellow"/>
-        </w:rPr>
         <w:t>;</w:t>
       </w:r>
     </w:p>
@@ -4589,14 +4177,8 @@
       <w:pPr>
         <w:ind w:left="720"/>
         <w:jc w:val="both"/>
-        <w:rPr>
-          <w:highlight w:val="yellow"/>
-        </w:rPr>
-      </w:pPr>
-      <w:r>
-        <w:rPr>
-          <w:highlight w:val="yellow"/>
-        </w:rPr>
+      </w:pPr>
+      <w:r>
         <w:tab/>
         <w:t xml:space="preserve">    </w:t>
       </w:r>
@@ -4605,37 +4187,22 @@
       <w:pPr>
         <w:ind w:left="720"/>
         <w:jc w:val="both"/>
-        <w:rPr>
-          <w:highlight w:val="yellow"/>
-        </w:rPr>
-      </w:pPr>
-      <w:r>
-        <w:rPr>
-          <w:highlight w:val="yellow"/>
-        </w:rPr>
+      </w:pPr>
+      <w:r>
         <w:tab/>
         <w:t xml:space="preserve">    Array [</w:t>
       </w:r>
       <w:proofErr w:type="spellStart"/>
       <w:r>
-        <w:rPr>
-          <w:highlight w:val="yellow"/>
-        </w:rPr>
         <w:t>i</w:t>
       </w:r>
       <w:proofErr w:type="spellEnd"/>
       <w:proofErr w:type="gramStart"/>
       <w:r>
-        <w:rPr>
-          <w:highlight w:val="yellow"/>
-        </w:rPr>
         <w:t>][</w:t>
       </w:r>
       <w:proofErr w:type="gramEnd"/>
       <w:r>
-        <w:rPr>
-          <w:highlight w:val="yellow"/>
-        </w:rPr>
         <w:t>j]  =  max (Match, Delete, Insert);</w:t>
       </w:r>
     </w:p>
@@ -4643,20 +4210,11 @@
       <w:pPr>
         <w:ind w:left="720"/>
         <w:jc w:val="both"/>
-        <w:rPr>
-          <w:highlight w:val="yellow"/>
-        </w:rPr>
-      </w:pPr>
-      <w:r>
-        <w:rPr>
-          <w:highlight w:val="yellow"/>
-        </w:rPr>
+      </w:pPr>
+      <w:r>
         <w:t xml:space="preserve"> </w:t>
       </w:r>
       <w:r>
-        <w:rPr>
-          <w:highlight w:val="yellow"/>
-        </w:rPr>
         <w:tab/>
         <w:t>}</w:t>
       </w:r>
@@ -4665,87 +4223,48 @@
       <w:pPr>
         <w:ind w:left="720"/>
         <w:jc w:val="both"/>
-        <w:rPr>
-          <w:highlight w:val="yellow"/>
-        </w:rPr>
-      </w:pPr>
-    </w:p>
-    <w:p>
-      <w:pPr>
-        <w:jc w:val="both"/>
-        <w:rPr>
-          <w:highlight w:val="yellow"/>
-        </w:rPr>
-      </w:pPr>
-      <w:r>
-        <w:rPr>
-          <w:highlight w:val="yellow"/>
-        </w:rPr>
+      </w:pPr>
+    </w:p>
+    <w:p>
+      <w:pPr>
+        <w:jc w:val="both"/>
+      </w:pPr>
+      <w:r>
         <w:t>With a filled-in grid,</w:t>
       </w:r>
       <w:r>
-        <w:rPr>
-          <w:highlight w:val="yellow"/>
-        </w:rPr>
         <w:t xml:space="preserve"> the recursion is done to </w:t>
       </w:r>
       <w:r>
-        <w:rPr>
-          <w:highlight w:val="yellow"/>
-        </w:rPr>
         <w:t xml:space="preserve">find </w:t>
       </w:r>
       <w:r>
-        <w:rPr>
-          <w:highlight w:val="yellow"/>
-        </w:rPr>
         <w:t xml:space="preserve">the optimal </w:t>
       </w:r>
       <w:r>
-        <w:rPr>
-          <w:highlight w:val="yellow"/>
-        </w:rPr>
         <w:t>alignment sequence to the inputs, as</w:t>
       </w:r>
       <w:r>
-        <w:rPr>
-          <w:highlight w:val="yellow"/>
-        </w:rPr>
         <w:t xml:space="preserve"> demonstrated by the following pseudo cod</w:t>
       </w:r>
       <w:r>
-        <w:rPr>
-          <w:highlight w:val="yellow"/>
-        </w:rPr>
         <w:t>e</w:t>
       </w:r>
       <w:r>
-        <w:rPr>
-          <w:highlight w:val="yellow"/>
-        </w:rPr>
         <w:t>:</w:t>
       </w:r>
     </w:p>
     <w:p>
       <w:pPr>
         <w:jc w:val="both"/>
-        <w:rPr>
-          <w:highlight w:val="yellow"/>
-        </w:rPr>
       </w:pPr>
     </w:p>
     <w:p>
       <w:pPr>
         <w:ind w:left="720"/>
         <w:jc w:val="both"/>
-        <w:rPr>
-          <w:highlight w:val="yellow"/>
-        </w:rPr>
-      </w:pPr>
-      <w:r>
-        <w:rPr>
-          <w:highlight w:val="yellow"/>
-        </w:rPr>
+      </w:pPr>
+      <w:r>
         <w:t>Set Alignment A and B = ""</w:t>
       </w:r>
     </w:p>
@@ -4753,36 +4272,21 @@
       <w:pPr>
         <w:ind w:left="720"/>
         <w:jc w:val="both"/>
-        <w:rPr>
-          <w:highlight w:val="yellow"/>
-        </w:rPr>
       </w:pPr>
       <w:proofErr w:type="spellStart"/>
       <w:r>
-        <w:rPr>
-          <w:highlight w:val="yellow"/>
-        </w:rPr>
         <w:t>i</w:t>
       </w:r>
       <w:proofErr w:type="spellEnd"/>
       <w:r>
-        <w:rPr>
-          <w:highlight w:val="yellow"/>
-        </w:rPr>
         <w:t xml:space="preserve"> = </w:t>
       </w:r>
       <w:proofErr w:type="gramStart"/>
       <w:r>
-        <w:rPr>
-          <w:highlight w:val="yellow"/>
-        </w:rPr>
         <w:t>length(</w:t>
       </w:r>
       <w:proofErr w:type="gramEnd"/>
       <w:r>
-        <w:rPr>
-          <w:highlight w:val="yellow"/>
-        </w:rPr>
         <w:t>string A);</w:t>
       </w:r>
     </w:p>
@@ -4790,28 +4294,16 @@
       <w:pPr>
         <w:ind w:left="720"/>
         <w:jc w:val="both"/>
-        <w:rPr>
-          <w:highlight w:val="yellow"/>
-        </w:rPr>
-      </w:pPr>
-      <w:r>
-        <w:rPr>
-          <w:highlight w:val="yellow"/>
-        </w:rPr>
+      </w:pPr>
+      <w:r>
         <w:t xml:space="preserve">j = </w:t>
       </w:r>
       <w:proofErr w:type="gramStart"/>
       <w:r>
-        <w:rPr>
-          <w:highlight w:val="yellow"/>
-        </w:rPr>
         <w:t>length(</w:t>
       </w:r>
       <w:proofErr w:type="gramEnd"/>
       <w:r>
-        <w:rPr>
-          <w:highlight w:val="yellow"/>
-        </w:rPr>
         <w:t>string B);</w:t>
       </w:r>
     </w:p>
@@ -4819,50 +4311,29 @@
       <w:pPr>
         <w:ind w:left="720"/>
         <w:jc w:val="both"/>
-        <w:rPr>
-          <w:highlight w:val="yellow"/>
-        </w:rPr>
       </w:pPr>
       <w:proofErr w:type="gramStart"/>
       <w:r>
-        <w:rPr>
-          <w:highlight w:val="yellow"/>
-        </w:rPr>
         <w:t>for</w:t>
       </w:r>
       <w:proofErr w:type="gramEnd"/>
       <w:r>
-        <w:rPr>
-          <w:highlight w:val="yellow"/>
-        </w:rPr>
         <w:t xml:space="preserve"> (</w:t>
       </w:r>
       <w:proofErr w:type="spellStart"/>
       <w:r>
-        <w:rPr>
-          <w:highlight w:val="yellow"/>
-        </w:rPr>
         <w:t>i</w:t>
       </w:r>
       <w:proofErr w:type="spellEnd"/>
       <w:r>
-        <w:rPr>
-          <w:highlight w:val="yellow"/>
-        </w:rPr>
         <w:t>&gt;=1  &amp;&amp; j&gt;=1; --</w:t>
       </w:r>
       <w:proofErr w:type="spellStart"/>
       <w:r>
-        <w:rPr>
-          <w:highlight w:val="yellow"/>
-        </w:rPr>
         <w:t>i</w:t>
       </w:r>
       <w:proofErr w:type="spellEnd"/>
       <w:r>
-        <w:rPr>
-          <w:highlight w:val="yellow"/>
-        </w:rPr>
         <w:t>)</w:t>
       </w:r>
     </w:p>
@@ -4870,14 +4341,8 @@
       <w:pPr>
         <w:ind w:left="720"/>
         <w:jc w:val="both"/>
-        <w:rPr>
-          <w:highlight w:val="yellow"/>
-        </w:rPr>
-      </w:pPr>
-      <w:r>
-        <w:rPr>
-          <w:highlight w:val="yellow"/>
-        </w:rPr>
+      </w:pPr>
+      <w:r>
         <w:t>{</w:t>
       </w:r>
     </w:p>
@@ -4885,56 +4350,32 @@
       <w:pPr>
         <w:ind w:left="720"/>
         <w:jc w:val="both"/>
-        <w:rPr>
-          <w:highlight w:val="yellow"/>
-        </w:rPr>
-      </w:pPr>
-      <w:r>
-        <w:rPr>
-          <w:highlight w:val="yellow"/>
-        </w:rPr>
+      </w:pPr>
+      <w:r>
         <w:t xml:space="preserve">    </w:t>
       </w:r>
       <w:proofErr w:type="gramStart"/>
       <w:r>
-        <w:rPr>
-          <w:highlight w:val="yellow"/>
-        </w:rPr>
         <w:t>if</w:t>
       </w:r>
       <w:proofErr w:type="gramEnd"/>
       <w:r>
-        <w:rPr>
-          <w:highlight w:val="yellow"/>
-        </w:rPr>
         <w:t xml:space="preserve"> ( Array[</w:t>
       </w:r>
       <w:proofErr w:type="spellStart"/>
       <w:r>
-        <w:rPr>
-          <w:highlight w:val="yellow"/>
-        </w:rPr>
         <w:t>i</w:t>
       </w:r>
       <w:proofErr w:type="spellEnd"/>
       <w:r>
-        <w:rPr>
-          <w:highlight w:val="yellow"/>
-        </w:rPr>
         <w:t>][j] = Array [i-1][j-1] + matrix (</w:t>
       </w:r>
       <w:proofErr w:type="spellStart"/>
       <w:r>
-        <w:rPr>
-          <w:highlight w:val="yellow"/>
-        </w:rPr>
         <w:t>int</w:t>
       </w:r>
       <w:proofErr w:type="spellEnd"/>
       <w:r>
-        <w:rPr>
-          <w:highlight w:val="yellow"/>
-        </w:rPr>
         <w:t>)(string A, string B);</w:t>
       </w:r>
     </w:p>
@@ -4942,14 +4383,8 @@
       <w:pPr>
         <w:ind w:left="720"/>
         <w:jc w:val="both"/>
-        <w:rPr>
-          <w:highlight w:val="yellow"/>
-        </w:rPr>
-      </w:pPr>
-      <w:r>
-        <w:rPr>
-          <w:highlight w:val="yellow"/>
-        </w:rPr>
+      </w:pPr>
+      <w:r>
         <w:lastRenderedPageBreak/>
         <w:t xml:space="preserve">      {</w:t>
       </w:r>
@@ -4958,43 +4393,25 @@
       <w:pPr>
         <w:ind w:left="720"/>
         <w:jc w:val="both"/>
-        <w:rPr>
-          <w:highlight w:val="yellow"/>
-        </w:rPr>
-      </w:pPr>
-      <w:r>
-        <w:rPr>
-          <w:highlight w:val="yellow"/>
-        </w:rPr>
+      </w:pPr>
+      <w:r>
         <w:tab/>
         <w:t>Alignment A = (</w:t>
       </w:r>
       <w:proofErr w:type="spellStart"/>
       <w:r>
-        <w:rPr>
-          <w:highlight w:val="yellow"/>
-        </w:rPr>
         <w:t>int</w:t>
       </w:r>
       <w:proofErr w:type="spellEnd"/>
       <w:r>
-        <w:rPr>
-          <w:highlight w:val="yellow"/>
-        </w:rPr>
         <w:t xml:space="preserve">) string </w:t>
       </w:r>
       <w:proofErr w:type="gramStart"/>
       <w:r>
-        <w:rPr>
-          <w:highlight w:val="yellow"/>
-        </w:rPr>
         <w:t>A[</w:t>
       </w:r>
       <w:proofErr w:type="gramEnd"/>
       <w:r>
-        <w:rPr>
-          <w:highlight w:val="yellow"/>
-        </w:rPr>
         <w:t>i-1] + Alignment A;</w:t>
       </w:r>
     </w:p>
@@ -5002,43 +4419,25 @@
       <w:pPr>
         <w:ind w:left="720"/>
         <w:jc w:val="both"/>
-        <w:rPr>
-          <w:highlight w:val="yellow"/>
-        </w:rPr>
-      </w:pPr>
-      <w:r>
-        <w:rPr>
-          <w:highlight w:val="yellow"/>
-        </w:rPr>
+      </w:pPr>
+      <w:r>
         <w:tab/>
         <w:t>Alignment B = (</w:t>
       </w:r>
       <w:proofErr w:type="spellStart"/>
       <w:r>
-        <w:rPr>
-          <w:highlight w:val="yellow"/>
-        </w:rPr>
         <w:t>int</w:t>
       </w:r>
       <w:proofErr w:type="spellEnd"/>
       <w:r>
-        <w:rPr>
-          <w:highlight w:val="yellow"/>
-        </w:rPr>
         <w:t xml:space="preserve">) string </w:t>
       </w:r>
       <w:proofErr w:type="gramStart"/>
       <w:r>
-        <w:rPr>
-          <w:highlight w:val="yellow"/>
-        </w:rPr>
         <w:t>B[</w:t>
       </w:r>
       <w:proofErr w:type="gramEnd"/>
       <w:r>
-        <w:rPr>
-          <w:highlight w:val="yellow"/>
-        </w:rPr>
         <w:t>i-1] + Alignment B;</w:t>
       </w:r>
     </w:p>
@@ -5046,14 +4445,8 @@
       <w:pPr>
         <w:ind w:left="720"/>
         <w:jc w:val="both"/>
-        <w:rPr>
-          <w:highlight w:val="yellow"/>
-        </w:rPr>
-      </w:pPr>
-      <w:r>
-        <w:rPr>
-          <w:highlight w:val="yellow"/>
-        </w:rPr>
+      </w:pPr>
+      <w:r>
         <w:t xml:space="preserve">      }</w:t>
       </w:r>
     </w:p>
@@ -5061,56 +4454,32 @@
       <w:pPr>
         <w:ind w:left="720"/>
         <w:jc w:val="both"/>
-        <w:rPr>
-          <w:highlight w:val="yellow"/>
-        </w:rPr>
-      </w:pPr>
-      <w:r>
-        <w:rPr>
-          <w:highlight w:val="yellow"/>
-        </w:rPr>
+      </w:pPr>
+      <w:r>
         <w:t xml:space="preserve">   </w:t>
       </w:r>
       <w:proofErr w:type="gramStart"/>
       <w:r>
-        <w:rPr>
-          <w:highlight w:val="yellow"/>
-        </w:rPr>
         <w:t>else</w:t>
       </w:r>
       <w:proofErr w:type="gramEnd"/>
       <w:r>
-        <w:rPr>
-          <w:highlight w:val="yellow"/>
-        </w:rPr>
         <w:t xml:space="preserve"> if ( Array[</w:t>
       </w:r>
       <w:proofErr w:type="spellStart"/>
       <w:r>
-        <w:rPr>
-          <w:highlight w:val="yellow"/>
-        </w:rPr>
         <w:t>i</w:t>
       </w:r>
       <w:proofErr w:type="spellEnd"/>
       <w:r>
-        <w:rPr>
-          <w:highlight w:val="yellow"/>
-        </w:rPr>
         <w:t xml:space="preserve">][j] = Array [i-1][j] + </w:t>
       </w:r>
       <w:proofErr w:type="spellStart"/>
       <w:r>
-        <w:rPr>
-          <w:highlight w:val="yellow"/>
-        </w:rPr>
         <w:t>gapPenalty</w:t>
       </w:r>
       <w:proofErr w:type="spellEnd"/>
       <w:r>
-        <w:rPr>
-          <w:highlight w:val="yellow"/>
-        </w:rPr>
         <w:t>);</w:t>
       </w:r>
     </w:p>
@@ -5118,14 +4487,8 @@
       <w:pPr>
         <w:ind w:left="720"/>
         <w:jc w:val="both"/>
-        <w:rPr>
-          <w:highlight w:val="yellow"/>
-        </w:rPr>
-      </w:pPr>
-      <w:r>
-        <w:rPr>
-          <w:highlight w:val="yellow"/>
-        </w:rPr>
+      </w:pPr>
+      <w:r>
         <w:t xml:space="preserve">      {</w:t>
       </w:r>
     </w:p>
@@ -5133,43 +4496,25 @@
       <w:pPr>
         <w:ind w:left="720"/>
         <w:jc w:val="both"/>
-        <w:rPr>
-          <w:highlight w:val="yellow"/>
-        </w:rPr>
-      </w:pPr>
-      <w:r>
-        <w:rPr>
-          <w:highlight w:val="yellow"/>
-        </w:rPr>
+      </w:pPr>
+      <w:r>
         <w:tab/>
         <w:t>Alignment A = (</w:t>
       </w:r>
       <w:proofErr w:type="spellStart"/>
       <w:r>
-        <w:rPr>
-          <w:highlight w:val="yellow"/>
-        </w:rPr>
         <w:t>int</w:t>
       </w:r>
       <w:proofErr w:type="spellEnd"/>
       <w:r>
-        <w:rPr>
-          <w:highlight w:val="yellow"/>
-        </w:rPr>
         <w:t xml:space="preserve">) string </w:t>
       </w:r>
       <w:proofErr w:type="gramStart"/>
       <w:r>
-        <w:rPr>
-          <w:highlight w:val="yellow"/>
-        </w:rPr>
         <w:t>A[</w:t>
       </w:r>
       <w:proofErr w:type="gramEnd"/>
       <w:r>
-        <w:rPr>
-          <w:highlight w:val="yellow"/>
-        </w:rPr>
         <w:t>i-1] + Alignment A;</w:t>
       </w:r>
     </w:p>
@@ -5177,29 +4522,17 @@
       <w:pPr>
         <w:ind w:left="720"/>
         <w:jc w:val="both"/>
-        <w:rPr>
-          <w:highlight w:val="yellow"/>
-        </w:rPr>
-      </w:pPr>
-      <w:r>
-        <w:rPr>
-          <w:highlight w:val="yellow"/>
-        </w:rPr>
+      </w:pPr>
+      <w:r>
         <w:tab/>
         <w:t>Alignment B = (</w:t>
       </w:r>
       <w:proofErr w:type="spellStart"/>
       <w:r>
-        <w:rPr>
-          <w:highlight w:val="yellow"/>
-        </w:rPr>
         <w:t>int</w:t>
       </w:r>
       <w:proofErr w:type="spellEnd"/>
       <w:r>
-        <w:rPr>
-          <w:highlight w:val="yellow"/>
-        </w:rPr>
         <w:t>) '-' + Alignment B;</w:t>
       </w:r>
     </w:p>
@@ -5207,14 +4540,8 @@
       <w:pPr>
         <w:ind w:left="720"/>
         <w:jc w:val="both"/>
-        <w:rPr>
-          <w:highlight w:val="yellow"/>
-        </w:rPr>
-      </w:pPr>
-      <w:r>
-        <w:rPr>
-          <w:highlight w:val="yellow"/>
-        </w:rPr>
+      </w:pPr>
+      <w:r>
         <w:t xml:space="preserve">      }</w:t>
       </w:r>
     </w:p>
@@ -5222,28 +4549,16 @@
       <w:pPr>
         <w:ind w:left="720"/>
         <w:jc w:val="both"/>
-        <w:rPr>
-          <w:highlight w:val="yellow"/>
-        </w:rPr>
-      </w:pPr>
-      <w:r>
-        <w:rPr>
-          <w:highlight w:val="yellow"/>
-        </w:rPr>
+      </w:pPr>
+      <w:r>
         <w:t xml:space="preserve">   </w:t>
       </w:r>
       <w:proofErr w:type="gramStart"/>
       <w:r>
-        <w:rPr>
-          <w:highlight w:val="yellow"/>
-        </w:rPr>
         <w:t>else</w:t>
       </w:r>
       <w:proofErr w:type="gramEnd"/>
       <w:r>
-        <w:rPr>
-          <w:highlight w:val="yellow"/>
-        </w:rPr>
         <w:t xml:space="preserve"> </w:t>
       </w:r>
     </w:p>
@@ -5251,14 +4566,8 @@
       <w:pPr>
         <w:ind w:left="720"/>
         <w:jc w:val="both"/>
-        <w:rPr>
-          <w:highlight w:val="yellow"/>
-        </w:rPr>
-      </w:pPr>
-      <w:r>
-        <w:rPr>
-          <w:highlight w:val="yellow"/>
-        </w:rPr>
+      </w:pPr>
+      <w:r>
         <w:t xml:space="preserve">      {</w:t>
       </w:r>
     </w:p>
@@ -5266,29 +4575,17 @@
       <w:pPr>
         <w:ind w:left="720"/>
         <w:jc w:val="both"/>
-        <w:rPr>
-          <w:highlight w:val="yellow"/>
-        </w:rPr>
-      </w:pPr>
-      <w:r>
-        <w:rPr>
-          <w:highlight w:val="yellow"/>
-        </w:rPr>
+      </w:pPr>
+      <w:r>
         <w:tab/>
         <w:t>Alignment A = (</w:t>
       </w:r>
       <w:proofErr w:type="spellStart"/>
       <w:r>
-        <w:rPr>
-          <w:highlight w:val="yellow"/>
-        </w:rPr>
         <w:t>int</w:t>
       </w:r>
       <w:proofErr w:type="spellEnd"/>
       <w:r>
-        <w:rPr>
-          <w:highlight w:val="yellow"/>
-        </w:rPr>
         <w:t>) '-' + Alignment A;</w:t>
       </w:r>
     </w:p>
@@ -5296,43 +4593,25 @@
       <w:pPr>
         <w:ind w:left="720"/>
         <w:jc w:val="both"/>
-        <w:rPr>
-          <w:highlight w:val="yellow"/>
-        </w:rPr>
-      </w:pPr>
-      <w:r>
-        <w:rPr>
-          <w:highlight w:val="yellow"/>
-        </w:rPr>
+      </w:pPr>
+      <w:r>
         <w:tab/>
         <w:t>Alignment B = (</w:t>
       </w:r>
       <w:proofErr w:type="spellStart"/>
       <w:r>
-        <w:rPr>
-          <w:highlight w:val="yellow"/>
-        </w:rPr>
         <w:t>int</w:t>
       </w:r>
       <w:proofErr w:type="spellEnd"/>
       <w:r>
-        <w:rPr>
-          <w:highlight w:val="yellow"/>
-        </w:rPr>
         <w:t xml:space="preserve">) string </w:t>
       </w:r>
       <w:proofErr w:type="gramStart"/>
       <w:r>
-        <w:rPr>
-          <w:highlight w:val="yellow"/>
-        </w:rPr>
         <w:t>B[</w:t>
       </w:r>
       <w:proofErr w:type="gramEnd"/>
       <w:r>
-        <w:rPr>
-          <w:highlight w:val="yellow"/>
-        </w:rPr>
         <w:t>i-1] + Alignment B;</w:t>
       </w:r>
     </w:p>
@@ -5340,14 +4619,8 @@
       <w:pPr>
         <w:ind w:left="720"/>
         <w:jc w:val="both"/>
-        <w:rPr>
-          <w:highlight w:val="yellow"/>
-        </w:rPr>
-      </w:pPr>
-      <w:r>
-        <w:rPr>
-          <w:highlight w:val="yellow"/>
-        </w:rPr>
+      </w:pPr>
+      <w:r>
         <w:t xml:space="preserve">      }</w:t>
       </w:r>
     </w:p>
@@ -5355,14 +4628,8 @@
       <w:pPr>
         <w:ind w:left="720"/>
         <w:jc w:val="both"/>
-        <w:rPr>
-          <w:highlight w:val="yellow"/>
-        </w:rPr>
-      </w:pPr>
-      <w:r>
-        <w:rPr>
-          <w:highlight w:val="yellow"/>
-        </w:rPr>
+      </w:pPr>
+      <w:r>
         <w:t>}</w:t>
       </w:r>
     </w:p>
@@ -5370,36 +4637,21 @@
       <w:pPr>
         <w:ind w:left="720"/>
         <w:jc w:val="both"/>
-        <w:rPr>
-          <w:highlight w:val="yellow"/>
-        </w:rPr>
       </w:pPr>
       <w:proofErr w:type="gramStart"/>
       <w:r>
-        <w:rPr>
-          <w:highlight w:val="yellow"/>
-        </w:rPr>
         <w:t>while</w:t>
       </w:r>
       <w:proofErr w:type="gramEnd"/>
       <w:r>
-        <w:rPr>
-          <w:highlight w:val="yellow"/>
-        </w:rPr>
         <w:t xml:space="preserve"> (</w:t>
       </w:r>
       <w:proofErr w:type="spellStart"/>
       <w:r>
-        <w:rPr>
-          <w:highlight w:val="yellow"/>
-        </w:rPr>
         <w:t>i</w:t>
       </w:r>
       <w:proofErr w:type="spellEnd"/>
       <w:r>
-        <w:rPr>
-          <w:highlight w:val="yellow"/>
-        </w:rPr>
         <w:t xml:space="preserve"> &gt;= 1  &amp;&amp; j &lt; 1)</w:t>
       </w:r>
     </w:p>
@@ -5407,14 +4659,8 @@
       <w:pPr>
         <w:ind w:left="720"/>
         <w:jc w:val="both"/>
-        <w:rPr>
-          <w:highlight w:val="yellow"/>
-        </w:rPr>
-      </w:pPr>
-      <w:r>
-        <w:rPr>
-          <w:highlight w:val="yellow"/>
-        </w:rPr>
+      </w:pPr>
+      <w:r>
         <w:t>{</w:t>
       </w:r>
     </w:p>
@@ -5422,28 +4668,16 @@
       <w:pPr>
         <w:ind w:left="720"/>
         <w:jc w:val="both"/>
-        <w:rPr>
-          <w:highlight w:val="yellow"/>
-        </w:rPr>
-      </w:pPr>
-      <w:r>
-        <w:rPr>
-          <w:highlight w:val="yellow"/>
-        </w:rPr>
+      </w:pPr>
+      <w:r>
         <w:t xml:space="preserve">    Alignment A = string </w:t>
       </w:r>
       <w:proofErr w:type="gramStart"/>
       <w:r>
-        <w:rPr>
-          <w:highlight w:val="yellow"/>
-        </w:rPr>
         <w:t>A[</w:t>
       </w:r>
       <w:proofErr w:type="gramEnd"/>
       <w:r>
-        <w:rPr>
-          <w:highlight w:val="yellow"/>
-        </w:rPr>
         <w:t>i-1] + Alignment A;</w:t>
       </w:r>
     </w:p>
@@ -5451,14 +4685,8 @@
       <w:pPr>
         <w:ind w:left="720"/>
         <w:jc w:val="both"/>
-        <w:rPr>
-          <w:highlight w:val="yellow"/>
-        </w:rPr>
-      </w:pPr>
-      <w:r>
-        <w:rPr>
-          <w:highlight w:val="yellow"/>
-        </w:rPr>
+      </w:pPr>
+      <w:r>
         <w:t xml:space="preserve">    Alignment B = '-' + Alignment B;</w:t>
       </w:r>
     </w:p>
@@ -5466,14 +4694,8 @@
       <w:pPr>
         <w:ind w:left="720"/>
         <w:jc w:val="both"/>
-        <w:rPr>
-          <w:highlight w:val="yellow"/>
-        </w:rPr>
-      </w:pPr>
-      <w:r>
-        <w:rPr>
-          <w:highlight w:val="yellow"/>
-        </w:rPr>
+      </w:pPr>
+      <w:r>
         <w:t>}</w:t>
       </w:r>
     </w:p>
@@ -5481,36 +4703,21 @@
       <w:pPr>
         <w:ind w:left="720"/>
         <w:jc w:val="both"/>
-        <w:rPr>
-          <w:highlight w:val="yellow"/>
-        </w:rPr>
       </w:pPr>
       <w:proofErr w:type="gramStart"/>
       <w:r>
-        <w:rPr>
-          <w:highlight w:val="yellow"/>
-        </w:rPr>
         <w:t>while</w:t>
       </w:r>
       <w:proofErr w:type="gramEnd"/>
       <w:r>
-        <w:rPr>
-          <w:highlight w:val="yellow"/>
-        </w:rPr>
         <w:t xml:space="preserve"> (j &gt;= 1 &amp;&amp; </w:t>
       </w:r>
       <w:proofErr w:type="spellStart"/>
       <w:r>
-        <w:rPr>
-          <w:highlight w:val="yellow"/>
-        </w:rPr>
         <w:t>i</w:t>
       </w:r>
       <w:proofErr w:type="spellEnd"/>
       <w:r>
-        <w:rPr>
-          <w:highlight w:val="yellow"/>
-        </w:rPr>
         <w:t xml:space="preserve"> &lt; 1)</w:t>
       </w:r>
     </w:p>
@@ -5518,14 +4725,8 @@
       <w:pPr>
         <w:ind w:left="720"/>
         <w:jc w:val="both"/>
-        <w:rPr>
-          <w:highlight w:val="yellow"/>
-        </w:rPr>
-      </w:pPr>
-      <w:r>
-        <w:rPr>
-          <w:highlight w:val="yellow"/>
-        </w:rPr>
+      </w:pPr>
+      <w:r>
         <w:t>{</w:t>
       </w:r>
     </w:p>
@@ -5533,28 +4734,16 @@
       <w:pPr>
         <w:ind w:left="720"/>
         <w:jc w:val="both"/>
-        <w:rPr>
-          <w:highlight w:val="yellow"/>
-        </w:rPr>
-      </w:pPr>
-      <w:r>
-        <w:rPr>
-          <w:highlight w:val="yellow"/>
-        </w:rPr>
+      </w:pPr>
+      <w:r>
         <w:t xml:space="preserve">    Alignment A = '-</w:t>
       </w:r>
       <w:proofErr w:type="gramStart"/>
       <w:r>
-        <w:rPr>
-          <w:highlight w:val="yellow"/>
-        </w:rPr>
         <w:t>'  +</w:t>
       </w:r>
       <w:proofErr w:type="gramEnd"/>
       <w:r>
-        <w:rPr>
-          <w:highlight w:val="yellow"/>
-        </w:rPr>
         <w:t xml:space="preserve"> Alignment A;</w:t>
       </w:r>
     </w:p>
@@ -5562,28 +4751,16 @@
       <w:pPr>
         <w:ind w:left="720"/>
         <w:jc w:val="both"/>
-        <w:rPr>
-          <w:highlight w:val="yellow"/>
-        </w:rPr>
-      </w:pPr>
-      <w:r>
-        <w:rPr>
-          <w:highlight w:val="yellow"/>
-        </w:rPr>
+      </w:pPr>
+      <w:r>
         <w:t xml:space="preserve">    Alignment B = string </w:t>
       </w:r>
       <w:proofErr w:type="gramStart"/>
       <w:r>
-        <w:rPr>
-          <w:highlight w:val="yellow"/>
-        </w:rPr>
         <w:t>B[</w:t>
       </w:r>
       <w:proofErr w:type="gramEnd"/>
       <w:r>
-        <w:rPr>
-          <w:highlight w:val="yellow"/>
-        </w:rPr>
         <w:t>j-1] + Alignment B;</w:t>
       </w:r>
     </w:p>
@@ -5591,14 +4768,8 @@
       <w:pPr>
         <w:ind w:left="720"/>
         <w:jc w:val="both"/>
-        <w:rPr>
-          <w:highlight w:val="yellow"/>
-        </w:rPr>
-      </w:pPr>
-      <w:r>
-        <w:rPr>
-          <w:highlight w:val="yellow"/>
-        </w:rPr>
+      </w:pPr>
+      <w:r>
         <w:t>}</w:t>
       </w:r>
     </w:p>
@@ -5606,22 +4777,13 @@
       <w:pPr>
         <w:ind w:left="720"/>
         <w:jc w:val="both"/>
-        <w:rPr>
-          <w:highlight w:val="yellow"/>
-        </w:rPr>
       </w:pPr>
       <w:proofErr w:type="gramStart"/>
       <w:r>
-        <w:rPr>
-          <w:highlight w:val="yellow"/>
-        </w:rPr>
         <w:t>return</w:t>
       </w:r>
       <w:proofErr w:type="gramEnd"/>
       <w:r>
-        <w:rPr>
-          <w:highlight w:val="yellow"/>
-        </w:rPr>
         <w:t xml:space="preserve"> matrix [ length (string A)][length (string B)];</w:t>
       </w:r>
     </w:p>
@@ -5629,89 +4791,50 @@
       <w:pPr>
         <w:ind w:left="720"/>
         <w:jc w:val="both"/>
-        <w:rPr>
-          <w:highlight w:val="yellow"/>
-        </w:rPr>
-      </w:pPr>
-    </w:p>
-    <w:p>
-      <w:pPr>
-        <w:jc w:val="both"/>
-        <w:rPr>
-          <w:highlight w:val="yellow"/>
-        </w:rPr>
-      </w:pPr>
-      <w:r>
-        <w:rPr>
-          <w:highlight w:val="yellow"/>
-        </w:rPr>
+      </w:pPr>
+    </w:p>
+    <w:p>
+      <w:pPr>
+        <w:jc w:val="both"/>
+      </w:pPr>
+      <w:r>
         <w:tab/>
         <w:t>The return value represents the scoring integer in the bott</w:t>
       </w:r>
       <w:r>
-        <w:rPr>
-          <w:highlight w:val="yellow"/>
-        </w:rPr>
         <w:t>om</w:t>
       </w:r>
       <w:r>
-        <w:rPr>
-          <w:highlight w:val="yellow"/>
-        </w:rPr>
         <w:t xml:space="preserve"> right corner of the matrix. This would be the max</w:t>
       </w:r>
       <w:r>
-        <w:rPr>
-          <w:highlight w:val="yellow"/>
-        </w:rPr>
         <w:t>imum</w:t>
       </w:r>
       <w:r>
-        <w:rPr>
-          <w:highlight w:val="yellow"/>
-        </w:rPr>
         <w:t xml:space="preserve"> score returned by using values associated with the match, mismatch, and gap penalty value</w:t>
       </w:r>
       <w:r>
-        <w:rPr>
-          <w:highlight w:val="yellow"/>
-        </w:rPr>
         <w:t>s</w:t>
       </w:r>
       <w:r>
-        <w:rPr>
-          <w:highlight w:val="yellow"/>
-        </w:rPr>
         <w:t xml:space="preserve">.  </w:t>
       </w:r>
     </w:p>
     <w:p>
       <w:pPr>
         <w:jc w:val="both"/>
-        <w:rPr>
-          <w:highlight w:val="yellow"/>
-        </w:rPr>
-      </w:pPr>
-    </w:p>
-    <w:p>
-      <w:pPr>
-        <w:jc w:val="both"/>
-        <w:rPr>
-          <w:highlight w:val="yellow"/>
-        </w:rPr>
-      </w:pPr>
-      <w:r>
-        <w:rPr>
-          <w:highlight w:val="yellow"/>
-        </w:rPr>
+      </w:pPr>
+    </w:p>
+    <w:p>
+      <w:pPr>
+        <w:jc w:val="both"/>
+      </w:pPr>
+      <w:r>
         <w:tab/>
         <w:t xml:space="preserve">These algorithms are widely used for DNA sequencing and even voice/face recognition. The complexities of the algorithm on small scale strings make this algorithm one of the widely used in the industry for many of these type sequencing analysis tasks. However, because of the grid allotment of the string comparisons this algorithm is not optimal for larger data sets. This would not be suitable when making larger string comparisons. Because of the way this algorithm aligns the input, the complexity of this algorithm can be defined as </w:t>
       </w:r>
       <w:proofErr w:type="gramStart"/>
       <w:r>
-        <w:rPr>
-          <w:highlight w:val="yellow"/>
-        </w:rPr>
         <w:t>O(</w:t>
       </w:r>
       <w:proofErr w:type="gramEnd"/>
@@ -5722,7 +4845,6 @@
               <w:rPr>
                 <w:rFonts w:ascii="Cambria Math" w:hAnsi="Cambria Math"/>
                 <w:i/>
-                <w:highlight w:val="yellow"/>
               </w:rPr>
             </m:ctrlPr>
           </m:sSupPr>
@@ -5730,7 +4852,6 @@
             <m:r>
               <w:rPr>
                 <w:rFonts w:ascii="Cambria Math" w:hAnsi="Cambria Math"/>
-                <w:highlight w:val="yellow"/>
               </w:rPr>
               <m:t>n</m:t>
             </m:r>
@@ -5739,7 +4860,6 @@
             <m:r>
               <w:rPr>
                 <w:rFonts w:ascii="Cambria Math" w:hAnsi="Cambria Math"/>
-                <w:highlight w:val="yellow"/>
               </w:rPr>
               <m:t>2</m:t>
             </m:r>
@@ -5747,43 +4867,22 @@
         </m:sSup>
       </m:oMath>
       <w:r>
-        <w:rPr>
-          <w:highlight w:val="yellow"/>
-        </w:rPr>
         <w:t>)</w:t>
       </w:r>
       <w:r>
-        <w:rPr>
-          <w:highlight w:val="yellow"/>
-        </w:rPr>
         <w:t>, given equal length inputs.</w:t>
       </w:r>
-      <w:r>
-        <w:rPr>
-          <w:highlight w:val="yellow"/>
-        </w:rPr>
-        <w:t>.</w:t>
-      </w:r>
-    </w:p>
-    <w:p>
-      <w:pPr>
-        <w:jc w:val="both"/>
-        <w:rPr>
-          <w:highlight w:val="yellow"/>
-        </w:rPr>
-      </w:pPr>
-    </w:p>
-    <w:p>
-      <w:pPr>
-        <w:jc w:val="both"/>
-        <w:rPr>
-          <w:highlight w:val="yellow"/>
-        </w:rPr>
-      </w:pPr>
-      <w:r>
-        <w:rPr>
-          <w:highlight w:val="yellow"/>
-        </w:rPr>
+    </w:p>
+    <w:p>
+      <w:pPr>
+        <w:jc w:val="both"/>
+      </w:pPr>
+    </w:p>
+    <w:p>
+      <w:pPr>
+        <w:jc w:val="both"/>
+      </w:pPr>
+      <w:r>
         <w:tab/>
         <w:t xml:space="preserve">The Levenshtein’s Distance method and the Needleman-Wunsch are similar in several ways. Both traverse through the string to identify like characters. There are a few dissimilarities. One major difference is the global and local alignment sequences. </w:t>
       </w:r>
@@ -5791,79 +4890,171 @@
     <w:p>
       <w:pPr>
         <w:jc w:val="both"/>
-        <w:rPr>
-          <w:highlight w:val="yellow"/>
-        </w:rPr>
-      </w:pPr>
-    </w:p>
-    <w:p>
-      <w:pPr>
-        <w:jc w:val="both"/>
-        <w:rPr>
-          <w:highlight w:val="yellow"/>
-        </w:rPr>
-      </w:pPr>
-      <w:r>
-        <w:rPr>
-          <w:highlight w:val="yellow"/>
-        </w:rPr>
+      </w:pPr>
+    </w:p>
+    <w:p>
+      <w:pPr>
+        <w:jc w:val="both"/>
+      </w:pPr>
+      <w:r>
+        <w:t xml:space="preserve">The results of the five file controlled dataset show similar results.  With the controlled test files in file 1 and file 5 having identical strings, both </w:t>
+      </w:r>
+      <w:proofErr w:type="spellStart"/>
+      <w:r>
+        <w:t>Levenschtein</w:t>
+      </w:r>
+      <w:proofErr w:type="spellEnd"/>
+      <w:r>
+        <w:t xml:space="preserve"> and Needleman-</w:t>
+      </w:r>
+      <w:proofErr w:type="spellStart"/>
+      <w:r>
+        <w:t>Wunsch</w:t>
+      </w:r>
+      <w:proofErr w:type="spellEnd"/>
+      <w:r>
+        <w:t xml:space="preserve"> identified these as such.  </w:t>
+      </w:r>
+      <w:proofErr w:type="spellStart"/>
+      <w:r>
+        <w:t>Levenshtein’s</w:t>
+      </w:r>
+      <w:proofErr w:type="spellEnd"/>
+      <w:r>
+        <w:t xml:space="preserve"> showing zero as the result and Needleman-</w:t>
+      </w:r>
+      <w:proofErr w:type="spellStart"/>
+      <w:r>
+        <w:t>Wunsch</w:t>
+      </w:r>
+      <w:proofErr w:type="spellEnd"/>
+      <w:r>
+        <w:t xml:space="preserve"> indicating the greatest number because of the addition of all the match characters with no penalties of mismatches or gaps. The graph below indicates the results.</w:t>
+      </w:r>
+    </w:p>
+    <w:p>
+      <w:pPr>
+        <w:jc w:val="both"/>
+      </w:pPr>
+      <w:r>
+        <w:rPr>
+          <w:noProof/>
+        </w:rPr>
+        <w:lastRenderedPageBreak/>
+        <w:drawing>
+          <wp:inline distT="0" distB="0" distL="0" distR="0" wp14:anchorId="6A7798EE" wp14:editId="2ED386F5">
+            <wp:extent cx="3200400" cy="2720340"/>
+            <wp:effectExtent l="0" t="0" r="19050" b="22860"/>
+            <wp:docPr id="12" name="Chart 12"/>
+            <wp:cNvGraphicFramePr/>
+            <a:graphic xmlns:a="http://schemas.openxmlformats.org/drawingml/2006/main">
+              <a:graphicData uri="http://schemas.openxmlformats.org/drawingml/2006/chart">
+                <c:chart xmlns:c="http://schemas.openxmlformats.org/drawingml/2006/chart" xmlns:r="http://schemas.openxmlformats.org/officeDocument/2006/relationships" r:id="rId17"/>
+              </a:graphicData>
+            </a:graphic>
+          </wp:inline>
+        </w:drawing>
+      </w:r>
+    </w:p>
+    <w:p>
+      <w:pPr>
+        <w:jc w:val="both"/>
+      </w:pPr>
+    </w:p>
+    <w:p>
+      <w:pPr>
+        <w:jc w:val="both"/>
+      </w:pPr>
+    </w:p>
+    <w:p>
+      <w:pPr>
+        <w:jc w:val="both"/>
+      </w:pPr>
+      <w:r>
+        <w:t>Shown in the graph below is the average time of run on Greg’s computer</w:t>
+      </w:r>
+      <w:r>
+        <w:t>.</w:t>
+      </w:r>
+    </w:p>
+    <w:p>
+      <w:pPr>
+        <w:jc w:val="both"/>
+      </w:pPr>
+    </w:p>
+    <w:p>
+      <w:pPr>
+        <w:jc w:val="both"/>
+      </w:pPr>
+      <w:r>
+        <w:rPr>
+          <w:noProof/>
+        </w:rPr>
+        <w:drawing>
+          <wp:inline distT="0" distB="0" distL="0" distR="0" wp14:anchorId="4327E5B7" wp14:editId="45795A8D">
+            <wp:extent cx="3200400" cy="1920240"/>
+            <wp:effectExtent l="0" t="0" r="19050" b="22860"/>
+            <wp:docPr id="10" name="Chart 10"/>
+            <wp:cNvGraphicFramePr/>
+            <a:graphic xmlns:a="http://schemas.openxmlformats.org/drawingml/2006/main">
+              <a:graphicData uri="http://schemas.openxmlformats.org/drawingml/2006/chart">
+                <c:chart xmlns:c="http://schemas.openxmlformats.org/drawingml/2006/chart" xmlns:r="http://schemas.openxmlformats.org/officeDocument/2006/relationships" r:id="rId18"/>
+              </a:graphicData>
+            </a:graphic>
+          </wp:inline>
+        </w:drawing>
+      </w:r>
+    </w:p>
+    <w:p>
+      <w:pPr>
+        <w:jc w:val="both"/>
+      </w:pPr>
+    </w:p>
+    <w:p>
+      <w:pPr>
+        <w:jc w:val="both"/>
+      </w:pPr>
+      <w:r>
         <w:t xml:space="preserve">As you will notice in </w:t>
       </w:r>
       <w:proofErr w:type="gramStart"/>
       <w:r>
-        <w:rPr>
-          <w:highlight w:val="yellow"/>
-        </w:rPr>
         <w:t>the  graph</w:t>
       </w:r>
       <w:proofErr w:type="gramEnd"/>
       <w:r>
-        <w:rPr>
-          <w:highlight w:val="yellow"/>
-        </w:rPr>
         <w:t xml:space="preserve"> below, the </w:t>
       </w:r>
       <w:proofErr w:type="spellStart"/>
       <w:r>
-        <w:rPr>
-          <w:highlight w:val="yellow"/>
-        </w:rPr>
         <w:t>Levenschtein’s</w:t>
       </w:r>
       <w:proofErr w:type="spellEnd"/>
       <w:r>
-        <w:rPr>
-          <w:highlight w:val="yellow"/>
-        </w:rPr>
         <w:t xml:space="preserve"> Distance algorithm takes nearly half the time to run as compared to the Needleman-</w:t>
       </w:r>
       <w:proofErr w:type="spellStart"/>
       <w:r>
-        <w:rPr>
-          <w:highlight w:val="yellow"/>
-        </w:rPr>
         <w:t>Wunsch</w:t>
       </w:r>
       <w:proofErr w:type="spellEnd"/>
       <w:r>
-        <w:rPr>
-          <w:highlight w:val="yellow"/>
-        </w:rPr>
-        <w:t>.</w:t>
-      </w:r>
-    </w:p>
-    <w:p>
-      <w:pPr>
-        <w:jc w:val="both"/>
-        <w:rPr>
-          <w:highlight w:val="yellow"/>
-        </w:rPr>
+        <w:t xml:space="preserve"> when looking at a much smaller dataset that was created.</w:t>
+      </w:r>
+    </w:p>
+    <w:p>
+      <w:pPr>
+        <w:jc w:val="both"/>
+      </w:pPr>
+    </w:p>
+    <w:p>
+      <w:pPr>
+        <w:jc w:val="both"/>
       </w:pPr>
       <w:r>
         <w:rPr>
           <w:noProof/>
         </w:rPr>
-        <w:lastRenderedPageBreak/>
         <w:drawing>
           <wp:inline distT="0" distB="0" distL="0" distR="0" wp14:anchorId="7EF78700" wp14:editId="5886565D">
             <wp:extent cx="3200400" cy="1920240"/>
@@ -5872,7 +5063,7 @@
             <wp:cNvGraphicFramePr/>
             <a:graphic xmlns:a="http://schemas.openxmlformats.org/drawingml/2006/main">
               <a:graphicData uri="http://schemas.openxmlformats.org/drawingml/2006/chart">
-                <c:chart xmlns:c="http://schemas.openxmlformats.org/drawingml/2006/chart" xmlns:r="http://schemas.openxmlformats.org/officeDocument/2006/relationships" r:id="rId17"/>
+                <c:chart xmlns:c="http://schemas.openxmlformats.org/drawingml/2006/chart" xmlns:r="http://schemas.openxmlformats.org/officeDocument/2006/relationships" r:id="rId19"/>
               </a:graphicData>
             </a:graphic>
           </wp:inline>
@@ -5882,96 +5073,59 @@
     <w:p>
       <w:pPr>
         <w:jc w:val="both"/>
-        <w:rPr>
-          <w:highlight w:val="yellow"/>
-        </w:rPr>
-      </w:pPr>
-    </w:p>
-    <w:p>
-      <w:pPr>
-        <w:jc w:val="both"/>
-      </w:pPr>
-      <w:r>
-        <w:rPr>
-          <w:highlight w:val="yellow"/>
-        </w:rPr>
+      </w:pPr>
+    </w:p>
+    <w:p>
+      <w:pPr>
+        <w:jc w:val="both"/>
+      </w:pPr>
+      <w:r>
         <w:t xml:space="preserve">While </w:t>
       </w:r>
       <w:proofErr w:type="spellStart"/>
       <w:r>
-        <w:rPr>
-          <w:highlight w:val="yellow"/>
-        </w:rPr>
         <w:t>Levenshtein’s</w:t>
       </w:r>
       <w:proofErr w:type="spellEnd"/>
       <w:r>
-        <w:rPr>
-          <w:highlight w:val="yellow"/>
-        </w:rPr>
         <w:t xml:space="preserve"> is more efficient</w:t>
       </w:r>
       <w:r>
-        <w:rPr>
-          <w:highlight w:val="yellow"/>
-        </w:rPr>
         <w:t>,</w:t>
       </w:r>
       <w:r>
-        <w:rPr>
-          <w:highlight w:val="yellow"/>
-        </w:rPr>
         <w:t xml:space="preserve"> </w:t>
       </w:r>
       <w:r>
-        <w:rPr>
-          <w:highlight w:val="yellow"/>
-        </w:rPr>
         <w:t>it</w:t>
       </w:r>
       <w:r>
-        <w:rPr>
-          <w:highlight w:val="yellow"/>
-        </w:rPr>
-        <w:t xml:space="preserve"> lacks the reliability of the Needleman-Wunsch when measuring smaller data sets. In the results from testing given data set (Emily Dickenson Poems), the average run time in three controlled executions of the program returned values of .045532 (NW) and .037693 (L). This shows that the Levenshtein's measurement ran about .007839 seconds faster than the Needleman-Wunsch. However, when a much smaller data input is measured, the gap between the run times is minimized. This is the result of the complexity differences in the two algorithms. The data shows similar results in the distance measurements but greater efficiency of the Levenshtein algorithm run time. The results comparing Needleman-Wunsch and Levenshtein's algorithm is that when larger data input is needed for comparison, Levenshtein’s distance measurement is more efficient. But the role of the Needleman-Wunsch is better utilized when </w:t>
-      </w:r>
-      <w:r>
-        <w:rPr>
-          <w:highlight w:val="yellow"/>
-        </w:rPr>
+        <w:t xml:space="preserve"> lacks the reliability of the Needleman-Wunsch when measuring smaller data sets. In </w:t>
+      </w:r>
+      <w:r>
+        <w:lastRenderedPageBreak/>
+        <w:t xml:space="preserve">the results from testing given data set (Emily Dickenson Poems), the average run time in three controlled executions of the program returned values of .045532 (NW) and .037693 (L). This shows that the Levenshtein's measurement ran about .007839 seconds faster than the Needleman-Wunsch. However, when a much smaller data input is measured, the gap between the run times is minimized. This is the result of the complexity differences in the two algorithms. The data shows similar results in the distance measurements but greater efficiency of the Levenshtein algorithm run time. The results comparing Needleman-Wunsch and Levenshtein's algorithm is that when larger data input is needed for comparison, Levenshtein’s distance measurement is more efficient. But the role of the Needleman-Wunsch is better utilized when </w:t>
+      </w:r>
+      <w:r>
         <w:t>working with</w:t>
       </w:r>
       <w:r>
-        <w:rPr>
-          <w:highlight w:val="yellow"/>
-        </w:rPr>
         <w:t xml:space="preserve"> smaller inputs</w:t>
       </w:r>
       <w:r>
-        <w:rPr>
-          <w:highlight w:val="yellow"/>
-        </w:rPr>
         <w:t>,</w:t>
       </w:r>
       <w:r>
-        <w:rPr>
-          <w:highlight w:val="yellow"/>
-        </w:rPr>
         <w:t xml:space="preserve"> </w:t>
       </w:r>
       <w:r>
-        <w:rPr>
-          <w:highlight w:val="yellow"/>
-        </w:rPr>
         <w:t>as</w:t>
       </w:r>
       <w:r>
-        <w:rPr>
-          <w:highlight w:val="yellow"/>
-        </w:rPr>
         <w:t xml:space="preserve"> the adjustments for the scoring mechanism (match, mismatch, and gap penalty) can potentially create a more visible separation between the different inputs being compared.</w:t>
       </w:r>
     </w:p>
+    <w:bookmarkEnd w:id="1"/>
     <w:p>
       <w:pPr>
         <w:pStyle w:val="Heading1"/>
@@ -5989,11 +5143,7 @@
         <w:t xml:space="preserve">As shown herein, we believe that the Levenshtein’s Distance method may still be the optimal choice for comparing larger data such as manuscript drafts.  All of the algorithms have high order of complexity, </w:t>
       </w:r>
       <w:r>
-        <w:t xml:space="preserve">where each </w:t>
-      </w:r>
-      <w:r>
-        <w:lastRenderedPageBreak/>
-        <w:t xml:space="preserve">character is compared with other nearby </w:t>
+        <w:t xml:space="preserve">where each character is compared with other nearby </w:t>
       </w:r>
       <w:r>
         <w:t xml:space="preserve">characters </w:t>
@@ -6472,7 +5622,14 @@
         <w:rPr>
           <w:spacing w:val="1"/>
         </w:rPr>
-        <w:t xml:space="preserve"> “A General Method Applicable to the Search for Similarities in the Amino Acid Sequence of Two Prote</w:t>
+        <w:t xml:space="preserve"> “A General Method Applicable to the Search for Similarities in the Amino Acid Sequence of Two </w:t>
+      </w:r>
+      <w:r>
+        <w:rPr>
+          <w:spacing w:val="1"/>
+        </w:rPr>
+        <w:lastRenderedPageBreak/>
+        <w:t>Prote</w:t>
       </w:r>
       <w:r>
         <w:rPr>
@@ -6538,7 +5695,7 @@
         </w:rPr>
         <w:t xml:space="preserve">1970. </w:t>
       </w:r>
-      <w:hyperlink r:id="rId18" w:tgtFrame="doilink" w:history="1">
+      <w:hyperlink r:id="rId20" w:tgtFrame="doilink" w:history="1">
         <w:r>
           <w:rPr>
             <w:spacing w:val="1"/>
@@ -6560,6 +5717,7 @@
         <w:rPr>
           <w:spacing w:val="1"/>
         </w:rPr>
+        <w:lastRenderedPageBreak/>
         <w:t>K. Mayfield and C. Alberts</w:t>
       </w:r>
       <w:r>
@@ -6622,7 +5780,7 @@
           <w:iCs/>
         </w:rPr>
         <w:sectPr>
-          <w:headerReference w:type="default" r:id="rId19"/>
+          <w:headerReference w:type="default" r:id="rId21"/>
           <w:type w:val="continuous"/>
           <w:pgSz w:w="12240" w:h="15840" w:code="1"/>
           <w:pgMar w:top="1008" w:right="936" w:bottom="1008" w:left="936" w:header="432" w:footer="432" w:gutter="0"/>
@@ -10428,12 +9586,12 @@
         </c:dLbls>
         <c:gapWidth val="219"/>
         <c:overlap val="-27"/>
-        <c:axId val="178041344"/>
-        <c:axId val="206779456"/>
+        <c:axId val="234337280"/>
+        <c:axId val="153629760"/>
         <c:extLst/>
       </c:barChart>
       <c:catAx>
-        <c:axId val="178041344"/>
+        <c:axId val="234337280"/>
         <c:scaling>
           <c:orientation val="minMax"/>
         </c:scaling>
@@ -10476,7 +9634,7 @@
             <a:endParaRPr lang="en-US"/>
           </a:p>
         </c:txPr>
-        <c:crossAx val="206779456"/>
+        <c:crossAx val="153629760"/>
         <c:crosses val="autoZero"/>
         <c:auto val="1"/>
         <c:lblAlgn val="ctr"/>
@@ -10484,7 +9642,7 @@
         <c:noMultiLvlLbl val="0"/>
       </c:catAx>
       <c:valAx>
-        <c:axId val="206779456"/>
+        <c:axId val="153629760"/>
         <c:scaling>
           <c:orientation val="minMax"/>
         </c:scaling>
@@ -10535,7 +9693,7 @@
             <a:endParaRPr lang="en-US"/>
           </a:p>
         </c:txPr>
-        <c:crossAx val="178041344"/>
+        <c:crossAx val="234337280"/>
         <c:crosses val="autoZero"/>
         <c:crossBetween val="between"/>
       </c:valAx>
@@ -10578,6 +9736,687 @@
         </a:p>
       </c:txPr>
     </c:legend>
+    <c:plotVisOnly val="1"/>
+    <c:dispBlanksAs val="gap"/>
+    <c:showDLblsOverMax val="0"/>
+  </c:chart>
+  <c:spPr>
+    <a:solidFill>
+      <a:schemeClr val="bg1"/>
+    </a:solidFill>
+    <a:ln w="9525" cap="flat" cmpd="sng" algn="ctr">
+      <a:solidFill>
+        <a:schemeClr val="tx1">
+          <a:lumMod val="15000"/>
+          <a:lumOff val="85000"/>
+        </a:schemeClr>
+      </a:solidFill>
+      <a:round/>
+    </a:ln>
+    <a:effectLst/>
+  </c:spPr>
+  <c:txPr>
+    <a:bodyPr/>
+    <a:lstStyle/>
+    <a:p>
+      <a:pPr>
+        <a:defRPr/>
+      </a:pPr>
+      <a:endParaRPr lang="en-US"/>
+    </a:p>
+  </c:txPr>
+  <c:externalData r:id="rId1">
+    <c:autoUpdate val="0"/>
+  </c:externalData>
+</c:chartSpace>
+</file>
+
+<file path=word/charts/chart10.xml><?xml version="1.0" encoding="utf-8"?>
+<c:chartSpace xmlns:c="http://schemas.openxmlformats.org/drawingml/2006/chart" xmlns:a="http://schemas.openxmlformats.org/drawingml/2006/main" xmlns:r="http://schemas.openxmlformats.org/officeDocument/2006/relationships">
+  <c:date1904 val="0"/>
+  <c:lang val="en-US"/>
+  <c:roundedCorners val="0"/>
+  <mc:AlternateContent xmlns:mc="http://schemas.openxmlformats.org/markup-compatibility/2006">
+    <mc:Choice xmlns:c14="http://schemas.microsoft.com/office/drawing/2007/8/2/chart" Requires="c14">
+      <c14:style val="102"/>
+    </mc:Choice>
+    <mc:Fallback>
+      <c:style val="2"/>
+    </mc:Fallback>
+  </mc:AlternateContent>
+  <c:chart>
+    <c:title>
+      <c:tx>
+        <c:rich>
+          <a:bodyPr rot="0" spcFirstLastPara="1" vertOverflow="ellipsis" vert="horz" wrap="square" anchor="ctr" anchorCtr="1"/>
+          <a:lstStyle/>
+          <a:p>
+            <a:pPr>
+              <a:defRPr sz="1400" b="0" i="0" u="none" strike="noStrike" kern="1200" spc="0" baseline="0">
+                <a:solidFill>
+                  <a:schemeClr val="tx1">
+                    <a:lumMod val="65000"/>
+                    <a:lumOff val="35000"/>
+                  </a:schemeClr>
+                </a:solidFill>
+                <a:latin typeface="+mn-lt"/>
+                <a:ea typeface="+mn-ea"/>
+                <a:cs typeface="+mn-cs"/>
+              </a:defRPr>
+            </a:pPr>
+            <a:r>
+              <a:rPr lang="en-US"/>
+              <a:t>Average Time Comparison</a:t>
+            </a:r>
+          </a:p>
+        </c:rich>
+      </c:tx>
+      <c:overlay val="0"/>
+      <c:spPr>
+        <a:noFill/>
+        <a:ln>
+          <a:noFill/>
+        </a:ln>
+        <a:effectLst/>
+      </c:spPr>
+    </c:title>
+    <c:autoTitleDeleted val="0"/>
+    <c:plotArea>
+      <c:layout/>
+      <c:barChart>
+        <c:barDir val="col"/>
+        <c:grouping val="clustered"/>
+        <c:varyColors val="0"/>
+        <c:ser>
+          <c:idx val="0"/>
+          <c:order val="0"/>
+          <c:tx>
+            <c:strRef>
+              <c:f>'Greg''s Charts for Paper'!$G$3:$I$3</c:f>
+              <c:strCache>
+                <c:ptCount val="1"/>
+                <c:pt idx="0">
+                  <c:v>Average Time - Greg</c:v>
+                </c:pt>
+              </c:strCache>
+            </c:strRef>
+          </c:tx>
+          <c:spPr>
+            <a:solidFill>
+              <a:schemeClr val="accent1"/>
+            </a:solidFill>
+            <a:ln>
+              <a:noFill/>
+            </a:ln>
+            <a:effectLst/>
+          </c:spPr>
+          <c:invertIfNegative val="0"/>
+          <c:cat>
+            <c:strRef>
+              <c:f>'Greg''s Charts for Paper'!$J$2:$K$2</c:f>
+              <c:strCache>
+                <c:ptCount val="2"/>
+                <c:pt idx="0">
+                  <c:v>Levenshtein's</c:v>
+                </c:pt>
+                <c:pt idx="1">
+                  <c:v>Needleman-Wunsch</c:v>
+                </c:pt>
+              </c:strCache>
+            </c:strRef>
+          </c:cat>
+          <c:val>
+            <c:numRef>
+              <c:f>'Greg''s Charts for Paper'!$J$3:$K$3</c:f>
+              <c:numCache>
+                <c:formatCode>General</c:formatCode>
+                <c:ptCount val="2"/>
+                <c:pt idx="0">
+                  <c:v>3.7692866999999998E-2</c:v>
+                </c:pt>
+                <c:pt idx="1">
+                  <c:v>4.55319E-2</c:v>
+                </c:pt>
+              </c:numCache>
+            </c:numRef>
+          </c:val>
+        </c:ser>
+        <c:ser>
+          <c:idx val="1"/>
+          <c:order val="1"/>
+          <c:tx>
+            <c:strRef>
+              <c:f>'Greg''s Charts for Paper'!$G$4:$I$4</c:f>
+              <c:strCache>
+                <c:ptCount val="1"/>
+                <c:pt idx="0">
+                  <c:v>Average Time - Kevin</c:v>
+                </c:pt>
+              </c:strCache>
+            </c:strRef>
+          </c:tx>
+          <c:spPr>
+            <a:solidFill>
+              <a:schemeClr val="accent2"/>
+            </a:solidFill>
+            <a:ln>
+              <a:noFill/>
+            </a:ln>
+            <a:effectLst/>
+          </c:spPr>
+          <c:invertIfNegative val="0"/>
+          <c:cat>
+            <c:strRef>
+              <c:f>'Greg''s Charts for Paper'!$J$2:$K$2</c:f>
+              <c:strCache>
+                <c:ptCount val="2"/>
+                <c:pt idx="0">
+                  <c:v>Levenshtein's</c:v>
+                </c:pt>
+                <c:pt idx="1">
+                  <c:v>Needleman-Wunsch</c:v>
+                </c:pt>
+              </c:strCache>
+            </c:strRef>
+          </c:cat>
+          <c:val>
+            <c:numRef>
+              <c:f>'Greg''s Charts for Paper'!$J$4:$K$4</c:f>
+              <c:numCache>
+                <c:formatCode>General</c:formatCode>
+                <c:ptCount val="2"/>
+                <c:pt idx="0">
+                  <c:v>3.3205800000000001E-2</c:v>
+                </c:pt>
+                <c:pt idx="1">
+                  <c:v>2.3410799999999999E-2</c:v>
+                </c:pt>
+              </c:numCache>
+            </c:numRef>
+          </c:val>
+        </c:ser>
+        <c:ser>
+          <c:idx val="2"/>
+          <c:order val="2"/>
+          <c:tx>
+            <c:strRef>
+              <c:f>'Greg''s Charts for Paper'!$G$5:$I$5</c:f>
+              <c:strCache>
+                <c:ptCount val="1"/>
+                <c:pt idx="0">
+                  <c:v>Average Time - Marlene </c:v>
+                </c:pt>
+              </c:strCache>
+            </c:strRef>
+          </c:tx>
+          <c:spPr>
+            <a:solidFill>
+              <a:schemeClr val="accent3"/>
+            </a:solidFill>
+            <a:ln>
+              <a:noFill/>
+            </a:ln>
+            <a:effectLst/>
+          </c:spPr>
+          <c:invertIfNegative val="0"/>
+          <c:cat>
+            <c:strRef>
+              <c:f>'Greg''s Charts for Paper'!$J$2:$K$2</c:f>
+              <c:strCache>
+                <c:ptCount val="2"/>
+                <c:pt idx="0">
+                  <c:v>Levenshtein's</c:v>
+                </c:pt>
+                <c:pt idx="1">
+                  <c:v>Needleman-Wunsch</c:v>
+                </c:pt>
+              </c:strCache>
+            </c:strRef>
+          </c:cat>
+          <c:val>
+            <c:numRef>
+              <c:f>'Greg''s Charts for Paper'!$J$5:$K$5</c:f>
+              <c:numCache>
+                <c:formatCode>General</c:formatCode>
+                <c:ptCount val="2"/>
+                <c:pt idx="0">
+                  <c:v>3.6413833333333333E-2</c:v>
+                </c:pt>
+                <c:pt idx="1">
+                  <c:v>2.5718100000000004E-2</c:v>
+                </c:pt>
+              </c:numCache>
+            </c:numRef>
+          </c:val>
+        </c:ser>
+        <c:dLbls>
+          <c:showLegendKey val="0"/>
+          <c:showVal val="0"/>
+          <c:showCatName val="0"/>
+          <c:showSerName val="0"/>
+          <c:showPercent val="0"/>
+          <c:showBubbleSize val="0"/>
+        </c:dLbls>
+        <c:gapWidth val="219"/>
+        <c:overlap val="-27"/>
+        <c:axId val="255636992"/>
+        <c:axId val="152966784"/>
+        <c:extLst/>
+      </c:barChart>
+      <c:catAx>
+        <c:axId val="255636992"/>
+        <c:scaling>
+          <c:orientation val="minMax"/>
+        </c:scaling>
+        <c:delete val="0"/>
+        <c:axPos val="b"/>
+        <c:numFmt formatCode="General" sourceLinked="1"/>
+        <c:majorTickMark val="none"/>
+        <c:minorTickMark val="none"/>
+        <c:tickLblPos val="nextTo"/>
+        <c:spPr>
+          <a:noFill/>
+          <a:ln w="9525" cap="flat" cmpd="sng" algn="ctr">
+            <a:solidFill>
+              <a:schemeClr val="tx1">
+                <a:lumMod val="15000"/>
+                <a:lumOff val="85000"/>
+              </a:schemeClr>
+            </a:solidFill>
+            <a:round/>
+          </a:ln>
+          <a:effectLst/>
+        </c:spPr>
+        <c:txPr>
+          <a:bodyPr rot="-60000000" spcFirstLastPara="1" vertOverflow="ellipsis" vert="horz" wrap="square" anchor="ctr" anchorCtr="1"/>
+          <a:lstStyle/>
+          <a:p>
+            <a:pPr>
+              <a:defRPr sz="900" b="0" i="0" u="none" strike="noStrike" kern="1200" baseline="0">
+                <a:solidFill>
+                  <a:schemeClr val="tx1">
+                    <a:lumMod val="65000"/>
+                    <a:lumOff val="35000"/>
+                  </a:schemeClr>
+                </a:solidFill>
+                <a:latin typeface="+mn-lt"/>
+                <a:ea typeface="+mn-ea"/>
+                <a:cs typeface="+mn-cs"/>
+              </a:defRPr>
+            </a:pPr>
+            <a:endParaRPr lang="en-US"/>
+          </a:p>
+        </c:txPr>
+        <c:crossAx val="152966784"/>
+        <c:crosses val="autoZero"/>
+        <c:auto val="1"/>
+        <c:lblAlgn val="ctr"/>
+        <c:lblOffset val="100"/>
+        <c:noMultiLvlLbl val="0"/>
+      </c:catAx>
+      <c:valAx>
+        <c:axId val="152966784"/>
+        <c:scaling>
+          <c:orientation val="minMax"/>
+        </c:scaling>
+        <c:delete val="0"/>
+        <c:axPos val="l"/>
+        <c:majorGridlines>
+          <c:spPr>
+            <a:ln w="9525" cap="flat" cmpd="sng" algn="ctr">
+              <a:solidFill>
+                <a:schemeClr val="tx1">
+                  <a:lumMod val="15000"/>
+                  <a:lumOff val="85000"/>
+                </a:schemeClr>
+              </a:solidFill>
+              <a:round/>
+            </a:ln>
+            <a:effectLst/>
+          </c:spPr>
+        </c:majorGridlines>
+        <c:numFmt formatCode="General" sourceLinked="1"/>
+        <c:majorTickMark val="none"/>
+        <c:minorTickMark val="none"/>
+        <c:tickLblPos val="nextTo"/>
+        <c:spPr>
+          <a:noFill/>
+          <a:ln>
+            <a:noFill/>
+          </a:ln>
+          <a:effectLst/>
+        </c:spPr>
+        <c:txPr>
+          <a:bodyPr rot="-60000000" spcFirstLastPara="1" vertOverflow="ellipsis" vert="horz" wrap="square" anchor="ctr" anchorCtr="1"/>
+          <a:lstStyle/>
+          <a:p>
+            <a:pPr>
+              <a:defRPr sz="900" b="0" i="0" u="none" strike="noStrike" kern="1200" baseline="0">
+                <a:solidFill>
+                  <a:schemeClr val="tx1">
+                    <a:lumMod val="65000"/>
+                    <a:lumOff val="35000"/>
+                  </a:schemeClr>
+                </a:solidFill>
+                <a:latin typeface="+mn-lt"/>
+                <a:ea typeface="+mn-ea"/>
+                <a:cs typeface="+mn-cs"/>
+              </a:defRPr>
+            </a:pPr>
+            <a:endParaRPr lang="en-US"/>
+          </a:p>
+        </c:txPr>
+        <c:crossAx val="255636992"/>
+        <c:crosses val="autoZero"/>
+        <c:crossBetween val="between"/>
+      </c:valAx>
+      <c:spPr>
+        <a:noFill/>
+        <a:ln>
+          <a:noFill/>
+        </a:ln>
+        <a:effectLst/>
+      </c:spPr>
+    </c:plotArea>
+    <c:legend>
+      <c:legendPos val="b"/>
+      <c:overlay val="0"/>
+      <c:spPr>
+        <a:noFill/>
+        <a:ln>
+          <a:noFill/>
+        </a:ln>
+        <a:effectLst/>
+      </c:spPr>
+      <c:txPr>
+        <a:bodyPr rot="0" spcFirstLastPara="1" vertOverflow="ellipsis" vert="horz" wrap="square" anchor="ctr" anchorCtr="1"/>
+        <a:lstStyle/>
+        <a:p>
+          <a:pPr>
+            <a:defRPr sz="900" b="0" i="0" u="none" strike="noStrike" kern="1200" baseline="0">
+              <a:solidFill>
+                <a:schemeClr val="tx1">
+                  <a:lumMod val="65000"/>
+                  <a:lumOff val="35000"/>
+                </a:schemeClr>
+              </a:solidFill>
+              <a:latin typeface="+mn-lt"/>
+              <a:ea typeface="+mn-ea"/>
+              <a:cs typeface="+mn-cs"/>
+            </a:defRPr>
+          </a:pPr>
+          <a:endParaRPr lang="en-US"/>
+        </a:p>
+      </c:txPr>
+    </c:legend>
+    <c:plotVisOnly val="1"/>
+    <c:dispBlanksAs val="gap"/>
+    <c:showDLblsOverMax val="0"/>
+  </c:chart>
+  <c:spPr>
+    <a:solidFill>
+      <a:schemeClr val="bg1"/>
+    </a:solidFill>
+    <a:ln w="9525" cap="flat" cmpd="sng" algn="ctr">
+      <a:solidFill>
+        <a:schemeClr val="tx1">
+          <a:lumMod val="15000"/>
+          <a:lumOff val="85000"/>
+        </a:schemeClr>
+      </a:solidFill>
+      <a:round/>
+    </a:ln>
+    <a:effectLst/>
+  </c:spPr>
+  <c:txPr>
+    <a:bodyPr/>
+    <a:lstStyle/>
+    <a:p>
+      <a:pPr>
+        <a:defRPr/>
+      </a:pPr>
+      <a:endParaRPr lang="en-US"/>
+    </a:p>
+  </c:txPr>
+  <c:externalData r:id="rId1">
+    <c:autoUpdate val="0"/>
+  </c:externalData>
+</c:chartSpace>
+</file>
+
+<file path=word/charts/chart11.xml><?xml version="1.0" encoding="utf-8"?>
+<c:chartSpace xmlns:c="http://schemas.openxmlformats.org/drawingml/2006/chart" xmlns:a="http://schemas.openxmlformats.org/drawingml/2006/main" xmlns:r="http://schemas.openxmlformats.org/officeDocument/2006/relationships">
+  <c:date1904 val="0"/>
+  <c:lang val="en-US"/>
+  <c:roundedCorners val="0"/>
+  <mc:AlternateContent xmlns:mc="http://schemas.openxmlformats.org/markup-compatibility/2006">
+    <mc:Choice xmlns:c14="http://schemas.microsoft.com/office/drawing/2007/8/2/chart" Requires="c14">
+      <c14:style val="102"/>
+    </mc:Choice>
+    <mc:Fallback>
+      <c:style val="2"/>
+    </mc:Fallback>
+  </mc:AlternateContent>
+  <c:chart>
+    <c:title>
+      <c:overlay val="0"/>
+      <c:spPr>
+        <a:noFill/>
+        <a:ln>
+          <a:noFill/>
+        </a:ln>
+        <a:effectLst/>
+      </c:spPr>
+      <c:txPr>
+        <a:bodyPr rot="0" spcFirstLastPara="1" vertOverflow="ellipsis" vert="horz" wrap="square" anchor="ctr" anchorCtr="1"/>
+        <a:lstStyle/>
+        <a:p>
+          <a:pPr>
+            <a:defRPr sz="1400" b="0" i="0" u="none" strike="noStrike" kern="1200" spc="0" baseline="0">
+              <a:solidFill>
+                <a:schemeClr val="tx1">
+                  <a:lumMod val="65000"/>
+                  <a:lumOff val="35000"/>
+                </a:schemeClr>
+              </a:solidFill>
+              <a:latin typeface="+mn-lt"/>
+              <a:ea typeface="+mn-ea"/>
+              <a:cs typeface="+mn-cs"/>
+            </a:defRPr>
+          </a:pPr>
+          <a:endParaRPr lang="en-US"/>
+        </a:p>
+      </c:txPr>
+    </c:title>
+    <c:autoTitleDeleted val="0"/>
+    <c:plotArea>
+      <c:layout/>
+      <c:barChart>
+        <c:barDir val="col"/>
+        <c:grouping val="clustered"/>
+        <c:varyColors val="0"/>
+        <c:ser>
+          <c:idx val="0"/>
+          <c:order val="0"/>
+          <c:tx>
+            <c:strRef>
+              <c:f>'Greg''s Charts for Paper'!$L$41</c:f>
+              <c:strCache>
+                <c:ptCount val="1"/>
+                <c:pt idx="0">
+                  <c:v> Time</c:v>
+                </c:pt>
+              </c:strCache>
+            </c:strRef>
+          </c:tx>
+          <c:spPr>
+            <a:solidFill>
+              <a:schemeClr val="accent1"/>
+            </a:solidFill>
+            <a:ln>
+              <a:noFill/>
+            </a:ln>
+            <a:effectLst/>
+          </c:spPr>
+          <c:invertIfNegative val="0"/>
+          <c:cat>
+            <c:strRef>
+              <c:f>'Greg''s Charts for Paper'!$A$42:$A$43</c:f>
+              <c:strCache>
+                <c:ptCount val="2"/>
+                <c:pt idx="0">
+                  <c:v>Levenshtein's Distance</c:v>
+                </c:pt>
+                <c:pt idx="1">
+                  <c:v>Needleman-Wunsch Distance</c:v>
+                </c:pt>
+              </c:strCache>
+            </c:strRef>
+          </c:cat>
+          <c:val>
+            <c:numRef>
+              <c:f>'Greg''s Charts for Paper'!$L$42:$L$43</c:f>
+              <c:numCache>
+                <c:formatCode>General</c:formatCode>
+                <c:ptCount val="2"/>
+                <c:pt idx="0">
+                  <c:v>1.1601480000000001E-2</c:v>
+                </c:pt>
+                <c:pt idx="1">
+                  <c:v>2.4017899999999998E-2</c:v>
+                </c:pt>
+              </c:numCache>
+            </c:numRef>
+          </c:val>
+        </c:ser>
+        <c:dLbls>
+          <c:showLegendKey val="0"/>
+          <c:showVal val="0"/>
+          <c:showCatName val="0"/>
+          <c:showSerName val="0"/>
+          <c:showPercent val="0"/>
+          <c:showBubbleSize val="0"/>
+        </c:dLbls>
+        <c:gapWidth val="219"/>
+        <c:overlap val="-27"/>
+        <c:axId val="255639040"/>
+        <c:axId val="152968512"/>
+      </c:barChart>
+      <c:catAx>
+        <c:axId val="255639040"/>
+        <c:scaling>
+          <c:orientation val="minMax"/>
+        </c:scaling>
+        <c:delete val="0"/>
+        <c:axPos val="b"/>
+        <c:numFmt formatCode="General" sourceLinked="1"/>
+        <c:majorTickMark val="none"/>
+        <c:minorTickMark val="none"/>
+        <c:tickLblPos val="nextTo"/>
+        <c:spPr>
+          <a:noFill/>
+          <a:ln w="9525" cap="flat" cmpd="sng" algn="ctr">
+            <a:solidFill>
+              <a:schemeClr val="tx1">
+                <a:lumMod val="15000"/>
+                <a:lumOff val="85000"/>
+              </a:schemeClr>
+            </a:solidFill>
+            <a:round/>
+          </a:ln>
+          <a:effectLst/>
+        </c:spPr>
+        <c:txPr>
+          <a:bodyPr rot="-60000000" spcFirstLastPara="1" vertOverflow="ellipsis" vert="horz" wrap="square" anchor="ctr" anchorCtr="1"/>
+          <a:lstStyle/>
+          <a:p>
+            <a:pPr>
+              <a:defRPr sz="900" b="0" i="0" u="none" strike="noStrike" kern="1200" baseline="0">
+                <a:solidFill>
+                  <a:schemeClr val="tx1">
+                    <a:lumMod val="65000"/>
+                    <a:lumOff val="35000"/>
+                  </a:schemeClr>
+                </a:solidFill>
+                <a:latin typeface="+mn-lt"/>
+                <a:ea typeface="+mn-ea"/>
+                <a:cs typeface="+mn-cs"/>
+              </a:defRPr>
+            </a:pPr>
+            <a:endParaRPr lang="en-US"/>
+          </a:p>
+        </c:txPr>
+        <c:crossAx val="152968512"/>
+        <c:crosses val="autoZero"/>
+        <c:auto val="1"/>
+        <c:lblAlgn val="ctr"/>
+        <c:lblOffset val="100"/>
+        <c:noMultiLvlLbl val="0"/>
+      </c:catAx>
+      <c:valAx>
+        <c:axId val="152968512"/>
+        <c:scaling>
+          <c:orientation val="minMax"/>
+        </c:scaling>
+        <c:delete val="0"/>
+        <c:axPos val="l"/>
+        <c:majorGridlines>
+          <c:spPr>
+            <a:ln w="9525" cap="flat" cmpd="sng" algn="ctr">
+              <a:solidFill>
+                <a:schemeClr val="tx1">
+                  <a:lumMod val="15000"/>
+                  <a:lumOff val="85000"/>
+                </a:schemeClr>
+              </a:solidFill>
+              <a:round/>
+            </a:ln>
+            <a:effectLst/>
+          </c:spPr>
+        </c:majorGridlines>
+        <c:numFmt formatCode="General" sourceLinked="1"/>
+        <c:majorTickMark val="none"/>
+        <c:minorTickMark val="none"/>
+        <c:tickLblPos val="nextTo"/>
+        <c:spPr>
+          <a:noFill/>
+          <a:ln>
+            <a:noFill/>
+          </a:ln>
+          <a:effectLst/>
+        </c:spPr>
+        <c:txPr>
+          <a:bodyPr rot="-60000000" spcFirstLastPara="1" vertOverflow="ellipsis" vert="horz" wrap="square" anchor="ctr" anchorCtr="1"/>
+          <a:lstStyle/>
+          <a:p>
+            <a:pPr>
+              <a:defRPr sz="900" b="0" i="0" u="none" strike="noStrike" kern="1200" baseline="0">
+                <a:solidFill>
+                  <a:schemeClr val="tx1">
+                    <a:lumMod val="65000"/>
+                    <a:lumOff val="35000"/>
+                  </a:schemeClr>
+                </a:solidFill>
+                <a:latin typeface="+mn-lt"/>
+                <a:ea typeface="+mn-ea"/>
+                <a:cs typeface="+mn-cs"/>
+              </a:defRPr>
+            </a:pPr>
+            <a:endParaRPr lang="en-US"/>
+          </a:p>
+        </c:txPr>
+        <c:crossAx val="255639040"/>
+        <c:crosses val="autoZero"/>
+        <c:crossBetween val="between"/>
+      </c:valAx>
+      <c:spPr>
+        <a:noFill/>
+        <a:ln>
+          <a:noFill/>
+        </a:ln>
+        <a:effectLst/>
+      </c:spPr>
+    </c:plotArea>
     <c:plotVisOnly val="1"/>
     <c:dispBlanksAs val="gap"/>
     <c:showDLblsOverMax val="0"/>
@@ -10728,11 +10567,11 @@
         </c:dLbls>
         <c:gapWidth val="219"/>
         <c:overlap val="-27"/>
-        <c:axId val="178046976"/>
-        <c:axId val="206781184"/>
+        <c:axId val="159612928"/>
+        <c:axId val="153631488"/>
       </c:barChart>
       <c:catAx>
-        <c:axId val="178046976"/>
+        <c:axId val="159612928"/>
         <c:scaling>
           <c:orientation val="minMax"/>
         </c:scaling>
@@ -10775,7 +10614,7 @@
             <a:endParaRPr lang="en-US"/>
           </a:p>
         </c:txPr>
-        <c:crossAx val="206781184"/>
+        <c:crossAx val="153631488"/>
         <c:crosses val="autoZero"/>
         <c:auto val="1"/>
         <c:lblAlgn val="ctr"/>
@@ -10783,7 +10622,7 @@
         <c:noMultiLvlLbl val="0"/>
       </c:catAx>
       <c:valAx>
-        <c:axId val="206781184"/>
+        <c:axId val="153631488"/>
         <c:scaling>
           <c:orientation val="minMax"/>
         </c:scaling>
@@ -10834,7 +10673,7 @@
             <a:endParaRPr lang="en-US"/>
           </a:p>
         </c:txPr>
-        <c:crossAx val="178046976"/>
+        <c:crossAx val="159612928"/>
         <c:crosses val="autoZero"/>
         <c:crossBetween val="between"/>
       </c:valAx>
@@ -11081,11 +10920,11 @@
         </c:dLbls>
         <c:gapWidth val="100"/>
         <c:overlap val="-24"/>
-        <c:axId val="178045952"/>
-        <c:axId val="177537600"/>
+        <c:axId val="159613440"/>
+        <c:axId val="290367744"/>
       </c:barChart>
       <c:catAx>
-        <c:axId val="178045952"/>
+        <c:axId val="159613440"/>
         <c:scaling>
           <c:orientation val="minMax"/>
         </c:scaling>
@@ -11128,7 +10967,7 @@
             <a:endParaRPr lang="en-US"/>
           </a:p>
         </c:txPr>
-        <c:crossAx val="177537600"/>
+        <c:crossAx val="290367744"/>
         <c:crosses val="autoZero"/>
         <c:auto val="1"/>
         <c:lblAlgn val="ctr"/>
@@ -11136,7 +10975,7 @@
         <c:noMultiLvlLbl val="0"/>
       </c:catAx>
       <c:valAx>
-        <c:axId val="177537600"/>
+        <c:axId val="290367744"/>
         <c:scaling>
           <c:orientation val="minMax"/>
         </c:scaling>
@@ -11187,7 +11026,7 @@
             <a:endParaRPr lang="en-US"/>
           </a:p>
         </c:txPr>
-        <c:crossAx val="178045952"/>
+        <c:crossAx val="159613440"/>
         <c:crosses val="autoZero"/>
         <c:crossBetween val="between"/>
       </c:valAx>
@@ -11465,11 +11304,11 @@
         </c:dLbls>
         <c:gapWidth val="100"/>
         <c:overlap val="-24"/>
-        <c:axId val="178044928"/>
-        <c:axId val="177539328"/>
+        <c:axId val="234339328"/>
+        <c:axId val="394160960"/>
       </c:barChart>
       <c:catAx>
-        <c:axId val="178044928"/>
+        <c:axId val="234339328"/>
         <c:scaling>
           <c:orientation val="minMax"/>
         </c:scaling>
@@ -11512,7 +11351,7 @@
             <a:endParaRPr lang="en-US"/>
           </a:p>
         </c:txPr>
-        <c:crossAx val="177539328"/>
+        <c:crossAx val="394160960"/>
         <c:crosses val="autoZero"/>
         <c:auto val="1"/>
         <c:lblAlgn val="ctr"/>
@@ -11520,7 +11359,7 @@
         <c:noMultiLvlLbl val="0"/>
       </c:catAx>
       <c:valAx>
-        <c:axId val="177539328"/>
+        <c:axId val="394160960"/>
         <c:scaling>
           <c:orientation val="minMax"/>
         </c:scaling>
@@ -11571,7 +11410,7 @@
             <a:endParaRPr lang="en-US"/>
           </a:p>
         </c:txPr>
-        <c:crossAx val="178044928"/>
+        <c:crossAx val="234339328"/>
         <c:crosses val="autoZero"/>
         <c:crossBetween val="between"/>
       </c:valAx>
@@ -11896,11 +11735,11 @@
         </c:dLbls>
         <c:gapWidth val="75"/>
         <c:overlap val="-25"/>
-        <c:axId val="178043904"/>
-        <c:axId val="177541632"/>
+        <c:axId val="255635456"/>
+        <c:axId val="394163840"/>
       </c:barChart>
       <c:catAx>
-        <c:axId val="178043904"/>
+        <c:axId val="255635456"/>
         <c:scaling>
           <c:orientation val="minMax"/>
         </c:scaling>
@@ -11943,7 +11782,7 @@
             <a:endParaRPr lang="en-US"/>
           </a:p>
         </c:txPr>
-        <c:crossAx val="177541632"/>
+        <c:crossAx val="394163840"/>
         <c:crosses val="autoZero"/>
         <c:auto val="1"/>
         <c:lblAlgn val="ctr"/>
@@ -11951,7 +11790,7 @@
         <c:noMultiLvlLbl val="0"/>
       </c:catAx>
       <c:valAx>
-        <c:axId val="177541632"/>
+        <c:axId val="394163840"/>
         <c:scaling>
           <c:orientation val="minMax"/>
         </c:scaling>
@@ -12002,7 +11841,7 @@
             <a:endParaRPr lang="en-US"/>
           </a:p>
         </c:txPr>
-        <c:crossAx val="178043904"/>
+        <c:crossAx val="255635456"/>
         <c:crosses val="autoZero"/>
         <c:crossBetween val="between"/>
       </c:valAx>
@@ -12694,11 +12533,11 @@
         </c:dLbls>
         <c:gapWidth val="219"/>
         <c:overlap val="-27"/>
-        <c:axId val="178048512"/>
-        <c:axId val="177542784"/>
+        <c:axId val="255636480"/>
+        <c:axId val="394164992"/>
       </c:barChart>
       <c:catAx>
-        <c:axId val="178048512"/>
+        <c:axId val="255636480"/>
         <c:scaling>
           <c:orientation val="minMax"/>
         </c:scaling>
@@ -12741,7 +12580,7 @@
             <a:endParaRPr lang="en-US"/>
           </a:p>
         </c:txPr>
-        <c:crossAx val="177542784"/>
+        <c:crossAx val="394164992"/>
         <c:crosses val="autoZero"/>
         <c:auto val="1"/>
         <c:lblAlgn val="ctr"/>
@@ -12749,7 +12588,7 @@
         <c:noMultiLvlLbl val="0"/>
       </c:catAx>
       <c:valAx>
-        <c:axId val="177542784"/>
+        <c:axId val="394164992"/>
         <c:scaling>
           <c:orientation val="minMax"/>
         </c:scaling>
@@ -12800,7 +12639,7 @@
             <a:endParaRPr lang="en-US"/>
           </a:p>
         </c:txPr>
-        <c:crossAx val="178048512"/>
+        <c:crossAx val="255636480"/>
         <c:crosses val="autoZero"/>
         <c:crossBetween val="between"/>
       </c:valAx>
@@ -13088,12 +12927,12 @@
         </c:dLbls>
         <c:gapWidth val="219"/>
         <c:overlap val="-27"/>
-        <c:axId val="177942528"/>
-        <c:axId val="180092928"/>
+        <c:axId val="159615488"/>
+        <c:axId val="152962176"/>
         <c:extLst/>
       </c:barChart>
       <c:catAx>
-        <c:axId val="177942528"/>
+        <c:axId val="159615488"/>
         <c:scaling>
           <c:orientation val="minMax"/>
         </c:scaling>
@@ -13136,7 +12975,7 @@
             <a:endParaRPr lang="en-US"/>
           </a:p>
         </c:txPr>
-        <c:crossAx val="180092928"/>
+        <c:crossAx val="152962176"/>
         <c:crosses val="autoZero"/>
         <c:auto val="1"/>
         <c:lblAlgn val="ctr"/>
@@ -13144,7 +12983,7 @@
         <c:noMultiLvlLbl val="0"/>
       </c:catAx>
       <c:valAx>
-        <c:axId val="180092928"/>
+        <c:axId val="152962176"/>
         <c:scaling>
           <c:orientation val="minMax"/>
         </c:scaling>
@@ -13195,7 +13034,7 @@
             <a:endParaRPr lang="en-US"/>
           </a:p>
         </c:txPr>
-        <c:crossAx val="177942528"/>
+        <c:crossAx val="159615488"/>
         <c:crosses val="autoZero"/>
         <c:crossBetween val="between"/>
       </c:valAx>
@@ -13405,11 +13244,11 @@
         </c:dLbls>
         <c:gapWidth val="219"/>
         <c:overlap val="-27"/>
-        <c:axId val="177944576"/>
-        <c:axId val="180094080"/>
+        <c:axId val="255638528"/>
+        <c:axId val="152963328"/>
       </c:barChart>
       <c:catAx>
-        <c:axId val="177944576"/>
+        <c:axId val="255638528"/>
         <c:scaling>
           <c:orientation val="minMax"/>
         </c:scaling>
@@ -13452,7 +13291,7 @@
             <a:endParaRPr lang="en-US"/>
           </a:p>
         </c:txPr>
-        <c:crossAx val="180094080"/>
+        <c:crossAx val="152963328"/>
         <c:crosses val="autoZero"/>
         <c:auto val="1"/>
         <c:lblAlgn val="ctr"/>
@@ -13460,7 +13299,7 @@
         <c:noMultiLvlLbl val="0"/>
       </c:catAx>
       <c:valAx>
-        <c:axId val="180094080"/>
+        <c:axId val="152963328"/>
         <c:scaling>
           <c:orientation val="minMax"/>
         </c:scaling>
@@ -13511,7 +13350,7 @@
             <a:endParaRPr lang="en-US"/>
           </a:p>
         </c:txPr>
-        <c:crossAx val="177944576"/>
+        <c:crossAx val="255638528"/>
         <c:crosses val="autoZero"/>
         <c:crossBetween val="between"/>
       </c:valAx>
@@ -13573,6 +13412,31 @@
   </mc:AlternateContent>
   <c:chart>
     <c:title>
+      <c:tx>
+        <c:rich>
+          <a:bodyPr rot="0" spcFirstLastPara="1" vertOverflow="ellipsis" vert="horz" wrap="square" anchor="ctr" anchorCtr="1"/>
+          <a:lstStyle/>
+          <a:p>
+            <a:pPr>
+              <a:defRPr sz="1400" b="0" i="0" u="none" strike="noStrike" kern="1200" spc="0" baseline="0">
+                <a:solidFill>
+                  <a:schemeClr val="tx1">
+                    <a:lumMod val="65000"/>
+                    <a:lumOff val="35000"/>
+                  </a:schemeClr>
+                </a:solidFill>
+                <a:latin typeface="+mn-lt"/>
+                <a:ea typeface="+mn-ea"/>
+                <a:cs typeface="+mn-cs"/>
+              </a:defRPr>
+            </a:pPr>
+            <a:r>
+              <a:rPr lang="en-US"/>
+              <a:t>Levenshtein's Distance vs. Needleman-Wunsch</a:t>
+            </a:r>
+          </a:p>
+        </c:rich>
+      </c:tx>
       <c:overlay val="0"/>
       <c:spPr>
         <a:noFill/>
@@ -13581,26 +13445,6 @@
         </a:ln>
         <a:effectLst/>
       </c:spPr>
-      <c:txPr>
-        <a:bodyPr rot="0" spcFirstLastPara="1" vertOverflow="ellipsis" vert="horz" wrap="square" anchor="ctr" anchorCtr="1"/>
-        <a:lstStyle/>
-        <a:p>
-          <a:pPr>
-            <a:defRPr sz="1400" b="0" i="0" u="none" strike="noStrike" kern="1200" spc="0" baseline="0">
-              <a:solidFill>
-                <a:schemeClr val="tx1">
-                  <a:lumMod val="65000"/>
-                  <a:lumOff val="35000"/>
-                </a:schemeClr>
-              </a:solidFill>
-              <a:latin typeface="+mn-lt"/>
-              <a:ea typeface="+mn-ea"/>
-              <a:cs typeface="+mn-cs"/>
-            </a:defRPr>
-          </a:pPr>
-          <a:endParaRPr lang="en-US"/>
-        </a:p>
-      </c:txPr>
     </c:title>
     <c:autoTitleDeleted val="0"/>
     <c:plotArea>
@@ -13614,11 +13458,11 @@
           <c:order val="0"/>
           <c:tx>
             <c:strRef>
-              <c:f>'Greg''s Charts for Paper'!$L$41</c:f>
+              <c:f>'Greg''s Charts for Paper'!$A$42</c:f>
               <c:strCache>
                 <c:ptCount val="1"/>
                 <c:pt idx="0">
-                  <c:v> Time</c:v>
+                  <c:v>Levenshtein's Distance</c:v>
                 </c:pt>
               </c:strCache>
             </c:strRef>
@@ -13635,29 +13479,179 @@
           <c:invertIfNegative val="0"/>
           <c:cat>
             <c:strRef>
-              <c:f>'Greg''s Charts for Paper'!$A$42:$A$43</c:f>
+              <c:f>'Greg''s Charts for Paper'!$B$41:$K$41</c:f>
               <c:strCache>
-                <c:ptCount val="2"/>
+                <c:ptCount val="10"/>
                 <c:pt idx="0">
-                  <c:v>Levenshtein's Distance</c:v>
+                  <c:v> 1 -&gt; 2</c:v>
                 </c:pt>
                 <c:pt idx="1">
-                  <c:v>Needleman-Wunsch Distance</c:v>
+                  <c:v> 1 -&gt; 3</c:v>
+                </c:pt>
+                <c:pt idx="2">
+                  <c:v> 1 -&gt; 4</c:v>
+                </c:pt>
+                <c:pt idx="3">
+                  <c:v> 1 -&gt; 5</c:v>
+                </c:pt>
+                <c:pt idx="4">
+                  <c:v> 2 -&gt; 3</c:v>
+                </c:pt>
+                <c:pt idx="5">
+                  <c:v> 2 -&gt; 4</c:v>
+                </c:pt>
+                <c:pt idx="6">
+                  <c:v> 2 -&gt; 5</c:v>
+                </c:pt>
+                <c:pt idx="7">
+                  <c:v> 3 -&gt; 4</c:v>
+                </c:pt>
+                <c:pt idx="8">
+                  <c:v> 3 -&gt; 5</c:v>
+                </c:pt>
+                <c:pt idx="9">
+                  <c:v> 4 -&gt; 5</c:v>
                 </c:pt>
               </c:strCache>
             </c:strRef>
           </c:cat>
           <c:val>
             <c:numRef>
-              <c:f>'Greg''s Charts for Paper'!$L$42:$L$43</c:f>
+              <c:f>'Greg''s Charts for Paper'!$B$42:$K$42</c:f>
               <c:numCache>
                 <c:formatCode>General</c:formatCode>
-                <c:ptCount val="2"/>
+                <c:ptCount val="10"/>
                 <c:pt idx="0">
-                  <c:v>1.1601480000000001E-2</c:v>
+                  <c:v>1</c:v>
                 </c:pt>
                 <c:pt idx="1">
-                  <c:v>2.4017899999999998E-2</c:v>
+                  <c:v>1</c:v>
+                </c:pt>
+                <c:pt idx="2">
+                  <c:v>1</c:v>
+                </c:pt>
+                <c:pt idx="3">
+                  <c:v>0</c:v>
+                </c:pt>
+                <c:pt idx="4">
+                  <c:v>2</c:v>
+                </c:pt>
+                <c:pt idx="5">
+                  <c:v>2</c:v>
+                </c:pt>
+                <c:pt idx="6">
+                  <c:v>1</c:v>
+                </c:pt>
+                <c:pt idx="7">
+                  <c:v>1</c:v>
+                </c:pt>
+                <c:pt idx="8">
+                  <c:v>1</c:v>
+                </c:pt>
+                <c:pt idx="9">
+                  <c:v>1</c:v>
+                </c:pt>
+              </c:numCache>
+            </c:numRef>
+          </c:val>
+        </c:ser>
+        <c:ser>
+          <c:idx val="1"/>
+          <c:order val="1"/>
+          <c:tx>
+            <c:strRef>
+              <c:f>'Greg''s Charts for Paper'!$A$43</c:f>
+              <c:strCache>
+                <c:ptCount val="1"/>
+                <c:pt idx="0">
+                  <c:v>Needleman-Wunsch Distance</c:v>
+                </c:pt>
+              </c:strCache>
+            </c:strRef>
+          </c:tx>
+          <c:spPr>
+            <a:solidFill>
+              <a:schemeClr val="accent2"/>
+            </a:solidFill>
+            <a:ln>
+              <a:noFill/>
+            </a:ln>
+            <a:effectLst/>
+          </c:spPr>
+          <c:invertIfNegative val="0"/>
+          <c:cat>
+            <c:strRef>
+              <c:f>'Greg''s Charts for Paper'!$B$41:$K$41</c:f>
+              <c:strCache>
+                <c:ptCount val="10"/>
+                <c:pt idx="0">
+                  <c:v> 1 -&gt; 2</c:v>
+                </c:pt>
+                <c:pt idx="1">
+                  <c:v> 1 -&gt; 3</c:v>
+                </c:pt>
+                <c:pt idx="2">
+                  <c:v> 1 -&gt; 4</c:v>
+                </c:pt>
+                <c:pt idx="3">
+                  <c:v> 1 -&gt; 5</c:v>
+                </c:pt>
+                <c:pt idx="4">
+                  <c:v> 2 -&gt; 3</c:v>
+                </c:pt>
+                <c:pt idx="5">
+                  <c:v> 2 -&gt; 4</c:v>
+                </c:pt>
+                <c:pt idx="6">
+                  <c:v> 2 -&gt; 5</c:v>
+                </c:pt>
+                <c:pt idx="7">
+                  <c:v> 3 -&gt; 4</c:v>
+                </c:pt>
+                <c:pt idx="8">
+                  <c:v> 3 -&gt; 5</c:v>
+                </c:pt>
+                <c:pt idx="9">
+                  <c:v> 4 -&gt; 5</c:v>
+                </c:pt>
+              </c:strCache>
+            </c:strRef>
+          </c:cat>
+          <c:val>
+            <c:numRef>
+              <c:f>'Greg''s Charts for Paper'!$B$43:$K$43</c:f>
+              <c:numCache>
+                <c:formatCode>General</c:formatCode>
+                <c:ptCount val="10"/>
+                <c:pt idx="0">
+                  <c:v>59</c:v>
+                </c:pt>
+                <c:pt idx="1">
+                  <c:v>85</c:v>
+                </c:pt>
+                <c:pt idx="2">
+                  <c:v>84</c:v>
+                </c:pt>
+                <c:pt idx="3">
+                  <c:v>109</c:v>
+                </c:pt>
+                <c:pt idx="4">
+                  <c:v>69</c:v>
+                </c:pt>
+                <c:pt idx="5">
+                  <c:v>66</c:v>
+                </c:pt>
+                <c:pt idx="6">
+                  <c:v>59</c:v>
+                </c:pt>
+                <c:pt idx="7">
+                  <c:v>98</c:v>
+                </c:pt>
+                <c:pt idx="8">
+                  <c:v>85</c:v>
+                </c:pt>
+                <c:pt idx="9">
+                  <c:v>84</c:v>
                 </c:pt>
               </c:numCache>
             </c:numRef>
@@ -13673,11 +13667,11 @@
         </c:dLbls>
         <c:gapWidth val="219"/>
         <c:overlap val="-27"/>
-        <c:axId val="177945088"/>
-        <c:axId val="180095808"/>
+        <c:axId val="234336256"/>
+        <c:axId val="152965056"/>
       </c:barChart>
       <c:catAx>
-        <c:axId val="177945088"/>
+        <c:axId val="234336256"/>
         <c:scaling>
           <c:orientation val="minMax"/>
         </c:scaling>
@@ -13720,7 +13714,7 @@
             <a:endParaRPr lang="en-US"/>
           </a:p>
         </c:txPr>
-        <c:crossAx val="180095808"/>
+        <c:crossAx val="152965056"/>
         <c:crosses val="autoZero"/>
         <c:auto val="1"/>
         <c:lblAlgn val="ctr"/>
@@ -13728,7 +13722,7 @@
         <c:noMultiLvlLbl val="0"/>
       </c:catAx>
       <c:valAx>
-        <c:axId val="180095808"/>
+        <c:axId val="152965056"/>
         <c:scaling>
           <c:orientation val="minMax"/>
         </c:scaling>
@@ -13779,7 +13773,7 @@
             <a:endParaRPr lang="en-US"/>
           </a:p>
         </c:txPr>
-        <c:crossAx val="177945088"/>
+        <c:crossAx val="234336256"/>
         <c:crosses val="autoZero"/>
         <c:crossBetween val="between"/>
       </c:valAx>
@@ -13791,6 +13785,37 @@
         <a:effectLst/>
       </c:spPr>
     </c:plotArea>
+    <c:legend>
+      <c:legendPos val="b"/>
+      <c:overlay val="0"/>
+      <c:spPr>
+        <a:noFill/>
+        <a:ln>
+          <a:noFill/>
+        </a:ln>
+        <a:effectLst/>
+      </c:spPr>
+      <c:txPr>
+        <a:bodyPr rot="0" spcFirstLastPara="1" vertOverflow="ellipsis" vert="horz" wrap="square" anchor="ctr" anchorCtr="1"/>
+        <a:lstStyle/>
+        <a:p>
+          <a:pPr>
+            <a:defRPr sz="900" b="0" i="0" u="none" strike="noStrike" kern="1200" baseline="0">
+              <a:solidFill>
+                <a:schemeClr val="tx1">
+                  <a:lumMod val="65000"/>
+                  <a:lumOff val="35000"/>
+                </a:schemeClr>
+              </a:solidFill>
+              <a:latin typeface="+mn-lt"/>
+              <a:ea typeface="+mn-ea"/>
+              <a:cs typeface="+mn-cs"/>
+            </a:defRPr>
+          </a:pPr>
+          <a:endParaRPr lang="en-US"/>
+        </a:p>
+      </c:txPr>
+    </c:legend>
     <c:plotVisOnly val="1"/>
     <c:dispBlanksAs val="gap"/>
     <c:showDLblsOverMax val="0"/>
@@ -14116,7 +14141,7 @@
 </file>
 
 <file path=customXml/itemProps1.xml><?xml version="1.0" encoding="utf-8"?>
-<ds:datastoreItem xmlns:ds="http://schemas.openxmlformats.org/officeDocument/2006/customXml" ds:itemID="{41219529-A24D-4F6E-832C-CDCD51DD6B02}">
+<ds:datastoreItem xmlns:ds="http://schemas.openxmlformats.org/officeDocument/2006/customXml" ds:itemID="{A5BC5E04-9F5F-4957-AB90-D304274329B8}">
   <ds:schemaRefs>
     <ds:schemaRef ds:uri="http://schemas.openxmlformats.org/officeDocument/2006/bibliography"/>
   </ds:schemaRefs>

</xml_diff>